<commit_message>
edit system design: fast api service
</commit_message>
<xml_diff>
--- a/تقرير المشروع.docx
+++ b/تقرير المشروع.docx
@@ -1336,7 +1336,7 @@
           <w:noProof/>
         </w:rPr>
         <w:drawing>
-          <wp:anchor distT="0" distB="0" distL="114300" distR="114300" simplePos="0" relativeHeight="251663360" behindDoc="1" locked="0" layoutInCell="1" allowOverlap="1" wp14:anchorId="47770056" wp14:editId="0728762A">
+          <wp:anchor distT="0" distB="0" distL="114300" distR="114300" simplePos="0" relativeHeight="251663360" behindDoc="1" locked="0" layoutInCell="1" allowOverlap="1" wp14:anchorId="47770056" wp14:editId="06D22AF3">
             <wp:simplePos x="0" y="0"/>
             <wp:positionH relativeFrom="margin">
               <wp:align>center</wp:align>
@@ -1682,7 +1682,7 @@
           <w:noProof/>
         </w:rPr>
         <w:drawing>
-          <wp:anchor distT="0" distB="0" distL="114300" distR="114300" simplePos="0" relativeHeight="251665408" behindDoc="0" locked="0" layoutInCell="1" allowOverlap="1" wp14:anchorId="1D2715DC" wp14:editId="738D19EC">
+          <wp:anchor distT="0" distB="0" distL="114300" distR="114300" simplePos="0" relativeHeight="251665408" behindDoc="0" locked="0" layoutInCell="1" allowOverlap="1" wp14:anchorId="1D2715DC" wp14:editId="6F400A25">
             <wp:simplePos x="0" y="0"/>
             <wp:positionH relativeFrom="margin">
               <wp:align>center</wp:align>
@@ -7525,7 +7525,21 @@
         <w:rPr>
           <w:lang w:val="en-US"/>
         </w:rPr>
-        <w:t>(large language models llms)</w:t>
+        <w:t xml:space="preserve">(large language models </w:t>
+      </w:r>
+      <w:proofErr w:type="spellStart"/>
+      <w:r>
+        <w:rPr>
+          <w:lang w:val="en-US"/>
+        </w:rPr>
+        <w:t>llms</w:t>
+      </w:r>
+      <w:proofErr w:type="spellEnd"/>
+      <w:r>
+        <w:rPr>
+          <w:lang w:val="en-US"/>
+        </w:rPr>
+        <w:t>)</w:t>
       </w:r>
     </w:p>
     <w:p>
@@ -8419,15 +8433,29 @@
         </w:rPr>
         <w:t xml:space="preserve"> </w:t>
       </w:r>
-      <w:hyperlink r:id="rId25" w:history="1">
-        <w:r>
-          <w:rPr>
-            <w:rStyle w:val="Hyperlink"/>
-            <w:lang w:val="en-US"/>
-          </w:rPr>
-          <w:t>arxiv.org/pdf/2406.18678</w:t>
-        </w:r>
-      </w:hyperlink>
+      <w:r>
+        <w:fldChar w:fldCharType="begin"/>
+      </w:r>
+      <w:r>
+        <w:instrText>HYPERLINK "https://arxiv.org/pdf/2406.18678"</w:instrText>
+      </w:r>
+      <w:r>
+        <w:fldChar w:fldCharType="separate"/>
+      </w:r>
+      <w:r>
+        <w:rPr>
+          <w:rStyle w:val="Hyperlink"/>
+          <w:lang w:val="en-US"/>
+        </w:rPr>
+        <w:t>arxiv.org/pdf/2406.18678</w:t>
+      </w:r>
+      <w:r>
+        <w:rPr>
+          <w:rStyle w:val="Hyperlink"/>
+          <w:lang w:val="en-US"/>
+        </w:rPr>
+        <w:fldChar w:fldCharType="end"/>
+      </w:r>
     </w:p>
     <w:p>
       <w:pPr>
@@ -8466,7 +8494,7 @@
           <w:rtl/>
         </w:rPr>
       </w:pPr>
-      <w:hyperlink r:id="rId26" w:history="1">
+      <w:hyperlink r:id="rId25" w:history="1">
         <w:r>
           <w:rPr>
             <w:rStyle w:val="Hyperlink"/>
@@ -8749,7 +8777,7 @@
           <w:lang w:val="en-US"/>
         </w:rPr>
       </w:pPr>
-      <w:hyperlink r:id="rId27" w:history="1">
+      <w:hyperlink r:id="rId26" w:history="1">
         <w:r>
           <w:rPr>
             <w:rStyle w:val="Hyperlink"/>
@@ -9180,7 +9208,7 @@
           <w:rtl/>
         </w:rPr>
       </w:pPr>
-      <w:hyperlink r:id="rId28" w:history="1">
+      <w:hyperlink r:id="rId27" w:history="1">
         <w:r>
           <w:rPr>
             <w:rStyle w:val="Hyperlink"/>
@@ -9213,8 +9241,13 @@
         <w:t xml:space="preserve"> </w:t>
       </w:r>
       <w:r>
-        <w:t>PET Dataset</w:t>
-      </w:r>
+        <w:t xml:space="preserve">PET </w:t>
+      </w:r>
+      <w:proofErr w:type="spellStart"/>
+      <w:r>
+        <w:t>Dataset</w:t>
+      </w:r>
+      <w:proofErr w:type="spellEnd"/>
     </w:p>
     <w:p>
       <w:pPr>
@@ -9324,7 +9357,7 @@
           <w:lang w:val="en-US"/>
         </w:rPr>
       </w:pPr>
-      <w:hyperlink r:id="rId29" w:history="1">
+      <w:hyperlink r:id="rId28" w:history="1">
         <w:r>
           <w:rPr>
             <w:rStyle w:val="Hyperlink"/>
@@ -9589,7 +9622,7 @@
           <w:lang w:val="en-US"/>
         </w:rPr>
       </w:pPr>
-      <w:hyperlink r:id="rId30" w:history="1">
+      <w:hyperlink r:id="rId29" w:history="1">
         <w:r>
           <w:rPr>
             <w:rStyle w:val="Hyperlink"/>
@@ -10251,15 +10284,29 @@
         </w:rPr>
         <w:t xml:space="preserve">رابط : </w:t>
       </w:r>
-      <w:hyperlink r:id="rId31" w:history="1">
-        <w:r>
-          <w:rPr>
-            <w:rStyle w:val="Hyperlink"/>
-            <w:lang w:val="en-US"/>
-          </w:rPr>
-          <w:t>2307.09923 (arxiv.org)</w:t>
-        </w:r>
-      </w:hyperlink>
+      <w:r>
+        <w:fldChar w:fldCharType="begin"/>
+      </w:r>
+      <w:r>
+        <w:instrText>HYPERLINK "https://arxiv.org/pdf/2307.09923"</w:instrText>
+      </w:r>
+      <w:r>
+        <w:fldChar w:fldCharType="separate"/>
+      </w:r>
+      <w:r>
+        <w:rPr>
+          <w:rStyle w:val="Hyperlink"/>
+          <w:lang w:val="en-US"/>
+        </w:rPr>
+        <w:t>2307.09923 (arxiv.org)</w:t>
+      </w:r>
+      <w:r>
+        <w:rPr>
+          <w:rStyle w:val="Hyperlink"/>
+          <w:lang w:val="en-US"/>
+        </w:rPr>
+        <w:fldChar w:fldCharType="end"/>
+      </w:r>
     </w:p>
     <w:p>
       <w:pPr>
@@ -10555,11 +10602,19 @@
           <w:lang w:val="en-US"/>
         </w:rPr>
       </w:pPr>
-      <w:r>
-        <w:rPr>
-          <w:lang w:val="en-US"/>
-        </w:rPr>
-        <w:t>Zirnstein, B. Extraction of BPMN process models from unstructured textual descriptions</w:t>
+      <w:proofErr w:type="spellStart"/>
+      <w:r>
+        <w:rPr>
+          <w:lang w:val="en-US"/>
+        </w:rPr>
+        <w:t>Zirnstein</w:t>
+      </w:r>
+      <w:proofErr w:type="spellEnd"/>
+      <w:r>
+        <w:rPr>
+          <w:lang w:val="en-US"/>
+        </w:rPr>
+        <w:t>, B. Extraction of BPMN process models from unstructured textual descriptions</w:t>
       </w:r>
       <w:r>
         <w:rPr>
@@ -10587,7 +10642,7 @@
       <w:pPr>
         <w:pStyle w:val="a9"/>
       </w:pPr>
-      <w:hyperlink r:id="rId32" w:history="1">
+      <w:hyperlink r:id="rId30" w:history="1">
         <w:r>
           <w:rPr>
             <w:rStyle w:val="Hyperlink"/>
@@ -10760,7 +10815,7 @@
                     <pic:cNvPicPr/>
                   </pic:nvPicPr>
                   <pic:blipFill rotWithShape="1">
-                    <a:blip r:embed="rId33">
+                    <a:blip r:embed="rId31">
                       <a:extLst>
                         <a:ext uri="{28A0092B-C50C-407E-A947-70E740481C1C}">
                           <a14:useLocalDpi xmlns:a14="http://schemas.microsoft.com/office/drawing/2010/main" val="0"/>
@@ -10923,7 +10978,14 @@
                                 <w:rFonts w:hint="cs"/>
                                 <w:rtl/>
                               </w:rPr>
-                              <w:t xml:space="preserve"> المخطط العام للنظام ضمن منهجية توليد كود برمجي مساعد.</w:t>
+                              <w:t xml:space="preserve"> </w:t>
+                            </w:r>
+                            <w:r>
+                              <w:rPr>
+                                <w:rFonts w:hint="cs"/>
+                                <w:rtl/>
+                              </w:rPr>
+                              <w:t>المخطط العام للنظام ضمن منهجية توليد كود برمجي مساعد.</w:t>
                             </w:r>
                           </w:p>
                         </w:txbxContent>
@@ -11036,7 +11098,7 @@
           <w:lang w:val="en-US"/>
         </w:rPr>
       </w:pPr>
-      <w:hyperlink r:id="rId34" w:history="1">
+      <w:hyperlink r:id="rId32" w:history="1">
         <w:r>
           <w:rPr>
             <w:rStyle w:val="Hyperlink"/>
@@ -11054,11 +11116,33 @@
           <w:lang w:val="en-US"/>
         </w:rPr>
       </w:pPr>
-      <w:r>
-        <w:rPr>
-          <w:lang w:val="en-US"/>
-        </w:rPr>
-        <w:t>Kourani, H., Berti, A., Schuster, D., &amp; van der Aalst, W. M. (2024, May). Process Modeling With Large Language Models. In </w:t>
+      <w:proofErr w:type="spellStart"/>
+      <w:r>
+        <w:rPr>
+          <w:lang w:val="en-US"/>
+        </w:rPr>
+        <w:t>Kourani</w:t>
+      </w:r>
+      <w:proofErr w:type="spellEnd"/>
+      <w:r>
+        <w:rPr>
+          <w:lang w:val="en-US"/>
+        </w:rPr>
+        <w:t xml:space="preserve">, H., Berti, A., Schuster, D., &amp; van der Aalst, W. M. (2024, May). Process Modeling </w:t>
+      </w:r>
+      <w:proofErr w:type="gramStart"/>
+      <w:r>
+        <w:rPr>
+          <w:lang w:val="en-US"/>
+        </w:rPr>
+        <w:t>With</w:t>
+      </w:r>
+      <w:proofErr w:type="gramEnd"/>
+      <w:r>
+        <w:rPr>
+          <w:lang w:val="en-US"/>
+        </w:rPr>
+        <w:t xml:space="preserve"> Large Language Models. In </w:t>
       </w:r>
       <w:r>
         <w:rPr>
@@ -11443,7 +11527,21 @@
         <w:rPr>
           <w:lang w:val="en-US"/>
         </w:rPr>
-        <w:t>[PET refrerence]</w:t>
+        <w:t xml:space="preserve">[PET </w:t>
+      </w:r>
+      <w:proofErr w:type="spellStart"/>
+      <w:r>
+        <w:rPr>
+          <w:lang w:val="en-US"/>
+        </w:rPr>
+        <w:t>refrerence</w:t>
+      </w:r>
+      <w:proofErr w:type="spellEnd"/>
+      <w:r>
+        <w:rPr>
+          <w:lang w:val="en-US"/>
+        </w:rPr>
+        <w:t>]</w:t>
       </w:r>
     </w:p>
     <w:p>
@@ -11493,7 +11591,21 @@
         <w:rPr>
           <w:lang w:val="en-US"/>
         </w:rPr>
-        <w:t xml:space="preserve">[LLMs can accomplish .. </w:t>
+        <w:t>[LLMs can accomplish</w:t>
+      </w:r>
+      <w:proofErr w:type="gramStart"/>
+      <w:r>
+        <w:rPr>
+          <w:lang w:val="en-US"/>
+        </w:rPr>
+        <w:t xml:space="preserve"> ..</w:t>
+      </w:r>
+      <w:proofErr w:type="gramEnd"/>
+      <w:r>
+        <w:rPr>
+          <w:lang w:val="en-US"/>
+        </w:rPr>
+        <w:t xml:space="preserve"> </w:t>
       </w:r>
       <w:r>
         <w:rPr>
@@ -12215,7 +12327,21 @@
         <w:rPr>
           <w:lang w:val="en-US"/>
         </w:rPr>
-        <w:t>generate bpmn from unstructured</w:t>
+        <w:t xml:space="preserve">generate </w:t>
+      </w:r>
+      <w:proofErr w:type="spellStart"/>
+      <w:r>
+        <w:rPr>
+          <w:lang w:val="en-US"/>
+        </w:rPr>
+        <w:t>bpmn</w:t>
+      </w:r>
+      <w:proofErr w:type="spellEnd"/>
+      <w:r>
+        <w:rPr>
+          <w:lang w:val="en-US"/>
+        </w:rPr>
+        <w:t xml:space="preserve"> from unstructured</w:t>
       </w:r>
       <w:r>
         <w:rPr>
@@ -12491,15 +12617,7 @@
           <w:rtl/>
           <w:lang w:val="en-US"/>
         </w:rPr>
-        <w:t xml:space="preserve">في المرحلة الرابعة، يتم تحديد نوع كل </w:t>
-      </w:r>
-      <w:r>
-        <w:rPr>
-          <w:rFonts w:hint="cs"/>
-          <w:rtl/>
-          <w:lang w:val="en-US"/>
-        </w:rPr>
-        <w:t>نشاط من الأنشطة المستخرجة</w:t>
+        <w:t>في المرحلة الرابعة، يتم تحديد نوع كل نشاط من الأنشطة المستخرجة</w:t>
       </w:r>
       <w:r>
         <w:rPr>
@@ -12586,23 +12704,7 @@
           <w:rtl/>
           <w:lang w:val="en-US"/>
         </w:rPr>
-        <w:t xml:space="preserve">في المرحلة </w:t>
-      </w:r>
-      <w:r>
-        <w:rPr>
-          <w:rFonts w:hint="cs"/>
-          <w:rtl/>
-          <w:lang w:val="en-US"/>
-        </w:rPr>
-        <w:t>الخامسة</w:t>
-      </w:r>
-      <w:r>
-        <w:rPr>
-          <w:rFonts w:hint="cs"/>
-          <w:rtl/>
-          <w:lang w:val="en-US"/>
-        </w:rPr>
-        <w:t xml:space="preserve">، يتم تحديد نوع كل </w:t>
+        <w:t xml:space="preserve">في المرحلة الخامسة، يتم تحديد نوع كل </w:t>
       </w:r>
       <w:r>
         <w:rPr>
@@ -12805,9 +12907,2264 @@
     </w:p>
     <w:p>
       <w:pPr>
-        <w:pStyle w:val="a9"/>
-        <w:rPr>
-          <w:rtl/>
+        <w:pStyle w:val="1"/>
+        <w:rPr>
+          <w:rtl/>
+          <w:lang w:val="en-US"/>
+        </w:rPr>
+      </w:pPr>
+      <w:r>
+        <w:lastRenderedPageBreak/>
+        <w:t>-</w:t>
+      </w:r>
+      <w:r>
+        <w:t>3</w:t>
+      </w:r>
+      <w:r>
+        <w:t>.2</w:t>
+      </w:r>
+      <w:r>
+        <w:rPr>
+          <w:rFonts w:hint="cs"/>
+          <w:rtl/>
+        </w:rPr>
+        <w:t xml:space="preserve"> </w:t>
+      </w:r>
+      <w:r>
+        <w:rPr>
+          <w:rFonts w:hint="cs"/>
+          <w:rtl/>
+        </w:rPr>
+        <w:t>تصميم التطبيق</w:t>
+      </w:r>
+    </w:p>
+    <w:p>
+      <w:pPr>
+        <w:pStyle w:val="2"/>
+        <w:rPr>
+          <w:rtl/>
+        </w:rPr>
+      </w:pPr>
+      <w:r>
+        <w:t>-1.</w:t>
+      </w:r>
+      <w:r>
+        <w:t>3</w:t>
+      </w:r>
+      <w:r>
+        <w:t>.</w:t>
+      </w:r>
+      <w:r>
+        <w:t>2</w:t>
+      </w:r>
+      <w:r>
+        <w:rPr>
+          <w:rFonts w:hint="cs"/>
+          <w:rtl/>
+        </w:rPr>
+        <w:t xml:space="preserve"> </w:t>
+      </w:r>
+      <w:r>
+        <w:rPr>
+          <w:rFonts w:hint="cs"/>
+          <w:rtl/>
+        </w:rPr>
+        <w:t>مقدمة</w:t>
+      </w:r>
+    </w:p>
+    <w:p>
+      <w:pPr>
+        <w:pStyle w:val="a9"/>
+        <w:rPr>
+          <w:rtl/>
+          <w:lang w:val="en-US"/>
+        </w:rPr>
+      </w:pPr>
+      <w:r>
+        <w:rPr>
+          <w:rFonts w:hint="cs"/>
+          <w:rtl/>
+          <w:lang w:val="en-US"/>
+        </w:rPr>
+        <w:t xml:space="preserve">تم اعتماد بنية الخدمات الصغيرة </w:t>
+      </w:r>
+      <w:r>
+        <w:rPr>
+          <w:lang w:val="en-US"/>
+        </w:rPr>
+        <w:t>(micro-services)</w:t>
+      </w:r>
+      <w:r>
+        <w:rPr>
+          <w:rFonts w:hint="cs"/>
+          <w:rtl/>
+          <w:lang w:val="en-US"/>
+        </w:rPr>
+        <w:t xml:space="preserve"> لبناء التطبيق</w:t>
+      </w:r>
+      <w:r>
+        <w:rPr>
+          <w:rFonts w:hint="cs"/>
+          <w:rtl/>
+          <w:lang w:val="en-US"/>
+        </w:rPr>
+        <w:t>، إذ يتكون النظام من مجموعة من الخدمات التي تعمل مع بعضها بشكل متكامل لخدمة المستخدم النهائي</w:t>
+      </w:r>
+      <w:r>
+        <w:rPr>
+          <w:rFonts w:hint="cs"/>
+          <w:rtl/>
+          <w:lang w:val="en-US"/>
+        </w:rPr>
+        <w:t>.</w:t>
+      </w:r>
+    </w:p>
+    <w:p>
+      <w:pPr>
+        <w:pStyle w:val="a9"/>
+        <w:rPr>
+          <w:rtl/>
+          <w:lang w:val="en-US"/>
+        </w:rPr>
+      </w:pPr>
+      <w:r>
+        <w:rPr>
+          <w:rFonts w:hint="cs"/>
+          <w:rtl/>
+          <w:lang w:val="en-US"/>
+        </w:rPr>
+        <w:t xml:space="preserve">نعرض في الفقرات التالية شرحاً تفصيلياً لكل خدمة مع </w:t>
+      </w:r>
+      <w:r>
+        <w:rPr>
+          <w:rFonts w:hint="cs"/>
+          <w:rtl/>
+          <w:lang w:val="en-US"/>
+        </w:rPr>
+        <w:t>أسباب اختيار هذه البنية.</w:t>
+      </w:r>
+    </w:p>
+    <w:p>
+      <w:pPr>
+        <w:pStyle w:val="a9"/>
+        <w:rPr>
+          <w:rtl/>
+          <w:lang w:val="en-US"/>
+        </w:rPr>
+      </w:pPr>
+    </w:p>
+    <w:p>
+      <w:pPr>
+        <w:pStyle w:val="a9"/>
+        <w:rPr>
+          <w:rtl/>
+          <w:lang w:val="en-US"/>
+        </w:rPr>
+      </w:pPr>
+    </w:p>
+    <w:p>
+      <w:pPr>
+        <w:pStyle w:val="2"/>
+        <w:rPr>
+          <w:rFonts w:hint="cs"/>
+          <w:rtl/>
+        </w:rPr>
+      </w:pPr>
+      <w:r>
+        <w:t>-</w:t>
+      </w:r>
+      <w:r>
+        <w:t>2</w:t>
+      </w:r>
+      <w:r>
+        <w:t>.3.</w:t>
+      </w:r>
+      <w:r>
+        <w:t>2</w:t>
+      </w:r>
+      <w:r>
+        <w:rPr>
+          <w:rFonts w:hint="cs"/>
+          <w:rtl/>
+        </w:rPr>
+        <w:t xml:space="preserve"> </w:t>
+      </w:r>
+      <w:r>
+        <w:rPr>
+          <w:rFonts w:hint="cs"/>
+          <w:rtl/>
+        </w:rPr>
+        <w:t xml:space="preserve">خدمة توليد مخططات </w:t>
+      </w:r>
+      <w:r>
+        <w:t>BPMN</w:t>
+      </w:r>
+    </w:p>
+    <w:p>
+      <w:pPr>
+        <w:pStyle w:val="a9"/>
+        <w:rPr>
+          <w:lang w:val="en-US"/>
+        </w:rPr>
+      </w:pPr>
+      <w:r>
+        <w:rPr>
+          <w:rFonts w:hint="cs"/>
+          <w:rtl/>
+          <w:lang w:val="en-US"/>
+        </w:rPr>
+        <w:t xml:space="preserve">هي عبارة عن خدمة مبنية باستخدام إطار العمل </w:t>
+      </w:r>
+      <w:r>
+        <w:rPr>
+          <w:lang w:val="en-US"/>
+        </w:rPr>
+        <w:t>fastapi</w:t>
+      </w:r>
+      <w:r>
+        <w:rPr>
+          <w:rFonts w:hint="cs"/>
+          <w:rtl/>
+          <w:lang w:val="en-US"/>
+        </w:rPr>
+        <w:t xml:space="preserve"> بلغة البرمجة </w:t>
+      </w:r>
+      <w:r>
+        <w:rPr>
+          <w:lang w:val="en-US"/>
+        </w:rPr>
+        <w:t>python</w:t>
+      </w:r>
+      <w:r>
+        <w:rPr>
+          <w:rFonts w:hint="cs"/>
+          <w:rtl/>
+          <w:lang w:val="en-US"/>
+        </w:rPr>
+        <w:t xml:space="preserve">، </w:t>
+      </w:r>
+      <w:r>
+        <w:rPr>
+          <w:rFonts w:hint="cs"/>
+          <w:rtl/>
+          <w:lang w:val="en-US"/>
+        </w:rPr>
+        <w:t xml:space="preserve">تم اختيار </w:t>
+      </w:r>
+      <w:r>
+        <w:rPr>
+          <w:lang w:val="en-US"/>
+        </w:rPr>
+        <w:t>python</w:t>
+      </w:r>
+      <w:r>
+        <w:rPr>
+          <w:rFonts w:hint="cs"/>
+          <w:rtl/>
+          <w:lang w:val="en-US"/>
+        </w:rPr>
+        <w:t xml:space="preserve"> عن غيرها من لغات البرمجة بسبب الدعم الكبير لها في مجال التعامل والاتصال مع نماذج اللغات الكبيرة إذ تحتوي على العديد من المكتبات أهمها: </w:t>
+      </w:r>
+      <w:r>
+        <w:rPr>
+          <w:lang w:val="en-US"/>
+        </w:rPr>
+        <w:t>(langchain, crew</w:t>
+      </w:r>
+      <w:r>
+        <w:rPr>
+          <w:lang w:val="en-US"/>
+        </w:rPr>
+        <w:t>A</w:t>
+      </w:r>
+      <w:r>
+        <w:rPr>
+          <w:lang w:val="en-US"/>
+        </w:rPr>
+        <w:t>i, lang</w:t>
+      </w:r>
+      <w:r>
+        <w:rPr>
+          <w:lang w:val="en-US"/>
+        </w:rPr>
+        <w:t>F</w:t>
+      </w:r>
+      <w:r>
+        <w:rPr>
+          <w:lang w:val="en-US"/>
+        </w:rPr>
+        <w:t>low, groq, …)</w:t>
+      </w:r>
+      <w:r>
+        <w:rPr>
+          <w:rFonts w:hint="cs"/>
+          <w:rtl/>
+          <w:lang w:val="en-US"/>
+        </w:rPr>
+        <w:t xml:space="preserve"> التي تساعد على بناء التطبيق بشكل سريع </w:t>
+      </w:r>
+      <w:r>
+        <w:rPr>
+          <w:rFonts w:hint="cs"/>
+          <w:rtl/>
+          <w:lang w:val="en-US"/>
+        </w:rPr>
+        <w:t>و</w:t>
+      </w:r>
+      <w:r>
+        <w:rPr>
+          <w:rFonts w:hint="cs"/>
+          <w:rtl/>
+          <w:lang w:val="en-US"/>
+        </w:rPr>
+        <w:t xml:space="preserve">تحقيق مبدأ </w:t>
+      </w:r>
+      <w:r>
+        <w:rPr>
+          <w:lang w:val="en-US"/>
+        </w:rPr>
+        <w:t>don’t repeat yourself</w:t>
+      </w:r>
+      <w:r>
+        <w:rPr>
+          <w:rFonts w:hint="cs"/>
+          <w:rtl/>
+          <w:lang w:val="en-US"/>
+        </w:rPr>
+        <w:t xml:space="preserve"> </w:t>
+      </w:r>
+      <w:r>
+        <w:rPr>
+          <w:lang w:val="en-US"/>
+        </w:rPr>
+        <w:t>(DRY)</w:t>
+      </w:r>
+      <w:r>
+        <w:rPr>
+          <w:rFonts w:hint="cs"/>
+          <w:rtl/>
+          <w:lang w:val="en-US"/>
+        </w:rPr>
+        <w:t>.</w:t>
+      </w:r>
+    </w:p>
+    <w:p>
+      <w:pPr>
+        <w:pStyle w:val="a9"/>
+        <w:rPr>
+          <w:lang w:val="en-US"/>
+        </w:rPr>
+      </w:pPr>
+      <w:r>
+        <w:rPr>
+          <w:rFonts w:hint="cs"/>
+          <w:rtl/>
+          <w:lang w:val="en-US"/>
+        </w:rPr>
+        <w:t xml:space="preserve">تم الاعتماد على إطار العمل </w:t>
+      </w:r>
+      <w:r>
+        <w:rPr>
+          <w:lang w:val="en-US"/>
+        </w:rPr>
+        <w:t>fastapi</w:t>
+      </w:r>
+      <w:r>
+        <w:rPr>
+          <w:rFonts w:hint="cs"/>
+          <w:rtl/>
+          <w:lang w:val="en-US"/>
+        </w:rPr>
+        <w:t xml:space="preserve"> بدلاً من </w:t>
+      </w:r>
+      <w:r>
+        <w:rPr>
+          <w:lang w:val="en-US"/>
+        </w:rPr>
+        <w:t>flask</w:t>
+      </w:r>
+      <w:r>
+        <w:rPr>
+          <w:rFonts w:hint="cs"/>
+          <w:rtl/>
+          <w:lang w:val="en-US"/>
+        </w:rPr>
+        <w:t xml:space="preserve"> و </w:t>
+      </w:r>
+      <w:r>
+        <w:rPr>
+          <w:lang w:val="en-US"/>
+        </w:rPr>
+        <w:t>Django</w:t>
+      </w:r>
+      <w:r>
+        <w:rPr>
+          <w:rFonts w:hint="cs"/>
+          <w:rtl/>
+          <w:lang w:val="en-US"/>
+        </w:rPr>
+        <w:t xml:space="preserve">، </w:t>
+      </w:r>
+      <w:r>
+        <w:rPr>
+          <w:rFonts w:hint="cs"/>
+          <w:rtl/>
+          <w:lang w:val="en-US"/>
+        </w:rPr>
+        <w:t xml:space="preserve">لكونه إطار العمل الأسرع كأداء ضمن هذه الإطارات </w:t>
+      </w:r>
+      <w:r>
+        <w:rPr>
+          <w:rFonts w:hint="cs"/>
+          <w:rtl/>
+          <w:lang w:val="en-US"/>
+        </w:rPr>
+        <w:t>و</w:t>
+      </w:r>
+      <w:r>
+        <w:rPr>
+          <w:rFonts w:hint="cs"/>
+          <w:rtl/>
+          <w:lang w:val="en-US"/>
+        </w:rPr>
+        <w:t xml:space="preserve">لكونه مدعوماً أكثر من </w:t>
+      </w:r>
+      <w:r>
+        <w:rPr>
+          <w:lang w:val="en-US"/>
+        </w:rPr>
+        <w:t>flask</w:t>
+      </w:r>
+      <w:r>
+        <w:rPr>
+          <w:rFonts w:hint="cs"/>
+          <w:rtl/>
+          <w:lang w:val="en-US"/>
+        </w:rPr>
+        <w:t xml:space="preserve"> في المقام الأول</w:t>
+      </w:r>
+      <w:r>
+        <w:rPr>
+          <w:rFonts w:hint="cs"/>
+          <w:rtl/>
+          <w:lang w:val="en-US"/>
+        </w:rPr>
+        <w:t xml:space="preserve">، </w:t>
+      </w:r>
+      <w:r>
+        <w:rPr>
+          <w:rFonts w:hint="cs"/>
+          <w:rtl/>
+          <w:lang w:val="en-US"/>
+        </w:rPr>
+        <w:t xml:space="preserve">وبالرغم من أن مدعوم </w:t>
+      </w:r>
+      <w:r>
+        <w:rPr>
+          <w:rFonts w:hint="cs"/>
+          <w:rtl/>
+          <w:lang w:val="en-US"/>
+        </w:rPr>
+        <w:t xml:space="preserve">بشكل أقل من </w:t>
+      </w:r>
+      <w:r>
+        <w:rPr>
+          <w:lang w:val="en-US"/>
+        </w:rPr>
+        <w:t>Django</w:t>
+      </w:r>
+      <w:r>
+        <w:rPr>
+          <w:rFonts w:hint="cs"/>
+          <w:rtl/>
+          <w:lang w:val="en-US"/>
+        </w:rPr>
+        <w:t xml:space="preserve"> ولكن </w:t>
+      </w:r>
+      <w:r>
+        <w:rPr>
+          <w:rFonts w:hint="cs"/>
+          <w:rtl/>
+          <w:lang w:val="en-US"/>
+        </w:rPr>
+        <w:t xml:space="preserve">في مجال بناء </w:t>
+      </w:r>
+      <w:r>
+        <w:rPr>
+          <w:lang w:val="en-US"/>
+        </w:rPr>
+        <w:t>RESTAPI</w:t>
+      </w:r>
+      <w:r>
+        <w:rPr>
+          <w:rFonts w:hint="cs"/>
+          <w:rtl/>
+          <w:lang w:val="en-US"/>
+        </w:rPr>
+        <w:t xml:space="preserve"> </w:t>
+      </w:r>
+      <w:r>
+        <w:rPr>
+          <w:rFonts w:hint="cs"/>
+          <w:rtl/>
+          <w:lang w:val="en-US"/>
+        </w:rPr>
+        <w:t>يعد كافياً ويقدم المطلوب.</w:t>
+      </w:r>
+    </w:p>
+    <w:p>
+      <w:pPr>
+        <w:pStyle w:val="2"/>
+        <w:rPr>
+          <w:sz w:val="24"/>
+          <w:szCs w:val="32"/>
+          <w:rtl/>
+        </w:rPr>
+      </w:pPr>
+      <w:r>
+        <w:rPr>
+          <w:sz w:val="24"/>
+          <w:szCs w:val="32"/>
+        </w:rPr>
+        <w:t>-</w:t>
+      </w:r>
+      <w:r>
+        <w:rPr>
+          <w:sz w:val="24"/>
+          <w:szCs w:val="32"/>
+        </w:rPr>
+        <w:t>1.</w:t>
+      </w:r>
+      <w:r>
+        <w:rPr>
+          <w:sz w:val="24"/>
+          <w:szCs w:val="32"/>
+        </w:rPr>
+        <w:t>2.3.2</w:t>
+      </w:r>
+      <w:r>
+        <w:rPr>
+          <w:rFonts w:hint="cs"/>
+          <w:sz w:val="24"/>
+          <w:szCs w:val="32"/>
+          <w:rtl/>
+        </w:rPr>
+        <w:t xml:space="preserve"> </w:t>
+      </w:r>
+      <w:r>
+        <w:rPr>
+          <w:rFonts w:hint="cs"/>
+          <w:sz w:val="24"/>
+          <w:szCs w:val="32"/>
+          <w:rtl/>
+        </w:rPr>
+        <w:t xml:space="preserve">بنية </w:t>
+      </w:r>
+      <w:r>
+        <w:rPr>
+          <w:rFonts w:hint="cs"/>
+          <w:sz w:val="24"/>
+          <w:szCs w:val="32"/>
+          <w:rtl/>
+        </w:rPr>
+        <w:t>الخدمة</w:t>
+      </w:r>
+    </w:p>
+    <w:p>
+      <w:pPr>
+        <w:pStyle w:val="a9"/>
+        <w:rPr>
+          <w:rtl/>
+          <w:lang w:val="en-US"/>
+        </w:rPr>
+      </w:pPr>
+      <w:r>
+        <w:rPr>
+          <w:rFonts w:hint="cs"/>
+          <w:rtl/>
+          <w:lang w:val="en-US"/>
+        </w:rPr>
+        <w:t xml:space="preserve">تم إتخاذ معمارية </w:t>
+      </w:r>
+      <w:r>
+        <w:rPr>
+          <w:lang w:val="en-US"/>
+        </w:rPr>
+        <w:t xml:space="preserve">vertical slice </w:t>
+      </w:r>
+      <w:r>
+        <w:rPr>
+          <w:lang w:val="en-US"/>
+        </w:rPr>
+        <w:t>architecture</w:t>
+      </w:r>
+      <w:r>
+        <w:rPr>
+          <w:rFonts w:hint="cs"/>
+          <w:rtl/>
+          <w:lang w:val="en-US"/>
+        </w:rPr>
+        <w:t xml:space="preserve"> </w:t>
+      </w:r>
+      <w:r>
+        <w:rPr>
+          <w:rFonts w:hint="cs"/>
+          <w:rtl/>
+          <w:lang w:val="en-US"/>
+        </w:rPr>
+        <w:t>لبناء هذه الخدمة</w:t>
+      </w:r>
+      <w:r>
+        <w:rPr>
+          <w:rFonts w:hint="cs"/>
+          <w:rtl/>
+          <w:lang w:val="en-US"/>
+        </w:rPr>
+        <w:t>، حيث تقدم مجموعة من الفوائد أهمها:</w:t>
+      </w:r>
+    </w:p>
+    <w:p>
+      <w:pPr>
+        <w:pStyle w:val="a9"/>
+        <w:numPr>
+          <w:ilvl w:val="0"/>
+          <w:numId w:val="48"/>
+        </w:numPr>
+        <w:rPr>
+          <w:lang w:val="en-US"/>
+        </w:rPr>
+      </w:pPr>
+      <w:r>
+        <w:rPr>
+          <w:rFonts w:hint="cs"/>
+          <w:rtl/>
+          <w:lang w:val="en-US"/>
+        </w:rPr>
+        <w:t xml:space="preserve">تحترم مبدأ </w:t>
+      </w:r>
+      <w:r>
+        <w:rPr>
+          <w:lang w:val="en-US"/>
+        </w:rPr>
+        <w:t>single responsibility</w:t>
+      </w:r>
+      <w:r>
+        <w:rPr>
+          <w:rFonts w:hint="cs"/>
+          <w:rtl/>
+          <w:lang w:val="en-US"/>
+        </w:rPr>
+        <w:t xml:space="preserve"> </w:t>
+      </w:r>
+      <w:r>
+        <w:rPr>
+          <w:rFonts w:hint="cs"/>
+          <w:rtl/>
+          <w:lang w:val="en-US"/>
+        </w:rPr>
+        <w:t>حيث أن كل</w:t>
+      </w:r>
+      <w:r>
+        <w:rPr>
+          <w:rFonts w:hint="cs"/>
+          <w:rtl/>
+          <w:lang w:val="en-US"/>
+        </w:rPr>
+        <w:t xml:space="preserve"> شريحة </w:t>
+      </w:r>
+      <w:r>
+        <w:rPr>
+          <w:lang w:val="en-US"/>
+        </w:rPr>
+        <w:t>(slice)</w:t>
+      </w:r>
+      <w:r>
+        <w:rPr>
+          <w:rFonts w:hint="cs"/>
+          <w:rtl/>
+          <w:lang w:val="en-US"/>
+        </w:rPr>
+        <w:t xml:space="preserve"> تحتوي على المنطق الكامل الخاص بميزة معينة </w:t>
+      </w:r>
+      <w:r>
+        <w:rPr>
+          <w:lang w:val="en-US"/>
+        </w:rPr>
+        <w:t>(feature)</w:t>
+      </w:r>
+      <w:r>
+        <w:rPr>
+          <w:rFonts w:hint="cs"/>
+          <w:rtl/>
+          <w:lang w:val="en-US"/>
+        </w:rPr>
+        <w:t xml:space="preserve"> مما يسمح </w:t>
+      </w:r>
+      <w:r>
+        <w:rPr>
+          <w:rFonts w:hint="cs"/>
+          <w:rtl/>
+          <w:lang w:val="en-US"/>
+        </w:rPr>
+        <w:t>باختبارها و</w:t>
+      </w:r>
+      <w:r>
+        <w:rPr>
+          <w:rFonts w:hint="cs"/>
+          <w:rtl/>
+          <w:lang w:val="en-US"/>
+        </w:rPr>
+        <w:t>صيانتها بسهولة</w:t>
+      </w:r>
+      <w:r>
+        <w:rPr>
+          <w:rFonts w:hint="cs"/>
+          <w:rtl/>
+          <w:lang w:val="en-US"/>
+        </w:rPr>
+        <w:t xml:space="preserve"> بمعزل عن </w:t>
+      </w:r>
+      <w:r>
+        <w:rPr>
+          <w:rFonts w:hint="cs"/>
+          <w:rtl/>
+          <w:lang w:val="en-US"/>
+        </w:rPr>
+        <w:t>الميزات الأخرى التي يقدمها النظام.</w:t>
+      </w:r>
+    </w:p>
+    <w:p>
+      <w:pPr>
+        <w:pStyle w:val="a9"/>
+        <w:numPr>
+          <w:ilvl w:val="0"/>
+          <w:numId w:val="48"/>
+        </w:numPr>
+        <w:rPr>
+          <w:rFonts w:hint="cs"/>
+          <w:lang w:val="en-US"/>
+        </w:rPr>
+      </w:pPr>
+      <w:r>
+        <w:rPr>
+          <w:rFonts w:hint="cs"/>
+          <w:rtl/>
+          <w:lang w:val="en-US"/>
+        </w:rPr>
+        <w:t xml:space="preserve">تحترم مبدأ </w:t>
+      </w:r>
+      <w:r>
+        <w:rPr>
+          <w:lang w:val="en-US"/>
+        </w:rPr>
+        <w:t> High Cohesion</w:t>
+      </w:r>
+      <w:r>
+        <w:rPr>
+          <w:rFonts w:hint="cs"/>
+          <w:rtl/>
+          <w:lang w:val="en-US"/>
+        </w:rPr>
+        <w:t xml:space="preserve">بين مكونات </w:t>
+      </w:r>
+      <w:r>
+        <w:rPr>
+          <w:rFonts w:hint="cs"/>
+          <w:rtl/>
+          <w:lang w:val="en-US"/>
+        </w:rPr>
+        <w:t>الشريحة</w:t>
+      </w:r>
+      <w:r>
+        <w:rPr>
+          <w:rFonts w:hint="cs"/>
+          <w:rtl/>
+          <w:lang w:val="en-US"/>
+        </w:rPr>
+        <w:t xml:space="preserve"> حيث أن كل مكونات الشريحة</w:t>
+      </w:r>
+      <w:r>
+        <w:rPr>
+          <w:rFonts w:hint="cs"/>
+          <w:rtl/>
+          <w:lang w:val="en-US"/>
+        </w:rPr>
+        <w:t xml:space="preserve"> متماسكة فيما بينها وتخدم هدفاً واحداً.</w:t>
+      </w:r>
+    </w:p>
+    <w:p>
+      <w:pPr>
+        <w:pStyle w:val="a9"/>
+        <w:rPr>
+          <w:rtl/>
+          <w:lang w:val="en-US"/>
+        </w:rPr>
+      </w:pPr>
+      <w:r>
+        <w:rPr>
+          <w:rFonts w:hint="cs"/>
+          <w:rtl/>
+          <w:lang w:val="en-US"/>
+        </w:rPr>
+        <w:t>من الجدير بالذكر أن هذه البنية تعاني من بعض المشاكل أهمها:</w:t>
+      </w:r>
+    </w:p>
+    <w:p>
+      <w:pPr>
+        <w:pStyle w:val="a9"/>
+        <w:numPr>
+          <w:ilvl w:val="0"/>
+          <w:numId w:val="49"/>
+        </w:numPr>
+        <w:rPr>
+          <w:rtl/>
+          <w:lang w:val="en-US"/>
+        </w:rPr>
+      </w:pPr>
+      <w:r>
+        <w:rPr>
+          <w:rFonts w:hint="cs"/>
+          <w:rtl/>
+          <w:lang w:val="en-US"/>
+        </w:rPr>
+        <w:lastRenderedPageBreak/>
+        <w:t xml:space="preserve">تكون مكونات الشريحة </w:t>
+      </w:r>
+      <w:r>
+        <w:rPr>
+          <w:rFonts w:hint="cs"/>
+          <w:rtl/>
+          <w:lang w:val="en-US"/>
+        </w:rPr>
+        <w:t xml:space="preserve">غير قابلة لإعادة الإستخدام </w:t>
+      </w:r>
+      <w:r>
+        <w:rPr>
+          <w:rFonts w:hint="cs"/>
+          <w:rtl/>
+          <w:lang w:val="en-US"/>
+        </w:rPr>
+        <w:t xml:space="preserve">ضمن </w:t>
+      </w:r>
+      <w:r>
+        <w:rPr>
+          <w:rFonts w:hint="cs"/>
+          <w:rtl/>
+          <w:lang w:val="en-US"/>
+        </w:rPr>
+        <w:t>شرائح أخرى</w:t>
+      </w:r>
+      <w:r>
+        <w:rPr>
+          <w:rFonts w:hint="cs"/>
+          <w:rtl/>
+          <w:lang w:val="en-US"/>
+        </w:rPr>
+        <w:t xml:space="preserve">، مما قد يؤدي إلى إعادة </w:t>
+      </w:r>
+      <w:r>
+        <w:rPr>
+          <w:rFonts w:hint="cs"/>
+          <w:rtl/>
+          <w:lang w:val="en-US"/>
+        </w:rPr>
+        <w:t xml:space="preserve">بناء </w:t>
+      </w:r>
+      <w:r>
+        <w:rPr>
+          <w:rFonts w:hint="cs"/>
+          <w:rtl/>
+          <w:lang w:val="en-US"/>
+        </w:rPr>
+        <w:t xml:space="preserve">بعض </w:t>
+      </w:r>
+      <w:r>
+        <w:rPr>
+          <w:rFonts w:hint="cs"/>
+          <w:rtl/>
+          <w:lang w:val="en-US"/>
+        </w:rPr>
+        <w:t>ال</w:t>
+      </w:r>
+      <w:r>
+        <w:rPr>
+          <w:rFonts w:hint="cs"/>
+          <w:rtl/>
+          <w:lang w:val="en-US"/>
+        </w:rPr>
+        <w:t xml:space="preserve">مكونات </w:t>
+      </w:r>
+      <w:r>
+        <w:rPr>
+          <w:rFonts w:hint="cs"/>
+          <w:rtl/>
+          <w:lang w:val="en-US"/>
+        </w:rPr>
+        <w:t xml:space="preserve">في شرائح أخرى كان من الممكن إعادة استخدامها </w:t>
+      </w:r>
+      <w:r>
+        <w:rPr>
+          <w:rFonts w:hint="cs"/>
+          <w:rtl/>
+          <w:lang w:val="en-US"/>
+        </w:rPr>
+        <w:t>من الشريحة الأساسية.</w:t>
+      </w:r>
+    </w:p>
+    <w:p>
+      <w:pPr>
+        <w:pStyle w:val="a9"/>
+        <w:rPr>
+          <w:rtl/>
+          <w:lang w:val="en-US"/>
+        </w:rPr>
+      </w:pPr>
+    </w:p>
+    <w:p>
+      <w:pPr>
+        <w:pStyle w:val="2"/>
+        <w:rPr>
+          <w:sz w:val="24"/>
+          <w:szCs w:val="32"/>
+          <w:rtl/>
+        </w:rPr>
+      </w:pPr>
+      <w:r>
+        <w:rPr>
+          <w:sz w:val="24"/>
+          <w:szCs w:val="32"/>
+        </w:rPr>
+        <w:t>-</w:t>
+      </w:r>
+      <w:r>
+        <w:rPr>
+          <w:sz w:val="24"/>
+          <w:szCs w:val="32"/>
+        </w:rPr>
+        <w:t>2</w:t>
+      </w:r>
+      <w:r>
+        <w:rPr>
+          <w:sz w:val="24"/>
+          <w:szCs w:val="32"/>
+        </w:rPr>
+        <w:t>.</w:t>
+      </w:r>
+      <w:r>
+        <w:rPr>
+          <w:sz w:val="24"/>
+          <w:szCs w:val="32"/>
+        </w:rPr>
+        <w:t>2.3.2</w:t>
+      </w:r>
+      <w:r>
+        <w:rPr>
+          <w:rFonts w:hint="cs"/>
+          <w:sz w:val="24"/>
+          <w:szCs w:val="32"/>
+          <w:rtl/>
+        </w:rPr>
+        <w:t xml:space="preserve"> </w:t>
+      </w:r>
+      <w:r>
+        <w:rPr>
+          <w:rFonts w:hint="cs"/>
+          <w:sz w:val="24"/>
+          <w:szCs w:val="32"/>
+          <w:rtl/>
+        </w:rPr>
+        <w:t>تفاصيل التنجيز</w:t>
+      </w:r>
+    </w:p>
+    <w:p>
+      <w:pPr>
+        <w:pStyle w:val="a9"/>
+        <w:rPr>
+          <w:rFonts w:hint="cs"/>
+          <w:rtl/>
+          <w:lang w:val="en-US"/>
+        </w:rPr>
+      </w:pPr>
+      <w:r>
+        <w:rPr>
+          <w:rFonts w:hint="cs"/>
+          <w:rtl/>
+          <w:lang w:val="en-US"/>
+        </w:rPr>
+        <w:t xml:space="preserve">يتألف النظام من قسمين، الأول هو لب المشروع </w:t>
+      </w:r>
+      <w:r>
+        <w:rPr>
+          <w:lang w:val="en-US"/>
+        </w:rPr>
+        <w:t>(</w:t>
+      </w:r>
+      <w:r>
+        <w:rPr>
+          <w:lang w:val="en-US"/>
+        </w:rPr>
+        <w:t>core</w:t>
+      </w:r>
+      <w:r>
+        <w:rPr>
+          <w:lang w:val="en-US"/>
+        </w:rPr>
+        <w:t>)</w:t>
+      </w:r>
+      <w:r>
+        <w:rPr>
+          <w:rFonts w:hint="cs"/>
+          <w:rtl/>
+          <w:lang w:val="en-US"/>
+        </w:rPr>
+        <w:t xml:space="preserve"> </w:t>
+      </w:r>
+      <w:r>
+        <w:rPr>
+          <w:rFonts w:hint="cs"/>
+          <w:rtl/>
+          <w:lang w:val="en-US"/>
+        </w:rPr>
+        <w:t xml:space="preserve">الذي يحتوي على </w:t>
+      </w:r>
+      <w:r>
+        <w:rPr>
+          <w:rFonts w:hint="cs"/>
+          <w:rtl/>
+          <w:lang w:val="en-US"/>
+        </w:rPr>
+        <w:t xml:space="preserve">مجموعة من المكونات التي لا تنتمي بشكل خاص لأي شريحة </w:t>
+      </w:r>
+      <w:r>
+        <w:rPr>
+          <w:rFonts w:hint="cs"/>
+          <w:rtl/>
+          <w:lang w:val="en-US"/>
+        </w:rPr>
+        <w:t>تساعد جميع الشرائح على أداء مهامها،</w:t>
+      </w:r>
+      <w:r>
+        <w:rPr>
+          <w:rFonts w:hint="cs"/>
+          <w:rtl/>
+          <w:lang w:val="en-US"/>
+        </w:rPr>
+        <w:t xml:space="preserve"> وتُعتَبر مكونات قابلة لإعادة الإستخدام </w:t>
+      </w:r>
+      <w:r>
+        <w:rPr>
+          <w:lang w:val="en-US"/>
+        </w:rPr>
+        <w:t>(reuseable components)</w:t>
+      </w:r>
+      <w:r>
+        <w:rPr>
+          <w:rFonts w:hint="cs"/>
+          <w:rtl/>
+          <w:lang w:val="en-US"/>
+        </w:rPr>
+        <w:t>.</w:t>
+      </w:r>
+    </w:p>
+    <w:p>
+      <w:pPr>
+        <w:pStyle w:val="a9"/>
+        <w:rPr>
+          <w:rtl/>
+          <w:lang w:val="en-US"/>
+        </w:rPr>
+      </w:pPr>
+      <w:r>
+        <w:rPr>
+          <w:noProof/>
+        </w:rPr>
+        <w:drawing>
+          <wp:anchor distT="0" distB="0" distL="114300" distR="114300" simplePos="0" relativeHeight="251687936" behindDoc="0" locked="0" layoutInCell="1" allowOverlap="1" wp14:anchorId="68811F31" wp14:editId="06E82469">
+            <wp:simplePos x="0" y="0"/>
+            <wp:positionH relativeFrom="margin">
+              <wp:align>center</wp:align>
+            </wp:positionH>
+            <wp:positionV relativeFrom="paragraph">
+              <wp:posOffset>91259</wp:posOffset>
+            </wp:positionV>
+            <wp:extent cx="3857625" cy="1376680"/>
+            <wp:effectExtent l="0" t="0" r="9525" b="0"/>
+            <wp:wrapSquare wrapText="bothSides"/>
+            <wp:docPr id="1558604506" name="Picture 1"/>
+            <wp:cNvGraphicFramePr>
+              <a:graphicFrameLocks xmlns:a="http://schemas.openxmlformats.org/drawingml/2006/main" noChangeAspect="1"/>
+            </wp:cNvGraphicFramePr>
+            <a:graphic xmlns:a="http://schemas.openxmlformats.org/drawingml/2006/main">
+              <a:graphicData uri="http://schemas.openxmlformats.org/drawingml/2006/picture">
+                <pic:pic xmlns:pic="http://schemas.openxmlformats.org/drawingml/2006/picture">
+                  <pic:nvPicPr>
+                    <pic:cNvPr id="1558604506" name=""/>
+                    <pic:cNvPicPr/>
+                  </pic:nvPicPr>
+                  <pic:blipFill rotWithShape="1">
+                    <a:blip r:embed="rId33" cstate="print">
+                      <a:extLst>
+                        <a:ext uri="{28A0092B-C50C-407E-A947-70E740481C1C}">
+                          <a14:useLocalDpi xmlns:a14="http://schemas.microsoft.com/office/drawing/2010/main" val="0"/>
+                        </a:ext>
+                      </a:extLst>
+                    </a:blip>
+                    <a:srcRect l="7265" t="21842" r="58013" b="56126"/>
+                    <a:stretch/>
+                  </pic:blipFill>
+                  <pic:spPr bwMode="auto">
+                    <a:xfrm>
+                      <a:off x="0" y="0"/>
+                      <a:ext cx="3857625" cy="1376680"/>
+                    </a:xfrm>
+                    <a:prstGeom prst="rect">
+                      <a:avLst/>
+                    </a:prstGeom>
+                    <a:ln>
+                      <a:noFill/>
+                    </a:ln>
+                    <a:extLst>
+                      <a:ext uri="{53640926-AAD7-44D8-BBD7-CCE9431645EC}">
+                        <a14:shadowObscured xmlns:a14="http://schemas.microsoft.com/office/drawing/2010/main"/>
+                      </a:ext>
+                    </a:extLst>
+                  </pic:spPr>
+                </pic:pic>
+              </a:graphicData>
+            </a:graphic>
+            <wp14:sizeRelH relativeFrom="margin">
+              <wp14:pctWidth>0</wp14:pctWidth>
+            </wp14:sizeRelH>
+            <wp14:sizeRelV relativeFrom="margin">
+              <wp14:pctHeight>0</wp14:pctHeight>
+            </wp14:sizeRelV>
+          </wp:anchor>
+        </w:drawing>
+      </w:r>
+    </w:p>
+    <w:p>
+      <w:pPr>
+        <w:pStyle w:val="a9"/>
+        <w:rPr>
+          <w:rtl/>
+          <w:lang w:val="en-US"/>
+        </w:rPr>
+      </w:pPr>
+    </w:p>
+    <w:p>
+      <w:pPr>
+        <w:pStyle w:val="a9"/>
+        <w:rPr>
+          <w:rtl/>
+          <w:lang w:val="en-US"/>
+        </w:rPr>
+      </w:pPr>
+    </w:p>
+    <w:p>
+      <w:pPr>
+        <w:pStyle w:val="a9"/>
+        <w:rPr>
+          <w:rtl/>
+          <w:lang w:val="en-US"/>
+        </w:rPr>
+      </w:pPr>
+    </w:p>
+    <w:p>
+      <w:pPr>
+        <w:pStyle w:val="a9"/>
+        <w:rPr>
+          <w:rtl/>
+          <w:lang w:val="en-US"/>
+        </w:rPr>
+      </w:pPr>
+    </w:p>
+    <w:p>
+      <w:pPr>
+        <w:pStyle w:val="a9"/>
+        <w:rPr>
+          <w:rtl/>
+          <w:lang w:val="en-US"/>
+        </w:rPr>
+      </w:pPr>
+      <w:r>
+        <w:rPr>
+          <w:rFonts w:hint="cs"/>
+          <w:rtl/>
+          <w:lang w:val="en-US"/>
+        </w:rPr>
+        <w:t>ت</w:t>
+      </w:r>
+      <w:r>
+        <w:rPr>
+          <w:rFonts w:hint="cs"/>
+          <w:rtl/>
+          <w:lang w:val="en-US"/>
+        </w:rPr>
+        <w:t>َ</w:t>
+      </w:r>
+      <w:r>
+        <w:rPr>
+          <w:rFonts w:hint="cs"/>
+          <w:rtl/>
+          <w:lang w:val="en-US"/>
+        </w:rPr>
+        <w:t>ت</w:t>
+      </w:r>
+      <w:r>
+        <w:rPr>
+          <w:rFonts w:hint="cs"/>
+          <w:rtl/>
+          <w:lang w:val="en-US"/>
+        </w:rPr>
+        <w:t>ْ</w:t>
+      </w:r>
+      <w:r>
+        <w:rPr>
+          <w:rFonts w:hint="cs"/>
+          <w:rtl/>
+          <w:lang w:val="en-US"/>
+        </w:rPr>
+        <w:t>ب</w:t>
+      </w:r>
+      <w:r>
+        <w:rPr>
+          <w:rFonts w:hint="cs"/>
+          <w:rtl/>
+          <w:lang w:val="en-US"/>
+        </w:rPr>
+        <w:t>َ</w:t>
+      </w:r>
+      <w:r>
+        <w:rPr>
+          <w:rFonts w:hint="cs"/>
+          <w:rtl/>
+          <w:lang w:val="en-US"/>
+        </w:rPr>
+        <w:t xml:space="preserve">ع </w:t>
+      </w:r>
+      <w:r>
+        <w:rPr>
+          <w:rFonts w:hint="cs"/>
+          <w:rtl/>
+          <w:lang w:val="en-US"/>
+        </w:rPr>
+        <w:t>شرائح النظام</w:t>
+      </w:r>
+      <w:r>
+        <w:rPr>
+          <w:rFonts w:hint="cs"/>
+          <w:rtl/>
+          <w:lang w:val="en-US"/>
+        </w:rPr>
+        <w:t xml:space="preserve"> </w:t>
+      </w:r>
+      <w:r>
+        <w:rPr>
+          <w:rFonts w:hint="cs"/>
+          <w:rtl/>
+          <w:lang w:val="en-US"/>
+        </w:rPr>
+        <w:t>جميعا إلى نفس الهيكلية</w:t>
+      </w:r>
+      <w:r>
+        <w:rPr>
+          <w:rFonts w:hint="cs"/>
+          <w:rtl/>
+          <w:lang w:val="en-US"/>
+        </w:rPr>
+        <w:t xml:space="preserve">، </w:t>
+      </w:r>
+      <w:r>
+        <w:rPr>
+          <w:rFonts w:hint="cs"/>
+          <w:rtl/>
+          <w:lang w:val="en-US"/>
+        </w:rPr>
+        <w:t>إذ تتألف كل شريحة</w:t>
+      </w:r>
+      <w:r>
+        <w:rPr>
+          <w:rFonts w:hint="cs"/>
+          <w:rtl/>
+          <w:lang w:val="en-US"/>
+        </w:rPr>
+        <w:t xml:space="preserve"> من المكونات التالية:</w:t>
+      </w:r>
+    </w:p>
+    <w:p>
+      <w:pPr>
+        <w:pStyle w:val="a9"/>
+        <w:numPr>
+          <w:ilvl w:val="0"/>
+          <w:numId w:val="49"/>
+        </w:numPr>
+        <w:rPr>
+          <w:noProof/>
+        </w:rPr>
+      </w:pPr>
+      <w:r>
+        <w:rPr>
+          <w:noProof/>
+          <w:lang w:val="en-US"/>
+        </w:rPr>
+        <w:t>ReadMe file</w:t>
+      </w:r>
+      <w:r>
+        <w:rPr>
+          <w:rFonts w:hint="cs"/>
+          <w:noProof/>
+          <w:rtl/>
+          <w:lang w:val="en-US"/>
+        </w:rPr>
+        <w:t>:</w:t>
+      </w:r>
+      <w:r>
+        <w:rPr>
+          <w:rFonts w:hint="cs"/>
+          <w:noProof/>
+          <w:rtl/>
+          <w:lang w:val="en-US"/>
+        </w:rPr>
+        <w:t xml:space="preserve"> </w:t>
+      </w:r>
+      <w:r>
+        <w:rPr>
+          <w:rFonts w:hint="cs"/>
+          <w:noProof/>
+          <w:rtl/>
+          <w:lang w:val="en-US"/>
+        </w:rPr>
+        <w:t>يحتوي على</w:t>
+      </w:r>
+      <w:r>
+        <w:rPr>
+          <w:rFonts w:hint="cs"/>
+          <w:noProof/>
+          <w:rtl/>
+          <w:lang w:val="en-US"/>
+        </w:rPr>
+        <w:t xml:space="preserve"> </w:t>
+      </w:r>
+      <w:r>
+        <w:rPr>
+          <w:rFonts w:hint="cs"/>
+          <w:noProof/>
+          <w:rtl/>
+          <w:lang w:val="en-US"/>
+        </w:rPr>
+        <w:t>توصيف نصي للشريحة وما تقوم به.</w:t>
+      </w:r>
+    </w:p>
+    <w:p>
+      <w:pPr>
+        <w:pStyle w:val="a9"/>
+        <w:numPr>
+          <w:ilvl w:val="0"/>
+          <w:numId w:val="49"/>
+        </w:numPr>
+        <w:rPr>
+          <w:noProof/>
+        </w:rPr>
+      </w:pPr>
+      <w:r>
+        <w:rPr>
+          <w:noProof/>
+          <w:lang w:val="en-US"/>
+        </w:rPr>
+        <w:t>Contracts</w:t>
+      </w:r>
+      <w:r>
+        <w:rPr>
+          <w:rFonts w:hint="cs"/>
+          <w:noProof/>
+          <w:rtl/>
+          <w:lang w:val="en-US"/>
+        </w:rPr>
+        <w:t>:</w:t>
+      </w:r>
+      <w:r>
+        <w:rPr>
+          <w:rFonts w:hint="cs"/>
+          <w:noProof/>
+          <w:rtl/>
+          <w:lang w:val="en-US"/>
+        </w:rPr>
+        <w:t xml:space="preserve"> </w:t>
+      </w:r>
+      <w:r>
+        <w:rPr>
+          <w:rFonts w:hint="cs"/>
+          <w:noProof/>
+          <w:rtl/>
+          <w:lang w:val="en-US"/>
+        </w:rPr>
+        <w:t xml:space="preserve">يحتوي على </w:t>
+      </w:r>
+      <w:r>
+        <w:rPr>
+          <w:rFonts w:hint="cs"/>
+          <w:noProof/>
+          <w:rtl/>
+          <w:lang w:val="en-US"/>
+        </w:rPr>
+        <w:t xml:space="preserve">الأنماط التي </w:t>
+      </w:r>
+      <w:r>
+        <w:rPr>
+          <w:rFonts w:hint="cs"/>
+          <w:noProof/>
+          <w:rtl/>
+          <w:lang w:val="en-US"/>
+        </w:rPr>
+        <w:t>تستقبلها وتعيدها</w:t>
+      </w:r>
+      <w:r>
+        <w:rPr>
+          <w:rFonts w:hint="cs"/>
+          <w:noProof/>
+          <w:rtl/>
+          <w:lang w:val="en-US"/>
+        </w:rPr>
+        <w:t xml:space="preserve"> </w:t>
+      </w:r>
+      <w:r>
+        <w:rPr>
+          <w:rFonts w:hint="cs"/>
+          <w:noProof/>
+          <w:rtl/>
+          <w:lang w:val="en-US"/>
+        </w:rPr>
+        <w:t>هذه الشريحة</w:t>
+      </w:r>
+      <w:r>
+        <w:rPr>
+          <w:rFonts w:hint="cs"/>
+          <w:noProof/>
+          <w:rtl/>
+          <w:lang w:val="en-US"/>
+        </w:rPr>
+        <w:t xml:space="preserve"> عند الطلب.</w:t>
+      </w:r>
+    </w:p>
+    <w:p>
+      <w:pPr>
+        <w:pStyle w:val="a9"/>
+        <w:numPr>
+          <w:ilvl w:val="0"/>
+          <w:numId w:val="49"/>
+        </w:numPr>
+        <w:rPr>
+          <w:noProof/>
+        </w:rPr>
+      </w:pPr>
+      <w:r>
+        <w:rPr>
+          <w:noProof/>
+          <w:lang w:val="en-US"/>
+        </w:rPr>
+        <w:t>Validator</w:t>
+      </w:r>
+      <w:r>
+        <w:rPr>
+          <w:rFonts w:hint="cs"/>
+          <w:noProof/>
+          <w:rtl/>
+          <w:lang w:val="en-US"/>
+        </w:rPr>
+        <w:t>: يحتوي على المعالجات التي يتم تطبيقها على الطلب الوارد تتأكد من صحته.</w:t>
+      </w:r>
+    </w:p>
+    <w:p>
+      <w:pPr>
+        <w:pStyle w:val="a9"/>
+        <w:numPr>
+          <w:ilvl w:val="0"/>
+          <w:numId w:val="49"/>
+        </w:numPr>
+        <w:rPr>
+          <w:noProof/>
+        </w:rPr>
+      </w:pPr>
+      <w:r>
+        <w:rPr>
+          <w:noProof/>
+          <w:lang w:val="en-US"/>
+        </w:rPr>
+        <w:t>Models</w:t>
+      </w:r>
+      <w:r>
+        <w:rPr>
+          <w:rFonts w:hint="cs"/>
+          <w:noProof/>
+          <w:rtl/>
+          <w:lang w:val="en-US"/>
+        </w:rPr>
+        <w:t xml:space="preserve">: </w:t>
+      </w:r>
+      <w:r>
+        <w:rPr>
+          <w:rFonts w:hint="cs"/>
+          <w:noProof/>
+          <w:rtl/>
+          <w:lang w:val="en-US"/>
+        </w:rPr>
+        <w:t xml:space="preserve">يحتوي </w:t>
+      </w:r>
+      <w:r>
+        <w:rPr>
+          <w:rFonts w:hint="cs"/>
+          <w:noProof/>
+          <w:rtl/>
+          <w:lang w:val="en-US"/>
+        </w:rPr>
+        <w:t xml:space="preserve">على الأنماط التي ستتعامل معها الشريحة </w:t>
+      </w:r>
+      <w:r>
+        <w:rPr>
+          <w:rFonts w:hint="cs"/>
+          <w:noProof/>
+          <w:rtl/>
+          <w:lang w:val="en-US"/>
+        </w:rPr>
+        <w:t xml:space="preserve">لتطبيق منطق </w:t>
+      </w:r>
+      <w:r>
+        <w:rPr>
+          <w:noProof/>
+          <w:lang w:val="en-US"/>
+        </w:rPr>
+        <w:t>(</w:t>
+      </w:r>
+      <w:r>
+        <w:rPr>
+          <w:noProof/>
+          <w:lang w:val="en-US"/>
+        </w:rPr>
+        <w:t xml:space="preserve">Buisness </w:t>
+      </w:r>
+      <w:r>
+        <w:rPr>
+          <w:noProof/>
+          <w:lang w:val="en-US"/>
+        </w:rPr>
+        <w:t>Logic)</w:t>
+      </w:r>
+      <w:r>
+        <w:rPr>
+          <w:rFonts w:hint="cs"/>
+          <w:noProof/>
+          <w:rtl/>
+          <w:lang w:val="en-US"/>
+        </w:rPr>
+        <w:t xml:space="preserve"> معين.</w:t>
+      </w:r>
+    </w:p>
+    <w:p>
+      <w:pPr>
+        <w:pStyle w:val="a9"/>
+        <w:numPr>
+          <w:ilvl w:val="0"/>
+          <w:numId w:val="49"/>
+        </w:numPr>
+        <w:rPr>
+          <w:noProof/>
+        </w:rPr>
+      </w:pPr>
+      <w:r>
+        <w:rPr>
+          <w:noProof/>
+        </w:rPr>
+        <w:t>Mapping</w:t>
+      </w:r>
+      <w:r>
+        <w:rPr>
+          <w:rFonts w:hint="cs"/>
+          <w:noProof/>
+          <w:rtl/>
+        </w:rPr>
+        <w:t>:</w:t>
+      </w:r>
+      <w:r>
+        <w:rPr>
+          <w:rFonts w:hint="cs"/>
+          <w:noProof/>
+          <w:rtl/>
+          <w:lang w:val="en-US"/>
+        </w:rPr>
+        <w:t xml:space="preserve"> يحتوي </w:t>
+      </w:r>
+      <w:r>
+        <w:rPr>
+          <w:rFonts w:hint="cs"/>
+          <w:noProof/>
+          <w:rtl/>
+          <w:lang w:val="en-US"/>
+        </w:rPr>
+        <w:t xml:space="preserve">على </w:t>
+      </w:r>
+      <w:r>
+        <w:rPr>
+          <w:rFonts w:hint="cs"/>
+          <w:noProof/>
+          <w:rtl/>
+          <w:lang w:val="en-US"/>
+        </w:rPr>
+        <w:t xml:space="preserve">منطق تحويل الأنماط بين </w:t>
+      </w:r>
+      <w:r>
+        <w:rPr>
+          <w:noProof/>
+          <w:lang w:val="en-US"/>
+        </w:rPr>
+        <w:t>Contracts</w:t>
+      </w:r>
+      <w:r>
+        <w:rPr>
+          <w:rFonts w:hint="cs"/>
+          <w:noProof/>
+          <w:rtl/>
+          <w:lang w:val="en-US"/>
+        </w:rPr>
+        <w:t xml:space="preserve"> و</w:t>
+      </w:r>
+      <w:r>
+        <w:rPr>
+          <w:noProof/>
+          <w:lang w:val="en-US"/>
+        </w:rPr>
+        <w:t>Models</w:t>
+      </w:r>
+      <w:r>
+        <w:rPr>
+          <w:rFonts w:hint="cs"/>
+          <w:noProof/>
+          <w:rtl/>
+          <w:lang w:val="en-US"/>
+        </w:rPr>
+        <w:t xml:space="preserve"> وبالعكس.</w:t>
+      </w:r>
+    </w:p>
+    <w:p>
+      <w:pPr>
+        <w:pStyle w:val="a9"/>
+        <w:numPr>
+          <w:ilvl w:val="0"/>
+          <w:numId w:val="49"/>
+        </w:numPr>
+        <w:rPr>
+          <w:noProof/>
+        </w:rPr>
+      </w:pPr>
+      <w:r>
+        <w:rPr>
+          <w:noProof/>
+          <w:lang w:val="en-US"/>
+        </w:rPr>
+        <w:t>Tasks</w:t>
+      </w:r>
+      <w:r>
+        <w:rPr>
+          <w:rFonts w:hint="cs"/>
+          <w:noProof/>
+          <w:rtl/>
+          <w:lang w:val="en-US"/>
+        </w:rPr>
+        <w:t xml:space="preserve">: </w:t>
+      </w:r>
+      <w:r>
+        <w:rPr>
+          <w:rFonts w:hint="cs"/>
+          <w:noProof/>
+          <w:rtl/>
+          <w:lang w:val="en-US"/>
+        </w:rPr>
+        <w:t>تحتوي على ملفات تحتوي على التوجيهات النصية التي سيتم إرسالها للنموذج اللغوي</w:t>
+      </w:r>
+      <w:r>
+        <w:rPr>
+          <w:rFonts w:hint="cs"/>
+          <w:noProof/>
+          <w:rtl/>
+          <w:lang w:val="en-US"/>
+        </w:rPr>
+        <w:t>، حيث أن وضعها في ملفات يسهل عملية تعديلها من أجل الوصول لتوجيهات أفضل</w:t>
+      </w:r>
+      <w:r>
+        <w:rPr>
+          <w:rFonts w:hint="cs"/>
+          <w:noProof/>
+          <w:rtl/>
+          <w:lang w:val="en-US"/>
+        </w:rPr>
+        <w:t xml:space="preserve"> بدون الحاجة لتعديل الرماز المصدري </w:t>
+      </w:r>
+      <w:r>
+        <w:rPr>
+          <w:noProof/>
+          <w:lang w:val="en-US"/>
+        </w:rPr>
+        <w:t>(source code)</w:t>
+      </w:r>
+      <w:r>
+        <w:rPr>
+          <w:rFonts w:hint="cs"/>
+          <w:noProof/>
+          <w:rtl/>
+          <w:lang w:val="en-US"/>
+        </w:rPr>
+        <w:t>.</w:t>
+      </w:r>
+    </w:p>
+    <w:p>
+      <w:pPr>
+        <w:pStyle w:val="a9"/>
+        <w:numPr>
+          <w:ilvl w:val="0"/>
+          <w:numId w:val="49"/>
+        </w:numPr>
+        <w:rPr>
+          <w:noProof/>
+        </w:rPr>
+      </w:pPr>
+      <w:r>
+        <w:rPr>
+          <w:noProof/>
+          <w:lang w:val="en-US"/>
+        </w:rPr>
+        <w:t>Service</w:t>
+      </w:r>
+      <w:r>
+        <w:rPr>
+          <w:rFonts w:hint="cs"/>
+          <w:noProof/>
+          <w:rtl/>
+          <w:lang w:val="en-US"/>
+        </w:rPr>
+        <w:t xml:space="preserve">: تحتوي على </w:t>
+      </w:r>
+      <w:r>
+        <w:rPr>
+          <w:rFonts w:hint="cs"/>
+          <w:noProof/>
+          <w:rtl/>
+          <w:lang w:val="en-US"/>
+        </w:rPr>
+        <w:t xml:space="preserve">المنطق الأساسي للشريحة </w:t>
+      </w:r>
+      <w:r>
+        <w:rPr>
+          <w:rFonts w:hint="cs"/>
+          <w:noProof/>
+          <w:rtl/>
+          <w:lang w:val="en-US"/>
+        </w:rPr>
+        <w:t xml:space="preserve">إذ تعتبر المكان الأساسي </w:t>
+      </w:r>
+      <w:r>
+        <w:rPr>
+          <w:rFonts w:hint="cs"/>
+          <w:noProof/>
+          <w:rtl/>
+          <w:lang w:val="en-US"/>
+        </w:rPr>
+        <w:t xml:space="preserve">الذي يتم فيه تطبيق </w:t>
+      </w:r>
+      <w:r>
+        <w:rPr>
+          <w:rFonts w:hint="cs"/>
+          <w:noProof/>
+          <w:rtl/>
+          <w:lang w:val="en-US"/>
+        </w:rPr>
+        <w:t>منطق</w:t>
+      </w:r>
+      <w:r>
+        <w:rPr>
+          <w:rFonts w:hint="cs"/>
+          <w:noProof/>
+          <w:rtl/>
+          <w:lang w:val="en-US"/>
+        </w:rPr>
+        <w:t xml:space="preserve"> العمل الخاص بالشريحة فيه</w:t>
+      </w:r>
+      <w:r>
+        <w:rPr>
+          <w:rFonts w:hint="cs"/>
+          <w:noProof/>
+          <w:rtl/>
+          <w:lang w:val="en-US"/>
+        </w:rPr>
+        <w:t xml:space="preserve"> </w:t>
+      </w:r>
+      <w:r>
+        <w:rPr>
+          <w:noProof/>
+          <w:lang w:val="en-US"/>
+        </w:rPr>
+        <w:t>(Buisness Logic)</w:t>
+      </w:r>
+      <w:r>
+        <w:rPr>
+          <w:rFonts w:hint="cs"/>
+          <w:noProof/>
+          <w:rtl/>
+          <w:lang w:val="en-US"/>
+        </w:rPr>
+        <w:t>.</w:t>
+      </w:r>
+    </w:p>
+    <w:p>
+      <w:pPr>
+        <w:pStyle w:val="a9"/>
+        <w:numPr>
+          <w:ilvl w:val="0"/>
+          <w:numId w:val="49"/>
+        </w:numPr>
+        <w:rPr>
+          <w:noProof/>
+        </w:rPr>
+      </w:pPr>
+      <w:r>
+        <w:rPr>
+          <w:noProof/>
+          <w:lang w:val="en-US"/>
+        </w:rPr>
+        <w:t>Route</w:t>
+      </w:r>
+      <w:r>
+        <w:rPr>
+          <w:noProof/>
+          <w:lang w:val="en-US"/>
+        </w:rPr>
+        <w:t>r</w:t>
+      </w:r>
+      <w:r>
+        <w:rPr>
+          <w:rFonts w:hint="cs"/>
+          <w:noProof/>
+          <w:rtl/>
+          <w:lang w:val="en-US"/>
+        </w:rPr>
+        <w:t>:</w:t>
+      </w:r>
+      <w:r>
+        <w:rPr>
+          <w:rFonts w:hint="cs"/>
+          <w:noProof/>
+          <w:rtl/>
+          <w:lang w:val="en-US"/>
+        </w:rPr>
+        <w:t xml:space="preserve"> </w:t>
+      </w:r>
+      <w:r>
+        <w:rPr>
+          <w:rFonts w:hint="cs"/>
+          <w:noProof/>
+          <w:rtl/>
+          <w:lang w:val="en-US"/>
+        </w:rPr>
+        <w:t xml:space="preserve">يتم فيه </w:t>
+      </w:r>
+      <w:r>
+        <w:rPr>
+          <w:rFonts w:hint="cs"/>
+          <w:noProof/>
+          <w:rtl/>
+          <w:lang w:val="en-US"/>
+        </w:rPr>
+        <w:t xml:space="preserve">إستدعاء هذه المكونات </w:t>
+      </w:r>
+      <w:r>
+        <w:rPr>
+          <w:rFonts w:hint="cs"/>
+          <w:noProof/>
+          <w:rtl/>
+          <w:lang w:val="en-US"/>
+        </w:rPr>
+        <w:t>وتنسيق التواصل فيما بينها</w:t>
+      </w:r>
+      <w:r>
+        <w:rPr>
+          <w:rFonts w:hint="cs"/>
+          <w:noProof/>
+          <w:rtl/>
+          <w:lang w:val="en-US"/>
+        </w:rPr>
+        <w:t xml:space="preserve"> من خلاله</w:t>
+      </w:r>
+      <w:r>
+        <w:rPr>
+          <w:rFonts w:hint="cs"/>
+          <w:noProof/>
+          <w:rtl/>
+          <w:lang w:val="en-US"/>
+        </w:rPr>
+        <w:t xml:space="preserve">، كما يتم تعريف </w:t>
+      </w:r>
+      <w:r>
+        <w:rPr>
+          <w:rFonts w:hint="cs"/>
+          <w:noProof/>
+          <w:rtl/>
+          <w:lang w:val="en-US"/>
+        </w:rPr>
+        <w:t xml:space="preserve">مسار طلب </w:t>
+      </w:r>
+      <w:r>
+        <w:rPr>
+          <w:noProof/>
+          <w:lang w:val="en-US"/>
+        </w:rPr>
+        <w:t>Http</w:t>
+      </w:r>
+      <w:r>
+        <w:rPr>
+          <w:rFonts w:hint="cs"/>
+          <w:noProof/>
+          <w:rtl/>
+          <w:lang w:val="en-US"/>
+        </w:rPr>
+        <w:t xml:space="preserve"> </w:t>
+      </w:r>
+      <w:r>
+        <w:rPr>
+          <w:rFonts w:hint="cs"/>
+          <w:noProof/>
+          <w:rtl/>
+          <w:lang w:val="en-US"/>
+        </w:rPr>
+        <w:t>من خلال هذا المكون</w:t>
+      </w:r>
+      <w:r>
+        <w:rPr>
+          <w:rFonts w:hint="cs"/>
+          <w:noProof/>
+          <w:rtl/>
+          <w:lang w:val="en-US"/>
+        </w:rPr>
+        <w:t>.</w:t>
+      </w:r>
+    </w:p>
+    <w:p>
+      <w:pPr>
+        <w:pStyle w:val="a9"/>
+        <w:rPr>
+          <w:noProof/>
+        </w:rPr>
+      </w:pPr>
+    </w:p>
+    <w:p>
+      <w:pPr>
+        <w:pStyle w:val="a9"/>
+        <w:rPr>
+          <w:noProof/>
+        </w:rPr>
+      </w:pPr>
+    </w:p>
+    <w:p>
+      <w:pPr>
+        <w:pStyle w:val="a9"/>
+        <w:rPr>
+          <w:noProof/>
+        </w:rPr>
+      </w:pPr>
+      <w:r>
+        <w:rPr>
+          <w:noProof/>
+        </w:rPr>
+        <w:drawing>
+          <wp:anchor distT="0" distB="0" distL="114300" distR="114300" simplePos="0" relativeHeight="251689984" behindDoc="0" locked="0" layoutInCell="1" allowOverlap="1" wp14:anchorId="527E5DA6" wp14:editId="597A5FBE">
+            <wp:simplePos x="0" y="0"/>
+            <wp:positionH relativeFrom="margin">
+              <wp:align>center</wp:align>
+            </wp:positionH>
+            <wp:positionV relativeFrom="paragraph">
+              <wp:posOffset>4354</wp:posOffset>
+            </wp:positionV>
+            <wp:extent cx="3069590" cy="3191510"/>
+            <wp:effectExtent l="0" t="0" r="0" b="8890"/>
+            <wp:wrapSquare wrapText="bothSides"/>
+            <wp:docPr id="1673203023" name="Picture 1"/>
+            <wp:cNvGraphicFramePr>
+              <a:graphicFrameLocks xmlns:a="http://schemas.openxmlformats.org/drawingml/2006/main" noChangeAspect="1"/>
+            </wp:cNvGraphicFramePr>
+            <a:graphic xmlns:a="http://schemas.openxmlformats.org/drawingml/2006/main">
+              <a:graphicData uri="http://schemas.openxmlformats.org/drawingml/2006/picture">
+                <pic:pic xmlns:pic="http://schemas.openxmlformats.org/drawingml/2006/picture">
+                  <pic:nvPicPr>
+                    <pic:cNvPr id="1673203023" name=""/>
+                    <pic:cNvPicPr/>
+                  </pic:nvPicPr>
+                  <pic:blipFill rotWithShape="1">
+                    <a:blip r:embed="rId34" cstate="print">
+                      <a:extLst>
+                        <a:ext uri="{28A0092B-C50C-407E-A947-70E740481C1C}">
+                          <a14:useLocalDpi xmlns:a14="http://schemas.microsoft.com/office/drawing/2010/main" val="0"/>
+                        </a:ext>
+                      </a:extLst>
+                    </a:blip>
+                    <a:srcRect l="8150" t="16281" r="54938" b="15493"/>
+                    <a:stretch/>
+                  </pic:blipFill>
+                  <pic:spPr bwMode="auto">
+                    <a:xfrm>
+                      <a:off x="0" y="0"/>
+                      <a:ext cx="3069590" cy="3191510"/>
+                    </a:xfrm>
+                    <a:prstGeom prst="rect">
+                      <a:avLst/>
+                    </a:prstGeom>
+                    <a:ln>
+                      <a:noFill/>
+                    </a:ln>
+                    <a:extLst>
+                      <a:ext uri="{53640926-AAD7-44D8-BBD7-CCE9431645EC}">
+                        <a14:shadowObscured xmlns:a14="http://schemas.microsoft.com/office/drawing/2010/main"/>
+                      </a:ext>
+                    </a:extLst>
+                  </pic:spPr>
+                </pic:pic>
+              </a:graphicData>
+            </a:graphic>
+            <wp14:sizeRelH relativeFrom="margin">
+              <wp14:pctWidth>0</wp14:pctWidth>
+            </wp14:sizeRelH>
+            <wp14:sizeRelV relativeFrom="margin">
+              <wp14:pctHeight>0</wp14:pctHeight>
+            </wp14:sizeRelV>
+          </wp:anchor>
+        </w:drawing>
+      </w:r>
+    </w:p>
+    <w:p>
+      <w:pPr>
+        <w:pStyle w:val="a9"/>
+        <w:rPr>
+          <w:noProof/>
+        </w:rPr>
+      </w:pPr>
+    </w:p>
+    <w:p>
+      <w:pPr>
+        <w:pStyle w:val="a9"/>
+        <w:rPr>
+          <w:noProof/>
+        </w:rPr>
+      </w:pPr>
+    </w:p>
+    <w:p>
+      <w:pPr>
+        <w:pStyle w:val="a9"/>
+        <w:rPr>
+          <w:noProof/>
+        </w:rPr>
+      </w:pPr>
+    </w:p>
+    <w:p>
+      <w:pPr>
+        <w:pStyle w:val="a9"/>
+        <w:rPr>
+          <w:noProof/>
+        </w:rPr>
+      </w:pPr>
+    </w:p>
+    <w:p>
+      <w:pPr>
+        <w:pStyle w:val="a9"/>
+        <w:rPr>
+          <w:noProof/>
+        </w:rPr>
+      </w:pPr>
+    </w:p>
+    <w:p>
+      <w:pPr>
+        <w:pStyle w:val="a9"/>
+        <w:rPr>
+          <w:noProof/>
+        </w:rPr>
+      </w:pPr>
+    </w:p>
+    <w:p>
+      <w:pPr>
+        <w:pStyle w:val="a9"/>
+        <w:rPr>
+          <w:noProof/>
+        </w:rPr>
+      </w:pPr>
+    </w:p>
+    <w:p>
+      <w:pPr>
+        <w:pStyle w:val="a9"/>
+        <w:rPr>
+          <w:noProof/>
+        </w:rPr>
+      </w:pPr>
+    </w:p>
+    <w:p>
+      <w:pPr>
+        <w:pStyle w:val="a9"/>
+        <w:rPr>
+          <w:noProof/>
+        </w:rPr>
+      </w:pPr>
+    </w:p>
+    <w:p>
+      <w:pPr>
+        <w:pStyle w:val="a9"/>
+        <w:rPr>
+          <w:noProof/>
+        </w:rPr>
+      </w:pPr>
+    </w:p>
+    <w:p>
+      <w:pPr>
+        <w:pStyle w:val="a9"/>
+        <w:rPr>
+          <w:noProof/>
+        </w:rPr>
+      </w:pPr>
+    </w:p>
+    <w:p>
+      <w:pPr>
+        <w:pStyle w:val="a9"/>
+        <w:rPr>
+          <w:noProof/>
+        </w:rPr>
+      </w:pPr>
+    </w:p>
+    <w:p>
+      <w:pPr>
+        <w:pStyle w:val="a9"/>
+        <w:rPr>
+          <w:noProof/>
+        </w:rPr>
+      </w:pPr>
+    </w:p>
+    <w:p>
+      <w:pPr>
+        <w:pStyle w:val="a9"/>
+        <w:rPr>
+          <w:noProof/>
+        </w:rPr>
+      </w:pPr>
+    </w:p>
+    <w:p>
+      <w:pPr>
+        <w:pStyle w:val="a9"/>
+        <w:rPr>
+          <w:noProof/>
+        </w:rPr>
+      </w:pPr>
+    </w:p>
+    <w:p>
+      <w:pPr>
+        <w:pStyle w:val="a9"/>
+        <w:rPr>
+          <w:noProof/>
+        </w:rPr>
+      </w:pPr>
+    </w:p>
+    <w:p>
+      <w:pPr>
+        <w:pStyle w:val="a9"/>
+        <w:rPr>
+          <w:noProof/>
+        </w:rPr>
+      </w:pPr>
+    </w:p>
+    <w:p>
+      <w:pPr>
+        <w:pStyle w:val="a9"/>
+        <w:rPr>
+          <w:noProof/>
+        </w:rPr>
+      </w:pPr>
+    </w:p>
+    <w:p>
+      <w:pPr>
+        <w:pStyle w:val="a9"/>
+        <w:rPr>
+          <w:noProof/>
+          <w:lang w:val="en-US"/>
+        </w:rPr>
+      </w:pPr>
+    </w:p>
+    <w:p>
+      <w:pPr>
+        <w:pStyle w:val="a9"/>
+        <w:rPr>
+          <w:noProof/>
+        </w:rPr>
+      </w:pPr>
+    </w:p>
+    <w:p>
+      <w:pPr>
+        <w:pStyle w:val="a9"/>
+        <w:rPr>
+          <w:noProof/>
+        </w:rPr>
+      </w:pPr>
+    </w:p>
+    <w:p>
+      <w:pPr>
+        <w:pStyle w:val="a9"/>
+        <w:rPr>
+          <w:noProof/>
+        </w:rPr>
+      </w:pPr>
+    </w:p>
+    <w:p>
+      <w:pPr>
+        <w:pStyle w:val="a9"/>
+        <w:rPr>
+          <w:noProof/>
+        </w:rPr>
+      </w:pPr>
+    </w:p>
+    <w:p>
+      <w:pPr>
+        <w:pStyle w:val="a9"/>
+        <w:rPr>
+          <w:noProof/>
+        </w:rPr>
+      </w:pPr>
+    </w:p>
+    <w:p>
+      <w:pPr>
+        <w:pStyle w:val="a9"/>
+        <w:rPr>
+          <w:noProof/>
+        </w:rPr>
+      </w:pPr>
+    </w:p>
+    <w:p>
+      <w:pPr>
+        <w:pStyle w:val="a9"/>
+        <w:rPr>
+          <w:noProof/>
+        </w:rPr>
+      </w:pPr>
+    </w:p>
+    <w:p>
+      <w:pPr>
+        <w:pStyle w:val="a9"/>
+        <w:rPr>
+          <w:noProof/>
+        </w:rPr>
+      </w:pPr>
+    </w:p>
+    <w:p>
+      <w:pPr>
+        <w:pStyle w:val="a9"/>
+        <w:rPr>
+          <w:noProof/>
+        </w:rPr>
+      </w:pPr>
+    </w:p>
+    <w:p>
+      <w:pPr>
+        <w:pStyle w:val="a9"/>
+        <w:rPr>
           <w:lang w:val="en-US"/>
         </w:rPr>
       </w:pPr>
@@ -12927,7 +15284,14 @@
             <w:noProof/>
             <w:rtl/>
           </w:rPr>
-          <w:t>10</w:t>
+          <w:t>1</w:t>
+        </w:r>
+        <w:r>
+          <w:rPr>
+            <w:noProof/>
+            <w:rtl/>
+          </w:rPr>
+          <w:t>0</w:t>
         </w:r>
         <w:r>
           <w:rPr>
@@ -15735,6 +18099,119 @@
     <w:numStyleLink w:val="a1"/>
   </w:abstractNum>
   <w:abstractNum w:abstractNumId="38" w15:restartNumberingAfterBreak="0">
+    <w:nsid w:val="613F0528"/>
+    <w:multiLevelType w:val="hybridMultilevel"/>
+    <w:tmpl w:val="DB8AF8DE"/>
+    <w:lvl w:ilvl="0" w:tplc="04090001">
+      <w:start w:val="1"/>
+      <w:numFmt w:val="bullet"/>
+      <w:lvlText w:val=""/>
+      <w:lvlJc w:val="left"/>
+      <w:pPr>
+        <w:ind w:left="720" w:hanging="360"/>
+      </w:pPr>
+      <w:rPr>
+        <w:rFonts w:ascii="Symbol" w:hAnsi="Symbol" w:hint="default"/>
+      </w:rPr>
+    </w:lvl>
+    <w:lvl w:ilvl="1" w:tplc="04090003" w:tentative="1">
+      <w:start w:val="1"/>
+      <w:numFmt w:val="bullet"/>
+      <w:lvlText w:val="o"/>
+      <w:lvlJc w:val="left"/>
+      <w:pPr>
+        <w:ind w:left="1440" w:hanging="360"/>
+      </w:pPr>
+      <w:rPr>
+        <w:rFonts w:ascii="Courier New" w:hAnsi="Courier New" w:cs="Courier New" w:hint="default"/>
+      </w:rPr>
+    </w:lvl>
+    <w:lvl w:ilvl="2" w:tplc="04090005" w:tentative="1">
+      <w:start w:val="1"/>
+      <w:numFmt w:val="bullet"/>
+      <w:lvlText w:val=""/>
+      <w:lvlJc w:val="left"/>
+      <w:pPr>
+        <w:ind w:left="2160" w:hanging="360"/>
+      </w:pPr>
+      <w:rPr>
+        <w:rFonts w:ascii="Wingdings" w:hAnsi="Wingdings" w:hint="default"/>
+      </w:rPr>
+    </w:lvl>
+    <w:lvl w:ilvl="3" w:tplc="04090001" w:tentative="1">
+      <w:start w:val="1"/>
+      <w:numFmt w:val="bullet"/>
+      <w:lvlText w:val=""/>
+      <w:lvlJc w:val="left"/>
+      <w:pPr>
+        <w:ind w:left="2880" w:hanging="360"/>
+      </w:pPr>
+      <w:rPr>
+        <w:rFonts w:ascii="Symbol" w:hAnsi="Symbol" w:hint="default"/>
+      </w:rPr>
+    </w:lvl>
+    <w:lvl w:ilvl="4" w:tplc="04090003" w:tentative="1">
+      <w:start w:val="1"/>
+      <w:numFmt w:val="bullet"/>
+      <w:lvlText w:val="o"/>
+      <w:lvlJc w:val="left"/>
+      <w:pPr>
+        <w:ind w:left="3600" w:hanging="360"/>
+      </w:pPr>
+      <w:rPr>
+        <w:rFonts w:ascii="Courier New" w:hAnsi="Courier New" w:cs="Courier New" w:hint="default"/>
+      </w:rPr>
+    </w:lvl>
+    <w:lvl w:ilvl="5" w:tplc="04090005" w:tentative="1">
+      <w:start w:val="1"/>
+      <w:numFmt w:val="bullet"/>
+      <w:lvlText w:val=""/>
+      <w:lvlJc w:val="left"/>
+      <w:pPr>
+        <w:ind w:left="4320" w:hanging="360"/>
+      </w:pPr>
+      <w:rPr>
+        <w:rFonts w:ascii="Wingdings" w:hAnsi="Wingdings" w:hint="default"/>
+      </w:rPr>
+    </w:lvl>
+    <w:lvl w:ilvl="6" w:tplc="04090001" w:tentative="1">
+      <w:start w:val="1"/>
+      <w:numFmt w:val="bullet"/>
+      <w:lvlText w:val=""/>
+      <w:lvlJc w:val="left"/>
+      <w:pPr>
+        <w:ind w:left="5040" w:hanging="360"/>
+      </w:pPr>
+      <w:rPr>
+        <w:rFonts w:ascii="Symbol" w:hAnsi="Symbol" w:hint="default"/>
+      </w:rPr>
+    </w:lvl>
+    <w:lvl w:ilvl="7" w:tplc="04090003" w:tentative="1">
+      <w:start w:val="1"/>
+      <w:numFmt w:val="bullet"/>
+      <w:lvlText w:val="o"/>
+      <w:lvlJc w:val="left"/>
+      <w:pPr>
+        <w:ind w:left="5760" w:hanging="360"/>
+      </w:pPr>
+      <w:rPr>
+        <w:rFonts w:ascii="Courier New" w:hAnsi="Courier New" w:cs="Courier New" w:hint="default"/>
+      </w:rPr>
+    </w:lvl>
+    <w:lvl w:ilvl="8" w:tplc="04090005" w:tentative="1">
+      <w:start w:val="1"/>
+      <w:numFmt w:val="bullet"/>
+      <w:lvlText w:val=""/>
+      <w:lvlJc w:val="left"/>
+      <w:pPr>
+        <w:ind w:left="6480" w:hanging="360"/>
+      </w:pPr>
+      <w:rPr>
+        <w:rFonts w:ascii="Wingdings" w:hAnsi="Wingdings" w:hint="default"/>
+      </w:rPr>
+    </w:lvl>
+  </w:abstractNum>
+  <w:abstractNum w:abstractNumId="39" w15:restartNumberingAfterBreak="0">
     <w:nsid w:val="63200DC0"/>
     <w:multiLevelType w:val="hybridMultilevel"/>
     <w:tmpl w:val="4252C666"/>
@@ -15824,7 +18301,7 @@
       </w:pPr>
     </w:lvl>
   </w:abstractNum>
-  <w:abstractNum w:abstractNumId="39" w15:restartNumberingAfterBreak="0">
+  <w:abstractNum w:abstractNumId="40" w15:restartNumberingAfterBreak="0">
     <w:nsid w:val="672C433A"/>
     <w:multiLevelType w:val="multilevel"/>
     <w:tmpl w:val="6F92C8A0"/>
@@ -15946,7 +18423,7 @@
       </w:rPr>
     </w:lvl>
   </w:abstractNum>
-  <w:abstractNum w:abstractNumId="40" w15:restartNumberingAfterBreak="0">
+  <w:abstractNum w:abstractNumId="41" w15:restartNumberingAfterBreak="0">
     <w:nsid w:val="691B7296"/>
     <w:multiLevelType w:val="hybridMultilevel"/>
     <w:tmpl w:val="621C4E6C"/>
@@ -16059,7 +18536,7 @@
       </w:rPr>
     </w:lvl>
   </w:abstractNum>
-  <w:abstractNum w:abstractNumId="41" w15:restartNumberingAfterBreak="0">
+  <w:abstractNum w:abstractNumId="42" w15:restartNumberingAfterBreak="0">
     <w:nsid w:val="6C750D71"/>
     <w:multiLevelType w:val="multilevel"/>
     <w:tmpl w:val="0409001D"/>
@@ -16145,7 +18622,120 @@
       </w:pPr>
     </w:lvl>
   </w:abstractNum>
-  <w:abstractNum w:abstractNumId="42" w15:restartNumberingAfterBreak="0">
+  <w:abstractNum w:abstractNumId="43" w15:restartNumberingAfterBreak="0">
+    <w:nsid w:val="6F3800D4"/>
+    <w:multiLevelType w:val="hybridMultilevel"/>
+    <w:tmpl w:val="E6C8069C"/>
+    <w:lvl w:ilvl="0" w:tplc="04090001">
+      <w:start w:val="1"/>
+      <w:numFmt w:val="bullet"/>
+      <w:lvlText w:val=""/>
+      <w:lvlJc w:val="left"/>
+      <w:pPr>
+        <w:ind w:left="720" w:hanging="360"/>
+      </w:pPr>
+      <w:rPr>
+        <w:rFonts w:ascii="Symbol" w:hAnsi="Symbol" w:hint="default"/>
+      </w:rPr>
+    </w:lvl>
+    <w:lvl w:ilvl="1" w:tplc="04090003" w:tentative="1">
+      <w:start w:val="1"/>
+      <w:numFmt w:val="bullet"/>
+      <w:lvlText w:val="o"/>
+      <w:lvlJc w:val="left"/>
+      <w:pPr>
+        <w:ind w:left="1440" w:hanging="360"/>
+      </w:pPr>
+      <w:rPr>
+        <w:rFonts w:ascii="Courier New" w:hAnsi="Courier New" w:cs="Courier New" w:hint="default"/>
+      </w:rPr>
+    </w:lvl>
+    <w:lvl w:ilvl="2" w:tplc="04090005" w:tentative="1">
+      <w:start w:val="1"/>
+      <w:numFmt w:val="bullet"/>
+      <w:lvlText w:val=""/>
+      <w:lvlJc w:val="left"/>
+      <w:pPr>
+        <w:ind w:left="2160" w:hanging="360"/>
+      </w:pPr>
+      <w:rPr>
+        <w:rFonts w:ascii="Wingdings" w:hAnsi="Wingdings" w:hint="default"/>
+      </w:rPr>
+    </w:lvl>
+    <w:lvl w:ilvl="3" w:tplc="04090001" w:tentative="1">
+      <w:start w:val="1"/>
+      <w:numFmt w:val="bullet"/>
+      <w:lvlText w:val=""/>
+      <w:lvlJc w:val="left"/>
+      <w:pPr>
+        <w:ind w:left="2880" w:hanging="360"/>
+      </w:pPr>
+      <w:rPr>
+        <w:rFonts w:ascii="Symbol" w:hAnsi="Symbol" w:hint="default"/>
+      </w:rPr>
+    </w:lvl>
+    <w:lvl w:ilvl="4" w:tplc="04090003" w:tentative="1">
+      <w:start w:val="1"/>
+      <w:numFmt w:val="bullet"/>
+      <w:lvlText w:val="o"/>
+      <w:lvlJc w:val="left"/>
+      <w:pPr>
+        <w:ind w:left="3600" w:hanging="360"/>
+      </w:pPr>
+      <w:rPr>
+        <w:rFonts w:ascii="Courier New" w:hAnsi="Courier New" w:cs="Courier New" w:hint="default"/>
+      </w:rPr>
+    </w:lvl>
+    <w:lvl w:ilvl="5" w:tplc="04090005" w:tentative="1">
+      <w:start w:val="1"/>
+      <w:numFmt w:val="bullet"/>
+      <w:lvlText w:val=""/>
+      <w:lvlJc w:val="left"/>
+      <w:pPr>
+        <w:ind w:left="4320" w:hanging="360"/>
+      </w:pPr>
+      <w:rPr>
+        <w:rFonts w:ascii="Wingdings" w:hAnsi="Wingdings" w:hint="default"/>
+      </w:rPr>
+    </w:lvl>
+    <w:lvl w:ilvl="6" w:tplc="04090001" w:tentative="1">
+      <w:start w:val="1"/>
+      <w:numFmt w:val="bullet"/>
+      <w:lvlText w:val=""/>
+      <w:lvlJc w:val="left"/>
+      <w:pPr>
+        <w:ind w:left="5040" w:hanging="360"/>
+      </w:pPr>
+      <w:rPr>
+        <w:rFonts w:ascii="Symbol" w:hAnsi="Symbol" w:hint="default"/>
+      </w:rPr>
+    </w:lvl>
+    <w:lvl w:ilvl="7" w:tplc="04090003" w:tentative="1">
+      <w:start w:val="1"/>
+      <w:numFmt w:val="bullet"/>
+      <w:lvlText w:val="o"/>
+      <w:lvlJc w:val="left"/>
+      <w:pPr>
+        <w:ind w:left="5760" w:hanging="360"/>
+      </w:pPr>
+      <w:rPr>
+        <w:rFonts w:ascii="Courier New" w:hAnsi="Courier New" w:cs="Courier New" w:hint="default"/>
+      </w:rPr>
+    </w:lvl>
+    <w:lvl w:ilvl="8" w:tplc="04090005" w:tentative="1">
+      <w:start w:val="1"/>
+      <w:numFmt w:val="bullet"/>
+      <w:lvlText w:val=""/>
+      <w:lvlJc w:val="left"/>
+      <w:pPr>
+        <w:ind w:left="6480" w:hanging="360"/>
+      </w:pPr>
+      <w:rPr>
+        <w:rFonts w:ascii="Wingdings" w:hAnsi="Wingdings" w:hint="default"/>
+      </w:rPr>
+    </w:lvl>
+  </w:abstractNum>
+  <w:abstractNum w:abstractNumId="44" w15:restartNumberingAfterBreak="0">
     <w:nsid w:val="7E857E2A"/>
     <w:multiLevelType w:val="multilevel"/>
     <w:tmpl w:val="040C001F"/>
@@ -16241,7 +18831,7 @@
     <w:abstractNumId w:val="12"/>
   </w:num>
   <w:num w:numId="4" w16cid:durableId="1533879795">
-    <w:abstractNumId w:val="42"/>
+    <w:abstractNumId w:val="44"/>
   </w:num>
   <w:num w:numId="5" w16cid:durableId="1509563512">
     <w:abstractNumId w:val="12"/>
@@ -16361,7 +18951,7 @@
     <w:abstractNumId w:val="24"/>
   </w:num>
   <w:num w:numId="26" w16cid:durableId="187645963">
-    <w:abstractNumId w:val="41"/>
+    <w:abstractNumId w:val="42"/>
   </w:num>
   <w:num w:numId="27" w16cid:durableId="905528888">
     <w:abstractNumId w:val="33"/>
@@ -16400,7 +18990,7 @@
     <w:abstractNumId w:val="36"/>
   </w:num>
   <w:num w:numId="33" w16cid:durableId="1130320943">
-    <w:abstractNumId w:val="39"/>
+    <w:abstractNumId w:val="40"/>
   </w:num>
   <w:num w:numId="34" w16cid:durableId="777070673">
     <w:abstractNumId w:val="22"/>
@@ -16409,7 +18999,7 @@
     <w:abstractNumId w:val="34"/>
   </w:num>
   <w:num w:numId="36" w16cid:durableId="1372071550">
-    <w:abstractNumId w:val="38"/>
+    <w:abstractNumId w:val="39"/>
   </w:num>
   <w:num w:numId="37" w16cid:durableId="812866860">
     <w:abstractNumId w:val="29"/>
@@ -16433,7 +19023,7 @@
     <w:abstractNumId w:val="16"/>
   </w:num>
   <w:num w:numId="44" w16cid:durableId="2039622157">
-    <w:abstractNumId w:val="40"/>
+    <w:abstractNumId w:val="41"/>
   </w:num>
   <w:num w:numId="45" w16cid:durableId="1222640603">
     <w:abstractNumId w:val="19"/>
@@ -16443,6 +19033,12 @@
   </w:num>
   <w:num w:numId="47" w16cid:durableId="642469817">
     <w:abstractNumId w:val="25"/>
+  </w:num>
+  <w:num w:numId="48" w16cid:durableId="2079285283">
+    <w:abstractNumId w:val="43"/>
+  </w:num>
+  <w:num w:numId="49" w16cid:durableId="539632544">
+    <w:abstractNumId w:val="38"/>
   </w:num>
   <w:numIdMacAtCleanup w:val="3"/>
 </w:numbering>
@@ -16970,7 +19566,6 @@
   <w:style w:type="character" w:default="1" w:styleId="DefaultParagraphFont">
     <w:name w:val="Default Paragraph Font"/>
     <w:uiPriority w:val="1"/>
-    <w:semiHidden/>
     <w:unhideWhenUsed/>
   </w:style>
   <w:style w:type="table" w:default="1" w:styleId="TableNormal">

</xml_diff>

<commit_message>
edit system design: storage service
</commit_message>
<xml_diff>
--- a/تقرير المشروع.docx
+++ b/تقرير المشروع.docx
@@ -1336,7 +1336,7 @@
           <w:noProof/>
         </w:rPr>
         <w:drawing>
-          <wp:anchor distT="0" distB="0" distL="114300" distR="114300" simplePos="0" relativeHeight="251663360" behindDoc="1" locked="0" layoutInCell="1" allowOverlap="1" wp14:anchorId="47770056" wp14:editId="06D22AF3">
+          <wp:anchor distT="0" distB="0" distL="114300" distR="114300" simplePos="0" relativeHeight="251663360" behindDoc="1" locked="0" layoutInCell="1" allowOverlap="1" wp14:anchorId="47770056" wp14:editId="2A7A040E">
             <wp:simplePos x="0" y="0"/>
             <wp:positionH relativeFrom="margin">
               <wp:align>center</wp:align>
@@ -1682,7 +1682,7 @@
           <w:noProof/>
         </w:rPr>
         <w:drawing>
-          <wp:anchor distT="0" distB="0" distL="114300" distR="114300" simplePos="0" relativeHeight="251665408" behindDoc="0" locked="0" layoutInCell="1" allowOverlap="1" wp14:anchorId="1D2715DC" wp14:editId="6F400A25">
+          <wp:anchor distT="0" distB="0" distL="114300" distR="114300" simplePos="0" relativeHeight="251665408" behindDoc="0" locked="0" layoutInCell="1" allowOverlap="1" wp14:anchorId="1D2715DC" wp14:editId="24820156">
             <wp:simplePos x="0" y="0"/>
             <wp:positionH relativeFrom="margin">
               <wp:align>center</wp:align>
@@ -7525,21 +7525,7 @@
         <w:rPr>
           <w:lang w:val="en-US"/>
         </w:rPr>
-        <w:t xml:space="preserve">(large language models </w:t>
-      </w:r>
-      <w:proofErr w:type="spellStart"/>
-      <w:r>
-        <w:rPr>
-          <w:lang w:val="en-US"/>
-        </w:rPr>
-        <w:t>llms</w:t>
-      </w:r>
-      <w:proofErr w:type="spellEnd"/>
-      <w:r>
-        <w:rPr>
-          <w:lang w:val="en-US"/>
-        </w:rPr>
-        <w:t>)</w:t>
+        <w:t>(large language models llms)</w:t>
       </w:r>
     </w:p>
     <w:p>
@@ -8433,29 +8419,15 @@
         </w:rPr>
         <w:t xml:space="preserve"> </w:t>
       </w:r>
-      <w:r>
-        <w:fldChar w:fldCharType="begin"/>
-      </w:r>
-      <w:r>
-        <w:instrText>HYPERLINK "https://arxiv.org/pdf/2406.18678"</w:instrText>
-      </w:r>
-      <w:r>
-        <w:fldChar w:fldCharType="separate"/>
-      </w:r>
-      <w:r>
-        <w:rPr>
-          <w:rStyle w:val="Hyperlink"/>
-          <w:lang w:val="en-US"/>
-        </w:rPr>
-        <w:t>arxiv.org/pdf/2406.18678</w:t>
-      </w:r>
-      <w:r>
-        <w:rPr>
-          <w:rStyle w:val="Hyperlink"/>
-          <w:lang w:val="en-US"/>
-        </w:rPr>
-        <w:fldChar w:fldCharType="end"/>
-      </w:r>
+      <w:hyperlink r:id="rId25" w:history="1">
+        <w:r>
+          <w:rPr>
+            <w:rStyle w:val="Hyperlink"/>
+            <w:lang w:val="en-US"/>
+          </w:rPr>
+          <w:t>arxiv.org/pdf/2406.18678</w:t>
+        </w:r>
+      </w:hyperlink>
     </w:p>
     <w:p>
       <w:pPr>
@@ -8494,7 +8466,7 @@
           <w:rtl/>
         </w:rPr>
       </w:pPr>
-      <w:hyperlink r:id="rId25" w:history="1">
+      <w:hyperlink r:id="rId26" w:history="1">
         <w:r>
           <w:rPr>
             <w:rStyle w:val="Hyperlink"/>
@@ -8777,7 +8749,7 @@
           <w:lang w:val="en-US"/>
         </w:rPr>
       </w:pPr>
-      <w:hyperlink r:id="rId26" w:history="1">
+      <w:hyperlink r:id="rId27" w:history="1">
         <w:r>
           <w:rPr>
             <w:rStyle w:val="Hyperlink"/>
@@ -9208,7 +9180,7 @@
           <w:rtl/>
         </w:rPr>
       </w:pPr>
-      <w:hyperlink r:id="rId27" w:history="1">
+      <w:hyperlink r:id="rId28" w:history="1">
         <w:r>
           <w:rPr>
             <w:rStyle w:val="Hyperlink"/>
@@ -9241,13 +9213,8 @@
         <w:t xml:space="preserve"> </w:t>
       </w:r>
       <w:r>
-        <w:t xml:space="preserve">PET </w:t>
-      </w:r>
-      <w:proofErr w:type="spellStart"/>
-      <w:r>
-        <w:t>Dataset</w:t>
-      </w:r>
-      <w:proofErr w:type="spellEnd"/>
+        <w:t>PET Dataset</w:t>
+      </w:r>
     </w:p>
     <w:p>
       <w:pPr>
@@ -9357,7 +9324,7 @@
           <w:lang w:val="en-US"/>
         </w:rPr>
       </w:pPr>
-      <w:hyperlink r:id="rId28" w:history="1">
+      <w:hyperlink r:id="rId29" w:history="1">
         <w:r>
           <w:rPr>
             <w:rStyle w:val="Hyperlink"/>
@@ -9622,7 +9589,7 @@
           <w:lang w:val="en-US"/>
         </w:rPr>
       </w:pPr>
-      <w:hyperlink r:id="rId29" w:history="1">
+      <w:hyperlink r:id="rId30" w:history="1">
         <w:r>
           <w:rPr>
             <w:rStyle w:val="Hyperlink"/>
@@ -10284,29 +10251,15 @@
         </w:rPr>
         <w:t xml:space="preserve">رابط : </w:t>
       </w:r>
-      <w:r>
-        <w:fldChar w:fldCharType="begin"/>
-      </w:r>
-      <w:r>
-        <w:instrText>HYPERLINK "https://arxiv.org/pdf/2307.09923"</w:instrText>
-      </w:r>
-      <w:r>
-        <w:fldChar w:fldCharType="separate"/>
-      </w:r>
-      <w:r>
-        <w:rPr>
-          <w:rStyle w:val="Hyperlink"/>
-          <w:lang w:val="en-US"/>
-        </w:rPr>
-        <w:t>2307.09923 (arxiv.org)</w:t>
-      </w:r>
-      <w:r>
-        <w:rPr>
-          <w:rStyle w:val="Hyperlink"/>
-          <w:lang w:val="en-US"/>
-        </w:rPr>
-        <w:fldChar w:fldCharType="end"/>
-      </w:r>
+      <w:hyperlink r:id="rId31" w:history="1">
+        <w:r>
+          <w:rPr>
+            <w:rStyle w:val="Hyperlink"/>
+            <w:lang w:val="en-US"/>
+          </w:rPr>
+          <w:t>2307.09923 (arxiv.org)</w:t>
+        </w:r>
+      </w:hyperlink>
     </w:p>
     <w:p>
       <w:pPr>
@@ -10602,19 +10555,11 @@
           <w:lang w:val="en-US"/>
         </w:rPr>
       </w:pPr>
-      <w:proofErr w:type="spellStart"/>
-      <w:r>
-        <w:rPr>
-          <w:lang w:val="en-US"/>
-        </w:rPr>
-        <w:t>Zirnstein</w:t>
-      </w:r>
-      <w:proofErr w:type="spellEnd"/>
-      <w:r>
-        <w:rPr>
-          <w:lang w:val="en-US"/>
-        </w:rPr>
-        <w:t>, B. Extraction of BPMN process models from unstructured textual descriptions</w:t>
+      <w:r>
+        <w:rPr>
+          <w:lang w:val="en-US"/>
+        </w:rPr>
+        <w:t>Zirnstein, B. Extraction of BPMN process models from unstructured textual descriptions</w:t>
       </w:r>
       <w:r>
         <w:rPr>
@@ -10642,7 +10587,7 @@
       <w:pPr>
         <w:pStyle w:val="a9"/>
       </w:pPr>
-      <w:hyperlink r:id="rId30" w:history="1">
+      <w:hyperlink r:id="rId32" w:history="1">
         <w:r>
           <w:rPr>
             <w:rStyle w:val="Hyperlink"/>
@@ -10815,7 +10760,7 @@
                     <pic:cNvPicPr/>
                   </pic:nvPicPr>
                   <pic:blipFill rotWithShape="1">
-                    <a:blip r:embed="rId31">
+                    <a:blip r:embed="rId33">
                       <a:extLst>
                         <a:ext uri="{28A0092B-C50C-407E-A947-70E740481C1C}">
                           <a14:useLocalDpi xmlns:a14="http://schemas.microsoft.com/office/drawing/2010/main" val="0"/>
@@ -10978,14 +10923,7 @@
                                 <w:rFonts w:hint="cs"/>
                                 <w:rtl/>
                               </w:rPr>
-                              <w:t xml:space="preserve"> </w:t>
-                            </w:r>
-                            <w:r>
-                              <w:rPr>
-                                <w:rFonts w:hint="cs"/>
-                                <w:rtl/>
-                              </w:rPr>
-                              <w:t>المخطط العام للنظام ضمن منهجية توليد كود برمجي مساعد.</w:t>
+                              <w:t xml:space="preserve"> المخطط العام للنظام ضمن منهجية توليد كود برمجي مساعد.</w:t>
                             </w:r>
                           </w:p>
                         </w:txbxContent>
@@ -11098,7 +11036,7 @@
           <w:lang w:val="en-US"/>
         </w:rPr>
       </w:pPr>
-      <w:hyperlink r:id="rId32" w:history="1">
+      <w:hyperlink r:id="rId34" w:history="1">
         <w:r>
           <w:rPr>
             <w:rStyle w:val="Hyperlink"/>
@@ -11116,33 +11054,11 @@
           <w:lang w:val="en-US"/>
         </w:rPr>
       </w:pPr>
-      <w:proofErr w:type="spellStart"/>
-      <w:r>
-        <w:rPr>
-          <w:lang w:val="en-US"/>
-        </w:rPr>
-        <w:t>Kourani</w:t>
-      </w:r>
-      <w:proofErr w:type="spellEnd"/>
-      <w:r>
-        <w:rPr>
-          <w:lang w:val="en-US"/>
-        </w:rPr>
-        <w:t xml:space="preserve">, H., Berti, A., Schuster, D., &amp; van der Aalst, W. M. (2024, May). Process Modeling </w:t>
-      </w:r>
-      <w:proofErr w:type="gramStart"/>
-      <w:r>
-        <w:rPr>
-          <w:lang w:val="en-US"/>
-        </w:rPr>
-        <w:t>With</w:t>
-      </w:r>
-      <w:proofErr w:type="gramEnd"/>
-      <w:r>
-        <w:rPr>
-          <w:lang w:val="en-US"/>
-        </w:rPr>
-        <w:t xml:space="preserve"> Large Language Models. In </w:t>
+      <w:r>
+        <w:rPr>
+          <w:lang w:val="en-US"/>
+        </w:rPr>
+        <w:t>Kourani, H., Berti, A., Schuster, D., &amp; van der Aalst, W. M. (2024, May). Process Modeling With Large Language Models. In </w:t>
       </w:r>
       <w:r>
         <w:rPr>
@@ -11527,21 +11443,7 @@
         <w:rPr>
           <w:lang w:val="en-US"/>
         </w:rPr>
-        <w:t xml:space="preserve">[PET </w:t>
-      </w:r>
-      <w:proofErr w:type="spellStart"/>
-      <w:r>
-        <w:rPr>
-          <w:lang w:val="en-US"/>
-        </w:rPr>
-        <w:t>refrerence</w:t>
-      </w:r>
-      <w:proofErr w:type="spellEnd"/>
-      <w:r>
-        <w:rPr>
-          <w:lang w:val="en-US"/>
-        </w:rPr>
-        <w:t>]</w:t>
+        <w:t>[PET refrerence]</w:t>
       </w:r>
     </w:p>
     <w:p>
@@ -11591,21 +11493,7 @@
         <w:rPr>
           <w:lang w:val="en-US"/>
         </w:rPr>
-        <w:t>[LLMs can accomplish</w:t>
-      </w:r>
-      <w:proofErr w:type="gramStart"/>
-      <w:r>
-        <w:rPr>
-          <w:lang w:val="en-US"/>
-        </w:rPr>
-        <w:t xml:space="preserve"> ..</w:t>
-      </w:r>
-      <w:proofErr w:type="gramEnd"/>
-      <w:r>
-        <w:rPr>
-          <w:lang w:val="en-US"/>
-        </w:rPr>
-        <w:t xml:space="preserve"> </w:t>
+        <w:t xml:space="preserve">[LLMs can accomplish .. </w:t>
       </w:r>
       <w:r>
         <w:rPr>
@@ -12327,21 +12215,7 @@
         <w:rPr>
           <w:lang w:val="en-US"/>
         </w:rPr>
-        <w:t xml:space="preserve">generate </w:t>
-      </w:r>
-      <w:proofErr w:type="spellStart"/>
-      <w:r>
-        <w:rPr>
-          <w:lang w:val="en-US"/>
-        </w:rPr>
-        <w:t>bpmn</w:t>
-      </w:r>
-      <w:proofErr w:type="spellEnd"/>
-      <w:r>
-        <w:rPr>
-          <w:lang w:val="en-US"/>
-        </w:rPr>
-        <w:t xml:space="preserve"> from unstructured</w:t>
+        <w:t>generate bpmn from unstructured</w:t>
       </w:r>
       <w:r>
         <w:rPr>
@@ -12915,13 +12789,7 @@
       </w:pPr>
       <w:r>
         <w:lastRenderedPageBreak/>
-        <w:t>-</w:t>
-      </w:r>
-      <w:r>
-        <w:t>3</w:t>
-      </w:r>
-      <w:r>
-        <w:t>.2</w:t>
+        <w:t>-3.2</w:t>
       </w:r>
       <w:r>
         <w:rPr>
@@ -12946,78 +12814,72 @@
         </w:rPr>
       </w:pPr>
       <w:r>
-        <w:t>-1.</w:t>
-      </w:r>
-      <w:r>
-        <w:t>3</w:t>
-      </w:r>
-      <w:r>
+        <w:t>-1.3.</w:t>
+      </w:r>
+      <w:r>
+        <w:t>2</w:t>
+      </w:r>
+      <w:r>
+        <w:rPr>
+          <w:rFonts w:hint="cs"/>
+          <w:rtl/>
+        </w:rPr>
+        <w:t xml:space="preserve"> </w:t>
+      </w:r>
+      <w:r>
+        <w:rPr>
+          <w:rFonts w:hint="cs"/>
+          <w:rtl/>
+        </w:rPr>
+        <w:t>مقدمة</w:t>
+      </w:r>
+    </w:p>
+    <w:p>
+      <w:pPr>
+        <w:pStyle w:val="a9"/>
+        <w:rPr>
+          <w:rtl/>
+          <w:lang w:val="en-US"/>
+        </w:rPr>
+      </w:pPr>
+      <w:r>
+        <w:rPr>
+          <w:rFonts w:hint="cs"/>
+          <w:rtl/>
+          <w:lang w:val="en-US"/>
+        </w:rPr>
+        <w:t xml:space="preserve">تم اعتماد بنية الخدمات الصغيرة </w:t>
+      </w:r>
+      <w:r>
+        <w:rPr>
+          <w:lang w:val="en-US"/>
+        </w:rPr>
+        <w:t>(micro-services)</w:t>
+      </w:r>
+      <w:r>
+        <w:rPr>
+          <w:rFonts w:hint="cs"/>
+          <w:rtl/>
+          <w:lang w:val="en-US"/>
+        </w:rPr>
+        <w:t xml:space="preserve"> لبناء التطبيق</w:t>
+      </w:r>
+      <w:r>
+        <w:rPr>
+          <w:rFonts w:hint="cs"/>
+          <w:rtl/>
+          <w:lang w:val="en-US"/>
+        </w:rPr>
+        <w:t>، إذ يتكون النظام من مجموعة من الخدمات التي تعمل مع بعضها بشكل متكامل لخدمة المستخدم النهائي</w:t>
+      </w:r>
+      <w:r>
+        <w:rPr>
+          <w:rFonts w:hint="cs"/>
+          <w:rtl/>
+          <w:lang w:val="en-US"/>
+        </w:rPr>
         <w:t>.</w:t>
       </w:r>
-      <w:r>
-        <w:t>2</w:t>
-      </w:r>
-      <w:r>
-        <w:rPr>
-          <w:rFonts w:hint="cs"/>
-          <w:rtl/>
-        </w:rPr>
-        <w:t xml:space="preserve"> </w:t>
-      </w:r>
-      <w:r>
-        <w:rPr>
-          <w:rFonts w:hint="cs"/>
-          <w:rtl/>
-        </w:rPr>
-        <w:t>مقدمة</w:t>
-      </w:r>
-    </w:p>
-    <w:p>
-      <w:pPr>
-        <w:pStyle w:val="a9"/>
-        <w:rPr>
-          <w:rtl/>
-          <w:lang w:val="en-US"/>
-        </w:rPr>
-      </w:pPr>
-      <w:r>
-        <w:rPr>
-          <w:rFonts w:hint="cs"/>
-          <w:rtl/>
-          <w:lang w:val="en-US"/>
-        </w:rPr>
-        <w:t xml:space="preserve">تم اعتماد بنية الخدمات الصغيرة </w:t>
-      </w:r>
-      <w:r>
-        <w:rPr>
-          <w:lang w:val="en-US"/>
-        </w:rPr>
-        <w:t>(micro-services)</w:t>
-      </w:r>
-      <w:r>
-        <w:rPr>
-          <w:rFonts w:hint="cs"/>
-          <w:rtl/>
-          <w:lang w:val="en-US"/>
-        </w:rPr>
-        <w:t xml:space="preserve"> لبناء التطبيق</w:t>
-      </w:r>
-      <w:r>
-        <w:rPr>
-          <w:rFonts w:hint="cs"/>
-          <w:rtl/>
-          <w:lang w:val="en-US"/>
-        </w:rPr>
-        <w:t>، إذ يتكون النظام من مجموعة من الخدمات التي تعمل مع بعضها بشكل متكامل لخدمة المستخدم النهائي</w:t>
-      </w:r>
-      <w:r>
-        <w:rPr>
-          <w:rFonts w:hint="cs"/>
-          <w:rtl/>
-          <w:lang w:val="en-US"/>
-        </w:rPr>
-        <w:t>.</w:t>
-      </w:r>
     </w:p>
     <w:p>
       <w:pPr>
@@ -13066,7 +12928,6 @@
       <w:pPr>
         <w:pStyle w:val="2"/>
         <w:rPr>
-          <w:rFonts w:hint="cs"/>
           <w:rtl/>
         </w:rPr>
       </w:pPr>
@@ -13641,7 +13502,6 @@
           <w:numId w:val="48"/>
         </w:numPr>
         <w:rPr>
-          <w:rFonts w:hint="cs"/>
           <w:lang w:val="en-US"/>
         </w:rPr>
       </w:pPr>
@@ -13776,15 +13636,7 @@
           <w:rtl/>
           <w:lang w:val="en-US"/>
         </w:rPr>
-        <w:t xml:space="preserve">بعض </w:t>
-      </w:r>
-      <w:r>
-        <w:rPr>
-          <w:rFonts w:hint="cs"/>
-          <w:rtl/>
-          <w:lang w:val="en-US"/>
-        </w:rPr>
-        <w:t>ال</w:t>
+        <w:t>بعض ال</w:t>
       </w:r>
       <w:r>
         <w:rPr>
@@ -13841,21 +13693,23 @@
           <w:sz w:val="24"/>
           <w:szCs w:val="32"/>
         </w:rPr>
-        <w:t>2</w:t>
+        <w:t>2.</w:t>
       </w:r>
       <w:r>
         <w:rPr>
           <w:sz w:val="24"/>
           <w:szCs w:val="32"/>
         </w:rPr>
-        <w:t>.</w:t>
-      </w:r>
-      <w:r>
-        <w:rPr>
+        <w:t>2.3.2</w:t>
+      </w:r>
+      <w:r>
+        <w:rPr>
+          <w:rFonts w:hint="cs"/>
           <w:sz w:val="24"/>
           <w:szCs w:val="32"/>
-        </w:rPr>
-        <w:t>2.3.2</w:t>
+          <w:rtl/>
+        </w:rPr>
+        <w:t xml:space="preserve"> </w:t>
       </w:r>
       <w:r>
         <w:rPr>
@@ -13864,15 +13718,6 @@
           <w:szCs w:val="32"/>
           <w:rtl/>
         </w:rPr>
-        <w:t xml:space="preserve"> </w:t>
-      </w:r>
-      <w:r>
-        <w:rPr>
-          <w:rFonts w:hint="cs"/>
-          <w:sz w:val="24"/>
-          <w:szCs w:val="32"/>
-          <w:rtl/>
-        </w:rPr>
         <w:t>تفاصيل التنجيز</w:t>
       </w:r>
     </w:p>
@@ -13880,7 +13725,6 @@
       <w:pPr>
         <w:pStyle w:val="a9"/>
         <w:rPr>
-          <w:rFonts w:hint="cs"/>
           <w:rtl/>
           <w:lang w:val="en-US"/>
         </w:rPr>
@@ -13897,19 +13741,7 @@
         <w:rPr>
           <w:lang w:val="en-US"/>
         </w:rPr>
-        <w:t>(</w:t>
-      </w:r>
-      <w:r>
-        <w:rPr>
-          <w:lang w:val="en-US"/>
-        </w:rPr>
-        <w:t>core</w:t>
-      </w:r>
-      <w:r>
-        <w:rPr>
-          <w:lang w:val="en-US"/>
-        </w:rPr>
-        <w:t>)</w:t>
+        <w:t>(core)</w:t>
       </w:r>
       <w:r>
         <w:rPr>
@@ -14002,7 +13834,7 @@
                     <pic:cNvPicPr/>
                   </pic:nvPicPr>
                   <pic:blipFill rotWithShape="1">
-                    <a:blip r:embed="rId33" cstate="print">
+                    <a:blip r:embed="rId35" cstate="print">
                       <a:extLst>
                         <a:ext uri="{28A0092B-C50C-407E-A947-70E740481C1C}">
                           <a14:useLocalDpi xmlns:a14="http://schemas.microsoft.com/office/drawing/2010/main" val="0"/>
@@ -14676,25 +14508,7 @@
           <w:rtl/>
           <w:lang w:val="en-US"/>
         </w:rPr>
-        <w:t>منطق</w:t>
-      </w:r>
-      <w:r>
-        <w:rPr>
-          <w:rFonts w:hint="cs"/>
-          <w:noProof/>
-          <w:rtl/>
-          <w:lang w:val="en-US"/>
-        </w:rPr>
-        <w:t xml:space="preserve"> العمل الخاص بالشريحة فيه</w:t>
-      </w:r>
-      <w:r>
-        <w:rPr>
-          <w:rFonts w:hint="cs"/>
-          <w:noProof/>
-          <w:rtl/>
-          <w:lang w:val="en-US"/>
-        </w:rPr>
-        <w:t xml:space="preserve"> </w:t>
+        <w:t xml:space="preserve">منطق العمل الخاص بالشريحة فيه </w:t>
       </w:r>
       <w:r>
         <w:rPr>
@@ -14852,37 +14666,22 @@
           <w:noProof/>
         </w:rPr>
       </w:pPr>
-    </w:p>
-    <w:p>
-      <w:pPr>
-        <w:pStyle w:val="a9"/>
+      <w:r>
         <w:rPr>
           <w:noProof/>
         </w:rPr>
-      </w:pPr>
-    </w:p>
-    <w:p>
-      <w:pPr>
-        <w:pStyle w:val="a9"/>
-        <w:rPr>
-          <w:noProof/>
-        </w:rPr>
-      </w:pPr>
-      <w:r>
-        <w:rPr>
-          <w:noProof/>
-        </w:rPr>
+        <w:lastRenderedPageBreak/>
         <w:drawing>
-          <wp:anchor distT="0" distB="0" distL="114300" distR="114300" simplePos="0" relativeHeight="251689984" behindDoc="0" locked="0" layoutInCell="1" allowOverlap="1" wp14:anchorId="527E5DA6" wp14:editId="597A5FBE">
+          <wp:anchor distT="0" distB="0" distL="114300" distR="114300" simplePos="0" relativeHeight="251689984" behindDoc="0" locked="0" layoutInCell="1" allowOverlap="1" wp14:anchorId="527E5DA6" wp14:editId="08B669FB">
             <wp:simplePos x="0" y="0"/>
             <wp:positionH relativeFrom="margin">
               <wp:align>center</wp:align>
             </wp:positionH>
             <wp:positionV relativeFrom="paragraph">
-              <wp:posOffset>4354</wp:posOffset>
+              <wp:posOffset>0</wp:posOffset>
             </wp:positionV>
-            <wp:extent cx="3069590" cy="3191510"/>
-            <wp:effectExtent l="0" t="0" r="0" b="8890"/>
+            <wp:extent cx="4175760" cy="4341616"/>
+            <wp:effectExtent l="0" t="0" r="0" b="1905"/>
             <wp:wrapSquare wrapText="bothSides"/>
             <wp:docPr id="1673203023" name="Picture 1"/>
             <wp:cNvGraphicFramePr>
@@ -14896,7 +14695,7 @@
                     <pic:cNvPicPr/>
                   </pic:nvPicPr>
                   <pic:blipFill rotWithShape="1">
-                    <a:blip r:embed="rId34" cstate="print">
+                    <a:blip r:embed="rId36" cstate="print">
                       <a:extLst>
                         <a:ext uri="{28A0092B-C50C-407E-A947-70E740481C1C}">
                           <a14:useLocalDpi xmlns:a14="http://schemas.microsoft.com/office/drawing/2010/main" val="0"/>
@@ -14909,7 +14708,7 @@
                   <pic:spPr bwMode="auto">
                     <a:xfrm>
                       <a:off x="0" y="0"/>
-                      <a:ext cx="3069590" cy="3191510"/>
+                      <a:ext cx="4175760" cy="4341616"/>
                     </a:xfrm>
                     <a:prstGeom prst="rect">
                       <a:avLst/>
@@ -15055,14 +14854,156 @@
           <w:noProof/>
         </w:rPr>
       </w:pPr>
-    </w:p>
-    <w:p>
-      <w:pPr>
-        <w:pStyle w:val="a9"/>
+      <w:r>
         <w:rPr>
           <w:noProof/>
         </w:rPr>
-      </w:pPr>
+        <mc:AlternateContent>
+          <mc:Choice Requires="wps">
+            <w:drawing>
+              <wp:anchor distT="0" distB="0" distL="114300" distR="114300" simplePos="0" relativeHeight="251692032" behindDoc="0" locked="0" layoutInCell="1" allowOverlap="1" wp14:anchorId="4F448EAF" wp14:editId="3ED533D2">
+                <wp:simplePos x="0" y="0"/>
+                <wp:positionH relativeFrom="margin">
+                  <wp:align>center</wp:align>
+                </wp:positionH>
+                <wp:positionV relativeFrom="paragraph">
+                  <wp:posOffset>12065</wp:posOffset>
+                </wp:positionV>
+                <wp:extent cx="4152900" cy="331470"/>
+                <wp:effectExtent l="0" t="0" r="0" b="0"/>
+                <wp:wrapSquare wrapText="bothSides"/>
+                <wp:docPr id="452967360" name="Text Box 1"/>
+                <wp:cNvGraphicFramePr/>
+                <a:graphic xmlns:a="http://schemas.openxmlformats.org/drawingml/2006/main">
+                  <a:graphicData uri="http://schemas.microsoft.com/office/word/2010/wordprocessingShape">
+                    <wps:wsp>
+                      <wps:cNvSpPr txBox="1"/>
+                      <wps:spPr>
+                        <a:xfrm>
+                          <a:off x="0" y="0"/>
+                          <a:ext cx="4152900" cy="331470"/>
+                        </a:xfrm>
+                        <a:prstGeom prst="rect">
+                          <a:avLst/>
+                        </a:prstGeom>
+                        <a:solidFill>
+                          <a:prstClr val="white"/>
+                        </a:solidFill>
+                        <a:ln>
+                          <a:noFill/>
+                        </a:ln>
+                      </wps:spPr>
+                      <wps:txbx>
+                        <w:txbxContent>
+                          <w:p>
+                            <w:pPr>
+                              <w:pStyle w:val="Caption"/>
+                              <w:rPr>
+                                <w:rFonts w:hint="cs"/>
+                                <w:noProof/>
+                                <w:sz w:val="24"/>
+                                <w:szCs w:val="30"/>
+                                <w:rtl/>
+                                <w:lang w:val="fr-FR"/>
+                              </w:rPr>
+                            </w:pPr>
+                            <w:r>
+                              <w:rPr>
+                                <w:rtl/>
+                              </w:rPr>
+                              <w:t xml:space="preserve">صورة </w:t>
+                            </w:r>
+                            <w:r>
+                              <w:t>1</w:t>
+                            </w:r>
+                            <w:r>
+                              <w:rPr>
+                                <w:rFonts w:hint="cs"/>
+                                <w:rtl/>
+                              </w:rPr>
+                              <w:t xml:space="preserve"> مكونات الشريحة الواحدة ضمن النظام</w:t>
+                            </w:r>
+                            <w:r>
+                              <w:rPr>
+                                <w:rFonts w:hint="cs"/>
+                                <w:rtl/>
+                              </w:rPr>
+                              <w:t>.</w:t>
+                            </w:r>
+                          </w:p>
+                        </w:txbxContent>
+                      </wps:txbx>
+                      <wps:bodyPr rot="0" spcFirstLastPara="0" vertOverflow="overflow" horzOverflow="overflow" vert="horz" wrap="square" lIns="0" tIns="0" rIns="0" bIns="0" numCol="1" spcCol="0" rtlCol="0" fromWordArt="0" anchor="t" anchorCtr="0" forceAA="0" compatLnSpc="1">
+                        <a:prstTxWarp prst="textNoShape">
+                          <a:avLst/>
+                        </a:prstTxWarp>
+                        <a:noAutofit/>
+                      </wps:bodyPr>
+                    </wps:wsp>
+                  </a:graphicData>
+                </a:graphic>
+                <wp14:sizeRelH relativeFrom="margin">
+                  <wp14:pctWidth>0</wp14:pctWidth>
+                </wp14:sizeRelH>
+                <wp14:sizeRelV relativeFrom="margin">
+                  <wp14:pctHeight>0</wp14:pctHeight>
+                </wp14:sizeRelV>
+              </wp:anchor>
+            </w:drawing>
+          </mc:Choice>
+          <mc:Fallback>
+            <w:pict>
+              <v:shapetype w14:anchorId="4F448EAF" id="_x0000_t202" coordsize="21600,21600" o:spt="202" path="m,l,21600r21600,l21600,xe">
+                <v:stroke joinstyle="miter"/>
+                <v:path gradientshapeok="t" o:connecttype="rect"/>
+              </v:shapetype>
+              <v:shape id="_x0000_s1039" type="#_x0000_t202" style="position:absolute;left:0;text-align:left;margin-left:0;margin-top:.95pt;width:327pt;height:26.1pt;z-index:251692032;visibility:visible;mso-wrap-style:square;mso-width-percent:0;mso-height-percent:0;mso-wrap-distance-left:9pt;mso-wrap-distance-top:0;mso-wrap-distance-right:9pt;mso-wrap-distance-bottom:0;mso-position-horizontal:center;mso-position-horizontal-relative:margin;mso-position-vertical:absolute;mso-position-vertical-relative:text;mso-width-percent:0;mso-height-percent:0;mso-width-relative:margin;mso-height-relative:margin;v-text-anchor:top" o:gfxdata="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" stroked="f">
+                <v:textbox inset="0,0,0,0">
+                  <w:txbxContent>
+                    <w:p>
+                      <w:pPr>
+                        <w:pStyle w:val="Caption"/>
+                        <w:rPr>
+                          <w:rFonts w:hint="cs"/>
+                          <w:noProof/>
+                          <w:sz w:val="24"/>
+                          <w:szCs w:val="30"/>
+                          <w:rtl/>
+                          <w:lang w:val="fr-FR"/>
+                        </w:rPr>
+                      </w:pPr>
+                      <w:r>
+                        <w:rPr>
+                          <w:rtl/>
+                        </w:rPr>
+                        <w:t xml:space="preserve">صورة </w:t>
+                      </w:r>
+                      <w:r>
+                        <w:t>1</w:t>
+                      </w:r>
+                      <w:r>
+                        <w:rPr>
+                          <w:rFonts w:hint="cs"/>
+                          <w:rtl/>
+                        </w:rPr>
+                        <w:t xml:space="preserve"> مكونات الشريحة الواحدة ضمن النظام</w:t>
+                      </w:r>
+                      <w:r>
+                        <w:rPr>
+                          <w:rFonts w:hint="cs"/>
+                          <w:rtl/>
+                        </w:rPr>
+                        <w:t>.</w:t>
+                      </w:r>
+                    </w:p>
+                  </w:txbxContent>
+                </v:textbox>
+                <w10:wrap type="square" anchorx="margin"/>
+              </v:shape>
+            </w:pict>
+          </mc:Fallback>
+        </mc:AlternateContent>
+      </w:r>
     </w:p>
     <w:p>
       <w:pPr>
@@ -15085,7 +15026,6 @@
         <w:pStyle w:val="a9"/>
         <w:rPr>
           <w:noProof/>
-          <w:lang w:val="en-US"/>
         </w:rPr>
       </w:pPr>
     </w:p>
@@ -15099,27 +15039,1101 @@
     </w:p>
     <w:p>
       <w:pPr>
+        <w:pStyle w:val="2"/>
+        <w:rPr>
+          <w:rtl/>
+        </w:rPr>
+      </w:pPr>
+      <w:r>
+        <w:t>-</w:t>
+      </w:r>
+      <w:r>
+        <w:t>3</w:t>
+      </w:r>
+      <w:r>
+        <w:t>.3.</w:t>
+      </w:r>
+      <w:r>
+        <w:t>2</w:t>
+      </w:r>
+      <w:r>
+        <w:rPr>
+          <w:rFonts w:hint="cs"/>
+          <w:rtl/>
+        </w:rPr>
+        <w:t xml:space="preserve"> </w:t>
+      </w:r>
+      <w:r>
+        <w:rPr>
+          <w:rFonts w:hint="cs"/>
+          <w:rtl/>
+        </w:rPr>
+        <w:t xml:space="preserve">خدمة </w:t>
+      </w:r>
+      <w:r>
+        <w:rPr>
+          <w:rFonts w:hint="cs"/>
+          <w:rtl/>
+        </w:rPr>
+        <w:t>ال</w:t>
+      </w:r>
+      <w:r>
+        <w:rPr>
+          <w:rFonts w:hint="cs"/>
+          <w:rtl/>
+        </w:rPr>
+        <w:t xml:space="preserve">تخزين </w:t>
+      </w:r>
+    </w:p>
+    <w:p>
+      <w:pPr>
+        <w:pStyle w:val="a9"/>
+        <w:rPr>
+          <w:rtl/>
+        </w:rPr>
+      </w:pPr>
+      <w:r>
+        <w:rPr>
+          <w:rFonts w:hint="cs"/>
+          <w:rtl/>
+          <w:lang w:val="en-US"/>
+        </w:rPr>
+        <w:t xml:space="preserve">هذه الخدمة مسؤولة بشكل أساسي عن </w:t>
+      </w:r>
+      <w:r>
+        <w:rPr>
+          <w:rFonts w:hint="cs"/>
+          <w:rtl/>
+          <w:lang w:val="en-US"/>
+        </w:rPr>
+        <w:t xml:space="preserve">تخزين الموارد الخاصة بالمستخدم </w:t>
+      </w:r>
+      <w:r>
+        <w:rPr>
+          <w:rFonts w:hint="cs"/>
+          <w:rtl/>
+          <w:lang w:val="en-US"/>
+        </w:rPr>
+        <w:t xml:space="preserve">من </w:t>
+      </w:r>
+      <w:r>
+        <w:rPr>
+          <w:rFonts w:hint="cs"/>
+          <w:rtl/>
+        </w:rPr>
+        <w:t xml:space="preserve">مخططات </w:t>
+      </w:r>
+      <w:r>
+        <w:t>BPMN</w:t>
+      </w:r>
+      <w:r>
+        <w:rPr>
+          <w:rFonts w:hint="cs"/>
+          <w:rtl/>
+        </w:rPr>
+        <w:t xml:space="preserve"> </w:t>
+      </w:r>
+      <w:r>
+        <w:rPr>
+          <w:rFonts w:hint="cs"/>
+          <w:rtl/>
+        </w:rPr>
+        <w:t xml:space="preserve">تم العمل عليها </w:t>
+      </w:r>
+      <w:r>
+        <w:rPr>
+          <w:rFonts w:hint="cs"/>
+          <w:rtl/>
+        </w:rPr>
+        <w:t xml:space="preserve">مع </w:t>
+      </w:r>
+      <w:r>
+        <w:rPr>
+          <w:rFonts w:hint="cs"/>
+          <w:rtl/>
+        </w:rPr>
+        <w:t xml:space="preserve">التوصيفات النصية </w:t>
+      </w:r>
+      <w:r>
+        <w:rPr>
+          <w:rFonts w:hint="cs"/>
+          <w:rtl/>
+        </w:rPr>
+        <w:t xml:space="preserve">الخاصة بها </w:t>
+      </w:r>
+      <w:r>
+        <w:rPr>
+          <w:rFonts w:hint="cs"/>
+          <w:rtl/>
+        </w:rPr>
+        <w:t>من أجل إعادة العمل عليها في وقت لاحق.</w:t>
+      </w:r>
+    </w:p>
+    <w:p>
+      <w:pPr>
+        <w:pStyle w:val="a9"/>
+        <w:rPr>
+          <w:rtl/>
+          <w:lang w:val="en-US"/>
+        </w:rPr>
+      </w:pPr>
+      <w:r>
+        <w:rPr>
+          <w:rFonts w:hint="cs"/>
+          <w:rtl/>
+          <w:lang w:val="en-US"/>
+        </w:rPr>
+        <w:t xml:space="preserve">تم بناء هذه الخدمة باستخدام لغة البرمجة </w:t>
+      </w:r>
+      <w:r>
+        <w:rPr>
+          <w:lang w:val="en-US"/>
+        </w:rPr>
+        <w:t>go</w:t>
+      </w:r>
+      <w:r>
+        <w:rPr>
+          <w:rFonts w:hint="cs"/>
+          <w:rtl/>
+          <w:lang w:val="en-US"/>
+        </w:rPr>
+        <w:t xml:space="preserve"> </w:t>
+      </w:r>
+      <w:r>
+        <w:rPr>
+          <w:rFonts w:hint="cs"/>
+          <w:rtl/>
+          <w:lang w:val="en-US"/>
+        </w:rPr>
+        <w:t xml:space="preserve">التي تعتبر أحد أسرع اللغات من ناحية الأداء </w:t>
+      </w:r>
+      <w:r>
+        <w:rPr>
+          <w:rFonts w:hint="cs"/>
+          <w:rtl/>
+          <w:lang w:val="en-US"/>
+        </w:rPr>
+        <w:t xml:space="preserve">في </w:t>
+      </w:r>
+      <w:r>
+        <w:rPr>
+          <w:rFonts w:hint="cs"/>
+          <w:rtl/>
+          <w:lang w:val="en-US"/>
+        </w:rPr>
+        <w:t>مجال الويب</w:t>
+      </w:r>
+      <w:r>
+        <w:rPr>
+          <w:rFonts w:hint="cs"/>
+          <w:rtl/>
+          <w:lang w:val="en-US"/>
+        </w:rPr>
+        <w:t xml:space="preserve">. تم </w:t>
+      </w:r>
+      <w:r>
+        <w:rPr>
+          <w:rFonts w:hint="cs"/>
+          <w:rtl/>
+          <w:lang w:val="en-US"/>
+        </w:rPr>
+        <w:t xml:space="preserve">اعتماد هذه اللغة بشكل أساسي </w:t>
+      </w:r>
+      <w:r>
+        <w:rPr>
+          <w:rFonts w:hint="cs"/>
+          <w:rtl/>
+          <w:lang w:val="en-US"/>
+        </w:rPr>
+        <w:t xml:space="preserve">لأن عنق الزجاجة </w:t>
+      </w:r>
+      <w:r>
+        <w:rPr>
+          <w:lang w:val="en-US"/>
+        </w:rPr>
+        <w:t xml:space="preserve"> (</w:t>
+      </w:r>
+      <w:r>
+        <w:rPr>
+          <w:lang w:val="en-US"/>
+        </w:rPr>
+        <w:t>bottleneck</w:t>
+      </w:r>
+      <w:r>
+        <w:rPr>
+          <w:lang w:val="en-US"/>
+        </w:rPr>
+        <w:t>)</w:t>
+      </w:r>
+      <w:r>
+        <w:rPr>
+          <w:rFonts w:hint="cs"/>
+          <w:rtl/>
+          <w:lang w:val="en-US"/>
+        </w:rPr>
+        <w:t xml:space="preserve">ضمن النظام </w:t>
+      </w:r>
+      <w:r>
+        <w:rPr>
+          <w:rFonts w:hint="cs"/>
+          <w:rtl/>
+          <w:lang w:val="en-US"/>
+        </w:rPr>
+        <w:t xml:space="preserve">سيكون حفظ واسترجاع المخططات </w:t>
+      </w:r>
+      <w:r>
+        <w:rPr>
+          <w:rFonts w:hint="cs"/>
+          <w:rtl/>
+          <w:lang w:val="en-US"/>
+        </w:rPr>
+        <w:t>التي يعمل عليها مستخدمو النظام</w:t>
+      </w:r>
+      <w:r>
+        <w:rPr>
+          <w:rFonts w:hint="cs"/>
+          <w:rtl/>
+          <w:lang w:val="en-US"/>
+        </w:rPr>
+        <w:t xml:space="preserve">، لذا </w:t>
+      </w:r>
+      <w:r>
+        <w:rPr>
+          <w:rFonts w:hint="cs"/>
+          <w:rtl/>
+          <w:lang w:val="en-US"/>
+        </w:rPr>
+        <w:t xml:space="preserve">كان لابد من استخدام هذه </w:t>
+      </w:r>
+      <w:r>
+        <w:rPr>
+          <w:rFonts w:hint="cs"/>
+          <w:rtl/>
+          <w:lang w:val="en-US"/>
+        </w:rPr>
+        <w:t xml:space="preserve">اللغة </w:t>
+      </w:r>
+      <w:r>
+        <w:rPr>
+          <w:rFonts w:hint="cs"/>
+          <w:rtl/>
+          <w:lang w:val="en-US"/>
+        </w:rPr>
+        <w:t>ذات الأداء القوي.</w:t>
+      </w:r>
+    </w:p>
+    <w:p>
+      <w:pPr>
+        <w:pStyle w:val="a9"/>
+        <w:rPr>
+          <w:rFonts w:hint="cs"/>
+          <w:rtl/>
+          <w:lang w:val="en-US"/>
+        </w:rPr>
+      </w:pPr>
+      <w:r>
+        <w:rPr>
+          <w:rFonts w:hint="cs"/>
+          <w:rtl/>
+          <w:lang w:val="en-US"/>
+        </w:rPr>
+        <w:lastRenderedPageBreak/>
+        <w:t xml:space="preserve">تم استخدام </w:t>
+      </w:r>
+      <w:r>
+        <w:rPr>
+          <w:rFonts w:hint="cs"/>
+          <w:rtl/>
+          <w:lang w:val="en-US"/>
+        </w:rPr>
+        <w:t xml:space="preserve">قاعدة المعطيات </w:t>
+      </w:r>
+      <w:r>
+        <w:rPr>
+          <w:lang w:val="en-US"/>
+        </w:rPr>
+        <w:t>mongodb</w:t>
+      </w:r>
+      <w:r>
+        <w:rPr>
+          <w:rFonts w:hint="cs"/>
+          <w:rtl/>
+          <w:lang w:val="en-US"/>
+        </w:rPr>
+        <w:t xml:space="preserve"> التي تتبع منهجية </w:t>
+      </w:r>
+      <w:r>
+        <w:rPr>
+          <w:lang w:val="en-US"/>
+        </w:rPr>
+        <w:t>nosql</w:t>
+      </w:r>
+      <w:r>
+        <w:rPr>
+          <w:rFonts w:hint="cs"/>
+          <w:rtl/>
+          <w:lang w:val="en-US"/>
+        </w:rPr>
+        <w:t xml:space="preserve"> لتخزين هذه الموارد، </w:t>
+      </w:r>
+      <w:r>
+        <w:rPr>
+          <w:rFonts w:hint="cs"/>
+          <w:rtl/>
+          <w:lang w:val="en-US"/>
+        </w:rPr>
+        <w:t xml:space="preserve">حيث </w:t>
+      </w:r>
+      <w:r>
+        <w:rPr>
+          <w:rFonts w:hint="cs"/>
+          <w:rtl/>
+          <w:lang w:val="en-US"/>
+        </w:rPr>
+        <w:t>يعتبر</w:t>
+      </w:r>
+      <w:r>
+        <w:rPr>
+          <w:rFonts w:hint="cs"/>
+          <w:rtl/>
+          <w:lang w:val="en-US"/>
+        </w:rPr>
+        <w:t xml:space="preserve"> نمط المعطيات </w:t>
+      </w:r>
+      <w:r>
+        <w:rPr>
+          <w:rFonts w:hint="cs"/>
+          <w:rtl/>
+          <w:lang w:val="en-US"/>
+        </w:rPr>
+        <w:t>المراد تخزينه</w:t>
+      </w:r>
+      <w:r>
+        <w:rPr>
+          <w:rFonts w:hint="cs"/>
+          <w:rtl/>
+          <w:lang w:val="en-US"/>
+        </w:rPr>
+        <w:t xml:space="preserve"> </w:t>
+      </w:r>
+      <w:r>
+        <w:rPr>
+          <w:rFonts w:hint="cs"/>
+          <w:rtl/>
+          <w:lang w:val="en-US"/>
+        </w:rPr>
+        <w:t>غير قابل للهيكلة باستخدام نماذج قواعد المعطيات العلائقية التقليدية</w:t>
+      </w:r>
+      <w:r>
+        <w:rPr>
+          <w:rFonts w:hint="cs"/>
+          <w:rtl/>
+          <w:lang w:val="en-US"/>
+        </w:rPr>
+        <w:t xml:space="preserve">. لذا نجد أن الحاجة </w:t>
+      </w:r>
+      <w:r>
+        <w:rPr>
+          <w:rFonts w:hint="cs"/>
+          <w:rtl/>
+          <w:lang w:val="en-US"/>
+        </w:rPr>
+        <w:t xml:space="preserve">أدت إلى </w:t>
+      </w:r>
+      <w:r>
+        <w:rPr>
+          <w:rFonts w:hint="cs"/>
+          <w:rtl/>
+          <w:lang w:val="en-US"/>
+        </w:rPr>
+        <w:t xml:space="preserve">استخدام مثل هذا النوع </w:t>
+      </w:r>
+      <w:r>
+        <w:rPr>
+          <w:rFonts w:hint="cs"/>
+          <w:rtl/>
+          <w:lang w:val="en-US"/>
+        </w:rPr>
+        <w:t>من قواعد المعطيات.</w:t>
+      </w:r>
+    </w:p>
+    <w:p>
+      <w:pPr>
+        <w:pStyle w:val="2"/>
+        <w:rPr>
+          <w:sz w:val="24"/>
+          <w:szCs w:val="32"/>
+          <w:rtl/>
+        </w:rPr>
+      </w:pPr>
+      <w:r>
+        <w:rPr>
+          <w:sz w:val="24"/>
+          <w:szCs w:val="32"/>
+        </w:rPr>
+        <w:t>-</w:t>
+      </w:r>
+      <w:r>
+        <w:rPr>
+          <w:sz w:val="24"/>
+          <w:szCs w:val="32"/>
+        </w:rPr>
+        <w:t>1.</w:t>
+      </w:r>
+      <w:r>
+        <w:rPr>
+          <w:sz w:val="24"/>
+          <w:szCs w:val="32"/>
+        </w:rPr>
+        <w:t>3</w:t>
+      </w:r>
+      <w:r>
+        <w:rPr>
+          <w:sz w:val="24"/>
+          <w:szCs w:val="32"/>
+        </w:rPr>
+        <w:t>.3.2</w:t>
+      </w:r>
+      <w:r>
+        <w:rPr>
+          <w:rFonts w:hint="cs"/>
+          <w:sz w:val="24"/>
+          <w:szCs w:val="32"/>
+          <w:rtl/>
+        </w:rPr>
+        <w:t xml:space="preserve"> </w:t>
+      </w:r>
+      <w:r>
+        <w:rPr>
+          <w:rFonts w:hint="cs"/>
+          <w:sz w:val="24"/>
+          <w:szCs w:val="32"/>
+          <w:rtl/>
+        </w:rPr>
+        <w:t>بنية الخدمة</w:t>
+      </w:r>
+    </w:p>
+    <w:p>
+      <w:pPr>
         <w:pStyle w:val="a9"/>
         <w:rPr>
           <w:noProof/>
-        </w:rPr>
-      </w:pPr>
-    </w:p>
-    <w:p>
-      <w:pPr>
-        <w:pStyle w:val="a9"/>
-        <w:rPr>
+          <w:rtl/>
+          <w:lang w:val="en-US"/>
+        </w:rPr>
+      </w:pPr>
+      <w:r>
+        <w:rPr>
+          <w:rFonts w:hint="cs"/>
           <w:noProof/>
-        </w:rPr>
-      </w:pPr>
-    </w:p>
-    <w:p>
-      <w:pPr>
-        <w:pStyle w:val="a9"/>
-        <w:rPr>
+          <w:rtl/>
+        </w:rPr>
+        <w:t xml:space="preserve">تعتبر هذه الخدمة بسيطة من حيث التنجيز </w:t>
+      </w:r>
+      <w:r>
+        <w:rPr>
+          <w:rFonts w:hint="cs"/>
           <w:noProof/>
-        </w:rPr>
-      </w:pPr>
+          <w:rtl/>
+        </w:rPr>
+        <w:t xml:space="preserve">إذ تقدم واجهتي تخاطب </w:t>
+      </w:r>
+      <w:r>
+        <w:rPr>
+          <w:noProof/>
+          <w:lang w:val="en-US"/>
+        </w:rPr>
+        <w:t>(get</w:t>
+      </w:r>
+      <w:r>
+        <w:rPr>
+          <w:noProof/>
+          <w:lang w:val="en-US"/>
+        </w:rPr>
+        <w:t xml:space="preserve">, </w:t>
+      </w:r>
+      <w:r>
+        <w:rPr>
+          <w:noProof/>
+          <w:lang w:val="en-US"/>
+        </w:rPr>
+        <w:t>set</w:t>
+      </w:r>
+      <w:r>
+        <w:rPr>
+          <w:noProof/>
+          <w:lang w:val="en-US"/>
+        </w:rPr>
+        <w:t>)</w:t>
+      </w:r>
+      <w:r>
+        <w:rPr>
+          <w:rFonts w:hint="cs"/>
+          <w:noProof/>
+          <w:rtl/>
+          <w:lang w:val="en-US"/>
+        </w:rPr>
+        <w:t xml:space="preserve"> </w:t>
+      </w:r>
+      <w:r>
+        <w:rPr>
+          <w:rFonts w:hint="cs"/>
+          <w:noProof/>
+          <w:rtl/>
+          <w:lang w:val="en-US"/>
+        </w:rPr>
+        <w:t>يتم من خلالها تخزين واسترجاع</w:t>
+      </w:r>
+      <w:r>
+        <w:rPr>
+          <w:rFonts w:hint="cs"/>
+          <w:noProof/>
+          <w:rtl/>
+          <w:lang w:val="en-US"/>
+        </w:rPr>
+        <w:t xml:space="preserve"> </w:t>
+      </w:r>
+      <w:r>
+        <w:rPr>
+          <w:rFonts w:hint="cs"/>
+          <w:noProof/>
+          <w:rtl/>
+          <w:lang w:val="en-US"/>
+        </w:rPr>
+        <w:t>الموارد</w:t>
+      </w:r>
+      <w:r>
+        <w:rPr>
+          <w:rFonts w:hint="cs"/>
+          <w:noProof/>
+          <w:rtl/>
+          <w:lang w:val="en-US"/>
+        </w:rPr>
+        <w:t xml:space="preserve">، </w:t>
+      </w:r>
+      <w:r>
+        <w:rPr>
+          <w:rFonts w:hint="cs"/>
+          <w:noProof/>
+          <w:rtl/>
+          <w:lang w:val="en-US"/>
+        </w:rPr>
+        <w:t xml:space="preserve">ومنه لا داعي </w:t>
+      </w:r>
+      <w:r>
+        <w:rPr>
+          <w:rFonts w:hint="cs"/>
+          <w:noProof/>
+          <w:rtl/>
+          <w:lang w:val="en-US"/>
+        </w:rPr>
+        <w:t xml:space="preserve">لتعقيد التنجيز </w:t>
+      </w:r>
+      <w:r>
+        <w:rPr>
+          <w:rFonts w:hint="cs"/>
+          <w:noProof/>
+          <w:rtl/>
+          <w:lang w:val="en-US"/>
+        </w:rPr>
+        <w:t xml:space="preserve">نكتفي </w:t>
+      </w:r>
+      <w:r>
+        <w:rPr>
+          <w:rFonts w:hint="cs"/>
+          <w:noProof/>
+          <w:rtl/>
+          <w:lang w:val="en-US"/>
+        </w:rPr>
+        <w:t xml:space="preserve">باستخدام </w:t>
+      </w:r>
+      <w:r>
+        <w:rPr>
+          <w:rFonts w:hint="cs"/>
+          <w:noProof/>
+          <w:rtl/>
+          <w:lang w:val="en-US"/>
+        </w:rPr>
+        <w:t xml:space="preserve">منهجية </w:t>
+      </w:r>
+      <w:r>
+        <w:rPr>
+          <w:noProof/>
+          <w:lang w:val="en-US"/>
+        </w:rPr>
+        <w:t>3-tier</w:t>
+      </w:r>
+      <w:r>
+        <w:rPr>
+          <w:rFonts w:hint="cs"/>
+          <w:noProof/>
+          <w:rtl/>
+          <w:lang w:val="en-US"/>
+        </w:rPr>
+        <w:t xml:space="preserve"> الشهيرة التي تعتمد على وجود </w:t>
+      </w:r>
+      <w:r>
+        <w:rPr>
+          <w:noProof/>
+          <w:lang w:val="en-US"/>
+        </w:rPr>
+        <w:t>api</w:t>
+      </w:r>
+      <w:r>
+        <w:rPr>
+          <w:rFonts w:hint="cs"/>
+          <w:noProof/>
+          <w:rtl/>
+          <w:lang w:val="en-US"/>
+        </w:rPr>
+        <w:t xml:space="preserve"> يطلب خدمة منطق العمل </w:t>
+      </w:r>
+      <w:r>
+        <w:rPr>
+          <w:noProof/>
+          <w:lang w:val="en-US"/>
+        </w:rPr>
+        <w:t>(Buisness Logic Service)</w:t>
+      </w:r>
+      <w:r>
+        <w:rPr>
+          <w:rFonts w:hint="cs"/>
+          <w:noProof/>
+          <w:rtl/>
+          <w:lang w:val="en-US"/>
+        </w:rPr>
+        <w:t xml:space="preserve"> </w:t>
+      </w:r>
+      <w:r>
+        <w:rPr>
+          <w:rFonts w:hint="cs"/>
+          <w:noProof/>
+          <w:rtl/>
+          <w:lang w:val="en-US"/>
+        </w:rPr>
+        <w:t xml:space="preserve">التي تتخاطب بدورها مع </w:t>
+      </w:r>
+      <w:r>
+        <w:rPr>
+          <w:rFonts w:hint="cs"/>
+          <w:noProof/>
+          <w:rtl/>
+          <w:lang w:val="en-US"/>
+        </w:rPr>
+        <w:t>قاعدة المعطيات لتخزين واسترجاع الموارد.</w:t>
+      </w:r>
+    </w:p>
+    <w:p>
+      <w:pPr>
+        <w:pStyle w:val="a9"/>
+        <w:rPr>
+          <w:noProof/>
+          <w:lang w:val="en-US"/>
+        </w:rPr>
+      </w:pPr>
+    </w:p>
+    <w:p>
+      <w:pPr>
+        <w:pStyle w:val="2"/>
+        <w:rPr>
+          <w:rFonts w:hint="cs"/>
+          <w:rtl/>
+        </w:rPr>
+      </w:pPr>
+      <w:r>
+        <w:t>-</w:t>
+      </w:r>
+      <w:r>
+        <w:t>4</w:t>
+      </w:r>
+      <w:r>
+        <w:t>.3.</w:t>
+      </w:r>
+      <w:r>
+        <w:t>2</w:t>
+      </w:r>
+      <w:r>
+        <w:rPr>
+          <w:rFonts w:hint="cs"/>
+          <w:rtl/>
+        </w:rPr>
+        <w:t xml:space="preserve"> </w:t>
+      </w:r>
+      <w:r>
+        <w:rPr>
+          <w:rFonts w:hint="cs"/>
+          <w:rtl/>
+        </w:rPr>
+        <w:t xml:space="preserve">خدمة </w:t>
+      </w:r>
+      <w:r>
+        <w:rPr>
+          <w:rFonts w:hint="cs"/>
+          <w:rtl/>
+        </w:rPr>
+        <w:t xml:space="preserve">إدارة </w:t>
+      </w:r>
+      <w:r>
+        <w:rPr>
+          <w:rFonts w:hint="cs"/>
+          <w:rtl/>
+        </w:rPr>
+        <w:t>عمليات النظام</w:t>
+      </w:r>
+    </w:p>
+    <w:p>
+      <w:pPr>
+        <w:pStyle w:val="a9"/>
+        <w:rPr>
+          <w:rFonts w:hint="cs"/>
+          <w:noProof/>
+          <w:rtl/>
+          <w:lang w:val="en-US"/>
+        </w:rPr>
+      </w:pPr>
+      <w:r>
+        <w:rPr>
+          <w:rFonts w:hint="cs"/>
+          <w:noProof/>
+          <w:rtl/>
+        </w:rPr>
+        <w:t>ت</w:t>
+      </w:r>
+      <w:r>
+        <w:rPr>
+          <w:rFonts w:hint="cs"/>
+          <w:noProof/>
+          <w:rtl/>
+        </w:rPr>
+        <w:t>ُ</w:t>
+      </w:r>
+      <w:r>
+        <w:rPr>
+          <w:rFonts w:hint="cs"/>
+          <w:noProof/>
+          <w:rtl/>
+        </w:rPr>
+        <w:t xml:space="preserve">عتبر هذه الخدمة </w:t>
+      </w:r>
+      <w:r>
+        <w:rPr>
+          <w:rFonts w:hint="cs"/>
+          <w:noProof/>
+          <w:rtl/>
+        </w:rPr>
+        <w:t>هي الخدمة الأساسية ضمن النظام</w:t>
+      </w:r>
+      <w:r>
+        <w:rPr>
+          <w:rFonts w:hint="cs"/>
+          <w:noProof/>
+          <w:rtl/>
+        </w:rPr>
+        <w:t xml:space="preserve">، </w:t>
+      </w:r>
+      <w:r>
+        <w:rPr>
+          <w:rFonts w:hint="cs"/>
+          <w:noProof/>
+          <w:rtl/>
+        </w:rPr>
+        <w:t xml:space="preserve">حيث تقوم بإدارة </w:t>
+      </w:r>
+      <w:r>
+        <w:rPr>
+          <w:rFonts w:hint="cs"/>
+          <w:noProof/>
+          <w:rtl/>
+        </w:rPr>
+        <w:t xml:space="preserve">إنشاء </w:t>
+      </w:r>
+      <w:r>
+        <w:rPr>
+          <w:rFonts w:hint="cs"/>
+          <w:noProof/>
+          <w:rtl/>
+        </w:rPr>
+        <w:t xml:space="preserve">مشاريع </w:t>
+      </w:r>
+      <w:r>
+        <w:rPr>
+          <w:rFonts w:hint="cs"/>
+          <w:noProof/>
+          <w:rtl/>
+        </w:rPr>
+        <w:t xml:space="preserve">ودعوة مستخدمين </w:t>
+      </w:r>
+      <w:r>
+        <w:rPr>
+          <w:rFonts w:hint="cs"/>
+          <w:noProof/>
+          <w:rtl/>
+        </w:rPr>
+        <w:t>للمشاركة</w:t>
+      </w:r>
+      <w:r>
+        <w:rPr>
+          <w:rFonts w:hint="cs"/>
+          <w:noProof/>
+          <w:rtl/>
+        </w:rPr>
+        <w:t xml:space="preserve"> في هذه المشاريع</w:t>
+      </w:r>
+      <w:r>
+        <w:rPr>
+          <w:rFonts w:hint="cs"/>
+          <w:noProof/>
+          <w:rtl/>
+        </w:rPr>
+        <w:t xml:space="preserve"> </w:t>
+      </w:r>
+      <w:r>
+        <w:rPr>
+          <w:rFonts w:hint="cs"/>
+          <w:noProof/>
+          <w:rtl/>
+        </w:rPr>
+        <w:t xml:space="preserve">من أجل </w:t>
+      </w:r>
+      <w:r>
+        <w:rPr>
+          <w:rFonts w:hint="cs"/>
+          <w:noProof/>
+          <w:rtl/>
+        </w:rPr>
+        <w:t xml:space="preserve">بناء مخططات </w:t>
+      </w:r>
+      <w:r>
+        <w:rPr>
+          <w:noProof/>
+          <w:lang w:val="en-US"/>
+        </w:rPr>
+        <w:t>BPMN</w:t>
+      </w:r>
+      <w:r>
+        <w:rPr>
+          <w:rFonts w:hint="cs"/>
+          <w:noProof/>
+          <w:rtl/>
+          <w:lang w:val="en-US"/>
+        </w:rPr>
+        <w:t xml:space="preserve"> وإدارة </w:t>
+      </w:r>
+      <w:r>
+        <w:rPr>
+          <w:rFonts w:hint="cs"/>
+          <w:noProof/>
+          <w:rtl/>
+          <w:lang w:val="en-US"/>
+        </w:rPr>
+        <w:t>المعلومات الخاصة بكل مشروع</w:t>
+      </w:r>
+      <w:r>
+        <w:rPr>
+          <w:rFonts w:hint="cs"/>
+          <w:noProof/>
+          <w:rtl/>
+          <w:lang w:val="en-US"/>
+        </w:rPr>
+        <w:t xml:space="preserve"> من مخططات و</w:t>
+      </w:r>
+      <w:r>
+        <w:rPr>
+          <w:rFonts w:hint="cs"/>
+          <w:noProof/>
+          <w:rtl/>
+          <w:lang w:val="en-US"/>
+        </w:rPr>
+        <w:t>توصيفات نصية للعمليات</w:t>
+      </w:r>
+      <w:r>
+        <w:rPr>
+          <w:rFonts w:hint="cs"/>
+          <w:noProof/>
+          <w:rtl/>
+          <w:lang w:val="en-US"/>
+        </w:rPr>
+        <w:t>.</w:t>
+      </w:r>
+    </w:p>
+    <w:p>
+      <w:pPr>
+        <w:pStyle w:val="a9"/>
+        <w:rPr>
+          <w:noProof/>
+          <w:lang w:val="en-US"/>
+        </w:rPr>
+      </w:pPr>
+      <w:r>
+        <w:rPr>
+          <w:rFonts w:hint="cs"/>
+          <w:noProof/>
+          <w:rtl/>
+        </w:rPr>
+        <w:t xml:space="preserve">تم بناء هذه الخدمة باستخدام إطار العمل </w:t>
+      </w:r>
+      <w:r>
+        <w:rPr>
+          <w:noProof/>
+          <w:lang w:val="en-US"/>
+        </w:rPr>
+        <w:t>ASP.NET</w:t>
+      </w:r>
+      <w:r>
+        <w:rPr>
+          <w:rFonts w:hint="cs"/>
+          <w:noProof/>
+          <w:rtl/>
+          <w:lang w:val="en-US"/>
+        </w:rPr>
+        <w:t xml:space="preserve"> </w:t>
+      </w:r>
+      <w:r>
+        <w:rPr>
+          <w:rFonts w:hint="cs"/>
+          <w:noProof/>
+          <w:rtl/>
+          <w:lang w:val="en-US"/>
+        </w:rPr>
+        <w:t xml:space="preserve">الذي يعتبر من أفضل </w:t>
+      </w:r>
+      <w:r>
+        <w:rPr>
+          <w:rFonts w:hint="cs"/>
+          <w:noProof/>
+          <w:rtl/>
+          <w:lang w:val="en-US"/>
+        </w:rPr>
+        <w:t xml:space="preserve">أطر العمل خصوصاً في المشاريع الكبيرة التي تحتوي على </w:t>
+      </w:r>
+      <w:r>
+        <w:rPr>
+          <w:rFonts w:hint="cs"/>
+          <w:noProof/>
+          <w:rtl/>
+          <w:lang w:val="en-US"/>
+        </w:rPr>
+        <w:t xml:space="preserve">منطق عمل </w:t>
+      </w:r>
+      <w:r>
+        <w:rPr>
+          <w:rFonts w:hint="cs"/>
+          <w:noProof/>
+          <w:rtl/>
+          <w:lang w:val="en-US"/>
+        </w:rPr>
+        <w:t xml:space="preserve">كبير </w:t>
+      </w:r>
+      <w:r>
+        <w:rPr>
+          <w:rFonts w:hint="cs"/>
+          <w:noProof/>
+          <w:rtl/>
+          <w:lang w:val="en-US"/>
+        </w:rPr>
+        <w:t>ويجب معالجته</w:t>
+      </w:r>
+      <w:r>
+        <w:rPr>
+          <w:rFonts w:hint="cs"/>
+          <w:noProof/>
+          <w:rtl/>
+          <w:lang w:val="en-US"/>
+        </w:rPr>
+        <w:t xml:space="preserve"> </w:t>
+      </w:r>
+      <w:r>
+        <w:rPr>
+          <w:rFonts w:hint="cs"/>
+          <w:noProof/>
+          <w:rtl/>
+          <w:lang w:val="en-US"/>
+        </w:rPr>
+        <w:t xml:space="preserve">بأسلوب قابل </w:t>
+      </w:r>
+      <w:r>
+        <w:rPr>
+          <w:rFonts w:hint="cs"/>
+          <w:noProof/>
+          <w:rtl/>
+          <w:lang w:val="en-US"/>
+        </w:rPr>
+        <w:t xml:space="preserve">للتوسع </w:t>
+      </w:r>
+      <w:r>
+        <w:rPr>
+          <w:rFonts w:hint="cs"/>
+          <w:noProof/>
+          <w:rtl/>
+          <w:lang w:val="en-US"/>
+        </w:rPr>
+        <w:t>والاختبار</w:t>
+      </w:r>
+      <w:r>
+        <w:rPr>
+          <w:rFonts w:hint="cs"/>
+          <w:noProof/>
+          <w:rtl/>
+          <w:lang w:val="en-US"/>
+        </w:rPr>
+        <w:t>.</w:t>
+      </w:r>
+    </w:p>
+    <w:p>
+      <w:pPr>
+        <w:pStyle w:val="2"/>
+        <w:rPr>
+          <w:sz w:val="24"/>
+          <w:szCs w:val="32"/>
+          <w:rtl/>
+        </w:rPr>
+      </w:pPr>
+      <w:r>
+        <w:rPr>
+          <w:sz w:val="24"/>
+          <w:szCs w:val="32"/>
+        </w:rPr>
+        <w:t>-</w:t>
+      </w:r>
+      <w:r>
+        <w:rPr>
+          <w:sz w:val="24"/>
+          <w:szCs w:val="32"/>
+        </w:rPr>
+        <w:t>1.</w:t>
+      </w:r>
+      <w:r>
+        <w:rPr>
+          <w:sz w:val="24"/>
+          <w:szCs w:val="32"/>
+        </w:rPr>
+        <w:t>4</w:t>
+      </w:r>
+      <w:r>
+        <w:rPr>
+          <w:sz w:val="24"/>
+          <w:szCs w:val="32"/>
+        </w:rPr>
+        <w:t>.3.2</w:t>
+      </w:r>
+      <w:r>
+        <w:rPr>
+          <w:rFonts w:hint="cs"/>
+          <w:sz w:val="24"/>
+          <w:szCs w:val="32"/>
+          <w:rtl/>
+        </w:rPr>
+        <w:t xml:space="preserve"> </w:t>
+      </w:r>
+      <w:r>
+        <w:rPr>
+          <w:rFonts w:hint="cs"/>
+          <w:sz w:val="24"/>
+          <w:szCs w:val="32"/>
+          <w:rtl/>
+        </w:rPr>
+        <w:t>بنية الخدمة</w:t>
+      </w:r>
     </w:p>
     <w:p>
       <w:pPr>
@@ -15284,14 +16298,7 @@
             <w:noProof/>
             <w:rtl/>
           </w:rPr>
-          <w:t>1</w:t>
-        </w:r>
-        <w:r>
-          <w:rPr>
-            <w:noProof/>
-            <w:rtl/>
-          </w:rPr>
-          <w:t>0</w:t>
+          <w:t>10</w:t>
         </w:r>
         <w:r>
           <w:rPr>
@@ -19566,6 +20573,7 @@
   <w:style w:type="character" w:default="1" w:styleId="DefaultParagraphFont">
     <w:name w:val="Default Paragraph Font"/>
     <w:uiPriority w:val="1"/>
+    <w:semiHidden/>
     <w:unhideWhenUsed/>
   </w:style>
   <w:style w:type="table" w:default="1" w:styleId="TableNormal">

</xml_diff>

<commit_message>
edit system design: core service
</commit_message>
<xml_diff>
--- a/تقرير المشروع.docx
+++ b/تقرير المشروع.docx
@@ -1336,7 +1336,7 @@
           <w:noProof/>
         </w:rPr>
         <w:drawing>
-          <wp:anchor distT="0" distB="0" distL="114300" distR="114300" simplePos="0" relativeHeight="251663360" behindDoc="1" locked="0" layoutInCell="1" allowOverlap="1" wp14:anchorId="47770056" wp14:editId="2A7A040E">
+          <wp:anchor distT="0" distB="0" distL="114300" distR="114300" simplePos="0" relativeHeight="251663360" behindDoc="1" locked="0" layoutInCell="1" allowOverlap="1" wp14:anchorId="47770056" wp14:editId="4557096C">
             <wp:simplePos x="0" y="0"/>
             <wp:positionH relativeFrom="margin">
               <wp:align>center</wp:align>
@@ -1682,7 +1682,7 @@
           <w:noProof/>
         </w:rPr>
         <w:drawing>
-          <wp:anchor distT="0" distB="0" distL="114300" distR="114300" simplePos="0" relativeHeight="251665408" behindDoc="0" locked="0" layoutInCell="1" allowOverlap="1" wp14:anchorId="1D2715DC" wp14:editId="24820156">
+          <wp:anchor distT="0" distB="0" distL="114300" distR="114300" simplePos="0" relativeHeight="251665408" behindDoc="0" locked="0" layoutInCell="1" allowOverlap="1" wp14:anchorId="1D2715DC" wp14:editId="19755553">
             <wp:simplePos x="0" y="0"/>
             <wp:positionH relativeFrom="margin">
               <wp:align>center</wp:align>
@@ -10973,14 +10973,7 @@
                           <w:rFonts w:hint="cs"/>
                           <w:rtl/>
                         </w:rPr>
-                        <w:t xml:space="preserve"> </w:t>
-                      </w:r>
-                      <w:r>
-                        <w:rPr>
-                          <w:rFonts w:hint="cs"/>
-                          <w:rtl/>
-                        </w:rPr>
-                        <w:t>المخطط العام للنظام ضمن منهجية توليد كود برمجي مساعد.</w:t>
+                        <w:t xml:space="preserve"> المخطط العام للنظام ضمن منهجية توليد كود برمجي مساعد.</w:t>
                       </w:r>
                     </w:p>
                   </w:txbxContent>
@@ -14899,7 +14892,6 @@
                             <w:pPr>
                               <w:pStyle w:val="Caption"/>
                               <w:rPr>
-                                <w:rFonts w:hint="cs"/>
                                 <w:noProof/>
                                 <w:sz w:val="24"/>
                                 <w:szCs w:val="30"/>
@@ -14953,18 +14945,13 @@
           </mc:Choice>
           <mc:Fallback>
             <w:pict>
-              <v:shapetype w14:anchorId="4F448EAF" id="_x0000_t202" coordsize="21600,21600" o:spt="202" path="m,l,21600r21600,l21600,xe">
-                <v:stroke joinstyle="miter"/>
-                <v:path gradientshapeok="t" o:connecttype="rect"/>
-              </v:shapetype>
-              <v:shape id="_x0000_s1039" type="#_x0000_t202" style="position:absolute;left:0;text-align:left;margin-left:0;margin-top:.95pt;width:327pt;height:26.1pt;z-index:251692032;visibility:visible;mso-wrap-style:square;mso-width-percent:0;mso-height-percent:0;mso-wrap-distance-left:9pt;mso-wrap-distance-top:0;mso-wrap-distance-right:9pt;mso-wrap-distance-bottom:0;mso-position-horizontal:center;mso-position-horizontal-relative:margin;mso-position-vertical:absolute;mso-position-vertical-relative:text;mso-width-percent:0;mso-height-percent:0;mso-width-relative:margin;mso-height-relative:margin;v-text-anchor:top" o:gfxdata="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" stroked="f">
+              <v:shape w14:anchorId="4F448EAF" id="_x0000_s1039" type="#_x0000_t202" style="position:absolute;left:0;text-align:left;margin-left:0;margin-top:.95pt;width:327pt;height:26.1pt;z-index:251692032;visibility:visible;mso-wrap-style:square;mso-width-percent:0;mso-height-percent:0;mso-wrap-distance-left:9pt;mso-wrap-distance-top:0;mso-wrap-distance-right:9pt;mso-wrap-distance-bottom:0;mso-position-horizontal:center;mso-position-horizontal-relative:margin;mso-position-vertical:absolute;mso-position-vertical-relative:text;mso-width-percent:0;mso-height-percent:0;mso-width-relative:margin;mso-height-relative:margin;v-text-anchor:top" o:gfxdata="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" stroked="f">
                 <v:textbox inset="0,0,0,0">
                   <w:txbxContent>
                     <w:p>
                       <w:pPr>
                         <w:pStyle w:val="Caption"/>
                         <w:rPr>
-                          <w:rFonts w:hint="cs"/>
                           <w:noProof/>
                           <w:sz w:val="24"/>
                           <w:szCs w:val="30"/>
@@ -15326,7 +15313,6 @@
       <w:pPr>
         <w:pStyle w:val="a9"/>
         <w:rPr>
-          <w:rFonts w:hint="cs"/>
           <w:rtl/>
           <w:lang w:val="en-US"/>
         </w:rPr>
@@ -15550,14 +15536,7 @@
           <w:noProof/>
           <w:lang w:val="en-US"/>
         </w:rPr>
-        <w:t xml:space="preserve">, </w:t>
-      </w:r>
-      <w:r>
-        <w:rPr>
-          <w:noProof/>
-          <w:lang w:val="en-US"/>
-        </w:rPr>
-        <w:t>set</w:t>
+        <w:t>, set</w:t>
       </w:r>
       <w:r>
         <w:rPr>
@@ -15736,7 +15715,6 @@
       <w:pPr>
         <w:pStyle w:val="2"/>
         <w:rPr>
-          <w:rFonts w:hint="cs"/>
           <w:rtl/>
         </w:rPr>
       </w:pPr>
@@ -15785,7 +15763,6 @@
       <w:pPr>
         <w:pStyle w:val="a9"/>
         <w:rPr>
-          <w:rFonts w:hint="cs"/>
           <w:noProof/>
           <w:rtl/>
           <w:lang w:val="en-US"/>
@@ -16077,6 +16054,159 @@
           <w:lang w:val="en-US"/>
         </w:rPr>
         <w:t>.</w:t>
+      </w:r>
+    </w:p>
+    <w:p>
+      <w:pPr>
+        <w:pStyle w:val="a9"/>
+        <w:rPr>
+          <w:rFonts w:hint="cs"/>
+          <w:noProof/>
+          <w:rtl/>
+          <w:lang w:val="en-US"/>
+        </w:rPr>
+      </w:pPr>
+      <w:r>
+        <w:rPr>
+          <w:rFonts w:hint="cs"/>
+          <w:noProof/>
+          <w:rtl/>
+          <w:lang w:val="en-US"/>
+        </w:rPr>
+        <w:t xml:space="preserve">تم استخدام قاعدة المعطيات </w:t>
+      </w:r>
+      <w:r>
+        <w:rPr>
+          <w:noProof/>
+          <w:lang w:val="en-US"/>
+        </w:rPr>
+        <w:t>postgresql</w:t>
+      </w:r>
+      <w:r>
+        <w:rPr>
+          <w:rFonts w:hint="cs"/>
+          <w:noProof/>
+          <w:rtl/>
+          <w:lang w:val="en-US"/>
+        </w:rPr>
+        <w:t xml:space="preserve"> </w:t>
+      </w:r>
+      <w:r>
+        <w:rPr>
+          <w:rFonts w:hint="cs"/>
+          <w:noProof/>
+          <w:rtl/>
+          <w:lang w:val="en-US"/>
+        </w:rPr>
+        <w:t xml:space="preserve">العلائقية التي </w:t>
+      </w:r>
+      <w:r>
+        <w:rPr>
+          <w:rFonts w:hint="cs"/>
+          <w:noProof/>
+          <w:rtl/>
+          <w:lang w:val="en-US"/>
+        </w:rPr>
+        <w:t xml:space="preserve">تعتبر أحد </w:t>
+      </w:r>
+      <w:r>
+        <w:rPr>
+          <w:rFonts w:hint="cs"/>
+          <w:noProof/>
+          <w:rtl/>
+          <w:lang w:val="en-US"/>
+        </w:rPr>
+        <w:t xml:space="preserve">أقوى </w:t>
+      </w:r>
+      <w:r>
+        <w:rPr>
+          <w:rFonts w:hint="cs"/>
+          <w:noProof/>
+          <w:rtl/>
+          <w:lang w:val="en-US"/>
+        </w:rPr>
+        <w:t>قواعد المعطيات مفتوحة المصدر</w:t>
+      </w:r>
+      <w:r>
+        <w:rPr>
+          <w:rFonts w:hint="cs"/>
+          <w:noProof/>
+          <w:rtl/>
+          <w:lang w:val="en-US"/>
+        </w:rPr>
+        <w:t xml:space="preserve">، </w:t>
+      </w:r>
+      <w:r>
+        <w:rPr>
+          <w:rFonts w:hint="cs"/>
+          <w:noProof/>
+          <w:rtl/>
+          <w:lang w:val="en-US"/>
+        </w:rPr>
+        <w:t xml:space="preserve">حيث أن تصميم النظام </w:t>
+      </w:r>
+      <w:r>
+        <w:rPr>
+          <w:rFonts w:hint="cs"/>
+          <w:noProof/>
+          <w:rtl/>
+          <w:lang w:val="en-US"/>
+        </w:rPr>
+        <w:t>يفرض</w:t>
+      </w:r>
+      <w:r>
+        <w:rPr>
+          <w:rFonts w:hint="cs"/>
+          <w:noProof/>
+          <w:rtl/>
+          <w:lang w:val="en-US"/>
+        </w:rPr>
+        <w:t xml:space="preserve"> </w:t>
+      </w:r>
+      <w:r>
+        <w:rPr>
+          <w:rFonts w:hint="cs"/>
+          <w:noProof/>
+          <w:rtl/>
+          <w:lang w:val="en-US"/>
+        </w:rPr>
+        <w:t>استخدام</w:t>
+      </w:r>
+      <w:r>
+        <w:rPr>
+          <w:rFonts w:hint="cs"/>
+          <w:noProof/>
+          <w:rtl/>
+          <w:lang w:val="en-US"/>
+        </w:rPr>
+        <w:t xml:space="preserve"> </w:t>
+      </w:r>
+      <w:r>
+        <w:rPr>
+          <w:rFonts w:hint="cs"/>
+          <w:noProof/>
+          <w:rtl/>
+          <w:lang w:val="en-US"/>
+        </w:rPr>
+        <w:t xml:space="preserve">قاعدة معطيات علائقية </w:t>
+      </w:r>
+      <w:r>
+        <w:rPr>
+          <w:rFonts w:hint="cs"/>
+          <w:noProof/>
+          <w:rtl/>
+          <w:lang w:val="en-US"/>
+        </w:rPr>
+        <w:t xml:space="preserve">لتخزين </w:t>
+      </w:r>
+      <w:r>
+        <w:rPr>
+          <w:rFonts w:hint="cs"/>
+          <w:noProof/>
+          <w:rtl/>
+          <w:lang w:val="en-US"/>
+        </w:rPr>
+        <w:t>المعطيات الخاصة به.</w:t>
       </w:r>
     </w:p>
     <w:p>
@@ -16140,6 +16270,1641 @@
         <w:pStyle w:val="a9"/>
         <w:rPr>
           <w:noProof/>
+          <w:rtl/>
+          <w:lang w:val="en-US"/>
+        </w:rPr>
+      </w:pPr>
+      <w:r>
+        <w:rPr>
+          <w:rFonts w:hint="cs"/>
+          <w:noProof/>
+          <w:rtl/>
+        </w:rPr>
+        <w:t xml:space="preserve">تم إستخدام منهجية </w:t>
+      </w:r>
+      <w:r>
+        <w:rPr>
+          <w:rFonts w:hint="cs"/>
+          <w:noProof/>
+          <w:rtl/>
+        </w:rPr>
+        <w:t xml:space="preserve">البنية </w:t>
+      </w:r>
+      <w:r>
+        <w:rPr>
+          <w:noProof/>
+          <w:rtl/>
+        </w:rPr>
+        <w:t>سداسية الشكل</w:t>
+      </w:r>
+      <w:r>
+        <w:rPr>
+          <w:rFonts w:hint="cs"/>
+          <w:noProof/>
+          <w:rtl/>
+        </w:rPr>
+        <w:t xml:space="preserve"> </w:t>
+      </w:r>
+      <w:r>
+        <w:rPr>
+          <w:noProof/>
+          <w:lang w:val="en-US"/>
+        </w:rPr>
+        <w:t>(</w:t>
+      </w:r>
+      <w:r>
+        <w:rPr>
+          <w:noProof/>
+        </w:rPr>
+        <w:t>hexagonal architecture</w:t>
+      </w:r>
+      <w:r>
+        <w:rPr>
+          <w:noProof/>
+          <w:lang w:val="en-US"/>
+        </w:rPr>
+        <w:t>)</w:t>
+      </w:r>
+      <w:r>
+        <w:rPr>
+          <w:rFonts w:hint="cs"/>
+          <w:noProof/>
+          <w:rtl/>
+          <w:lang w:val="en-US"/>
+        </w:rPr>
+        <w:t>، التي تقدم مجموعة من الخواص أهمها</w:t>
+      </w:r>
+    </w:p>
+    <w:p>
+      <w:pPr>
+        <w:pStyle w:val="a9"/>
+        <w:numPr>
+          <w:ilvl w:val="0"/>
+          <w:numId w:val="50"/>
+        </w:numPr>
+        <w:rPr>
+          <w:noProof/>
+          <w:lang w:val="en-US"/>
+        </w:rPr>
+      </w:pPr>
+      <w:r>
+        <w:rPr>
+          <w:rFonts w:hint="cs"/>
+          <w:noProof/>
+          <w:rtl/>
+          <w:lang w:val="en-US"/>
+        </w:rPr>
+        <w:t xml:space="preserve">عدم الاعتماد على </w:t>
+      </w:r>
+      <w:r>
+        <w:rPr>
+          <w:rFonts w:hint="cs"/>
+          <w:noProof/>
+          <w:rtl/>
+          <w:lang w:val="en-US"/>
+        </w:rPr>
+        <w:t>التفاصيل التنجيزية</w:t>
+      </w:r>
+      <w:r>
+        <w:rPr>
+          <w:rFonts w:hint="cs"/>
+          <w:noProof/>
+          <w:rtl/>
+          <w:lang w:val="en-US"/>
+        </w:rPr>
+        <w:t xml:space="preserve"> الخارجية</w:t>
+      </w:r>
+      <w:r>
+        <w:rPr>
+          <w:rFonts w:hint="cs"/>
+          <w:noProof/>
+          <w:rtl/>
+          <w:lang w:val="en-US"/>
+        </w:rPr>
+        <w:t xml:space="preserve"> </w:t>
+      </w:r>
+      <w:r>
+        <w:rPr>
+          <w:rFonts w:hint="cs"/>
+          <w:noProof/>
+          <w:rtl/>
+          <w:lang w:val="en-US"/>
+        </w:rPr>
+        <w:t xml:space="preserve">في معالجة </w:t>
+      </w:r>
+      <w:r>
+        <w:rPr>
+          <w:rFonts w:hint="cs"/>
+          <w:noProof/>
+          <w:rtl/>
+          <w:lang w:val="en-US"/>
+        </w:rPr>
+        <w:t xml:space="preserve">منطق العمل </w:t>
+      </w:r>
+      <w:r>
+        <w:rPr>
+          <w:noProof/>
+          <w:lang w:val="en-US"/>
+        </w:rPr>
+        <w:t>(Buisness logic)</w:t>
+      </w:r>
+      <w:r>
+        <w:rPr>
+          <w:rFonts w:hint="cs"/>
+          <w:noProof/>
+          <w:rtl/>
+          <w:lang w:val="en-US"/>
+        </w:rPr>
+        <w:t xml:space="preserve"> </w:t>
+      </w:r>
+      <w:r>
+        <w:rPr>
+          <w:rFonts w:hint="cs"/>
+          <w:noProof/>
+          <w:rtl/>
+          <w:lang w:val="en-US"/>
+        </w:rPr>
+        <w:t xml:space="preserve">حيث نستطيع تغيير </w:t>
+      </w:r>
+      <w:r>
+        <w:rPr>
+          <w:rFonts w:hint="cs"/>
+          <w:noProof/>
+          <w:rtl/>
+          <w:lang w:val="en-US"/>
+        </w:rPr>
+        <w:t>هذه التفاصيل</w:t>
+      </w:r>
+      <w:r>
+        <w:rPr>
+          <w:rFonts w:hint="cs"/>
+          <w:noProof/>
+          <w:rtl/>
+          <w:lang w:val="en-US"/>
+        </w:rPr>
+        <w:t xml:space="preserve"> (مثل قاعدة المعطيات</w:t>
+      </w:r>
+      <w:r>
+        <w:rPr>
+          <w:rFonts w:hint="cs"/>
+          <w:noProof/>
+          <w:rtl/>
+          <w:lang w:val="en-US"/>
+        </w:rPr>
+        <w:t xml:space="preserve">، مخدمات </w:t>
+      </w:r>
+      <w:r>
+        <w:rPr>
+          <w:rFonts w:hint="cs"/>
+          <w:noProof/>
+          <w:rtl/>
+          <w:lang w:val="en-US"/>
+        </w:rPr>
+        <w:t>الرسائل ...</w:t>
+      </w:r>
+      <w:r>
+        <w:rPr>
+          <w:rFonts w:hint="cs"/>
+          <w:noProof/>
+          <w:rtl/>
+          <w:lang w:val="en-US"/>
+        </w:rPr>
+        <w:t>)</w:t>
+      </w:r>
+      <w:r>
+        <w:rPr>
+          <w:rFonts w:hint="cs"/>
+          <w:noProof/>
+          <w:rtl/>
+          <w:lang w:val="en-US"/>
+        </w:rPr>
+        <w:t xml:space="preserve"> دون </w:t>
+      </w:r>
+      <w:r>
+        <w:rPr>
+          <w:rFonts w:hint="cs"/>
+          <w:noProof/>
+          <w:rtl/>
+          <w:lang w:val="en-US"/>
+        </w:rPr>
+        <w:t>الحاجة لتعديل باقي أجزاء النظام.</w:t>
+      </w:r>
+    </w:p>
+    <w:p>
+      <w:pPr>
+        <w:pStyle w:val="a9"/>
+        <w:numPr>
+          <w:ilvl w:val="0"/>
+          <w:numId w:val="50"/>
+        </w:numPr>
+        <w:rPr>
+          <w:noProof/>
+          <w:lang w:val="en-US"/>
+        </w:rPr>
+      </w:pPr>
+      <w:r>
+        <w:rPr>
+          <w:rFonts w:hint="cs"/>
+          <w:noProof/>
+          <w:rtl/>
+          <w:lang w:val="en-US"/>
+        </w:rPr>
+        <w:t xml:space="preserve">تكون مركبات النظام </w:t>
+      </w:r>
+      <w:r>
+        <w:rPr>
+          <w:rFonts w:hint="cs"/>
+          <w:noProof/>
+          <w:rtl/>
+          <w:lang w:val="en-US"/>
+        </w:rPr>
+        <w:t xml:space="preserve">غير مرتبطة مع بعضها </w:t>
+      </w:r>
+      <w:r>
+        <w:rPr>
+          <w:rFonts w:hint="cs"/>
+          <w:noProof/>
+          <w:rtl/>
+          <w:lang w:val="en-US"/>
+        </w:rPr>
+        <w:t xml:space="preserve">البعض </w:t>
+      </w:r>
+      <w:r>
+        <w:rPr>
+          <w:rFonts w:hint="cs"/>
+          <w:noProof/>
+          <w:rtl/>
+          <w:lang w:val="en-US"/>
+        </w:rPr>
+        <w:t xml:space="preserve">بقوة </w:t>
+      </w:r>
+      <w:r>
+        <w:rPr>
+          <w:noProof/>
+          <w:lang w:val="en-US"/>
+        </w:rPr>
+        <w:t>(Loosly coupled)</w:t>
+      </w:r>
+      <w:r>
+        <w:rPr>
+          <w:rFonts w:hint="cs"/>
+          <w:noProof/>
+          <w:rtl/>
+          <w:lang w:val="en-US"/>
+        </w:rPr>
+        <w:t xml:space="preserve"> </w:t>
+      </w:r>
+      <w:r>
+        <w:rPr>
+          <w:rFonts w:hint="cs"/>
+          <w:noProof/>
+          <w:rtl/>
+          <w:lang w:val="en-US"/>
+        </w:rPr>
+        <w:t>مما يقدم إمكانية التعديل والصيانة بسهولة.</w:t>
+      </w:r>
+    </w:p>
+    <w:p>
+      <w:pPr>
+        <w:pStyle w:val="a9"/>
+        <w:ind w:left="795"/>
+        <w:rPr>
+          <w:rFonts w:hint="cs"/>
+          <w:noProof/>
+          <w:rtl/>
+          <w:lang w:val="en-US"/>
+        </w:rPr>
+      </w:pPr>
+    </w:p>
+    <w:p>
+      <w:pPr>
+        <w:pStyle w:val="a9"/>
+        <w:rPr>
+          <w:noProof/>
+          <w:rtl/>
+        </w:rPr>
+      </w:pPr>
+    </w:p>
+    <w:p>
+      <w:pPr>
+        <w:pStyle w:val="2"/>
+        <w:rPr>
+          <w:sz w:val="24"/>
+          <w:szCs w:val="32"/>
+          <w:rtl/>
+        </w:rPr>
+      </w:pPr>
+      <w:r>
+        <w:rPr>
+          <w:sz w:val="24"/>
+          <w:szCs w:val="32"/>
+        </w:rPr>
+        <w:lastRenderedPageBreak/>
+        <w:t>-</w:t>
+      </w:r>
+      <w:r>
+        <w:rPr>
+          <w:sz w:val="24"/>
+          <w:szCs w:val="32"/>
+        </w:rPr>
+        <w:t>2</w:t>
+      </w:r>
+      <w:r>
+        <w:rPr>
+          <w:sz w:val="24"/>
+          <w:szCs w:val="32"/>
+        </w:rPr>
+        <w:t>.4</w:t>
+      </w:r>
+      <w:r>
+        <w:rPr>
+          <w:sz w:val="24"/>
+          <w:szCs w:val="32"/>
+        </w:rPr>
+        <w:t>.3.2</w:t>
+      </w:r>
+      <w:r>
+        <w:rPr>
+          <w:rFonts w:hint="cs"/>
+          <w:sz w:val="24"/>
+          <w:szCs w:val="32"/>
+          <w:rtl/>
+        </w:rPr>
+        <w:t xml:space="preserve"> </w:t>
+      </w:r>
+      <w:r>
+        <w:rPr>
+          <w:rFonts w:hint="cs"/>
+          <w:sz w:val="24"/>
+          <w:szCs w:val="32"/>
+          <w:rtl/>
+        </w:rPr>
+        <w:t>تفاصيل التنجيز</w:t>
+      </w:r>
+    </w:p>
+    <w:p>
+      <w:pPr>
+        <w:pStyle w:val="a9"/>
+        <w:rPr>
+          <w:rtl/>
+          <w:lang w:val="en-US"/>
+        </w:rPr>
+      </w:pPr>
+      <w:r>
+        <w:rPr>
+          <w:rFonts w:hint="cs"/>
+          <w:rtl/>
+          <w:lang w:val="en-US"/>
+        </w:rPr>
+        <w:t>تتكون الخدمة من مكونين أساسيين</w:t>
+      </w:r>
+      <w:r>
+        <w:rPr>
+          <w:rFonts w:hint="cs"/>
+          <w:rtl/>
+          <w:lang w:val="en-US"/>
+        </w:rPr>
+        <w:t>،</w:t>
+      </w:r>
+      <w:r>
+        <w:rPr>
+          <w:rFonts w:hint="cs"/>
+          <w:rtl/>
+          <w:lang w:val="en-US"/>
+        </w:rPr>
+        <w:t xml:space="preserve"> </w:t>
+      </w:r>
+      <w:r>
+        <w:rPr>
+          <w:rFonts w:hint="cs"/>
+          <w:rtl/>
+          <w:lang w:val="en-US"/>
+        </w:rPr>
+        <w:t xml:space="preserve">لب المشروع </w:t>
+      </w:r>
+      <w:r>
+        <w:rPr>
+          <w:lang w:val="en-US"/>
+        </w:rPr>
+        <w:t>(</w:t>
+      </w:r>
+      <w:r>
+        <w:rPr>
+          <w:lang w:val="en-US"/>
+        </w:rPr>
+        <w:t>Core</w:t>
+      </w:r>
+      <w:r>
+        <w:rPr>
+          <w:lang w:val="en-US"/>
+        </w:rPr>
+        <w:t>)</w:t>
+      </w:r>
+      <w:r>
+        <w:rPr>
+          <w:rFonts w:hint="cs"/>
+          <w:rtl/>
+          <w:lang w:val="en-US"/>
+        </w:rPr>
+        <w:t xml:space="preserve"> </w:t>
+      </w:r>
+      <w:r>
+        <w:rPr>
+          <w:rFonts w:hint="cs"/>
+          <w:rtl/>
+          <w:lang w:val="en-US"/>
+        </w:rPr>
+        <w:t>الذي يحتوي على المعالجات الأساسية لمنطق العمل</w:t>
+      </w:r>
+      <w:r>
+        <w:rPr>
+          <w:rFonts w:hint="cs"/>
+          <w:rtl/>
+          <w:lang w:val="en-US"/>
+        </w:rPr>
+        <w:t xml:space="preserve"> </w:t>
+      </w:r>
+      <w:r>
+        <w:rPr>
+          <w:rFonts w:hint="cs"/>
+          <w:rtl/>
+          <w:lang w:val="en-US"/>
+        </w:rPr>
+        <w:t xml:space="preserve">والواجهات البرمجية </w:t>
+      </w:r>
+      <w:r>
+        <w:rPr>
+          <w:rFonts w:hint="cs"/>
+          <w:rtl/>
+          <w:lang w:val="en-US"/>
+        </w:rPr>
+        <w:t xml:space="preserve">التي تعبر عن الخدمات الخارجية </w:t>
+      </w:r>
+      <w:r>
+        <w:rPr>
+          <w:lang w:val="en-US"/>
+        </w:rPr>
+        <w:t>(Ports)</w:t>
+      </w:r>
+      <w:r>
+        <w:rPr>
+          <w:rFonts w:hint="cs"/>
+          <w:rtl/>
+          <w:lang w:val="en-US"/>
+        </w:rPr>
+        <w:t xml:space="preserve"> </w:t>
+      </w:r>
+      <w:r>
+        <w:rPr>
+          <w:rFonts w:hint="cs"/>
+          <w:rtl/>
+          <w:lang w:val="en-US"/>
+        </w:rPr>
+        <w:t xml:space="preserve">والمحولات </w:t>
+      </w:r>
+      <w:r>
+        <w:rPr>
+          <w:lang w:val="en-US"/>
+        </w:rPr>
+        <w:t>(Adapters)</w:t>
+      </w:r>
+      <w:r>
+        <w:rPr>
+          <w:rFonts w:hint="cs"/>
+          <w:rtl/>
+          <w:lang w:val="en-US"/>
+        </w:rPr>
+        <w:t xml:space="preserve"> </w:t>
+      </w:r>
+      <w:r>
+        <w:rPr>
+          <w:rFonts w:hint="cs"/>
+          <w:rtl/>
+          <w:lang w:val="en-US"/>
+        </w:rPr>
+        <w:t xml:space="preserve">التي تقوم بتنجيز </w:t>
+      </w:r>
+      <w:r>
+        <w:rPr>
+          <w:rFonts w:hint="cs"/>
+          <w:rtl/>
+          <w:lang w:val="en-US"/>
+        </w:rPr>
+        <w:t>واجهات الخدمات الخارجية</w:t>
+      </w:r>
+      <w:r>
+        <w:rPr>
+          <w:rFonts w:hint="cs"/>
+          <w:rtl/>
+          <w:lang w:val="en-US"/>
+        </w:rPr>
+        <w:t>.</w:t>
+      </w:r>
+    </w:p>
+    <w:p>
+      <w:pPr>
+        <w:pStyle w:val="a9"/>
+        <w:rPr>
+          <w:rtl/>
+          <w:lang w:val="en-US"/>
+        </w:rPr>
+      </w:pPr>
+      <w:r>
+        <w:rPr>
+          <w:rFonts w:hint="cs"/>
+          <w:rtl/>
+          <w:lang w:val="en-US"/>
+        </w:rPr>
+        <w:t xml:space="preserve">تقدم الخدمة واجهة تخاطب </w:t>
+      </w:r>
+      <w:r>
+        <w:rPr>
+          <w:lang w:val="en-US"/>
+        </w:rPr>
+        <w:t>RestAPI</w:t>
+      </w:r>
+      <w:r>
+        <w:rPr>
+          <w:rFonts w:hint="cs"/>
+          <w:rtl/>
+          <w:lang w:val="en-US"/>
+        </w:rPr>
+        <w:t xml:space="preserve"> </w:t>
+      </w:r>
+      <w:r>
+        <w:rPr>
+          <w:rFonts w:hint="cs"/>
+          <w:rtl/>
+          <w:lang w:val="en-US"/>
+        </w:rPr>
+        <w:t xml:space="preserve">يمكن الاتصال لها من خلال إرسال طلبات </w:t>
+      </w:r>
+      <w:r>
+        <w:rPr>
+          <w:lang w:val="en-US"/>
+        </w:rPr>
+        <w:t>Http</w:t>
+      </w:r>
+      <w:r>
+        <w:rPr>
+          <w:rFonts w:hint="cs"/>
+          <w:rtl/>
+          <w:lang w:val="en-US"/>
+        </w:rPr>
+        <w:t xml:space="preserve">، وتتألف من مجموعة من الطبقات </w:t>
+      </w:r>
+      <w:r>
+        <w:rPr>
+          <w:rFonts w:hint="cs"/>
+          <w:rtl/>
+          <w:lang w:val="en-US"/>
+        </w:rPr>
+        <w:t>وهي:</w:t>
+      </w:r>
+    </w:p>
+    <w:p>
+      <w:pPr>
+        <w:pStyle w:val="a9"/>
+        <w:numPr>
+          <w:ilvl w:val="0"/>
+          <w:numId w:val="51"/>
+        </w:numPr>
+        <w:rPr>
+          <w:lang w:val="en-US"/>
+        </w:rPr>
+      </w:pPr>
+      <w:r>
+        <w:rPr>
+          <w:lang w:val="en-US"/>
+        </w:rPr>
+        <w:t>Shared</w:t>
+      </w:r>
+      <w:r>
+        <w:rPr>
+          <w:lang w:val="en-US"/>
+        </w:rPr>
+        <w:t xml:space="preserve"> </w:t>
+      </w:r>
+      <w:r>
+        <w:rPr>
+          <w:lang w:val="en-US"/>
+        </w:rPr>
+        <w:t>Kenel</w:t>
+      </w:r>
+      <w:r>
+        <w:rPr>
+          <w:rFonts w:hint="cs"/>
+          <w:rtl/>
+          <w:lang w:val="en-US"/>
+        </w:rPr>
+        <w:t>:</w:t>
+      </w:r>
+      <w:r>
+        <w:rPr>
+          <w:rFonts w:hint="cs"/>
+          <w:rtl/>
+          <w:lang w:val="en-US"/>
+        </w:rPr>
+        <w:t xml:space="preserve"> </w:t>
+      </w:r>
+      <w:r>
+        <w:rPr>
+          <w:rFonts w:hint="cs"/>
+          <w:rtl/>
+          <w:lang w:val="en-US"/>
+        </w:rPr>
+        <w:t xml:space="preserve">تحتوي على مجموعة من </w:t>
+      </w:r>
+      <w:r>
+        <w:rPr>
+          <w:rFonts w:hint="cs"/>
+          <w:rtl/>
+          <w:lang w:val="en-US"/>
+        </w:rPr>
+        <w:t xml:space="preserve">المكونات القابلة لإعادة الاستخدام ضمن </w:t>
+      </w:r>
+      <w:r>
+        <w:rPr>
+          <w:rFonts w:hint="cs"/>
+          <w:rtl/>
+          <w:lang w:val="en-US"/>
+        </w:rPr>
+        <w:t>أ</w:t>
+      </w:r>
+      <w:r>
+        <w:rPr>
+          <w:rFonts w:hint="cs"/>
+          <w:rtl/>
+          <w:lang w:val="en-US"/>
+        </w:rPr>
+        <w:t>ي مشروع.</w:t>
+      </w:r>
+    </w:p>
+    <w:p>
+      <w:pPr>
+        <w:pStyle w:val="a9"/>
+        <w:numPr>
+          <w:ilvl w:val="0"/>
+          <w:numId w:val="51"/>
+        </w:numPr>
+        <w:rPr>
+          <w:lang w:val="en-US"/>
+        </w:rPr>
+      </w:pPr>
+      <w:r>
+        <w:rPr>
+          <w:lang w:val="en-US"/>
+        </w:rPr>
+        <w:t>Core</w:t>
+      </w:r>
+      <w:r>
+        <w:rPr>
+          <w:rFonts w:hint="cs"/>
+          <w:rtl/>
+          <w:lang w:val="en-US"/>
+        </w:rPr>
+        <w:t xml:space="preserve">: </w:t>
+      </w:r>
+      <w:r>
+        <w:rPr>
+          <w:rFonts w:hint="cs"/>
+          <w:rtl/>
+          <w:lang w:val="en-US"/>
+        </w:rPr>
+        <w:t xml:space="preserve">تحتوي على </w:t>
+      </w:r>
+      <w:r>
+        <w:rPr>
+          <w:rFonts w:hint="cs"/>
+          <w:rtl/>
+          <w:lang w:val="en-US"/>
+        </w:rPr>
+        <w:t>الكيانات الموجودة ضمن النظام</w:t>
+      </w:r>
+      <w:r>
+        <w:rPr>
+          <w:rFonts w:hint="cs"/>
+          <w:rtl/>
+          <w:lang w:val="en-US"/>
+        </w:rPr>
+        <w:t>.</w:t>
+      </w:r>
+    </w:p>
+    <w:p>
+      <w:pPr>
+        <w:pStyle w:val="a9"/>
+        <w:numPr>
+          <w:ilvl w:val="0"/>
+          <w:numId w:val="51"/>
+        </w:numPr>
+        <w:rPr>
+          <w:lang w:val="en-US"/>
+        </w:rPr>
+      </w:pPr>
+      <w:r>
+        <w:rPr>
+          <w:lang w:val="en-US"/>
+        </w:rPr>
+        <w:t>Application</w:t>
+      </w:r>
+      <w:r>
+        <w:rPr>
+          <w:rFonts w:hint="cs"/>
+          <w:rtl/>
+          <w:lang w:val="en-US"/>
+        </w:rPr>
+        <w:t xml:space="preserve">: </w:t>
+      </w:r>
+      <w:r>
+        <w:rPr>
+          <w:rFonts w:hint="cs"/>
+          <w:rtl/>
+          <w:lang w:val="en-US"/>
+        </w:rPr>
+        <w:t xml:space="preserve">تحتوي على </w:t>
+      </w:r>
+      <w:r>
+        <w:rPr>
+          <w:rFonts w:hint="cs"/>
+          <w:rtl/>
+          <w:lang w:val="en-US"/>
+        </w:rPr>
+        <w:t xml:space="preserve">تنجيز منطق العمل </w:t>
+      </w:r>
+      <w:r>
+        <w:rPr>
+          <w:rFonts w:hint="cs"/>
+          <w:rtl/>
+          <w:lang w:val="en-US"/>
+        </w:rPr>
+        <w:t>الأساسي للخدمة</w:t>
+      </w:r>
+      <w:r>
+        <w:rPr>
+          <w:rFonts w:hint="cs"/>
+          <w:rtl/>
+          <w:lang w:val="en-US"/>
+        </w:rPr>
+        <w:t xml:space="preserve">، وهي مبنية باستخدام النمط التصميمي </w:t>
+      </w:r>
+      <w:r>
+        <w:rPr>
+          <w:lang w:val="en-US"/>
+        </w:rPr>
+        <w:t>CQRS</w:t>
+      </w:r>
+      <w:r>
+        <w:rPr>
+          <w:rFonts w:hint="cs"/>
+          <w:rtl/>
+          <w:lang w:val="en-US"/>
+        </w:rPr>
+        <w:t>.</w:t>
+      </w:r>
+    </w:p>
+    <w:p>
+      <w:pPr>
+        <w:pStyle w:val="a9"/>
+        <w:numPr>
+          <w:ilvl w:val="0"/>
+          <w:numId w:val="51"/>
+        </w:numPr>
+        <w:rPr>
+          <w:lang w:val="en-US"/>
+        </w:rPr>
+      </w:pPr>
+      <w:r>
+        <w:rPr>
+          <w:lang w:val="en-US"/>
+        </w:rPr>
+        <w:t>Contracts</w:t>
+      </w:r>
+      <w:r>
+        <w:rPr>
+          <w:rFonts w:hint="cs"/>
+          <w:rtl/>
+          <w:lang w:val="en-US"/>
+        </w:rPr>
+        <w:t xml:space="preserve">: </w:t>
+      </w:r>
+      <w:r>
+        <w:rPr>
+          <w:rFonts w:hint="cs"/>
+          <w:rtl/>
+          <w:lang w:val="en-US"/>
+        </w:rPr>
+        <w:t xml:space="preserve">تحتوي </w:t>
+      </w:r>
+      <w:r>
+        <w:rPr>
+          <w:rFonts w:hint="cs"/>
+          <w:rtl/>
+          <w:lang w:val="en-US"/>
+        </w:rPr>
+        <w:t xml:space="preserve">على </w:t>
+      </w:r>
+      <w:r>
+        <w:rPr>
+          <w:rFonts w:hint="cs"/>
+          <w:rtl/>
+          <w:lang w:val="en-US"/>
+        </w:rPr>
+        <w:t xml:space="preserve">العقود التي </w:t>
+      </w:r>
+      <w:r>
+        <w:rPr>
+          <w:rFonts w:hint="cs"/>
+          <w:rtl/>
+          <w:lang w:val="en-US"/>
+        </w:rPr>
+        <w:t xml:space="preserve">ستستخدمها الطبقات الأعلى من </w:t>
+      </w:r>
+      <w:r>
+        <w:rPr>
+          <w:rFonts w:hint="cs"/>
+          <w:rtl/>
+          <w:lang w:val="en-US"/>
+        </w:rPr>
+        <w:t>أجل التخاطب</w:t>
+      </w:r>
+      <w:r>
+        <w:rPr>
+          <w:rFonts w:hint="cs"/>
+          <w:rtl/>
+          <w:lang w:val="en-US"/>
+        </w:rPr>
+        <w:t xml:space="preserve"> مع الطبقات الأدنى </w:t>
+      </w:r>
+      <w:r>
+        <w:rPr>
+          <w:rFonts w:hint="cs"/>
+          <w:rtl/>
+          <w:lang w:val="en-US"/>
+        </w:rPr>
+        <w:t>واستدعاءها</w:t>
+      </w:r>
+      <w:r>
+        <w:rPr>
+          <w:rFonts w:hint="cs"/>
+          <w:rtl/>
+          <w:lang w:val="en-US"/>
+        </w:rPr>
+        <w:t>.</w:t>
+      </w:r>
+    </w:p>
+    <w:p>
+      <w:pPr>
+        <w:pStyle w:val="a9"/>
+        <w:numPr>
+          <w:ilvl w:val="0"/>
+          <w:numId w:val="51"/>
+        </w:numPr>
+        <w:rPr>
+          <w:lang w:val="en-US"/>
+        </w:rPr>
+      </w:pPr>
+      <w:r>
+        <w:rPr>
+          <w:lang w:val="en-US"/>
+        </w:rPr>
+        <w:t>Storage</w:t>
+      </w:r>
+      <w:r>
+        <w:rPr>
+          <w:rFonts w:hint="cs"/>
+          <w:rtl/>
+          <w:lang w:val="en-US"/>
+        </w:rPr>
+        <w:t xml:space="preserve">: تحتوي على التنجيز </w:t>
+      </w:r>
+      <w:r>
+        <w:rPr>
+          <w:rFonts w:hint="cs"/>
+          <w:rtl/>
+          <w:lang w:val="en-US"/>
+        </w:rPr>
+        <w:t>من أجل الاتصال مع قاعدة المعطيات.</w:t>
+      </w:r>
+    </w:p>
+    <w:p>
+      <w:pPr>
+        <w:pStyle w:val="a9"/>
+        <w:numPr>
+          <w:ilvl w:val="0"/>
+          <w:numId w:val="51"/>
+        </w:numPr>
+        <w:rPr>
+          <w:lang w:val="en-US"/>
+        </w:rPr>
+      </w:pPr>
+      <w:r>
+        <w:rPr>
+          <w:lang w:val="en-US"/>
+        </w:rPr>
+        <w:t>Repres</w:t>
+      </w:r>
+      <w:r>
+        <w:rPr>
+          <w:lang w:val="en-US"/>
+        </w:rPr>
+        <w:t>e</w:t>
+      </w:r>
+      <w:r>
+        <w:rPr>
+          <w:lang w:val="en-US"/>
+        </w:rPr>
+        <w:t>nters</w:t>
+      </w:r>
+      <w:r>
+        <w:rPr>
+          <w:rFonts w:hint="cs"/>
+          <w:rtl/>
+          <w:lang w:val="en-US"/>
+        </w:rPr>
+        <w:t xml:space="preserve">: </w:t>
+      </w:r>
+      <w:r>
+        <w:rPr>
+          <w:rFonts w:hint="cs"/>
+          <w:rtl/>
+          <w:lang w:val="en-US"/>
+        </w:rPr>
+        <w:t xml:space="preserve">تحتوي على </w:t>
+      </w:r>
+      <w:r>
+        <w:rPr>
+          <w:rFonts w:hint="cs"/>
+          <w:rtl/>
+          <w:lang w:val="en-US"/>
+        </w:rPr>
+        <w:t xml:space="preserve">طرق </w:t>
+      </w:r>
+      <w:r>
+        <w:rPr>
+          <w:lang w:val="en-US"/>
+        </w:rPr>
+        <w:t>Methods</w:t>
+      </w:r>
+      <w:r>
+        <w:rPr>
+          <w:rFonts w:hint="cs"/>
+          <w:rtl/>
+          <w:lang w:val="en-US"/>
+        </w:rPr>
+        <w:t xml:space="preserve"> تقوم بتحويل الأنماط </w:t>
+      </w:r>
+      <w:r>
+        <w:rPr>
+          <w:rFonts w:hint="cs"/>
+          <w:rtl/>
+          <w:lang w:val="en-US"/>
+        </w:rPr>
+        <w:t xml:space="preserve">المعادة من </w:t>
+      </w:r>
+      <w:r>
+        <w:rPr>
+          <w:rFonts w:hint="cs"/>
+          <w:rtl/>
+          <w:lang w:val="en-US"/>
+        </w:rPr>
+        <w:t xml:space="preserve">الطبقات الأدنى من أجل </w:t>
+      </w:r>
+      <w:r>
+        <w:rPr>
+          <w:rFonts w:hint="cs"/>
+          <w:rtl/>
+          <w:lang w:val="en-US"/>
+        </w:rPr>
+        <w:t>إرسالها</w:t>
+      </w:r>
+      <w:r>
+        <w:rPr>
+          <w:rFonts w:hint="cs"/>
+          <w:rtl/>
+          <w:lang w:val="en-US"/>
+        </w:rPr>
+        <w:t xml:space="preserve"> </w:t>
+      </w:r>
+      <w:r>
+        <w:rPr>
+          <w:rFonts w:hint="cs"/>
+          <w:rtl/>
+          <w:lang w:val="en-US"/>
+        </w:rPr>
+        <w:t>عبر الويب.</w:t>
+      </w:r>
+    </w:p>
+    <w:p>
+      <w:pPr>
+        <w:pStyle w:val="a9"/>
+        <w:numPr>
+          <w:ilvl w:val="0"/>
+          <w:numId w:val="51"/>
+        </w:numPr>
+        <w:rPr>
+          <w:lang w:val="en-US"/>
+        </w:rPr>
+      </w:pPr>
+      <w:r>
+        <w:rPr>
+          <w:lang w:val="en-US"/>
+        </w:rPr>
+        <w:t>Identity</w:t>
+      </w:r>
+      <w:r>
+        <w:rPr>
+          <w:rFonts w:hint="cs"/>
+          <w:rtl/>
+          <w:lang w:val="en-US"/>
+        </w:rPr>
+        <w:t>: تحتوي على التنجيز من أجل التواصل مع خدمة إدارة المستخدمين (لم يتم شرحها بعد).</w:t>
+      </w:r>
+    </w:p>
+    <w:p>
+      <w:pPr>
+        <w:pStyle w:val="a9"/>
+        <w:numPr>
+          <w:ilvl w:val="0"/>
+          <w:numId w:val="51"/>
+        </w:numPr>
+        <w:rPr>
+          <w:lang w:val="en-US"/>
+        </w:rPr>
+      </w:pPr>
+      <w:r>
+        <w:rPr>
+          <w:lang w:val="en-US"/>
+        </w:rPr>
+        <w:t>End Points</w:t>
+      </w:r>
+      <w:r>
+        <w:rPr>
+          <w:rFonts w:hint="cs"/>
+          <w:rtl/>
+          <w:lang w:val="en-US"/>
+        </w:rPr>
+        <w:t xml:space="preserve">: تحتوي على </w:t>
+      </w:r>
+      <w:r>
+        <w:rPr>
+          <w:rFonts w:hint="cs"/>
+          <w:rtl/>
+          <w:lang w:val="en-US"/>
+        </w:rPr>
+        <w:t xml:space="preserve">الطرق والصفوف التي ستقوم بمعاجلة طلبات </w:t>
+      </w:r>
+      <w:r>
+        <w:rPr>
+          <w:lang w:val="en-US"/>
+        </w:rPr>
+        <w:t>Http</w:t>
+      </w:r>
+      <w:r>
+        <w:rPr>
+          <w:rFonts w:hint="cs"/>
+          <w:rtl/>
+          <w:lang w:val="en-US"/>
+        </w:rPr>
+        <w:t>.</w:t>
+      </w:r>
+    </w:p>
+    <w:p>
+      <w:pPr>
+        <w:pStyle w:val="a9"/>
+        <w:numPr>
+          <w:ilvl w:val="0"/>
+          <w:numId w:val="51"/>
+        </w:numPr>
+        <w:rPr>
+          <w:rFonts w:hint="cs"/>
+          <w:rtl/>
+          <w:lang w:val="en-US"/>
+        </w:rPr>
+      </w:pPr>
+      <w:r>
+        <w:rPr>
+          <w:lang w:val="en-US"/>
+        </w:rPr>
+        <w:t>API</w:t>
+      </w:r>
+      <w:r>
+        <w:rPr>
+          <w:rFonts w:hint="cs"/>
+          <w:rtl/>
+          <w:lang w:val="en-US"/>
+        </w:rPr>
+        <w:t>: يعتبر المشغل الأساسي للمشروع</w:t>
+      </w:r>
+      <w:r>
+        <w:rPr>
+          <w:rFonts w:hint="cs"/>
+          <w:rtl/>
+          <w:lang w:val="en-US"/>
+        </w:rPr>
+        <w:t>،</w:t>
+      </w:r>
+      <w:r>
+        <w:rPr>
+          <w:rFonts w:hint="cs"/>
+          <w:rtl/>
+          <w:lang w:val="en-US"/>
+        </w:rPr>
+        <w:t xml:space="preserve"> مهمته الوحيدة هي تشغيل الطبقات جميعها.</w:t>
+      </w:r>
+    </w:p>
+    <w:p>
+      <w:pPr>
+        <w:pStyle w:val="a9"/>
+        <w:rPr>
+          <w:rtl/>
+          <w:lang w:val="en-US"/>
+        </w:rPr>
+      </w:pPr>
+    </w:p>
+    <w:p>
+      <w:pPr>
+        <w:pStyle w:val="a9"/>
+        <w:rPr>
+          <w:rtl/>
+          <w:lang w:val="en-US"/>
+        </w:rPr>
+      </w:pPr>
+    </w:p>
+    <w:p>
+      <w:pPr>
+        <w:pStyle w:val="a9"/>
+        <w:rPr>
+          <w:rtl/>
+          <w:lang w:val="en-US"/>
+        </w:rPr>
+      </w:pPr>
+    </w:p>
+    <w:p>
+      <w:pPr>
+        <w:pStyle w:val="a9"/>
+        <w:rPr>
+          <w:rtl/>
+          <w:lang w:val="en-US"/>
+        </w:rPr>
+      </w:pPr>
+    </w:p>
+    <w:p>
+      <w:pPr>
+        <w:pStyle w:val="a9"/>
+        <w:rPr>
+          <w:rtl/>
+          <w:lang w:val="en-US"/>
+        </w:rPr>
+      </w:pPr>
+    </w:p>
+    <w:p>
+      <w:pPr>
+        <w:pStyle w:val="a9"/>
+        <w:rPr>
+          <w:rtl/>
+          <w:lang w:val="en-US"/>
+        </w:rPr>
+      </w:pPr>
+    </w:p>
+    <w:p>
+      <w:pPr>
+        <w:pStyle w:val="a9"/>
+        <w:rPr>
+          <w:rFonts w:hint="cs"/>
+          <w:lang w:val="en-US"/>
+        </w:rPr>
+      </w:pPr>
+    </w:p>
+    <w:p>
+      <w:pPr>
+        <w:pStyle w:val="a9"/>
+        <w:rPr>
+          <w:noProof/>
+          <w:rtl/>
+        </w:rPr>
+      </w:pPr>
+      <w:r>
+        <w:rPr>
+          <w:noProof/>
+        </w:rPr>
+        <w:lastRenderedPageBreak/>
+        <w:drawing>
+          <wp:anchor distT="0" distB="0" distL="114300" distR="114300" simplePos="0" relativeHeight="251693056" behindDoc="0" locked="0" layoutInCell="1" allowOverlap="1" wp14:anchorId="04AFA74C" wp14:editId="264808FC">
+            <wp:simplePos x="0" y="0"/>
+            <wp:positionH relativeFrom="margin">
+              <wp:align>center</wp:align>
+            </wp:positionH>
+            <wp:positionV relativeFrom="paragraph">
+              <wp:posOffset>362</wp:posOffset>
+            </wp:positionV>
+            <wp:extent cx="4033520" cy="2582545"/>
+            <wp:effectExtent l="0" t="0" r="5080" b="8255"/>
+            <wp:wrapSquare wrapText="bothSides"/>
+            <wp:docPr id="2015762657" name="Picture 1"/>
+            <wp:cNvGraphicFramePr>
+              <a:graphicFrameLocks xmlns:a="http://schemas.openxmlformats.org/drawingml/2006/main" noChangeAspect="1"/>
+            </wp:cNvGraphicFramePr>
+            <a:graphic xmlns:a="http://schemas.openxmlformats.org/drawingml/2006/main">
+              <a:graphicData uri="http://schemas.openxmlformats.org/drawingml/2006/picture">
+                <pic:pic xmlns:pic="http://schemas.openxmlformats.org/drawingml/2006/picture">
+                  <pic:nvPicPr>
+                    <pic:cNvPr id="2015762657" name=""/>
+                    <pic:cNvPicPr/>
+                  </pic:nvPicPr>
+                  <pic:blipFill rotWithShape="1">
+                    <a:blip r:embed="rId37">
+                      <a:extLst>
+                        <a:ext uri="{28A0092B-C50C-407E-A947-70E740481C1C}">
+                          <a14:useLocalDpi xmlns:a14="http://schemas.microsoft.com/office/drawing/2010/main" val="0"/>
+                        </a:ext>
+                      </a:extLst>
+                    </a:blip>
+                    <a:srcRect l="42234" t="16258" r="30940" b="53201"/>
+                    <a:stretch/>
+                  </pic:blipFill>
+                  <pic:spPr bwMode="auto">
+                    <a:xfrm>
+                      <a:off x="0" y="0"/>
+                      <a:ext cx="4033520" cy="2582545"/>
+                    </a:xfrm>
+                    <a:prstGeom prst="rect">
+                      <a:avLst/>
+                    </a:prstGeom>
+                    <a:ln>
+                      <a:noFill/>
+                    </a:ln>
+                    <a:extLst>
+                      <a:ext uri="{53640926-AAD7-44D8-BBD7-CCE9431645EC}">
+                        <a14:shadowObscured xmlns:a14="http://schemas.microsoft.com/office/drawing/2010/main"/>
+                      </a:ext>
+                    </a:extLst>
+                  </pic:spPr>
+                </pic:pic>
+              </a:graphicData>
+            </a:graphic>
+            <wp14:sizeRelH relativeFrom="margin">
+              <wp14:pctWidth>0</wp14:pctWidth>
+            </wp14:sizeRelH>
+            <wp14:sizeRelV relativeFrom="margin">
+              <wp14:pctHeight>0</wp14:pctHeight>
+            </wp14:sizeRelV>
+          </wp:anchor>
+        </w:drawing>
+      </w:r>
+    </w:p>
+    <w:p>
+      <w:pPr>
+        <w:pStyle w:val="a9"/>
+        <w:rPr>
+          <w:noProof/>
+          <w:rtl/>
+        </w:rPr>
+      </w:pPr>
+    </w:p>
+    <w:p>
+      <w:pPr>
+        <w:pStyle w:val="a9"/>
+        <w:rPr>
+          <w:noProof/>
+          <w:rtl/>
+        </w:rPr>
+      </w:pPr>
+    </w:p>
+    <w:p>
+      <w:pPr>
+        <w:pStyle w:val="a9"/>
+        <w:rPr>
+          <w:noProof/>
+          <w:rtl/>
+        </w:rPr>
+      </w:pPr>
+    </w:p>
+    <w:p>
+      <w:pPr>
+        <w:pStyle w:val="a9"/>
+        <w:rPr>
+          <w:noProof/>
+          <w:rtl/>
+        </w:rPr>
+      </w:pPr>
+    </w:p>
+    <w:p>
+      <w:pPr>
+        <w:pStyle w:val="a9"/>
+        <w:rPr>
+          <w:noProof/>
+          <w:rtl/>
+        </w:rPr>
+      </w:pPr>
+    </w:p>
+    <w:p>
+      <w:pPr>
+        <w:pStyle w:val="a9"/>
+        <w:rPr>
+          <w:noProof/>
+          <w:rtl/>
+        </w:rPr>
+      </w:pPr>
+    </w:p>
+    <w:p>
+      <w:pPr>
+        <w:pStyle w:val="a9"/>
+        <w:rPr>
+          <w:noProof/>
+          <w:rtl/>
+        </w:rPr>
+      </w:pPr>
+      <w:r>
+        <w:rPr>
+          <w:noProof/>
+        </w:rPr>
+        <mc:AlternateContent>
+          <mc:Choice Requires="wps">
+            <w:drawing>
+              <wp:anchor distT="0" distB="0" distL="114300" distR="114300" simplePos="0" relativeHeight="251695104" behindDoc="0" locked="0" layoutInCell="1" allowOverlap="1" wp14:anchorId="4BC29B2B" wp14:editId="14119B8B">
+                <wp:simplePos x="0" y="0"/>
+                <wp:positionH relativeFrom="column">
+                  <wp:posOffset>952500</wp:posOffset>
+                </wp:positionH>
+                <wp:positionV relativeFrom="paragraph">
+                  <wp:posOffset>222885</wp:posOffset>
+                </wp:positionV>
+                <wp:extent cx="4033520" cy="282575"/>
+                <wp:effectExtent l="0" t="0" r="5080" b="3175"/>
+                <wp:wrapSquare wrapText="bothSides"/>
+                <wp:docPr id="547602417" name="Text Box 1"/>
+                <wp:cNvGraphicFramePr/>
+                <a:graphic xmlns:a="http://schemas.openxmlformats.org/drawingml/2006/main">
+                  <a:graphicData uri="http://schemas.microsoft.com/office/word/2010/wordprocessingShape">
+                    <wps:wsp>
+                      <wps:cNvSpPr txBox="1"/>
+                      <wps:spPr>
+                        <a:xfrm>
+                          <a:off x="0" y="0"/>
+                          <a:ext cx="4033520" cy="282575"/>
+                        </a:xfrm>
+                        <a:prstGeom prst="rect">
+                          <a:avLst/>
+                        </a:prstGeom>
+                        <a:solidFill>
+                          <a:prstClr val="white"/>
+                        </a:solidFill>
+                        <a:ln>
+                          <a:noFill/>
+                        </a:ln>
+                      </wps:spPr>
+                      <wps:txbx>
+                        <w:txbxContent>
+                          <w:p>
+                            <w:pPr>
+                              <w:pStyle w:val="Caption"/>
+                              <w:rPr>
+                                <w:noProof/>
+                                <w:sz w:val="24"/>
+                                <w:szCs w:val="30"/>
+                                <w:lang w:val="fr-FR"/>
+                              </w:rPr>
+                            </w:pPr>
+                            <w:r>
+                              <w:rPr>
+                                <w:rtl/>
+                              </w:rPr>
+                              <w:t xml:space="preserve">صورة </w:t>
+                            </w:r>
+                            <w:r>
+                              <w:t>2</w:t>
+                            </w:r>
+                            <w:r>
+                              <w:rPr>
+                                <w:rFonts w:hint="cs"/>
+                                <w:rtl/>
+                              </w:rPr>
+                              <w:t xml:space="preserve"> </w:t>
+                            </w:r>
+                            <w:r>
+                              <w:rPr>
+                                <w:rFonts w:hint="cs"/>
+                                <w:noProof/>
+                                <w:rtl/>
+                              </w:rPr>
+                              <w:t>طبقات النظام</w:t>
+                            </w:r>
+                          </w:p>
+                        </w:txbxContent>
+                      </wps:txbx>
+                      <wps:bodyPr rot="0" spcFirstLastPara="0" vertOverflow="overflow" horzOverflow="overflow" vert="horz" wrap="square" lIns="0" tIns="0" rIns="0" bIns="0" numCol="1" spcCol="0" rtlCol="0" fromWordArt="0" anchor="t" anchorCtr="0" forceAA="0" compatLnSpc="1">
+                        <a:prstTxWarp prst="textNoShape">
+                          <a:avLst/>
+                        </a:prstTxWarp>
+                        <a:noAutofit/>
+                      </wps:bodyPr>
+                    </wps:wsp>
+                  </a:graphicData>
+                </a:graphic>
+                <wp14:sizeRelV relativeFrom="margin">
+                  <wp14:pctHeight>0</wp14:pctHeight>
+                </wp14:sizeRelV>
+              </wp:anchor>
+            </w:drawing>
+          </mc:Choice>
+          <mc:Fallback>
+            <w:pict>
+              <v:shape w14:anchorId="4BC29B2B" id="_x0000_s1040" type="#_x0000_t202" style="position:absolute;left:0;text-align:left;margin-left:75pt;margin-top:17.55pt;width:317.6pt;height:22.25pt;z-index:251695104;visibility:visible;mso-wrap-style:square;mso-height-percent:0;mso-wrap-distance-left:9pt;mso-wrap-distance-top:0;mso-wrap-distance-right:9pt;mso-wrap-distance-bottom:0;mso-position-horizontal:absolute;mso-position-horizontal-relative:text;mso-position-vertical:absolute;mso-position-vertical-relative:text;mso-height-percent:0;mso-height-relative:margin;v-text-anchor:top" o:gfxdata="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" stroked="f">
+                <v:textbox inset="0,0,0,0">
+                  <w:txbxContent>
+                    <w:p>
+                      <w:pPr>
+                        <w:pStyle w:val="Caption"/>
+                        <w:rPr>
+                          <w:noProof/>
+                          <w:sz w:val="24"/>
+                          <w:szCs w:val="30"/>
+                          <w:lang w:val="fr-FR"/>
+                        </w:rPr>
+                      </w:pPr>
+                      <w:r>
+                        <w:rPr>
+                          <w:rtl/>
+                        </w:rPr>
+                        <w:t xml:space="preserve">صورة </w:t>
+                      </w:r>
+                      <w:r>
+                        <w:t>2</w:t>
+                      </w:r>
+                      <w:r>
+                        <w:rPr>
+                          <w:rFonts w:hint="cs"/>
+                          <w:rtl/>
+                        </w:rPr>
+                        <w:t xml:space="preserve"> </w:t>
+                      </w:r>
+                      <w:r>
+                        <w:rPr>
+                          <w:rFonts w:hint="cs"/>
+                          <w:noProof/>
+                          <w:rtl/>
+                        </w:rPr>
+                        <w:t>طبقات النظام</w:t>
+                      </w:r>
+                    </w:p>
+                  </w:txbxContent>
+                </v:textbox>
+                <w10:wrap type="square"/>
+              </v:shape>
+            </w:pict>
+          </mc:Fallback>
+        </mc:AlternateContent>
+      </w:r>
+    </w:p>
+    <w:p>
+      <w:pPr>
+        <w:pStyle w:val="a9"/>
+        <w:rPr>
+          <w:noProof/>
+          <w:rtl/>
+        </w:rPr>
+      </w:pPr>
+    </w:p>
+    <w:p>
+      <w:pPr>
+        <w:pStyle w:val="a9"/>
+        <w:rPr>
+          <w:noProof/>
+          <w:rtl/>
+        </w:rPr>
+      </w:pPr>
+    </w:p>
+    <w:p>
+      <w:pPr>
+        <w:pStyle w:val="a9"/>
+        <w:rPr>
+          <w:rFonts w:hint="cs"/>
+          <w:noProof/>
+          <w:lang w:val="en-US"/>
+        </w:rPr>
+      </w:pPr>
+      <w:r>
+        <w:rPr>
+          <w:rFonts w:hint="cs"/>
+          <w:noProof/>
+          <w:rtl/>
+        </w:rPr>
+        <w:t>تم استخدام النمط التصميمي</w:t>
+      </w:r>
+      <w:r>
+        <w:rPr>
+          <w:rFonts w:hint="cs"/>
+          <w:noProof/>
+          <w:rtl/>
+        </w:rPr>
+        <w:t xml:space="preserve"> الوسيط</w:t>
+      </w:r>
+      <w:r>
+        <w:rPr>
+          <w:rFonts w:hint="cs"/>
+          <w:noProof/>
+          <w:rtl/>
+        </w:rPr>
+        <w:t xml:space="preserve"> </w:t>
+      </w:r>
+      <w:r>
+        <w:rPr>
+          <w:noProof/>
+          <w:lang w:val="en-US"/>
+        </w:rPr>
+        <w:t>(</w:t>
+      </w:r>
+      <w:r>
+        <w:rPr>
+          <w:noProof/>
+          <w:lang w:val="en-US"/>
+        </w:rPr>
+        <w:t>Mediator</w:t>
+      </w:r>
+      <w:r>
+        <w:rPr>
+          <w:noProof/>
+          <w:lang w:val="en-US"/>
+        </w:rPr>
+        <w:t>)</w:t>
+      </w:r>
+      <w:r>
+        <w:rPr>
+          <w:rFonts w:hint="cs"/>
+          <w:noProof/>
+          <w:rtl/>
+          <w:lang w:val="en-US"/>
+        </w:rPr>
+        <w:t xml:space="preserve"> </w:t>
+      </w:r>
+      <w:r>
+        <w:rPr>
+          <w:rFonts w:hint="cs"/>
+          <w:noProof/>
+          <w:rtl/>
+          <w:lang w:val="en-US"/>
+        </w:rPr>
+        <w:t xml:space="preserve">الذي يقوم </w:t>
+      </w:r>
+      <w:r>
+        <w:rPr>
+          <w:rFonts w:hint="cs"/>
+          <w:noProof/>
+          <w:rtl/>
+          <w:lang w:val="en-US"/>
+        </w:rPr>
+        <w:t xml:space="preserve">بمقاطعة جميع الطلبات الداخلة للنظام </w:t>
+      </w:r>
+      <w:r>
+        <w:rPr>
+          <w:rFonts w:hint="cs"/>
+          <w:noProof/>
+          <w:rtl/>
+          <w:lang w:val="en-US"/>
+        </w:rPr>
+        <w:t xml:space="preserve">ويقوم بتسجيلها </w:t>
+      </w:r>
+      <w:r>
+        <w:rPr>
+          <w:noProof/>
+          <w:lang w:val="en-US"/>
+        </w:rPr>
+        <w:t>(Auditing)</w:t>
+      </w:r>
+      <w:r>
+        <w:rPr>
+          <w:rFonts w:hint="cs"/>
+          <w:noProof/>
+          <w:rtl/>
+          <w:lang w:val="en-US"/>
+        </w:rPr>
+        <w:t xml:space="preserve"> </w:t>
+      </w:r>
+      <w:r>
+        <w:rPr>
+          <w:rFonts w:hint="cs"/>
+          <w:noProof/>
+          <w:rtl/>
+          <w:lang w:val="en-US"/>
+        </w:rPr>
+        <w:t xml:space="preserve">من أجل </w:t>
+      </w:r>
+      <w:r>
+        <w:rPr>
+          <w:rFonts w:hint="cs"/>
+          <w:noProof/>
+          <w:rtl/>
+          <w:lang w:val="en-US"/>
+        </w:rPr>
+        <w:t>متابعة سلوك المستخدمين.</w:t>
+      </w:r>
+    </w:p>
+    <w:p>
+      <w:pPr>
+        <w:pStyle w:val="a9"/>
+        <w:rPr>
+          <w:noProof/>
+          <w:rtl/>
         </w:rPr>
       </w:pPr>
     </w:p>
@@ -17495,6 +19260,119 @@
     </w:lvl>
   </w:abstractNum>
   <w:abstractNum w:abstractNumId="20" w15:restartNumberingAfterBreak="0">
+    <w:nsid w:val="1050020F"/>
+    <w:multiLevelType w:val="hybridMultilevel"/>
+    <w:tmpl w:val="71C86EC0"/>
+    <w:lvl w:ilvl="0" w:tplc="04090001">
+      <w:start w:val="1"/>
+      <w:numFmt w:val="bullet"/>
+      <w:lvlText w:val=""/>
+      <w:lvlJc w:val="left"/>
+      <w:pPr>
+        <w:ind w:left="795" w:hanging="360"/>
+      </w:pPr>
+      <w:rPr>
+        <w:rFonts w:ascii="Symbol" w:hAnsi="Symbol" w:hint="default"/>
+      </w:rPr>
+    </w:lvl>
+    <w:lvl w:ilvl="1" w:tplc="04090003" w:tentative="1">
+      <w:start w:val="1"/>
+      <w:numFmt w:val="bullet"/>
+      <w:lvlText w:val="o"/>
+      <w:lvlJc w:val="left"/>
+      <w:pPr>
+        <w:ind w:left="1515" w:hanging="360"/>
+      </w:pPr>
+      <w:rPr>
+        <w:rFonts w:ascii="Courier New" w:hAnsi="Courier New" w:cs="Courier New" w:hint="default"/>
+      </w:rPr>
+    </w:lvl>
+    <w:lvl w:ilvl="2" w:tplc="04090005" w:tentative="1">
+      <w:start w:val="1"/>
+      <w:numFmt w:val="bullet"/>
+      <w:lvlText w:val=""/>
+      <w:lvlJc w:val="left"/>
+      <w:pPr>
+        <w:ind w:left="2235" w:hanging="360"/>
+      </w:pPr>
+      <w:rPr>
+        <w:rFonts w:ascii="Wingdings" w:hAnsi="Wingdings" w:hint="default"/>
+      </w:rPr>
+    </w:lvl>
+    <w:lvl w:ilvl="3" w:tplc="04090001" w:tentative="1">
+      <w:start w:val="1"/>
+      <w:numFmt w:val="bullet"/>
+      <w:lvlText w:val=""/>
+      <w:lvlJc w:val="left"/>
+      <w:pPr>
+        <w:ind w:left="2955" w:hanging="360"/>
+      </w:pPr>
+      <w:rPr>
+        <w:rFonts w:ascii="Symbol" w:hAnsi="Symbol" w:hint="default"/>
+      </w:rPr>
+    </w:lvl>
+    <w:lvl w:ilvl="4" w:tplc="04090003" w:tentative="1">
+      <w:start w:val="1"/>
+      <w:numFmt w:val="bullet"/>
+      <w:lvlText w:val="o"/>
+      <w:lvlJc w:val="left"/>
+      <w:pPr>
+        <w:ind w:left="3675" w:hanging="360"/>
+      </w:pPr>
+      <w:rPr>
+        <w:rFonts w:ascii="Courier New" w:hAnsi="Courier New" w:cs="Courier New" w:hint="default"/>
+      </w:rPr>
+    </w:lvl>
+    <w:lvl w:ilvl="5" w:tplc="04090005" w:tentative="1">
+      <w:start w:val="1"/>
+      <w:numFmt w:val="bullet"/>
+      <w:lvlText w:val=""/>
+      <w:lvlJc w:val="left"/>
+      <w:pPr>
+        <w:ind w:left="4395" w:hanging="360"/>
+      </w:pPr>
+      <w:rPr>
+        <w:rFonts w:ascii="Wingdings" w:hAnsi="Wingdings" w:hint="default"/>
+      </w:rPr>
+    </w:lvl>
+    <w:lvl w:ilvl="6" w:tplc="04090001" w:tentative="1">
+      <w:start w:val="1"/>
+      <w:numFmt w:val="bullet"/>
+      <w:lvlText w:val=""/>
+      <w:lvlJc w:val="left"/>
+      <w:pPr>
+        <w:ind w:left="5115" w:hanging="360"/>
+      </w:pPr>
+      <w:rPr>
+        <w:rFonts w:ascii="Symbol" w:hAnsi="Symbol" w:hint="default"/>
+      </w:rPr>
+    </w:lvl>
+    <w:lvl w:ilvl="7" w:tplc="04090003" w:tentative="1">
+      <w:start w:val="1"/>
+      <w:numFmt w:val="bullet"/>
+      <w:lvlText w:val="o"/>
+      <w:lvlJc w:val="left"/>
+      <w:pPr>
+        <w:ind w:left="5835" w:hanging="360"/>
+      </w:pPr>
+      <w:rPr>
+        <w:rFonts w:ascii="Courier New" w:hAnsi="Courier New" w:cs="Courier New" w:hint="default"/>
+      </w:rPr>
+    </w:lvl>
+    <w:lvl w:ilvl="8" w:tplc="04090005" w:tentative="1">
+      <w:start w:val="1"/>
+      <w:numFmt w:val="bullet"/>
+      <w:lvlText w:val=""/>
+      <w:lvlJc w:val="left"/>
+      <w:pPr>
+        <w:ind w:left="6555" w:hanging="360"/>
+      </w:pPr>
+      <w:rPr>
+        <w:rFonts w:ascii="Wingdings" w:hAnsi="Wingdings" w:hint="default"/>
+      </w:rPr>
+    </w:lvl>
+  </w:abstractNum>
+  <w:abstractNum w:abstractNumId="21" w15:restartNumberingAfterBreak="0">
     <w:nsid w:val="17670E2C"/>
     <w:multiLevelType w:val="hybridMultilevel"/>
     <w:tmpl w:val="DDD2447C"/>
@@ -17583,7 +19461,7 @@
       </w:pPr>
     </w:lvl>
   </w:abstractNum>
-  <w:abstractNum w:abstractNumId="21" w15:restartNumberingAfterBreak="0">
+  <w:abstractNum w:abstractNumId="22" w15:restartNumberingAfterBreak="0">
     <w:nsid w:val="1A590819"/>
     <w:multiLevelType w:val="multilevel"/>
     <w:tmpl w:val="C964A6F6"/>
@@ -17672,7 +19550,7 @@
       </w:pPr>
     </w:lvl>
   </w:abstractNum>
-  <w:abstractNum w:abstractNumId="22" w15:restartNumberingAfterBreak="0">
+  <w:abstractNum w:abstractNumId="23" w15:restartNumberingAfterBreak="0">
     <w:nsid w:val="1FC9141D"/>
     <w:multiLevelType w:val="multilevel"/>
     <w:tmpl w:val="81341C32"/>
@@ -17794,7 +19672,7 @@
       </w:rPr>
     </w:lvl>
   </w:abstractNum>
-  <w:abstractNum w:abstractNumId="23" w15:restartNumberingAfterBreak="0">
+  <w:abstractNum w:abstractNumId="24" w15:restartNumberingAfterBreak="0">
     <w:nsid w:val="20CB4C5D"/>
     <w:multiLevelType w:val="hybridMultilevel"/>
     <w:tmpl w:val="F3162684"/>
@@ -17883,7 +19761,7 @@
       </w:pPr>
     </w:lvl>
   </w:abstractNum>
-  <w:abstractNum w:abstractNumId="24" w15:restartNumberingAfterBreak="0">
+  <w:abstractNum w:abstractNumId="25" w15:restartNumberingAfterBreak="0">
     <w:nsid w:val="213651A8"/>
     <w:multiLevelType w:val="multilevel"/>
     <w:tmpl w:val="6B426354"/>
@@ -17969,7 +19847,7 @@
       </w:pPr>
     </w:lvl>
   </w:abstractNum>
-  <w:abstractNum w:abstractNumId="25" w15:restartNumberingAfterBreak="0">
+  <w:abstractNum w:abstractNumId="26" w15:restartNumberingAfterBreak="0">
     <w:nsid w:val="24B27CA0"/>
     <w:multiLevelType w:val="hybridMultilevel"/>
     <w:tmpl w:val="AE3E10C8"/>
@@ -18082,7 +19960,7 @@
       </w:rPr>
     </w:lvl>
   </w:abstractNum>
-  <w:abstractNum w:abstractNumId="26" w15:restartNumberingAfterBreak="0">
+  <w:abstractNum w:abstractNumId="27" w15:restartNumberingAfterBreak="0">
     <w:nsid w:val="29252804"/>
     <w:multiLevelType w:val="hybridMultilevel"/>
     <w:tmpl w:val="AEF0AF28"/>
@@ -18172,7 +20050,120 @@
       </w:pPr>
     </w:lvl>
   </w:abstractNum>
-  <w:abstractNum w:abstractNumId="27" w15:restartNumberingAfterBreak="0">
+  <w:abstractNum w:abstractNumId="28" w15:restartNumberingAfterBreak="0">
+    <w:nsid w:val="29282AAA"/>
+    <w:multiLevelType w:val="hybridMultilevel"/>
+    <w:tmpl w:val="F566CE16"/>
+    <w:lvl w:ilvl="0" w:tplc="04090001">
+      <w:start w:val="1"/>
+      <w:numFmt w:val="bullet"/>
+      <w:lvlText w:val=""/>
+      <w:lvlJc w:val="left"/>
+      <w:pPr>
+        <w:ind w:left="720" w:hanging="360"/>
+      </w:pPr>
+      <w:rPr>
+        <w:rFonts w:ascii="Symbol" w:hAnsi="Symbol" w:hint="default"/>
+      </w:rPr>
+    </w:lvl>
+    <w:lvl w:ilvl="1" w:tplc="04090003" w:tentative="1">
+      <w:start w:val="1"/>
+      <w:numFmt w:val="bullet"/>
+      <w:lvlText w:val="o"/>
+      <w:lvlJc w:val="left"/>
+      <w:pPr>
+        <w:ind w:left="1440" w:hanging="360"/>
+      </w:pPr>
+      <w:rPr>
+        <w:rFonts w:ascii="Courier New" w:hAnsi="Courier New" w:cs="Courier New" w:hint="default"/>
+      </w:rPr>
+    </w:lvl>
+    <w:lvl w:ilvl="2" w:tplc="04090005" w:tentative="1">
+      <w:start w:val="1"/>
+      <w:numFmt w:val="bullet"/>
+      <w:lvlText w:val=""/>
+      <w:lvlJc w:val="left"/>
+      <w:pPr>
+        <w:ind w:left="2160" w:hanging="360"/>
+      </w:pPr>
+      <w:rPr>
+        <w:rFonts w:ascii="Wingdings" w:hAnsi="Wingdings" w:hint="default"/>
+      </w:rPr>
+    </w:lvl>
+    <w:lvl w:ilvl="3" w:tplc="04090001" w:tentative="1">
+      <w:start w:val="1"/>
+      <w:numFmt w:val="bullet"/>
+      <w:lvlText w:val=""/>
+      <w:lvlJc w:val="left"/>
+      <w:pPr>
+        <w:ind w:left="2880" w:hanging="360"/>
+      </w:pPr>
+      <w:rPr>
+        <w:rFonts w:ascii="Symbol" w:hAnsi="Symbol" w:hint="default"/>
+      </w:rPr>
+    </w:lvl>
+    <w:lvl w:ilvl="4" w:tplc="04090003" w:tentative="1">
+      <w:start w:val="1"/>
+      <w:numFmt w:val="bullet"/>
+      <w:lvlText w:val="o"/>
+      <w:lvlJc w:val="left"/>
+      <w:pPr>
+        <w:ind w:left="3600" w:hanging="360"/>
+      </w:pPr>
+      <w:rPr>
+        <w:rFonts w:ascii="Courier New" w:hAnsi="Courier New" w:cs="Courier New" w:hint="default"/>
+      </w:rPr>
+    </w:lvl>
+    <w:lvl w:ilvl="5" w:tplc="04090005" w:tentative="1">
+      <w:start w:val="1"/>
+      <w:numFmt w:val="bullet"/>
+      <w:lvlText w:val=""/>
+      <w:lvlJc w:val="left"/>
+      <w:pPr>
+        <w:ind w:left="4320" w:hanging="360"/>
+      </w:pPr>
+      <w:rPr>
+        <w:rFonts w:ascii="Wingdings" w:hAnsi="Wingdings" w:hint="default"/>
+      </w:rPr>
+    </w:lvl>
+    <w:lvl w:ilvl="6" w:tplc="04090001" w:tentative="1">
+      <w:start w:val="1"/>
+      <w:numFmt w:val="bullet"/>
+      <w:lvlText w:val=""/>
+      <w:lvlJc w:val="left"/>
+      <w:pPr>
+        <w:ind w:left="5040" w:hanging="360"/>
+      </w:pPr>
+      <w:rPr>
+        <w:rFonts w:ascii="Symbol" w:hAnsi="Symbol" w:hint="default"/>
+      </w:rPr>
+    </w:lvl>
+    <w:lvl w:ilvl="7" w:tplc="04090003" w:tentative="1">
+      <w:start w:val="1"/>
+      <w:numFmt w:val="bullet"/>
+      <w:lvlText w:val="o"/>
+      <w:lvlJc w:val="left"/>
+      <w:pPr>
+        <w:ind w:left="5760" w:hanging="360"/>
+      </w:pPr>
+      <w:rPr>
+        <w:rFonts w:ascii="Courier New" w:hAnsi="Courier New" w:cs="Courier New" w:hint="default"/>
+      </w:rPr>
+    </w:lvl>
+    <w:lvl w:ilvl="8" w:tplc="04090005" w:tentative="1">
+      <w:start w:val="1"/>
+      <w:numFmt w:val="bullet"/>
+      <w:lvlText w:val=""/>
+      <w:lvlJc w:val="left"/>
+      <w:pPr>
+        <w:ind w:left="6480" w:hanging="360"/>
+      </w:pPr>
+      <w:rPr>
+        <w:rFonts w:ascii="Wingdings" w:hAnsi="Wingdings" w:hint="default"/>
+      </w:rPr>
+    </w:lvl>
+  </w:abstractNum>
+  <w:abstractNum w:abstractNumId="29" w15:restartNumberingAfterBreak="0">
     <w:nsid w:val="2F2312AE"/>
     <w:multiLevelType w:val="multilevel"/>
     <w:tmpl w:val="8DE4CAEC"/>
@@ -18259,7 +20250,7 @@
       </w:pPr>
     </w:lvl>
   </w:abstractNum>
-  <w:abstractNum w:abstractNumId="28" w15:restartNumberingAfterBreak="0">
+  <w:abstractNum w:abstractNumId="30" w15:restartNumberingAfterBreak="0">
     <w:nsid w:val="2FB15DDE"/>
     <w:multiLevelType w:val="multilevel"/>
     <w:tmpl w:val="723CF01E"/>
@@ -18345,7 +20336,7 @@
       </w:pPr>
     </w:lvl>
   </w:abstractNum>
-  <w:abstractNum w:abstractNumId="29" w15:restartNumberingAfterBreak="0">
+  <w:abstractNum w:abstractNumId="31" w15:restartNumberingAfterBreak="0">
     <w:nsid w:val="3BA4447A"/>
     <w:multiLevelType w:val="hybridMultilevel"/>
     <w:tmpl w:val="6750EEC4"/>
@@ -18435,7 +20426,7 @@
       </w:pPr>
     </w:lvl>
   </w:abstractNum>
-  <w:abstractNum w:abstractNumId="30" w15:restartNumberingAfterBreak="0">
+  <w:abstractNum w:abstractNumId="32" w15:restartNumberingAfterBreak="0">
     <w:nsid w:val="3BB42297"/>
     <w:multiLevelType w:val="multilevel"/>
     <w:tmpl w:val="0409001F"/>
@@ -18521,7 +20512,7 @@
       </w:pPr>
     </w:lvl>
   </w:abstractNum>
-  <w:abstractNum w:abstractNumId="31" w15:restartNumberingAfterBreak="0">
+  <w:abstractNum w:abstractNumId="33" w15:restartNumberingAfterBreak="0">
     <w:nsid w:val="3DEC5932"/>
     <w:multiLevelType w:val="hybridMultilevel"/>
     <w:tmpl w:val="476C8D58"/>
@@ -18634,7 +20625,7 @@
       </w:rPr>
     </w:lvl>
   </w:abstractNum>
-  <w:abstractNum w:abstractNumId="32" w15:restartNumberingAfterBreak="0">
+  <w:abstractNum w:abstractNumId="34" w15:restartNumberingAfterBreak="0">
     <w:nsid w:val="3E255B6F"/>
     <w:multiLevelType w:val="hybridMultilevel"/>
     <w:tmpl w:val="A7DE60BC"/>
@@ -18720,7 +20711,7 @@
       </w:pPr>
     </w:lvl>
   </w:abstractNum>
-  <w:abstractNum w:abstractNumId="33" w15:restartNumberingAfterBreak="0">
+  <w:abstractNum w:abstractNumId="35" w15:restartNumberingAfterBreak="0">
     <w:nsid w:val="4BD33544"/>
     <w:multiLevelType w:val="multilevel"/>
     <w:tmpl w:val="0409001D"/>
@@ -18814,7 +20805,7 @@
       </w:pPr>
     </w:lvl>
   </w:abstractNum>
-  <w:abstractNum w:abstractNumId="34" w15:restartNumberingAfterBreak="0">
+  <w:abstractNum w:abstractNumId="36" w15:restartNumberingAfterBreak="0">
     <w:nsid w:val="4CF469E0"/>
     <w:multiLevelType w:val="hybridMultilevel"/>
     <w:tmpl w:val="0EDEAD5C"/>
@@ -18927,7 +20918,7 @@
       </w:rPr>
     </w:lvl>
   </w:abstractNum>
-  <w:abstractNum w:abstractNumId="35" w15:restartNumberingAfterBreak="0">
+  <w:abstractNum w:abstractNumId="37" w15:restartNumberingAfterBreak="0">
     <w:nsid w:val="4EC51D95"/>
     <w:multiLevelType w:val="hybridMultilevel"/>
     <w:tmpl w:val="4C5E043C"/>
@@ -19013,7 +21004,7 @@
       </w:pPr>
     </w:lvl>
   </w:abstractNum>
-  <w:abstractNum w:abstractNumId="36" w15:restartNumberingAfterBreak="0">
+  <w:abstractNum w:abstractNumId="38" w15:restartNumberingAfterBreak="0">
     <w:nsid w:val="54825530"/>
     <w:multiLevelType w:val="hybridMultilevel"/>
     <w:tmpl w:val="66A2DAD8"/>
@@ -19099,13 +21090,13 @@
       </w:pPr>
     </w:lvl>
   </w:abstractNum>
-  <w:abstractNum w:abstractNumId="37" w15:restartNumberingAfterBreak="0">
+  <w:abstractNum w:abstractNumId="39" w15:restartNumberingAfterBreak="0">
     <w:nsid w:val="5BEA7486"/>
     <w:multiLevelType w:val="multilevel"/>
     <w:tmpl w:val="8DE4CAEC"/>
     <w:numStyleLink w:val="a1"/>
   </w:abstractNum>
-  <w:abstractNum w:abstractNumId="38" w15:restartNumberingAfterBreak="0">
+  <w:abstractNum w:abstractNumId="40" w15:restartNumberingAfterBreak="0">
     <w:nsid w:val="613F0528"/>
     <w:multiLevelType w:val="hybridMultilevel"/>
     <w:tmpl w:val="DB8AF8DE"/>
@@ -19218,7 +21209,7 @@
       </w:rPr>
     </w:lvl>
   </w:abstractNum>
-  <w:abstractNum w:abstractNumId="39" w15:restartNumberingAfterBreak="0">
+  <w:abstractNum w:abstractNumId="41" w15:restartNumberingAfterBreak="0">
     <w:nsid w:val="63200DC0"/>
     <w:multiLevelType w:val="hybridMultilevel"/>
     <w:tmpl w:val="4252C666"/>
@@ -19308,7 +21299,7 @@
       </w:pPr>
     </w:lvl>
   </w:abstractNum>
-  <w:abstractNum w:abstractNumId="40" w15:restartNumberingAfterBreak="0">
+  <w:abstractNum w:abstractNumId="42" w15:restartNumberingAfterBreak="0">
     <w:nsid w:val="672C433A"/>
     <w:multiLevelType w:val="multilevel"/>
     <w:tmpl w:val="6F92C8A0"/>
@@ -19430,7 +21421,7 @@
       </w:rPr>
     </w:lvl>
   </w:abstractNum>
-  <w:abstractNum w:abstractNumId="41" w15:restartNumberingAfterBreak="0">
+  <w:abstractNum w:abstractNumId="43" w15:restartNumberingAfterBreak="0">
     <w:nsid w:val="691B7296"/>
     <w:multiLevelType w:val="hybridMultilevel"/>
     <w:tmpl w:val="621C4E6C"/>
@@ -19543,7 +21534,7 @@
       </w:rPr>
     </w:lvl>
   </w:abstractNum>
-  <w:abstractNum w:abstractNumId="42" w15:restartNumberingAfterBreak="0">
+  <w:abstractNum w:abstractNumId="44" w15:restartNumberingAfterBreak="0">
     <w:nsid w:val="6C750D71"/>
     <w:multiLevelType w:val="multilevel"/>
     <w:tmpl w:val="0409001D"/>
@@ -19629,7 +21620,7 @@
       </w:pPr>
     </w:lvl>
   </w:abstractNum>
-  <w:abstractNum w:abstractNumId="43" w15:restartNumberingAfterBreak="0">
+  <w:abstractNum w:abstractNumId="45" w15:restartNumberingAfterBreak="0">
     <w:nsid w:val="6F3800D4"/>
     <w:multiLevelType w:val="hybridMultilevel"/>
     <w:tmpl w:val="E6C8069C"/>
@@ -19742,7 +21733,7 @@
       </w:rPr>
     </w:lvl>
   </w:abstractNum>
-  <w:abstractNum w:abstractNumId="44" w15:restartNumberingAfterBreak="0">
+  <w:abstractNum w:abstractNumId="46" w15:restartNumberingAfterBreak="0">
     <w:nsid w:val="7E857E2A"/>
     <w:multiLevelType w:val="multilevel"/>
     <w:tmpl w:val="040C001F"/>
@@ -19829,7 +21820,7 @@
     </w:lvl>
   </w:abstractNum>
   <w:num w:numId="1" w16cid:durableId="927078015">
-    <w:abstractNumId w:val="28"/>
+    <w:abstractNumId w:val="30"/>
   </w:num>
   <w:num w:numId="2" w16cid:durableId="1148403106">
     <w:abstractNumId w:val="15"/>
@@ -19838,7 +21829,7 @@
     <w:abstractNumId w:val="12"/>
   </w:num>
   <w:num w:numId="4" w16cid:durableId="1533879795">
-    <w:abstractNumId w:val="44"/>
+    <w:abstractNumId w:val="46"/>
   </w:num>
   <w:num w:numId="5" w16cid:durableId="1509563512">
     <w:abstractNumId w:val="12"/>
@@ -19874,7 +21865,7 @@
     <w:abstractNumId w:val="12"/>
   </w:num>
   <w:num w:numId="7" w16cid:durableId="227571818">
-    <w:abstractNumId w:val="28"/>
+    <w:abstractNumId w:val="30"/>
     <w:lvlOverride w:ilvl="0">
       <w:startOverride w:val="1"/>
     </w:lvlOverride>
@@ -19904,10 +21895,10 @@
     </w:lvlOverride>
   </w:num>
   <w:num w:numId="8" w16cid:durableId="1801533428">
-    <w:abstractNumId w:val="21"/>
+    <w:abstractNumId w:val="22"/>
   </w:num>
   <w:num w:numId="9" w16cid:durableId="744106482">
-    <w:abstractNumId w:val="30"/>
+    <w:abstractNumId w:val="32"/>
   </w:num>
   <w:num w:numId="10" w16cid:durableId="641422707">
     <w:abstractNumId w:val="9"/>
@@ -19940,28 +21931,28 @@
     <w:abstractNumId w:val="0"/>
   </w:num>
   <w:num w:numId="20" w16cid:durableId="1799644338">
-    <w:abstractNumId w:val="20"/>
+    <w:abstractNumId w:val="21"/>
   </w:num>
   <w:num w:numId="21" w16cid:durableId="457995799">
     <w:abstractNumId w:val="13"/>
   </w:num>
   <w:num w:numId="22" w16cid:durableId="1012799930">
-    <w:abstractNumId w:val="27"/>
+    <w:abstractNumId w:val="29"/>
   </w:num>
   <w:num w:numId="23" w16cid:durableId="1952126346">
-    <w:abstractNumId w:val="37"/>
+    <w:abstractNumId w:val="39"/>
   </w:num>
   <w:num w:numId="24" w16cid:durableId="48500460">
     <w:abstractNumId w:val="17"/>
   </w:num>
   <w:num w:numId="25" w16cid:durableId="577445911">
-    <w:abstractNumId w:val="24"/>
+    <w:abstractNumId w:val="25"/>
   </w:num>
   <w:num w:numId="26" w16cid:durableId="187645963">
-    <w:abstractNumId w:val="42"/>
+    <w:abstractNumId w:val="44"/>
   </w:num>
   <w:num w:numId="27" w16cid:durableId="905528888">
-    <w:abstractNumId w:val="33"/>
+    <w:abstractNumId w:val="35"/>
   </w:num>
   <w:num w:numId="28" w16cid:durableId="1896431686">
     <w:abstractNumId w:val="11"/>
@@ -19985,52 +21976,52 @@
     </w:lvlOverride>
   </w:num>
   <w:num w:numId="29" w16cid:durableId="1943299662">
-    <w:abstractNumId w:val="36"/>
+    <w:abstractNumId w:val="38"/>
   </w:num>
   <w:num w:numId="30" w16cid:durableId="302275538">
-    <w:abstractNumId w:val="32"/>
+    <w:abstractNumId w:val="34"/>
   </w:num>
   <w:num w:numId="31" w16cid:durableId="383020297">
     <w:abstractNumId w:val="18"/>
   </w:num>
   <w:num w:numId="32" w16cid:durableId="461532647">
+    <w:abstractNumId w:val="38"/>
+  </w:num>
+  <w:num w:numId="33" w16cid:durableId="1130320943">
+    <w:abstractNumId w:val="42"/>
+  </w:num>
+  <w:num w:numId="34" w16cid:durableId="777070673">
+    <w:abstractNumId w:val="23"/>
+  </w:num>
+  <w:num w:numId="35" w16cid:durableId="1042903490">
     <w:abstractNumId w:val="36"/>
   </w:num>
-  <w:num w:numId="33" w16cid:durableId="1130320943">
-    <w:abstractNumId w:val="40"/>
-  </w:num>
-  <w:num w:numId="34" w16cid:durableId="777070673">
-    <w:abstractNumId w:val="22"/>
-  </w:num>
-  <w:num w:numId="35" w16cid:durableId="1042903490">
-    <w:abstractNumId w:val="34"/>
-  </w:num>
   <w:num w:numId="36" w16cid:durableId="1372071550">
-    <w:abstractNumId w:val="39"/>
+    <w:abstractNumId w:val="41"/>
   </w:num>
   <w:num w:numId="37" w16cid:durableId="812866860">
-    <w:abstractNumId w:val="29"/>
+    <w:abstractNumId w:val="31"/>
   </w:num>
   <w:num w:numId="38" w16cid:durableId="1251159520">
-    <w:abstractNumId w:val="31"/>
+    <w:abstractNumId w:val="33"/>
   </w:num>
   <w:num w:numId="39" w16cid:durableId="768358840">
-    <w:abstractNumId w:val="26"/>
+    <w:abstractNumId w:val="27"/>
   </w:num>
   <w:num w:numId="40" w16cid:durableId="1350528547">
     <w:abstractNumId w:val="10"/>
   </w:num>
   <w:num w:numId="41" w16cid:durableId="2038651856">
-    <w:abstractNumId w:val="23"/>
+    <w:abstractNumId w:val="24"/>
   </w:num>
   <w:num w:numId="42" w16cid:durableId="493880573">
-    <w:abstractNumId w:val="35"/>
+    <w:abstractNumId w:val="37"/>
   </w:num>
   <w:num w:numId="43" w16cid:durableId="366222133">
     <w:abstractNumId w:val="16"/>
   </w:num>
   <w:num w:numId="44" w16cid:durableId="2039622157">
-    <w:abstractNumId w:val="41"/>
+    <w:abstractNumId w:val="43"/>
   </w:num>
   <w:num w:numId="45" w16cid:durableId="1222640603">
     <w:abstractNumId w:val="19"/>
@@ -20039,13 +22030,19 @@
     <w:abstractNumId w:val="14"/>
   </w:num>
   <w:num w:numId="47" w16cid:durableId="642469817">
-    <w:abstractNumId w:val="25"/>
+    <w:abstractNumId w:val="26"/>
   </w:num>
   <w:num w:numId="48" w16cid:durableId="2079285283">
-    <w:abstractNumId w:val="43"/>
+    <w:abstractNumId w:val="45"/>
   </w:num>
   <w:num w:numId="49" w16cid:durableId="539632544">
-    <w:abstractNumId w:val="38"/>
+    <w:abstractNumId w:val="40"/>
+  </w:num>
+  <w:num w:numId="50" w16cid:durableId="35617820">
+    <w:abstractNumId w:val="20"/>
+  </w:num>
+  <w:num w:numId="51" w16cid:durableId="842475706">
+    <w:abstractNumId w:val="28"/>
   </w:num>
   <w:numIdMacAtCleanup w:val="3"/>
 </w:numbering>

</xml_diff>

<commit_message>
edit system design: reverse proxy
</commit_message>
<xml_diff>
--- a/تقرير المشروع.docx
+++ b/تقرير المشروع.docx
@@ -1336,7 +1336,7 @@
           <w:noProof/>
         </w:rPr>
         <w:drawing>
-          <wp:anchor distT="0" distB="0" distL="114300" distR="114300" simplePos="0" relativeHeight="251663360" behindDoc="1" locked="0" layoutInCell="1" allowOverlap="1" wp14:anchorId="47770056" wp14:editId="4557096C">
+          <wp:anchor distT="0" distB="0" distL="114300" distR="114300" simplePos="0" relativeHeight="251663360" behindDoc="1" locked="0" layoutInCell="1" allowOverlap="1" wp14:anchorId="47770056" wp14:editId="06D0B1F2">
             <wp:simplePos x="0" y="0"/>
             <wp:positionH relativeFrom="margin">
               <wp:align>center</wp:align>
@@ -1682,7 +1682,7 @@
           <w:noProof/>
         </w:rPr>
         <w:drawing>
-          <wp:anchor distT="0" distB="0" distL="114300" distR="114300" simplePos="0" relativeHeight="251665408" behindDoc="0" locked="0" layoutInCell="1" allowOverlap="1" wp14:anchorId="1D2715DC" wp14:editId="19755553">
+          <wp:anchor distT="0" distB="0" distL="114300" distR="114300" simplePos="0" relativeHeight="251665408" behindDoc="0" locked="0" layoutInCell="1" allowOverlap="1" wp14:anchorId="1D2715DC" wp14:editId="2884B998">
             <wp:simplePos x="0" y="0"/>
             <wp:positionH relativeFrom="margin">
               <wp:align>center</wp:align>
@@ -7525,7 +7525,21 @@
         <w:rPr>
           <w:lang w:val="en-US"/>
         </w:rPr>
-        <w:t>(large language models llms)</w:t>
+        <w:t xml:space="preserve">(large language models </w:t>
+      </w:r>
+      <w:proofErr w:type="spellStart"/>
+      <w:r>
+        <w:rPr>
+          <w:lang w:val="en-US"/>
+        </w:rPr>
+        <w:t>llms</w:t>
+      </w:r>
+      <w:proofErr w:type="spellEnd"/>
+      <w:r>
+        <w:rPr>
+          <w:lang w:val="en-US"/>
+        </w:rPr>
+        <w:t>)</w:t>
       </w:r>
     </w:p>
     <w:p>
@@ -9213,8 +9227,13 @@
         <w:t xml:space="preserve"> </w:t>
       </w:r>
       <w:r>
-        <w:t>PET Dataset</w:t>
-      </w:r>
+        <w:t xml:space="preserve">PET </w:t>
+      </w:r>
+      <w:proofErr w:type="spellStart"/>
+      <w:r>
+        <w:t>Dataset</w:t>
+      </w:r>
+      <w:proofErr w:type="spellEnd"/>
     </w:p>
     <w:p>
       <w:pPr>
@@ -10251,15 +10270,29 @@
         </w:rPr>
         <w:t xml:space="preserve">رابط : </w:t>
       </w:r>
-      <w:hyperlink r:id="rId31" w:history="1">
-        <w:r>
-          <w:rPr>
-            <w:rStyle w:val="Hyperlink"/>
-            <w:lang w:val="en-US"/>
-          </w:rPr>
-          <w:t>2307.09923 (arxiv.org)</w:t>
-        </w:r>
-      </w:hyperlink>
+      <w:r>
+        <w:fldChar w:fldCharType="begin"/>
+      </w:r>
+      <w:r>
+        <w:instrText>HYPERLINK "https://arxiv.org/pdf/2307.09923"</w:instrText>
+      </w:r>
+      <w:r>
+        <w:fldChar w:fldCharType="separate"/>
+      </w:r>
+      <w:r>
+        <w:rPr>
+          <w:rStyle w:val="Hyperlink"/>
+          <w:lang w:val="en-US"/>
+        </w:rPr>
+        <w:t>2307.09923 (arxiv.org)</w:t>
+      </w:r>
+      <w:r>
+        <w:rPr>
+          <w:rStyle w:val="Hyperlink"/>
+          <w:lang w:val="en-US"/>
+        </w:rPr>
+        <w:fldChar w:fldCharType="end"/>
+      </w:r>
     </w:p>
     <w:p>
       <w:pPr>
@@ -10555,11 +10588,19 @@
           <w:lang w:val="en-US"/>
         </w:rPr>
       </w:pPr>
-      <w:r>
-        <w:rPr>
-          <w:lang w:val="en-US"/>
-        </w:rPr>
-        <w:t>Zirnstein, B. Extraction of BPMN process models from unstructured textual descriptions</w:t>
+      <w:proofErr w:type="spellStart"/>
+      <w:r>
+        <w:rPr>
+          <w:lang w:val="en-US"/>
+        </w:rPr>
+        <w:t>Zirnstein</w:t>
+      </w:r>
+      <w:proofErr w:type="spellEnd"/>
+      <w:r>
+        <w:rPr>
+          <w:lang w:val="en-US"/>
+        </w:rPr>
+        <w:t>, B. Extraction of BPMN process models from unstructured textual descriptions</w:t>
       </w:r>
       <w:r>
         <w:rPr>
@@ -10587,7 +10628,7 @@
       <w:pPr>
         <w:pStyle w:val="a9"/>
       </w:pPr>
-      <w:hyperlink r:id="rId32" w:history="1">
+      <w:hyperlink r:id="rId31" w:history="1">
         <w:r>
           <w:rPr>
             <w:rStyle w:val="Hyperlink"/>
@@ -10760,7 +10801,7 @@
                     <pic:cNvPicPr/>
                   </pic:nvPicPr>
                   <pic:blipFill rotWithShape="1">
-                    <a:blip r:embed="rId33">
+                    <a:blip r:embed="rId32">
                       <a:extLst>
                         <a:ext uri="{28A0092B-C50C-407E-A947-70E740481C1C}">
                           <a14:useLocalDpi xmlns:a14="http://schemas.microsoft.com/office/drawing/2010/main" val="0"/>
@@ -10923,7 +10964,14 @@
                                 <w:rFonts w:hint="cs"/>
                                 <w:rtl/>
                               </w:rPr>
-                              <w:t xml:space="preserve"> المخطط العام للنظام ضمن منهجية توليد كود برمجي مساعد.</w:t>
+                              <w:t xml:space="preserve"> </w:t>
+                            </w:r>
+                            <w:r>
+                              <w:rPr>
+                                <w:rFonts w:hint="cs"/>
+                                <w:rtl/>
+                              </w:rPr>
+                              <w:t>المخطط العام للنظام ضمن منهجية توليد كود برمجي مساعد.</w:t>
                             </w:r>
                           </w:p>
                         </w:txbxContent>
@@ -11029,7 +11077,7 @@
           <w:lang w:val="en-US"/>
         </w:rPr>
       </w:pPr>
-      <w:hyperlink r:id="rId34" w:history="1">
+      <w:hyperlink r:id="rId33" w:history="1">
         <w:r>
           <w:rPr>
             <w:rStyle w:val="Hyperlink"/>
@@ -11047,11 +11095,19 @@
           <w:lang w:val="en-US"/>
         </w:rPr>
       </w:pPr>
-      <w:r>
-        <w:rPr>
-          <w:lang w:val="en-US"/>
-        </w:rPr>
-        <w:t>Kourani, H., Berti, A., Schuster, D., &amp; van der Aalst, W. M. (2024, May). Process Modeling With Large Language Models. In </w:t>
+      <w:proofErr w:type="spellStart"/>
+      <w:r>
+        <w:rPr>
+          <w:lang w:val="en-US"/>
+        </w:rPr>
+        <w:t>Kourani</w:t>
+      </w:r>
+      <w:proofErr w:type="spellEnd"/>
+      <w:r>
+        <w:rPr>
+          <w:lang w:val="en-US"/>
+        </w:rPr>
+        <w:t>, H., Berti, A., Schuster, D., &amp; van der Aalst, W. M. (2024, May). Process Modeling With Large Language Models. In </w:t>
       </w:r>
       <w:r>
         <w:rPr>
@@ -11436,7 +11492,21 @@
         <w:rPr>
           <w:lang w:val="en-US"/>
         </w:rPr>
-        <w:t>[PET refrerence]</w:t>
+        <w:t xml:space="preserve">[PET </w:t>
+      </w:r>
+      <w:proofErr w:type="spellStart"/>
+      <w:r>
+        <w:rPr>
+          <w:lang w:val="en-US"/>
+        </w:rPr>
+        <w:t>refrerence</w:t>
+      </w:r>
+      <w:proofErr w:type="spellEnd"/>
+      <w:r>
+        <w:rPr>
+          <w:lang w:val="en-US"/>
+        </w:rPr>
+        <w:t>]</w:t>
       </w:r>
     </w:p>
     <w:p>
@@ -12208,7 +12278,21 @@
         <w:rPr>
           <w:lang w:val="en-US"/>
         </w:rPr>
-        <w:t>generate bpmn from unstructured</w:t>
+        <w:t xml:space="preserve">generate </w:t>
+      </w:r>
+      <w:proofErr w:type="spellStart"/>
+      <w:r>
+        <w:rPr>
+          <w:lang w:val="en-US"/>
+        </w:rPr>
+        <w:t>bpmn</w:t>
+      </w:r>
+      <w:proofErr w:type="spellEnd"/>
+      <w:r>
+        <w:rPr>
+          <w:lang w:val="en-US"/>
+        </w:rPr>
+        <w:t xml:space="preserve"> from unstructured</w:t>
       </w:r>
       <w:r>
         <w:rPr>
@@ -13827,7 +13911,7 @@
                     <pic:cNvPicPr/>
                   </pic:nvPicPr>
                   <pic:blipFill rotWithShape="1">
-                    <a:blip r:embed="rId35" cstate="print">
+                    <a:blip r:embed="rId34" cstate="print">
                       <a:extLst>
                         <a:ext uri="{28A0092B-C50C-407E-A947-70E740481C1C}">
                           <a14:useLocalDpi xmlns:a14="http://schemas.microsoft.com/office/drawing/2010/main" val="0"/>
@@ -14688,7 +14772,7 @@
                     <pic:cNvPicPr/>
                   </pic:nvPicPr>
                   <pic:blipFill rotWithShape="1">
-                    <a:blip r:embed="rId36" cstate="print">
+                    <a:blip r:embed="rId35" cstate="print">
                       <a:extLst>
                         <a:ext uri="{28A0092B-C50C-407E-A947-70E740481C1C}">
                           <a14:useLocalDpi xmlns:a14="http://schemas.microsoft.com/office/drawing/2010/main" val="0"/>
@@ -14913,7 +14997,14 @@
                                 <w:rFonts w:hint="cs"/>
                                 <w:rtl/>
                               </w:rPr>
-                              <w:t xml:space="preserve"> مكونات الشريحة الواحدة ضمن النظام</w:t>
+                              <w:t xml:space="preserve"> </w:t>
+                            </w:r>
+                            <w:r>
+                              <w:rPr>
+                                <w:rFonts w:hint="cs"/>
+                                <w:rtl/>
+                              </w:rPr>
+                              <w:t>مكونات الشريحة الواحدة ضمن النظام</w:t>
                             </w:r>
                             <w:r>
                               <w:rPr>
@@ -15334,12 +15425,14 @@
         </w:rPr>
         <w:t xml:space="preserve">قاعدة المعطيات </w:t>
       </w:r>
+      <w:proofErr w:type="spellStart"/>
       <w:r>
         <w:rPr>
           <w:lang w:val="en-US"/>
         </w:rPr>
         <w:t>mongodb</w:t>
       </w:r>
+      <w:proofErr w:type="spellEnd"/>
       <w:r>
         <w:rPr>
           <w:rFonts w:hint="cs"/>
@@ -15348,12 +15441,14 @@
         </w:rPr>
         <w:t xml:space="preserve"> التي تتبع منهجية </w:t>
       </w:r>
+      <w:proofErr w:type="spellStart"/>
       <w:r>
         <w:rPr>
           <w:lang w:val="en-US"/>
         </w:rPr>
         <w:t>nosql</w:t>
       </w:r>
+      <w:proofErr w:type="spellEnd"/>
       <w:r>
         <w:rPr>
           <w:rFonts w:hint="cs"/>
@@ -16060,7 +16155,6 @@
       <w:pPr>
         <w:pStyle w:val="a9"/>
         <w:rPr>
-          <w:rFonts w:hint="cs"/>
           <w:noProof/>
           <w:rtl/>
           <w:lang w:val="en-US"/>
@@ -16569,7 +16663,6 @@
         <w:pStyle w:val="a9"/>
         <w:ind w:left="795"/>
         <w:rPr>
-          <w:rFonts w:hint="cs"/>
           <w:noProof/>
           <w:rtl/>
           <w:lang w:val="en-US"/>
@@ -16686,19 +16779,7 @@
         <w:rPr>
           <w:lang w:val="en-US"/>
         </w:rPr>
-        <w:t>(</w:t>
-      </w:r>
-      <w:r>
-        <w:rPr>
-          <w:lang w:val="en-US"/>
-        </w:rPr>
-        <w:t>Core</w:t>
-      </w:r>
-      <w:r>
-        <w:rPr>
-          <w:lang w:val="en-US"/>
-        </w:rPr>
-        <w:t>)</w:t>
+        <w:t>(Core)</w:t>
       </w:r>
       <w:r>
         <w:rPr>
@@ -16817,12 +16898,14 @@
         </w:rPr>
         <w:t xml:space="preserve">تقدم الخدمة واجهة تخاطب </w:t>
       </w:r>
+      <w:proofErr w:type="spellStart"/>
       <w:r>
         <w:rPr>
           <w:lang w:val="en-US"/>
         </w:rPr>
         <w:t>RestAPI</w:t>
       </w:r>
+      <w:proofErr w:type="spellEnd"/>
       <w:r>
         <w:rPr>
           <w:rFonts w:hint="cs"/>
@@ -17376,7 +17459,6 @@
           <w:numId w:val="51"/>
         </w:numPr>
         <w:rPr>
-          <w:rFonts w:hint="cs"/>
           <w:rtl/>
           <w:lang w:val="en-US"/>
         </w:rPr>
@@ -17470,7 +17552,6 @@
       <w:pPr>
         <w:pStyle w:val="a9"/>
         <w:rPr>
-          <w:rFonts w:hint="cs"/>
           <w:lang w:val="en-US"/>
         </w:rPr>
       </w:pPr>
@@ -17512,7 +17593,7 @@
                     <pic:cNvPicPr/>
                   </pic:nvPicPr>
                   <pic:blipFill rotWithShape="1">
-                    <a:blip r:embed="rId37">
+                    <a:blip r:embed="rId36">
                       <a:extLst>
                         <a:ext uri="{28A0092B-C50C-407E-A947-70E740481C1C}">
                           <a14:useLocalDpi xmlns:a14="http://schemas.microsoft.com/office/drawing/2010/main" val="0"/>
@@ -17778,7 +17859,6 @@
       <w:pPr>
         <w:pStyle w:val="a9"/>
         <w:rPr>
-          <w:rFonts w:hint="cs"/>
           <w:noProof/>
           <w:lang w:val="en-US"/>
         </w:rPr>
@@ -17812,6 +17892,597 @@
           <w:noProof/>
           <w:lang w:val="en-US"/>
         </w:rPr>
+        <w:t>(Mediator)</w:t>
+      </w:r>
+      <w:r>
+        <w:rPr>
+          <w:rFonts w:hint="cs"/>
+          <w:noProof/>
+          <w:rtl/>
+          <w:lang w:val="en-US"/>
+        </w:rPr>
+        <w:t xml:space="preserve"> </w:t>
+      </w:r>
+      <w:r>
+        <w:rPr>
+          <w:rFonts w:hint="cs"/>
+          <w:noProof/>
+          <w:rtl/>
+          <w:lang w:val="en-US"/>
+        </w:rPr>
+        <w:t xml:space="preserve">الذي يقوم </w:t>
+      </w:r>
+      <w:r>
+        <w:rPr>
+          <w:rFonts w:hint="cs"/>
+          <w:noProof/>
+          <w:rtl/>
+          <w:lang w:val="en-US"/>
+        </w:rPr>
+        <w:t xml:space="preserve">بمقاطعة جميع الطلبات الداخلة للنظام </w:t>
+      </w:r>
+      <w:r>
+        <w:rPr>
+          <w:rFonts w:hint="cs"/>
+          <w:noProof/>
+          <w:rtl/>
+          <w:lang w:val="en-US"/>
+        </w:rPr>
+        <w:t xml:space="preserve">ويقوم بتسجيلها </w:t>
+      </w:r>
+      <w:r>
+        <w:rPr>
+          <w:noProof/>
+          <w:lang w:val="en-US"/>
+        </w:rPr>
+        <w:t>(Auditing)</w:t>
+      </w:r>
+      <w:r>
+        <w:rPr>
+          <w:rFonts w:hint="cs"/>
+          <w:noProof/>
+          <w:rtl/>
+          <w:lang w:val="en-US"/>
+        </w:rPr>
+        <w:t xml:space="preserve"> </w:t>
+      </w:r>
+      <w:r>
+        <w:rPr>
+          <w:rFonts w:hint="cs"/>
+          <w:noProof/>
+          <w:rtl/>
+          <w:lang w:val="en-US"/>
+        </w:rPr>
+        <w:t xml:space="preserve">من أجل </w:t>
+      </w:r>
+      <w:r>
+        <w:rPr>
+          <w:rFonts w:hint="cs"/>
+          <w:noProof/>
+          <w:rtl/>
+          <w:lang w:val="en-US"/>
+        </w:rPr>
+        <w:t>متابعة سلوك المستخدمين.</w:t>
+      </w:r>
+    </w:p>
+    <w:p>
+      <w:pPr>
+        <w:pStyle w:val="a9"/>
+        <w:rPr>
+          <w:noProof/>
+          <w:rtl/>
+        </w:rPr>
+      </w:pPr>
+    </w:p>
+    <w:p>
+      <w:pPr>
+        <w:pStyle w:val="2"/>
+        <w:rPr>
+          <w:rtl/>
+        </w:rPr>
+      </w:pPr>
+      <w:r>
+        <w:t>-</w:t>
+      </w:r>
+      <w:r>
+        <w:t>4</w:t>
+      </w:r>
+      <w:r>
+        <w:t>.3.</w:t>
+      </w:r>
+      <w:r>
+        <w:t>2</w:t>
+      </w:r>
+      <w:r>
+        <w:rPr>
+          <w:rFonts w:hint="cs"/>
+          <w:rtl/>
+        </w:rPr>
+        <w:t xml:space="preserve"> </w:t>
+      </w:r>
+      <w:r>
+        <w:rPr>
+          <w:rFonts w:hint="cs"/>
+          <w:rtl/>
+        </w:rPr>
+        <w:t xml:space="preserve">خدمة </w:t>
+      </w:r>
+      <w:r>
+        <w:rPr>
+          <w:rFonts w:hint="cs"/>
+          <w:rtl/>
+        </w:rPr>
+        <w:t>الوكيل العكسي</w:t>
+      </w:r>
+      <w:r>
+        <w:rPr>
+          <w:rFonts w:hint="cs"/>
+          <w:rtl/>
+        </w:rPr>
+        <w:t xml:space="preserve"> </w:t>
+      </w:r>
+      <w:r>
+        <w:t>(Reverse Proxy)</w:t>
+      </w:r>
+    </w:p>
+    <w:p>
+      <w:pPr>
+        <w:pStyle w:val="a9"/>
+        <w:rPr>
+          <w:rtl/>
+          <w:lang w:val="en-US"/>
+        </w:rPr>
+      </w:pPr>
+      <w:r>
+        <w:rPr>
+          <w:rFonts w:hint="cs"/>
+          <w:rtl/>
+          <w:lang w:val="en-US"/>
+        </w:rPr>
+        <w:t xml:space="preserve">بعد النظر </w:t>
+      </w:r>
+      <w:r>
+        <w:rPr>
+          <w:rFonts w:hint="cs"/>
+          <w:rtl/>
+          <w:lang w:val="en-US"/>
+        </w:rPr>
+        <w:t xml:space="preserve">إلى الخدمات التي </w:t>
+      </w:r>
+      <w:r>
+        <w:rPr>
+          <w:rFonts w:hint="cs"/>
+          <w:rtl/>
+          <w:lang w:val="en-US"/>
+        </w:rPr>
+        <w:t>تكو</w:t>
+      </w:r>
+      <w:r>
+        <w:rPr>
+          <w:rFonts w:hint="cs"/>
+          <w:rtl/>
+          <w:lang w:val="en-US"/>
+        </w:rPr>
+        <w:t>ِّ</w:t>
+      </w:r>
+      <w:r>
+        <w:rPr>
+          <w:rFonts w:hint="cs"/>
+          <w:rtl/>
+          <w:lang w:val="en-US"/>
+        </w:rPr>
+        <w:t xml:space="preserve">ن النظام الكلي، </w:t>
+      </w:r>
+      <w:r>
+        <w:rPr>
+          <w:rFonts w:hint="cs"/>
+          <w:rtl/>
+          <w:lang w:val="en-US"/>
+        </w:rPr>
+        <w:t xml:space="preserve">نجد </w:t>
+      </w:r>
+      <w:r>
+        <w:rPr>
+          <w:rFonts w:hint="cs"/>
+          <w:rtl/>
+          <w:lang w:val="en-US"/>
+        </w:rPr>
+        <w:t>أن تواصل المستخدم مع كل خدمة على حد</w:t>
+      </w:r>
+      <w:r>
+        <w:rPr>
+          <w:rFonts w:hint="cs"/>
+          <w:rtl/>
+          <w:lang w:val="en-US"/>
+        </w:rPr>
+        <w:t xml:space="preserve">ا </w:t>
+      </w:r>
+      <w:r>
+        <w:rPr>
+          <w:rFonts w:hint="cs"/>
+          <w:rtl/>
+          <w:lang w:val="en-US"/>
+        </w:rPr>
+        <w:t>يشكل مجموعة من المشاكل أهمها:</w:t>
+      </w:r>
+    </w:p>
+    <w:p>
+      <w:pPr>
+        <w:pStyle w:val="a9"/>
+        <w:numPr>
+          <w:ilvl w:val="0"/>
+          <w:numId w:val="53"/>
+        </w:numPr>
+        <w:rPr>
+          <w:lang w:val="en-US"/>
+        </w:rPr>
+      </w:pPr>
+      <w:r>
+        <w:rPr>
+          <w:rFonts w:hint="cs"/>
+          <w:rtl/>
+          <w:lang w:val="en-US"/>
+        </w:rPr>
+        <w:t xml:space="preserve">عدم وجود واجهة موحدة </w:t>
+      </w:r>
+      <w:r>
+        <w:rPr>
+          <w:rFonts w:hint="cs"/>
+          <w:rtl/>
+          <w:lang w:val="en-US"/>
+        </w:rPr>
+        <w:t xml:space="preserve">تمثل النظام ككل </w:t>
+      </w:r>
+      <w:r>
+        <w:rPr>
+          <w:rFonts w:hint="cs"/>
+          <w:rtl/>
+          <w:lang w:val="en-US"/>
+        </w:rPr>
+        <w:t xml:space="preserve">يمكن للمستخدم </w:t>
+      </w:r>
+      <w:r>
+        <w:rPr>
+          <w:rFonts w:hint="cs"/>
+          <w:rtl/>
+          <w:lang w:val="en-US"/>
+        </w:rPr>
+        <w:t>التواصل معها.</w:t>
+      </w:r>
+    </w:p>
+    <w:p>
+      <w:pPr>
+        <w:pStyle w:val="a9"/>
+        <w:numPr>
+          <w:ilvl w:val="0"/>
+          <w:numId w:val="53"/>
+        </w:numPr>
+        <w:rPr>
+          <w:lang w:val="en-US"/>
+        </w:rPr>
+      </w:pPr>
+      <w:r>
+        <w:rPr>
+          <w:rFonts w:hint="cs"/>
+          <w:rtl/>
+          <w:lang w:val="en-US"/>
+        </w:rPr>
+        <w:t xml:space="preserve">يجب </w:t>
+      </w:r>
+      <w:r>
+        <w:rPr>
+          <w:rFonts w:hint="cs"/>
+          <w:rtl/>
+          <w:lang w:val="en-US"/>
+        </w:rPr>
+        <w:t xml:space="preserve">على كل خدمة أن تقوم بإدارة الصلاحيات </w:t>
+      </w:r>
+      <w:r>
+        <w:rPr>
+          <w:rFonts w:hint="cs"/>
+          <w:rtl/>
+          <w:lang w:val="en-US"/>
+        </w:rPr>
+        <w:t>والتأكد من مصادقة المستخدم</w:t>
+      </w:r>
+      <w:r>
+        <w:rPr>
+          <w:rFonts w:hint="cs"/>
+          <w:rtl/>
+          <w:lang w:val="en-US"/>
+        </w:rPr>
+        <w:t xml:space="preserve">، مما يؤدي إلى تكرار تنجيز </w:t>
+      </w:r>
+      <w:r>
+        <w:rPr>
+          <w:rFonts w:hint="cs"/>
+          <w:rtl/>
+          <w:lang w:val="en-US"/>
+        </w:rPr>
+        <w:t xml:space="preserve">هذه الإدارة </w:t>
+      </w:r>
+      <w:r>
+        <w:rPr>
+          <w:rFonts w:hint="cs"/>
+          <w:rtl/>
+          <w:lang w:val="en-US"/>
+        </w:rPr>
+        <w:t>ضمن كل خدم</w:t>
+      </w:r>
+      <w:r>
+        <w:rPr>
+          <w:rFonts w:hint="cs"/>
+          <w:rtl/>
+          <w:lang w:val="en-US"/>
+        </w:rPr>
+        <w:t>ة</w:t>
+      </w:r>
+      <w:r>
+        <w:rPr>
+          <w:rFonts w:hint="cs"/>
+          <w:rtl/>
+          <w:lang w:val="en-US"/>
+        </w:rPr>
+        <w:t>.</w:t>
+      </w:r>
+    </w:p>
+    <w:p>
+      <w:pPr>
+        <w:pStyle w:val="a9"/>
+        <w:rPr>
+          <w:noProof/>
+          <w:rtl/>
+        </w:rPr>
+      </w:pPr>
+      <w:r>
+        <w:rPr>
+          <w:rFonts w:hint="cs"/>
+          <w:noProof/>
+          <w:rtl/>
+        </w:rPr>
+        <w:t xml:space="preserve">لذا ظهرت الحاجة لوجود </w:t>
+      </w:r>
+      <w:r>
+        <w:rPr>
+          <w:rFonts w:hint="cs"/>
+          <w:noProof/>
+          <w:rtl/>
+        </w:rPr>
+        <w:t xml:space="preserve">مخدم </w:t>
+      </w:r>
+      <w:r>
+        <w:rPr>
+          <w:rFonts w:hint="cs"/>
+          <w:noProof/>
+          <w:rtl/>
+        </w:rPr>
+        <w:t xml:space="preserve">يعمل كواجهة </w:t>
+      </w:r>
+      <w:r>
+        <w:rPr>
+          <w:rFonts w:hint="cs"/>
+          <w:noProof/>
+          <w:rtl/>
+        </w:rPr>
+        <w:t xml:space="preserve">تخاطبية </w:t>
+      </w:r>
+      <w:r>
+        <w:rPr>
+          <w:rFonts w:hint="cs"/>
+          <w:noProof/>
+          <w:rtl/>
+        </w:rPr>
+        <w:t xml:space="preserve">للنظام </w:t>
+      </w:r>
+      <w:r>
+        <w:rPr>
+          <w:rFonts w:hint="cs"/>
+          <w:noProof/>
+          <w:rtl/>
+        </w:rPr>
+        <w:t xml:space="preserve">الكلي </w:t>
+      </w:r>
+      <w:r>
+        <w:rPr>
+          <w:rFonts w:hint="cs"/>
+          <w:noProof/>
+          <w:rtl/>
+        </w:rPr>
+        <w:t>يتأكد من مصادقة المستخدمين وي</w:t>
+      </w:r>
+      <w:r>
+        <w:rPr>
+          <w:rFonts w:hint="cs"/>
+          <w:noProof/>
+          <w:rtl/>
+        </w:rPr>
+        <w:t>قوم بإدارة الصلاحيات</w:t>
+      </w:r>
+      <w:r>
+        <w:rPr>
+          <w:rFonts w:hint="cs"/>
+          <w:noProof/>
+          <w:rtl/>
+        </w:rPr>
+        <w:t>، وتوجيه الطلبات للخدمات الداخلية حسب الطلب.</w:t>
+      </w:r>
+    </w:p>
+    <w:p>
+      <w:pPr>
+        <w:pStyle w:val="a9"/>
+        <w:rPr>
+          <w:noProof/>
+          <w:rtl/>
+          <w:lang w:val="en-US"/>
+        </w:rPr>
+      </w:pPr>
+      <w:r>
+        <w:rPr>
+          <w:rFonts w:hint="cs"/>
+          <w:noProof/>
+          <w:rtl/>
+        </w:rPr>
+        <w:t>تم تنجيز خدمة الوكيل العكسي</w:t>
+      </w:r>
+      <w:r>
+        <w:rPr>
+          <w:rFonts w:hint="cs"/>
+          <w:noProof/>
+          <w:rtl/>
+        </w:rPr>
+        <w:t xml:space="preserve"> </w:t>
+      </w:r>
+      <w:r>
+        <w:rPr>
+          <w:rFonts w:hint="cs"/>
+          <w:noProof/>
+          <w:rtl/>
+        </w:rPr>
+        <w:t xml:space="preserve">باستخدام إطار العمل </w:t>
+      </w:r>
+      <w:r>
+        <w:rPr>
+          <w:noProof/>
+          <w:lang w:val="en-US"/>
+        </w:rPr>
+        <w:t>ASP.NET</w:t>
+      </w:r>
+      <w:r>
+        <w:rPr>
+          <w:rFonts w:hint="cs"/>
+          <w:noProof/>
+          <w:rtl/>
+          <w:lang w:val="en-US"/>
+        </w:rPr>
+        <w:t>،</w:t>
+      </w:r>
+      <w:r>
+        <w:rPr>
+          <w:rFonts w:hint="cs"/>
+          <w:noProof/>
+          <w:rtl/>
+          <w:lang w:val="en-US"/>
+        </w:rPr>
+        <w:t xml:space="preserve"> </w:t>
+      </w:r>
+      <w:r>
+        <w:rPr>
+          <w:rFonts w:hint="cs"/>
+          <w:noProof/>
+          <w:rtl/>
+          <w:lang w:val="en-US"/>
+        </w:rPr>
+        <w:t xml:space="preserve">حيث </w:t>
+      </w:r>
+      <w:r>
+        <w:rPr>
+          <w:rFonts w:hint="cs"/>
+          <w:noProof/>
+          <w:rtl/>
+          <w:lang w:val="en-US"/>
+        </w:rPr>
+        <w:t xml:space="preserve">تم </w:t>
+      </w:r>
+      <w:r>
+        <w:rPr>
+          <w:rFonts w:hint="cs"/>
+          <w:noProof/>
+          <w:rtl/>
+          <w:lang w:val="en-US"/>
+        </w:rPr>
+        <w:t xml:space="preserve">استخدام المكتبة </w:t>
+      </w:r>
+      <w:r>
+        <w:rPr>
+          <w:noProof/>
+          <w:lang w:val="en-US"/>
+        </w:rPr>
+        <w:t>Yarp</w:t>
+      </w:r>
+      <w:r>
+        <w:rPr>
+          <w:rFonts w:hint="cs"/>
+          <w:noProof/>
+          <w:rtl/>
+          <w:lang w:val="en-US"/>
+        </w:rPr>
+        <w:t xml:space="preserve"> لتنجيز</w:t>
+      </w:r>
+      <w:r>
+        <w:rPr>
+          <w:rFonts w:hint="cs"/>
+          <w:noProof/>
+          <w:rtl/>
+          <w:lang w:val="en-US"/>
+        </w:rPr>
+        <w:t xml:space="preserve"> </w:t>
+      </w:r>
+      <w:r>
+        <w:rPr>
+          <w:rFonts w:hint="cs"/>
+          <w:noProof/>
+          <w:rtl/>
+          <w:lang w:val="en-US"/>
+        </w:rPr>
+        <w:t>عمليات الخدمة العكسية وتوجيه الطلبات</w:t>
+      </w:r>
+      <w:r>
+        <w:rPr>
+          <w:rFonts w:hint="cs"/>
+          <w:noProof/>
+          <w:rtl/>
+          <w:lang w:val="en-US"/>
+        </w:rPr>
+        <w:t xml:space="preserve"> والمكتبة </w:t>
+      </w:r>
+      <w:r>
+        <w:rPr>
+          <w:noProof/>
+          <w:lang w:val="en-US"/>
+        </w:rPr>
+        <w:t>ASP.NET Identity</w:t>
+      </w:r>
+      <w:r>
+        <w:rPr>
+          <w:rFonts w:hint="cs"/>
+          <w:noProof/>
+          <w:rtl/>
+          <w:lang w:val="en-US"/>
+        </w:rPr>
+        <w:t xml:space="preserve"> </w:t>
+      </w:r>
+      <w:r>
+        <w:rPr>
+          <w:rFonts w:hint="cs"/>
+          <w:noProof/>
+          <w:rtl/>
+          <w:lang w:val="en-US"/>
+        </w:rPr>
+        <w:t>لتنجيز إدارة المستخدمين وصلاحياتهم</w:t>
+      </w:r>
+      <w:r>
+        <w:rPr>
+          <w:rFonts w:hint="cs"/>
+          <w:noProof/>
+          <w:rtl/>
+          <w:lang w:val="en-US"/>
+        </w:rPr>
+        <w:t xml:space="preserve"> وتسجيل الدخول وتوليد</w:t>
+      </w:r>
+      <w:r>
+        <w:rPr>
+          <w:rFonts w:hint="cs"/>
+          <w:noProof/>
+          <w:rtl/>
+          <w:lang w:val="en-US"/>
+        </w:rPr>
+        <w:t xml:space="preserve"> معرفات خاصة بكل مستخدم </w:t>
+      </w:r>
+      <w:r>
+        <w:rPr>
+          <w:noProof/>
+          <w:lang w:val="en-US"/>
+        </w:rPr>
         <w:t>(</w:t>
       </w:r>
       <w:r>
@@ -17819,7 +18490,7 @@
           <w:noProof/>
           <w:lang w:val="en-US"/>
         </w:rPr>
-        <w:t>Mediator</w:t>
+        <w:t>JWT tokens</w:t>
       </w:r>
       <w:r>
         <w:rPr>
@@ -17835,84 +18506,78 @@
           <w:rtl/>
           <w:lang w:val="en-US"/>
         </w:rPr>
+        <w:t>.</w:t>
+      </w:r>
+    </w:p>
+    <w:p>
+      <w:pPr>
+        <w:pStyle w:val="2"/>
+        <w:rPr>
+          <w:rtl/>
+        </w:rPr>
+      </w:pPr>
+      <w:r>
+        <w:lastRenderedPageBreak/>
+        <w:t>-</w:t>
+      </w:r>
+      <w:r>
+        <w:t>5</w:t>
+      </w:r>
+      <w:r>
+        <w:t>.3.</w:t>
+      </w:r>
+      <w:r>
+        <w:t>2</w:t>
+      </w:r>
+      <w:r>
+        <w:rPr>
+          <w:rFonts w:hint="cs"/>
+          <w:rtl/>
+        </w:rPr>
         <w:t xml:space="preserve"> </w:t>
       </w:r>
       <w:r>
         <w:rPr>
           <w:rFonts w:hint="cs"/>
-          <w:noProof/>
-          <w:rtl/>
-          <w:lang w:val="en-US"/>
-        </w:rPr>
-        <w:t xml:space="preserve">الذي يقوم </w:t>
-      </w:r>
-      <w:r>
-        <w:rPr>
-          <w:rFonts w:hint="cs"/>
-          <w:noProof/>
-          <w:rtl/>
-          <w:lang w:val="en-US"/>
-        </w:rPr>
-        <w:t xml:space="preserve">بمقاطعة جميع الطلبات الداخلة للنظام </w:t>
-      </w:r>
-      <w:r>
-        <w:rPr>
-          <w:rFonts w:hint="cs"/>
-          <w:noProof/>
-          <w:rtl/>
-          <w:lang w:val="en-US"/>
-        </w:rPr>
-        <w:t xml:space="preserve">ويقوم بتسجيلها </w:t>
-      </w:r>
-      <w:r>
-        <w:rPr>
-          <w:noProof/>
-          <w:lang w:val="en-US"/>
-        </w:rPr>
-        <w:t>(Auditing)</w:t>
-      </w:r>
-      <w:r>
-        <w:rPr>
-          <w:rFonts w:hint="cs"/>
-          <w:noProof/>
-          <w:rtl/>
-          <w:lang w:val="en-US"/>
-        </w:rPr>
-        <w:t xml:space="preserve"> </w:t>
-      </w:r>
-      <w:r>
-        <w:rPr>
-          <w:rFonts w:hint="cs"/>
-          <w:noProof/>
-          <w:rtl/>
-          <w:lang w:val="en-US"/>
-        </w:rPr>
-        <w:t xml:space="preserve">من أجل </w:t>
-      </w:r>
-      <w:r>
-        <w:rPr>
-          <w:rFonts w:hint="cs"/>
-          <w:noProof/>
-          <w:rtl/>
-          <w:lang w:val="en-US"/>
-        </w:rPr>
-        <w:t>متابعة سلوك المستخدمين.</w:t>
-      </w:r>
-    </w:p>
-    <w:p>
-      <w:pPr>
-        <w:pStyle w:val="a9"/>
-        <w:rPr>
-          <w:noProof/>
-          <w:rtl/>
-        </w:rPr>
-      </w:pPr>
-    </w:p>
-    <w:p>
-      <w:pPr>
-        <w:pStyle w:val="a9"/>
-        <w:rPr>
-          <w:noProof/>
+          <w:rtl/>
+        </w:rPr>
+        <w:t xml:space="preserve">خدمة </w:t>
+      </w:r>
+      <w:r>
+        <w:rPr>
+          <w:rFonts w:hint="cs"/>
+          <w:rtl/>
+        </w:rPr>
+        <w:t>واجهة المستخدم</w:t>
+      </w:r>
+    </w:p>
+    <w:p>
+      <w:pPr>
+        <w:pStyle w:val="a9"/>
+        <w:rPr>
+          <w:rtl/>
+          <w:lang w:val="en-US"/>
+        </w:rPr>
+      </w:pPr>
+    </w:p>
+    <w:p>
+      <w:pPr>
+        <w:pStyle w:val="a9"/>
+        <w:rPr>
+          <w:noProof/>
+          <w:rtl/>
+          <w:lang w:val="en-US"/>
+        </w:rPr>
+      </w:pPr>
+    </w:p>
+    <w:p>
+      <w:pPr>
+        <w:pStyle w:val="a9"/>
+        <w:rPr>
+          <w:rFonts w:hint="cs"/>
+          <w:noProof/>
+          <w:rtl/>
+          <w:lang w:val="en-US"/>
         </w:rPr>
       </w:pPr>
     </w:p>
@@ -19373,6 +20038,119 @@
     </w:lvl>
   </w:abstractNum>
   <w:abstractNum w:abstractNumId="21" w15:restartNumberingAfterBreak="0">
+    <w:nsid w:val="14D56F88"/>
+    <w:multiLevelType w:val="hybridMultilevel"/>
+    <w:tmpl w:val="29E244A0"/>
+    <w:lvl w:ilvl="0" w:tplc="04090001">
+      <w:start w:val="1"/>
+      <w:numFmt w:val="bullet"/>
+      <w:lvlText w:val=""/>
+      <w:lvlJc w:val="left"/>
+      <w:pPr>
+        <w:ind w:left="720" w:hanging="360"/>
+      </w:pPr>
+      <w:rPr>
+        <w:rFonts w:ascii="Symbol" w:hAnsi="Symbol" w:hint="default"/>
+      </w:rPr>
+    </w:lvl>
+    <w:lvl w:ilvl="1" w:tplc="04090003" w:tentative="1">
+      <w:start w:val="1"/>
+      <w:numFmt w:val="bullet"/>
+      <w:lvlText w:val="o"/>
+      <w:lvlJc w:val="left"/>
+      <w:pPr>
+        <w:ind w:left="1440" w:hanging="360"/>
+      </w:pPr>
+      <w:rPr>
+        <w:rFonts w:ascii="Courier New" w:hAnsi="Courier New" w:cs="Courier New" w:hint="default"/>
+      </w:rPr>
+    </w:lvl>
+    <w:lvl w:ilvl="2" w:tplc="04090005" w:tentative="1">
+      <w:start w:val="1"/>
+      <w:numFmt w:val="bullet"/>
+      <w:lvlText w:val=""/>
+      <w:lvlJc w:val="left"/>
+      <w:pPr>
+        <w:ind w:left="2160" w:hanging="360"/>
+      </w:pPr>
+      <w:rPr>
+        <w:rFonts w:ascii="Wingdings" w:hAnsi="Wingdings" w:hint="default"/>
+      </w:rPr>
+    </w:lvl>
+    <w:lvl w:ilvl="3" w:tplc="04090001" w:tentative="1">
+      <w:start w:val="1"/>
+      <w:numFmt w:val="bullet"/>
+      <w:lvlText w:val=""/>
+      <w:lvlJc w:val="left"/>
+      <w:pPr>
+        <w:ind w:left="2880" w:hanging="360"/>
+      </w:pPr>
+      <w:rPr>
+        <w:rFonts w:ascii="Symbol" w:hAnsi="Symbol" w:hint="default"/>
+      </w:rPr>
+    </w:lvl>
+    <w:lvl w:ilvl="4" w:tplc="04090003" w:tentative="1">
+      <w:start w:val="1"/>
+      <w:numFmt w:val="bullet"/>
+      <w:lvlText w:val="o"/>
+      <w:lvlJc w:val="left"/>
+      <w:pPr>
+        <w:ind w:left="3600" w:hanging="360"/>
+      </w:pPr>
+      <w:rPr>
+        <w:rFonts w:ascii="Courier New" w:hAnsi="Courier New" w:cs="Courier New" w:hint="default"/>
+      </w:rPr>
+    </w:lvl>
+    <w:lvl w:ilvl="5" w:tplc="04090005" w:tentative="1">
+      <w:start w:val="1"/>
+      <w:numFmt w:val="bullet"/>
+      <w:lvlText w:val=""/>
+      <w:lvlJc w:val="left"/>
+      <w:pPr>
+        <w:ind w:left="4320" w:hanging="360"/>
+      </w:pPr>
+      <w:rPr>
+        <w:rFonts w:ascii="Wingdings" w:hAnsi="Wingdings" w:hint="default"/>
+      </w:rPr>
+    </w:lvl>
+    <w:lvl w:ilvl="6" w:tplc="04090001" w:tentative="1">
+      <w:start w:val="1"/>
+      <w:numFmt w:val="bullet"/>
+      <w:lvlText w:val=""/>
+      <w:lvlJc w:val="left"/>
+      <w:pPr>
+        <w:ind w:left="5040" w:hanging="360"/>
+      </w:pPr>
+      <w:rPr>
+        <w:rFonts w:ascii="Symbol" w:hAnsi="Symbol" w:hint="default"/>
+      </w:rPr>
+    </w:lvl>
+    <w:lvl w:ilvl="7" w:tplc="04090003" w:tentative="1">
+      <w:start w:val="1"/>
+      <w:numFmt w:val="bullet"/>
+      <w:lvlText w:val="o"/>
+      <w:lvlJc w:val="left"/>
+      <w:pPr>
+        <w:ind w:left="5760" w:hanging="360"/>
+      </w:pPr>
+      <w:rPr>
+        <w:rFonts w:ascii="Courier New" w:hAnsi="Courier New" w:cs="Courier New" w:hint="default"/>
+      </w:rPr>
+    </w:lvl>
+    <w:lvl w:ilvl="8" w:tplc="04090005" w:tentative="1">
+      <w:start w:val="1"/>
+      <w:numFmt w:val="bullet"/>
+      <w:lvlText w:val=""/>
+      <w:lvlJc w:val="left"/>
+      <w:pPr>
+        <w:ind w:left="6480" w:hanging="360"/>
+      </w:pPr>
+      <w:rPr>
+        <w:rFonts w:ascii="Wingdings" w:hAnsi="Wingdings" w:hint="default"/>
+      </w:rPr>
+    </w:lvl>
+  </w:abstractNum>
+  <w:abstractNum w:abstractNumId="22" w15:restartNumberingAfterBreak="0">
     <w:nsid w:val="17670E2C"/>
     <w:multiLevelType w:val="hybridMultilevel"/>
     <w:tmpl w:val="DDD2447C"/>
@@ -19461,7 +20239,7 @@
       </w:pPr>
     </w:lvl>
   </w:abstractNum>
-  <w:abstractNum w:abstractNumId="22" w15:restartNumberingAfterBreak="0">
+  <w:abstractNum w:abstractNumId="23" w15:restartNumberingAfterBreak="0">
     <w:nsid w:val="1A590819"/>
     <w:multiLevelType w:val="multilevel"/>
     <w:tmpl w:val="C964A6F6"/>
@@ -19550,7 +20328,7 @@
       </w:pPr>
     </w:lvl>
   </w:abstractNum>
-  <w:abstractNum w:abstractNumId="23" w15:restartNumberingAfterBreak="0">
+  <w:abstractNum w:abstractNumId="24" w15:restartNumberingAfterBreak="0">
     <w:nsid w:val="1FC9141D"/>
     <w:multiLevelType w:val="multilevel"/>
     <w:tmpl w:val="81341C32"/>
@@ -19672,7 +20450,7 @@
       </w:rPr>
     </w:lvl>
   </w:abstractNum>
-  <w:abstractNum w:abstractNumId="24" w15:restartNumberingAfterBreak="0">
+  <w:abstractNum w:abstractNumId="25" w15:restartNumberingAfterBreak="0">
     <w:nsid w:val="20CB4C5D"/>
     <w:multiLevelType w:val="hybridMultilevel"/>
     <w:tmpl w:val="F3162684"/>
@@ -19761,7 +20539,7 @@
       </w:pPr>
     </w:lvl>
   </w:abstractNum>
-  <w:abstractNum w:abstractNumId="25" w15:restartNumberingAfterBreak="0">
+  <w:abstractNum w:abstractNumId="26" w15:restartNumberingAfterBreak="0">
     <w:nsid w:val="213651A8"/>
     <w:multiLevelType w:val="multilevel"/>
     <w:tmpl w:val="6B426354"/>
@@ -19847,7 +20625,7 @@
       </w:pPr>
     </w:lvl>
   </w:abstractNum>
-  <w:abstractNum w:abstractNumId="26" w15:restartNumberingAfterBreak="0">
+  <w:abstractNum w:abstractNumId="27" w15:restartNumberingAfterBreak="0">
     <w:nsid w:val="24B27CA0"/>
     <w:multiLevelType w:val="hybridMultilevel"/>
     <w:tmpl w:val="AE3E10C8"/>
@@ -19960,7 +20738,7 @@
       </w:rPr>
     </w:lvl>
   </w:abstractNum>
-  <w:abstractNum w:abstractNumId="27" w15:restartNumberingAfterBreak="0">
+  <w:abstractNum w:abstractNumId="28" w15:restartNumberingAfterBreak="0">
     <w:nsid w:val="29252804"/>
     <w:multiLevelType w:val="hybridMultilevel"/>
     <w:tmpl w:val="AEF0AF28"/>
@@ -20050,7 +20828,7 @@
       </w:pPr>
     </w:lvl>
   </w:abstractNum>
-  <w:abstractNum w:abstractNumId="28" w15:restartNumberingAfterBreak="0">
+  <w:abstractNum w:abstractNumId="29" w15:restartNumberingAfterBreak="0">
     <w:nsid w:val="29282AAA"/>
     <w:multiLevelType w:val="hybridMultilevel"/>
     <w:tmpl w:val="F566CE16"/>
@@ -20163,7 +20941,7 @@
       </w:rPr>
     </w:lvl>
   </w:abstractNum>
-  <w:abstractNum w:abstractNumId="29" w15:restartNumberingAfterBreak="0">
+  <w:abstractNum w:abstractNumId="30" w15:restartNumberingAfterBreak="0">
     <w:nsid w:val="2F2312AE"/>
     <w:multiLevelType w:val="multilevel"/>
     <w:tmpl w:val="8DE4CAEC"/>
@@ -20250,7 +21028,7 @@
       </w:pPr>
     </w:lvl>
   </w:abstractNum>
-  <w:abstractNum w:abstractNumId="30" w15:restartNumberingAfterBreak="0">
+  <w:abstractNum w:abstractNumId="31" w15:restartNumberingAfterBreak="0">
     <w:nsid w:val="2FB15DDE"/>
     <w:multiLevelType w:val="multilevel"/>
     <w:tmpl w:val="723CF01E"/>
@@ -20336,7 +21114,7 @@
       </w:pPr>
     </w:lvl>
   </w:abstractNum>
-  <w:abstractNum w:abstractNumId="31" w15:restartNumberingAfterBreak="0">
+  <w:abstractNum w:abstractNumId="32" w15:restartNumberingAfterBreak="0">
     <w:nsid w:val="3BA4447A"/>
     <w:multiLevelType w:val="hybridMultilevel"/>
     <w:tmpl w:val="6750EEC4"/>
@@ -20426,7 +21204,7 @@
       </w:pPr>
     </w:lvl>
   </w:abstractNum>
-  <w:abstractNum w:abstractNumId="32" w15:restartNumberingAfterBreak="0">
+  <w:abstractNum w:abstractNumId="33" w15:restartNumberingAfterBreak="0">
     <w:nsid w:val="3BB42297"/>
     <w:multiLevelType w:val="multilevel"/>
     <w:tmpl w:val="0409001F"/>
@@ -20512,7 +21290,7 @@
       </w:pPr>
     </w:lvl>
   </w:abstractNum>
-  <w:abstractNum w:abstractNumId="33" w15:restartNumberingAfterBreak="0">
+  <w:abstractNum w:abstractNumId="34" w15:restartNumberingAfterBreak="0">
     <w:nsid w:val="3DEC5932"/>
     <w:multiLevelType w:val="hybridMultilevel"/>
     <w:tmpl w:val="476C8D58"/>
@@ -20625,7 +21403,7 @@
       </w:rPr>
     </w:lvl>
   </w:abstractNum>
-  <w:abstractNum w:abstractNumId="34" w15:restartNumberingAfterBreak="0">
+  <w:abstractNum w:abstractNumId="35" w15:restartNumberingAfterBreak="0">
     <w:nsid w:val="3E255B6F"/>
     <w:multiLevelType w:val="hybridMultilevel"/>
     <w:tmpl w:val="A7DE60BC"/>
@@ -20711,7 +21489,7 @@
       </w:pPr>
     </w:lvl>
   </w:abstractNum>
-  <w:abstractNum w:abstractNumId="35" w15:restartNumberingAfterBreak="0">
+  <w:abstractNum w:abstractNumId="36" w15:restartNumberingAfterBreak="0">
     <w:nsid w:val="4BD33544"/>
     <w:multiLevelType w:val="multilevel"/>
     <w:tmpl w:val="0409001D"/>
@@ -20805,7 +21583,7 @@
       </w:pPr>
     </w:lvl>
   </w:abstractNum>
-  <w:abstractNum w:abstractNumId="36" w15:restartNumberingAfterBreak="0">
+  <w:abstractNum w:abstractNumId="37" w15:restartNumberingAfterBreak="0">
     <w:nsid w:val="4CF469E0"/>
     <w:multiLevelType w:val="hybridMultilevel"/>
     <w:tmpl w:val="0EDEAD5C"/>
@@ -20918,7 +21696,7 @@
       </w:rPr>
     </w:lvl>
   </w:abstractNum>
-  <w:abstractNum w:abstractNumId="37" w15:restartNumberingAfterBreak="0">
+  <w:abstractNum w:abstractNumId="38" w15:restartNumberingAfterBreak="0">
     <w:nsid w:val="4EC51D95"/>
     <w:multiLevelType w:val="hybridMultilevel"/>
     <w:tmpl w:val="4C5E043C"/>
@@ -21004,7 +21782,7 @@
       </w:pPr>
     </w:lvl>
   </w:abstractNum>
-  <w:abstractNum w:abstractNumId="38" w15:restartNumberingAfterBreak="0">
+  <w:abstractNum w:abstractNumId="39" w15:restartNumberingAfterBreak="0">
     <w:nsid w:val="54825530"/>
     <w:multiLevelType w:val="hybridMultilevel"/>
     <w:tmpl w:val="66A2DAD8"/>
@@ -21090,13 +21868,13 @@
       </w:pPr>
     </w:lvl>
   </w:abstractNum>
-  <w:abstractNum w:abstractNumId="39" w15:restartNumberingAfterBreak="0">
+  <w:abstractNum w:abstractNumId="40" w15:restartNumberingAfterBreak="0">
     <w:nsid w:val="5BEA7486"/>
     <w:multiLevelType w:val="multilevel"/>
     <w:tmpl w:val="8DE4CAEC"/>
     <w:numStyleLink w:val="a1"/>
   </w:abstractNum>
-  <w:abstractNum w:abstractNumId="40" w15:restartNumberingAfterBreak="0">
+  <w:abstractNum w:abstractNumId="41" w15:restartNumberingAfterBreak="0">
     <w:nsid w:val="613F0528"/>
     <w:multiLevelType w:val="hybridMultilevel"/>
     <w:tmpl w:val="DB8AF8DE"/>
@@ -21209,7 +21987,7 @@
       </w:rPr>
     </w:lvl>
   </w:abstractNum>
-  <w:abstractNum w:abstractNumId="41" w15:restartNumberingAfterBreak="0">
+  <w:abstractNum w:abstractNumId="42" w15:restartNumberingAfterBreak="0">
     <w:nsid w:val="63200DC0"/>
     <w:multiLevelType w:val="hybridMultilevel"/>
     <w:tmpl w:val="4252C666"/>
@@ -21299,7 +22077,7 @@
       </w:pPr>
     </w:lvl>
   </w:abstractNum>
-  <w:abstractNum w:abstractNumId="42" w15:restartNumberingAfterBreak="0">
+  <w:abstractNum w:abstractNumId="43" w15:restartNumberingAfterBreak="0">
     <w:nsid w:val="672C433A"/>
     <w:multiLevelType w:val="multilevel"/>
     <w:tmpl w:val="6F92C8A0"/>
@@ -21421,7 +22199,7 @@
       </w:rPr>
     </w:lvl>
   </w:abstractNum>
-  <w:abstractNum w:abstractNumId="43" w15:restartNumberingAfterBreak="0">
+  <w:abstractNum w:abstractNumId="44" w15:restartNumberingAfterBreak="0">
     <w:nsid w:val="691B7296"/>
     <w:multiLevelType w:val="hybridMultilevel"/>
     <w:tmpl w:val="621C4E6C"/>
@@ -21534,7 +22312,7 @@
       </w:rPr>
     </w:lvl>
   </w:abstractNum>
-  <w:abstractNum w:abstractNumId="44" w15:restartNumberingAfterBreak="0">
+  <w:abstractNum w:abstractNumId="45" w15:restartNumberingAfterBreak="0">
     <w:nsid w:val="6C750D71"/>
     <w:multiLevelType w:val="multilevel"/>
     <w:tmpl w:val="0409001D"/>
@@ -21620,7 +22398,7 @@
       </w:pPr>
     </w:lvl>
   </w:abstractNum>
-  <w:abstractNum w:abstractNumId="45" w15:restartNumberingAfterBreak="0">
+  <w:abstractNum w:abstractNumId="46" w15:restartNumberingAfterBreak="0">
     <w:nsid w:val="6F3800D4"/>
     <w:multiLevelType w:val="hybridMultilevel"/>
     <w:tmpl w:val="E6C8069C"/>
@@ -21733,7 +22511,120 @@
       </w:rPr>
     </w:lvl>
   </w:abstractNum>
-  <w:abstractNum w:abstractNumId="46" w15:restartNumberingAfterBreak="0">
+  <w:abstractNum w:abstractNumId="47" w15:restartNumberingAfterBreak="0">
+    <w:nsid w:val="73F30516"/>
+    <w:multiLevelType w:val="hybridMultilevel"/>
+    <w:tmpl w:val="AA029912"/>
+    <w:lvl w:ilvl="0" w:tplc="04090001">
+      <w:start w:val="1"/>
+      <w:numFmt w:val="bullet"/>
+      <w:lvlText w:val=""/>
+      <w:lvlJc w:val="left"/>
+      <w:pPr>
+        <w:ind w:left="720" w:hanging="360"/>
+      </w:pPr>
+      <w:rPr>
+        <w:rFonts w:ascii="Symbol" w:hAnsi="Symbol" w:hint="default"/>
+      </w:rPr>
+    </w:lvl>
+    <w:lvl w:ilvl="1" w:tplc="04090003" w:tentative="1">
+      <w:start w:val="1"/>
+      <w:numFmt w:val="bullet"/>
+      <w:lvlText w:val="o"/>
+      <w:lvlJc w:val="left"/>
+      <w:pPr>
+        <w:ind w:left="1440" w:hanging="360"/>
+      </w:pPr>
+      <w:rPr>
+        <w:rFonts w:ascii="Courier New" w:hAnsi="Courier New" w:cs="Courier New" w:hint="default"/>
+      </w:rPr>
+    </w:lvl>
+    <w:lvl w:ilvl="2" w:tplc="04090005" w:tentative="1">
+      <w:start w:val="1"/>
+      <w:numFmt w:val="bullet"/>
+      <w:lvlText w:val=""/>
+      <w:lvlJc w:val="left"/>
+      <w:pPr>
+        <w:ind w:left="2160" w:hanging="360"/>
+      </w:pPr>
+      <w:rPr>
+        <w:rFonts w:ascii="Wingdings" w:hAnsi="Wingdings" w:hint="default"/>
+      </w:rPr>
+    </w:lvl>
+    <w:lvl w:ilvl="3" w:tplc="04090001" w:tentative="1">
+      <w:start w:val="1"/>
+      <w:numFmt w:val="bullet"/>
+      <w:lvlText w:val=""/>
+      <w:lvlJc w:val="left"/>
+      <w:pPr>
+        <w:ind w:left="2880" w:hanging="360"/>
+      </w:pPr>
+      <w:rPr>
+        <w:rFonts w:ascii="Symbol" w:hAnsi="Symbol" w:hint="default"/>
+      </w:rPr>
+    </w:lvl>
+    <w:lvl w:ilvl="4" w:tplc="04090003" w:tentative="1">
+      <w:start w:val="1"/>
+      <w:numFmt w:val="bullet"/>
+      <w:lvlText w:val="o"/>
+      <w:lvlJc w:val="left"/>
+      <w:pPr>
+        <w:ind w:left="3600" w:hanging="360"/>
+      </w:pPr>
+      <w:rPr>
+        <w:rFonts w:ascii="Courier New" w:hAnsi="Courier New" w:cs="Courier New" w:hint="default"/>
+      </w:rPr>
+    </w:lvl>
+    <w:lvl w:ilvl="5" w:tplc="04090005" w:tentative="1">
+      <w:start w:val="1"/>
+      <w:numFmt w:val="bullet"/>
+      <w:lvlText w:val=""/>
+      <w:lvlJc w:val="left"/>
+      <w:pPr>
+        <w:ind w:left="4320" w:hanging="360"/>
+      </w:pPr>
+      <w:rPr>
+        <w:rFonts w:ascii="Wingdings" w:hAnsi="Wingdings" w:hint="default"/>
+      </w:rPr>
+    </w:lvl>
+    <w:lvl w:ilvl="6" w:tplc="04090001" w:tentative="1">
+      <w:start w:val="1"/>
+      <w:numFmt w:val="bullet"/>
+      <w:lvlText w:val=""/>
+      <w:lvlJc w:val="left"/>
+      <w:pPr>
+        <w:ind w:left="5040" w:hanging="360"/>
+      </w:pPr>
+      <w:rPr>
+        <w:rFonts w:ascii="Symbol" w:hAnsi="Symbol" w:hint="default"/>
+      </w:rPr>
+    </w:lvl>
+    <w:lvl w:ilvl="7" w:tplc="04090003" w:tentative="1">
+      <w:start w:val="1"/>
+      <w:numFmt w:val="bullet"/>
+      <w:lvlText w:val="o"/>
+      <w:lvlJc w:val="left"/>
+      <w:pPr>
+        <w:ind w:left="5760" w:hanging="360"/>
+      </w:pPr>
+      <w:rPr>
+        <w:rFonts w:ascii="Courier New" w:hAnsi="Courier New" w:cs="Courier New" w:hint="default"/>
+      </w:rPr>
+    </w:lvl>
+    <w:lvl w:ilvl="8" w:tplc="04090005" w:tentative="1">
+      <w:start w:val="1"/>
+      <w:numFmt w:val="bullet"/>
+      <w:lvlText w:val=""/>
+      <w:lvlJc w:val="left"/>
+      <w:pPr>
+        <w:ind w:left="6480" w:hanging="360"/>
+      </w:pPr>
+      <w:rPr>
+        <w:rFonts w:ascii="Wingdings" w:hAnsi="Wingdings" w:hint="default"/>
+      </w:rPr>
+    </w:lvl>
+  </w:abstractNum>
+  <w:abstractNum w:abstractNumId="48" w15:restartNumberingAfterBreak="0">
     <w:nsid w:val="7E857E2A"/>
     <w:multiLevelType w:val="multilevel"/>
     <w:tmpl w:val="040C001F"/>
@@ -21820,7 +22711,7 @@
     </w:lvl>
   </w:abstractNum>
   <w:num w:numId="1" w16cid:durableId="927078015">
-    <w:abstractNumId w:val="30"/>
+    <w:abstractNumId w:val="31"/>
   </w:num>
   <w:num w:numId="2" w16cid:durableId="1148403106">
     <w:abstractNumId w:val="15"/>
@@ -21829,7 +22720,7 @@
     <w:abstractNumId w:val="12"/>
   </w:num>
   <w:num w:numId="4" w16cid:durableId="1533879795">
-    <w:abstractNumId w:val="46"/>
+    <w:abstractNumId w:val="48"/>
   </w:num>
   <w:num w:numId="5" w16cid:durableId="1509563512">
     <w:abstractNumId w:val="12"/>
@@ -21865,7 +22756,7 @@
     <w:abstractNumId w:val="12"/>
   </w:num>
   <w:num w:numId="7" w16cid:durableId="227571818">
-    <w:abstractNumId w:val="30"/>
+    <w:abstractNumId w:val="31"/>
     <w:lvlOverride w:ilvl="0">
       <w:startOverride w:val="1"/>
     </w:lvlOverride>
@@ -21895,10 +22786,10 @@
     </w:lvlOverride>
   </w:num>
   <w:num w:numId="8" w16cid:durableId="1801533428">
-    <w:abstractNumId w:val="22"/>
+    <w:abstractNumId w:val="23"/>
   </w:num>
   <w:num w:numId="9" w16cid:durableId="744106482">
-    <w:abstractNumId w:val="32"/>
+    <w:abstractNumId w:val="33"/>
   </w:num>
   <w:num w:numId="10" w16cid:durableId="641422707">
     <w:abstractNumId w:val="9"/>
@@ -21931,28 +22822,28 @@
     <w:abstractNumId w:val="0"/>
   </w:num>
   <w:num w:numId="20" w16cid:durableId="1799644338">
-    <w:abstractNumId w:val="21"/>
+    <w:abstractNumId w:val="22"/>
   </w:num>
   <w:num w:numId="21" w16cid:durableId="457995799">
     <w:abstractNumId w:val="13"/>
   </w:num>
   <w:num w:numId="22" w16cid:durableId="1012799930">
-    <w:abstractNumId w:val="29"/>
+    <w:abstractNumId w:val="30"/>
   </w:num>
   <w:num w:numId="23" w16cid:durableId="1952126346">
-    <w:abstractNumId w:val="39"/>
+    <w:abstractNumId w:val="40"/>
   </w:num>
   <w:num w:numId="24" w16cid:durableId="48500460">
     <w:abstractNumId w:val="17"/>
   </w:num>
   <w:num w:numId="25" w16cid:durableId="577445911">
-    <w:abstractNumId w:val="25"/>
+    <w:abstractNumId w:val="26"/>
   </w:num>
   <w:num w:numId="26" w16cid:durableId="187645963">
-    <w:abstractNumId w:val="44"/>
+    <w:abstractNumId w:val="45"/>
   </w:num>
   <w:num w:numId="27" w16cid:durableId="905528888">
-    <w:abstractNumId w:val="35"/>
+    <w:abstractNumId w:val="36"/>
   </w:num>
   <w:num w:numId="28" w16cid:durableId="1896431686">
     <w:abstractNumId w:val="11"/>
@@ -21976,52 +22867,52 @@
     </w:lvlOverride>
   </w:num>
   <w:num w:numId="29" w16cid:durableId="1943299662">
-    <w:abstractNumId w:val="38"/>
+    <w:abstractNumId w:val="39"/>
   </w:num>
   <w:num w:numId="30" w16cid:durableId="302275538">
-    <w:abstractNumId w:val="34"/>
+    <w:abstractNumId w:val="35"/>
   </w:num>
   <w:num w:numId="31" w16cid:durableId="383020297">
     <w:abstractNumId w:val="18"/>
   </w:num>
   <w:num w:numId="32" w16cid:durableId="461532647">
-    <w:abstractNumId w:val="38"/>
+    <w:abstractNumId w:val="39"/>
   </w:num>
   <w:num w:numId="33" w16cid:durableId="1130320943">
+    <w:abstractNumId w:val="43"/>
+  </w:num>
+  <w:num w:numId="34" w16cid:durableId="777070673">
+    <w:abstractNumId w:val="24"/>
+  </w:num>
+  <w:num w:numId="35" w16cid:durableId="1042903490">
+    <w:abstractNumId w:val="37"/>
+  </w:num>
+  <w:num w:numId="36" w16cid:durableId="1372071550">
     <w:abstractNumId w:val="42"/>
   </w:num>
-  <w:num w:numId="34" w16cid:durableId="777070673">
-    <w:abstractNumId w:val="23"/>
-  </w:num>
-  <w:num w:numId="35" w16cid:durableId="1042903490">
-    <w:abstractNumId w:val="36"/>
-  </w:num>
-  <w:num w:numId="36" w16cid:durableId="1372071550">
-    <w:abstractNumId w:val="41"/>
-  </w:num>
   <w:num w:numId="37" w16cid:durableId="812866860">
-    <w:abstractNumId w:val="31"/>
+    <w:abstractNumId w:val="32"/>
   </w:num>
   <w:num w:numId="38" w16cid:durableId="1251159520">
-    <w:abstractNumId w:val="33"/>
+    <w:abstractNumId w:val="34"/>
   </w:num>
   <w:num w:numId="39" w16cid:durableId="768358840">
-    <w:abstractNumId w:val="27"/>
+    <w:abstractNumId w:val="28"/>
   </w:num>
   <w:num w:numId="40" w16cid:durableId="1350528547">
     <w:abstractNumId w:val="10"/>
   </w:num>
   <w:num w:numId="41" w16cid:durableId="2038651856">
-    <w:abstractNumId w:val="24"/>
+    <w:abstractNumId w:val="25"/>
   </w:num>
   <w:num w:numId="42" w16cid:durableId="493880573">
-    <w:abstractNumId w:val="37"/>
+    <w:abstractNumId w:val="38"/>
   </w:num>
   <w:num w:numId="43" w16cid:durableId="366222133">
     <w:abstractNumId w:val="16"/>
   </w:num>
   <w:num w:numId="44" w16cid:durableId="2039622157">
-    <w:abstractNumId w:val="43"/>
+    <w:abstractNumId w:val="44"/>
   </w:num>
   <w:num w:numId="45" w16cid:durableId="1222640603">
     <w:abstractNumId w:val="19"/>
@@ -22030,19 +22921,25 @@
     <w:abstractNumId w:val="14"/>
   </w:num>
   <w:num w:numId="47" w16cid:durableId="642469817">
-    <w:abstractNumId w:val="26"/>
+    <w:abstractNumId w:val="27"/>
   </w:num>
   <w:num w:numId="48" w16cid:durableId="2079285283">
-    <w:abstractNumId w:val="45"/>
+    <w:abstractNumId w:val="46"/>
   </w:num>
   <w:num w:numId="49" w16cid:durableId="539632544">
-    <w:abstractNumId w:val="40"/>
+    <w:abstractNumId w:val="41"/>
   </w:num>
   <w:num w:numId="50" w16cid:durableId="35617820">
     <w:abstractNumId w:val="20"/>
   </w:num>
   <w:num w:numId="51" w16cid:durableId="842475706">
-    <w:abstractNumId w:val="28"/>
+    <w:abstractNumId w:val="29"/>
+  </w:num>
+  <w:num w:numId="52" w16cid:durableId="41254900">
+    <w:abstractNumId w:val="21"/>
+  </w:num>
+  <w:num w:numId="53" w16cid:durableId="1331641951">
+    <w:abstractNumId w:val="47"/>
   </w:num>
   <w:numIdMacAtCleanup w:val="3"/>
 </w:numbering>

</xml_diff>

<commit_message>
not sad at all
</commit_message>
<xml_diff>
--- a/تقرير المشروع.docx
+++ b/تقرير المشروع.docx
@@ -2321,7 +2321,7 @@
           <w:noProof/>
         </w:rPr>
         <w:drawing>
-          <wp:anchor distT="0" distB="0" distL="114300" distR="114300" simplePos="0" relativeHeight="251663360" behindDoc="1" locked="0" layoutInCell="1" allowOverlap="1" wp14:anchorId="47770056" wp14:editId="40983340">
+          <wp:anchor distT="0" distB="0" distL="114300" distR="114300" simplePos="0" relativeHeight="251663360" behindDoc="1" locked="0" layoutInCell="1" allowOverlap="1" wp14:anchorId="47770056" wp14:editId="3B0FE3E8">
             <wp:simplePos x="0" y="0"/>
             <wp:positionH relativeFrom="margin">
               <wp:align>center</wp:align>
@@ -2668,7 +2668,7 @@
         </w:rPr>
         <w:lastRenderedPageBreak/>
         <w:drawing>
-          <wp:anchor distT="0" distB="0" distL="114300" distR="114300" simplePos="0" relativeHeight="251665408" behindDoc="0" locked="0" layoutInCell="1" allowOverlap="1" wp14:anchorId="1D2715DC" wp14:editId="1B8E63D2">
+          <wp:anchor distT="0" distB="0" distL="114300" distR="114300" simplePos="0" relativeHeight="251665408" behindDoc="0" locked="0" layoutInCell="1" allowOverlap="1" wp14:anchorId="1D2715DC" wp14:editId="0DD18CB6">
             <wp:simplePos x="0" y="0"/>
             <wp:positionH relativeFrom="margin">
               <wp:align>center</wp:align>
@@ -8510,7 +8510,21 @@
         <w:rPr>
           <w:lang w:val="en-US"/>
         </w:rPr>
-        <w:t>(large language models llms)</w:t>
+        <w:t xml:space="preserve">(large language models </w:t>
+      </w:r>
+      <w:proofErr w:type="spellStart"/>
+      <w:r>
+        <w:rPr>
+          <w:lang w:val="en-US"/>
+        </w:rPr>
+        <w:t>llms</w:t>
+      </w:r>
+      <w:proofErr w:type="spellEnd"/>
+      <w:r>
+        <w:rPr>
+          <w:lang w:val="en-US"/>
+        </w:rPr>
+        <w:t>)</w:t>
       </w:r>
     </w:p>
     <w:p>
@@ -9405,15 +9419,29 @@
         </w:rPr>
         <w:t xml:space="preserve"> </w:t>
       </w:r>
-      <w:hyperlink r:id="rId25" w:history="1">
-        <w:r>
-          <w:rPr>
-            <w:rStyle w:val="Hyperlink"/>
-            <w:lang w:val="en-US"/>
-          </w:rPr>
-          <w:t>arxiv.org/pdf/2406.18678</w:t>
-        </w:r>
-      </w:hyperlink>
+      <w:r>
+        <w:fldChar w:fldCharType="begin"/>
+      </w:r>
+      <w:r>
+        <w:instrText>HYPERLINK "https://arxiv.org/pdf/2406.18678"</w:instrText>
+      </w:r>
+      <w:r>
+        <w:fldChar w:fldCharType="separate"/>
+      </w:r>
+      <w:r>
+        <w:rPr>
+          <w:rStyle w:val="Hyperlink"/>
+          <w:lang w:val="en-US"/>
+        </w:rPr>
+        <w:t>arxiv.org/pdf/2406.18678</w:t>
+      </w:r>
+      <w:r>
+        <w:rPr>
+          <w:rStyle w:val="Hyperlink"/>
+          <w:lang w:val="en-US"/>
+        </w:rPr>
+        <w:fldChar w:fldCharType="end"/>
+      </w:r>
     </w:p>
     <w:p>
       <w:pPr>
@@ -9452,7 +9480,7 @@
           <w:rtl/>
         </w:rPr>
       </w:pPr>
-      <w:hyperlink r:id="rId26" w:history="1">
+      <w:hyperlink r:id="rId25" w:history="1">
         <w:r>
           <w:rPr>
             <w:rStyle w:val="Hyperlink"/>
@@ -9749,7 +9777,7 @@
           <w:lang w:val="en-US"/>
         </w:rPr>
       </w:pPr>
-      <w:hyperlink r:id="rId27" w:history="1">
+      <w:hyperlink r:id="rId26" w:history="1">
         <w:r>
           <w:rPr>
             <w:rStyle w:val="Hyperlink"/>
@@ -10018,6 +10046,232 @@
         <w:pStyle w:val="a9"/>
         <w:rPr>
           <w:rStyle w:val="Hyperlink"/>
+          <w:lang w:val="en-US"/>
+        </w:rPr>
+      </w:pPr>
+      <w:hyperlink r:id="rId27" w:history="1">
+        <w:r>
+          <w:rPr>
+            <w:rStyle w:val="Hyperlink"/>
+            <w:lang w:val="en-US"/>
+          </w:rPr>
+          <w:t>Continuous Integration and Continuous Delivery/Continuous Deployment | SpringerLink</w:t>
+        </w:r>
+      </w:hyperlink>
+    </w:p>
+    <w:p>
+      <w:pPr>
+        <w:pStyle w:val="a9"/>
+        <w:rPr>
+          <w:rStyle w:val="Hyperlink"/>
+          <w:rtl/>
+          <w:lang w:val="en-US"/>
+        </w:rPr>
+      </w:pPr>
+    </w:p>
+    <w:p>
+      <w:pPr>
+        <w:pStyle w:val="1"/>
+        <w:rPr>
+          <w:rStyle w:val="Hyperlink"/>
+          <w:color w:val="auto"/>
+          <w:u w:val="none"/>
+          <w:rtl/>
+          <w:lang w:val="en-US"/>
+        </w:rPr>
+      </w:pPr>
+      <w:r>
+        <w:t>-</w:t>
+      </w:r>
+      <w:r>
+        <w:t>10</w:t>
+      </w:r>
+      <w:r>
+        <w:t>.1</w:t>
+      </w:r>
+      <w:r>
+        <w:rPr>
+          <w:rFonts w:hint="cs"/>
+          <w:rtl/>
+        </w:rPr>
+        <w:t xml:space="preserve"> </w:t>
+      </w:r>
+      <w:r>
+        <w:rPr>
+          <w:lang w:val="en-US"/>
+        </w:rPr>
+        <w:t>Continuous Integration and Continuous Delivery</w:t>
+      </w:r>
+      <w:r>
+        <w:rPr>
+          <w:lang w:val="en-US"/>
+        </w:rPr>
+        <w:t xml:space="preserve"> (CI</w:t>
+      </w:r>
+      <w:r>
+        <w:rPr>
+          <w:lang w:val="en-US"/>
+        </w:rPr>
+        <w:t xml:space="preserve"> / </w:t>
+      </w:r>
+      <w:r>
+        <w:rPr>
+          <w:lang w:val="en-US"/>
+        </w:rPr>
+        <w:t>CD)</w:t>
+      </w:r>
+    </w:p>
+    <w:p>
+      <w:pPr>
+        <w:pStyle w:val="a9"/>
+        <w:rPr>
+          <w:rStyle w:val="Hyperlink"/>
+          <w:rtl/>
+          <w:lang w:val="en-US"/>
+        </w:rPr>
+      </w:pPr>
+      <w:r>
+        <w:rPr>
+          <w:rtl/>
+          <w:lang w:val="en-US"/>
+        </w:rPr>
+        <w:t>يعد التكامل المستمر (</w:t>
+      </w:r>
+      <w:r>
+        <w:rPr>
+          <w:lang w:val="en-US"/>
+        </w:rPr>
+        <w:t>CI</w:t>
+      </w:r>
+      <w:r>
+        <w:rPr>
+          <w:rtl/>
+          <w:lang w:val="en-US"/>
+        </w:rPr>
+        <w:t>) والنشر المستمر (</w:t>
+      </w:r>
+      <w:r>
+        <w:rPr>
+          <w:lang w:val="en-US"/>
+        </w:rPr>
+        <w:t>CD</w:t>
+      </w:r>
+      <w:r>
+        <w:rPr>
+          <w:rtl/>
+          <w:lang w:val="en-US"/>
+        </w:rPr>
+        <w:t>) من الممارسات الأساسية في تطوير البرمجيات الحديثة، وخاصة ضمن أطر</w:t>
+      </w:r>
+      <w:r>
+        <w:rPr>
+          <w:rFonts w:hint="cs"/>
+          <w:rtl/>
+          <w:lang w:val="en-US"/>
+        </w:rPr>
+        <w:t xml:space="preserve"> عمل</w:t>
+      </w:r>
+      <w:r>
+        <w:rPr>
+          <w:rtl/>
+          <w:lang w:val="en-US"/>
+        </w:rPr>
+        <w:t xml:space="preserve"> </w:t>
+      </w:r>
+      <w:r>
+        <w:rPr>
+          <w:lang w:val="en-US"/>
+        </w:rPr>
+        <w:t>DevOps</w:t>
+      </w:r>
+      <w:r>
+        <w:rPr>
+          <w:rtl/>
+          <w:lang w:val="en-US"/>
+        </w:rPr>
+        <w:t xml:space="preserve">. يعمل </w:t>
+      </w:r>
+      <w:r>
+        <w:rPr>
+          <w:lang w:val="en-US"/>
+        </w:rPr>
+        <w:t>CI/CD</w:t>
+      </w:r>
+      <w:r>
+        <w:rPr>
+          <w:rtl/>
+          <w:lang w:val="en-US"/>
+        </w:rPr>
+        <w:t xml:space="preserve"> على أتمتة عمليات اختبار التطبيقات ونشرها، مما يمكن الفرق من تقديم التحديثات بسرعة وكفاءة بعد أي تغيير</w:t>
+      </w:r>
+      <w:r>
+        <w:rPr>
+          <w:rFonts w:hint="cs"/>
+          <w:rtl/>
+          <w:lang w:val="en-US"/>
+        </w:rPr>
+        <w:t xml:space="preserve"> </w:t>
+      </w:r>
+      <w:r>
+        <w:rPr>
+          <w:rFonts w:hint="cs"/>
+          <w:rtl/>
+          <w:lang w:val="en-US"/>
+        </w:rPr>
+        <w:t xml:space="preserve">يحدث </w:t>
+      </w:r>
+      <w:r>
+        <w:rPr>
+          <w:rFonts w:hint="cs"/>
+          <w:rtl/>
+          <w:lang w:val="en-US"/>
+        </w:rPr>
+        <w:t xml:space="preserve">ضمن </w:t>
+      </w:r>
+      <w:r>
+        <w:rPr>
+          <w:rFonts w:hint="cs"/>
+          <w:rtl/>
+          <w:lang w:val="en-US"/>
+        </w:rPr>
+        <w:t>الرماز</w:t>
+      </w:r>
+      <w:r>
+        <w:rPr>
+          <w:rtl/>
+          <w:lang w:val="en-US"/>
+        </w:rPr>
+        <w:t xml:space="preserve"> البرمجي</w:t>
+      </w:r>
+      <w:r>
+        <w:rPr>
+          <w:rFonts w:hint="cs"/>
+          <w:rtl/>
+          <w:lang w:val="en-US"/>
+        </w:rPr>
+        <w:t xml:space="preserve"> </w:t>
+      </w:r>
+      <w:r>
+        <w:rPr>
+          <w:lang w:val="en-US"/>
+        </w:rPr>
+        <w:t>(source code)</w:t>
+      </w:r>
+      <w:r>
+        <w:rPr>
+          <w:rFonts w:hint="cs"/>
+          <w:rtl/>
+          <w:lang w:val="en-US"/>
+        </w:rPr>
+        <w:t>.</w:t>
+      </w:r>
+    </w:p>
+    <w:p>
+      <w:pPr>
+        <w:pStyle w:val="a9"/>
+        <w:rPr>
+          <w:rStyle w:val="Hyperlink"/>
+          <w:rtl/>
           <w:lang w:val="en-US"/>
         </w:rPr>
       </w:pPr>
@@ -10033,6 +10287,283 @@
     </w:p>
     <w:p>
       <w:pPr>
+        <w:pStyle w:val="1"/>
+        <w:rPr>
+          <w:lang w:val="en-US"/>
+        </w:rPr>
+      </w:pPr>
+      <w:r>
+        <w:t>-9.1</w:t>
+      </w:r>
+      <w:r>
+        <w:rPr>
+          <w:rFonts w:hint="cs"/>
+          <w:rtl/>
+        </w:rPr>
+        <w:t xml:space="preserve"> </w:t>
+      </w:r>
+      <w:r>
+        <w:rPr>
+          <w:rFonts w:hint="cs"/>
+          <w:rtl/>
+        </w:rPr>
+        <w:t xml:space="preserve">الخدمات المصغرة </w:t>
+      </w:r>
+      <w:r>
+        <w:rPr>
+          <w:lang w:val="en-US"/>
+        </w:rPr>
+        <w:t>(</w:t>
+      </w:r>
+      <w:r>
+        <w:t>Microservices</w:t>
+      </w:r>
+      <w:r>
+        <w:rPr>
+          <w:lang w:val="en-US"/>
+        </w:rPr>
+        <w:t>)</w:t>
+      </w:r>
+    </w:p>
+    <w:p>
+      <w:pPr>
+        <w:pStyle w:val="a9"/>
+        <w:rPr>
+          <w:lang w:val="en-US"/>
+        </w:rPr>
+      </w:pPr>
+      <w:r>
+        <w:rPr>
+          <w:rtl/>
+          <w:lang w:val="en-US"/>
+        </w:rPr>
+        <w:t>ت</w:t>
+      </w:r>
+      <w:r>
+        <w:rPr>
+          <w:rtl/>
+          <w:lang w:val="en-US"/>
+        </w:rPr>
+        <w:t xml:space="preserve">مثل الخدمات المصغرة أسلوبًا معماريًا حديثًا يحلل التطبيقات التقليدية المتجانسة </w:t>
+      </w:r>
+      <w:r>
+        <w:rPr>
+          <w:lang w:val="en-US"/>
+        </w:rPr>
+        <w:t xml:space="preserve"> (</w:t>
+      </w:r>
+      <w:r>
+        <w:rPr>
+          <w:lang w:val="en-US"/>
+        </w:rPr>
+        <w:t>monolithic applications</w:t>
+      </w:r>
+      <w:r>
+        <w:rPr>
+          <w:lang w:val="en-US"/>
+        </w:rPr>
+        <w:t>)</w:t>
+      </w:r>
+      <w:r>
+        <w:rPr>
+          <w:rtl/>
+          <w:lang w:val="en-US"/>
+        </w:rPr>
+        <w:t xml:space="preserve">إلى مجموعة من الخدمات </w:t>
+      </w:r>
+      <w:r>
+        <w:rPr>
+          <w:rFonts w:hint="cs"/>
+          <w:rtl/>
+          <w:lang w:val="en-US"/>
+        </w:rPr>
+        <w:t>الصغيرة</w:t>
+      </w:r>
+      <w:r>
+        <w:rPr>
+          <w:rFonts w:hint="cs"/>
+          <w:rtl/>
+          <w:lang w:val="en-US"/>
+        </w:rPr>
+        <w:t xml:space="preserve"> الموزعة</w:t>
+      </w:r>
+      <w:r>
+        <w:rPr>
+          <w:rtl/>
+          <w:lang w:val="en-US"/>
+        </w:rPr>
+        <w:t xml:space="preserve"> القابلة للنشر بشكل مستقل</w:t>
+      </w:r>
+      <w:r>
+        <w:rPr>
+          <w:rFonts w:hint="cs"/>
+          <w:rtl/>
+          <w:lang w:val="en-US"/>
+        </w:rPr>
+        <w:t xml:space="preserve"> عن بعضها البعض</w:t>
+      </w:r>
+      <w:r>
+        <w:rPr>
+          <w:rtl/>
+          <w:lang w:val="en-US"/>
+        </w:rPr>
+        <w:t>. يعزز هذا النهج المرونة</w:t>
+      </w:r>
+      <w:r>
+        <w:rPr>
+          <w:rFonts w:hint="cs"/>
+          <w:rtl/>
+          <w:lang w:val="en-US"/>
+        </w:rPr>
+        <w:t xml:space="preserve"> في بناء التطبيقات</w:t>
+      </w:r>
+      <w:r>
+        <w:rPr>
+          <w:rtl/>
+          <w:lang w:val="en-US"/>
+        </w:rPr>
+        <w:t xml:space="preserve"> وقابلية التوسع و</w:t>
+      </w:r>
+      <w:r>
+        <w:rPr>
+          <w:rFonts w:hint="cs"/>
+          <w:rtl/>
+          <w:lang w:val="en-US"/>
+        </w:rPr>
+        <w:t>يزيد من إنتاجي</w:t>
+      </w:r>
+      <w:r>
+        <w:rPr>
+          <w:rFonts w:hint="cs"/>
+          <w:rtl/>
+          <w:lang w:val="en-US"/>
+        </w:rPr>
+        <w:t>ة</w:t>
+      </w:r>
+      <w:r>
+        <w:rPr>
+          <w:rFonts w:hint="cs"/>
+          <w:rtl/>
+          <w:lang w:val="en-US"/>
+        </w:rPr>
+        <w:t xml:space="preserve"> المطورين</w:t>
+      </w:r>
+      <w:r>
+        <w:rPr>
+          <w:rtl/>
+          <w:lang w:val="en-US"/>
+        </w:rPr>
+        <w:t xml:space="preserve"> من خلال السماح للف</w:t>
+      </w:r>
+      <w:r>
+        <w:rPr>
+          <w:rFonts w:hint="cs"/>
+          <w:rtl/>
+          <w:lang w:val="en-US"/>
+        </w:rPr>
+        <w:t>ِ</w:t>
+      </w:r>
+      <w:r>
+        <w:rPr>
+          <w:rtl/>
+          <w:lang w:val="en-US"/>
+        </w:rPr>
+        <w:t xml:space="preserve">رق بالعمل بشكل مستقل على خدمات </w:t>
+      </w:r>
+      <w:r>
+        <w:rPr>
+          <w:rFonts w:hint="cs"/>
+          <w:rtl/>
+          <w:lang w:val="en-US"/>
+        </w:rPr>
+        <w:t>مختلفة</w:t>
+      </w:r>
+      <w:r>
+        <w:rPr>
+          <w:rtl/>
+          <w:lang w:val="en-US"/>
+        </w:rPr>
+        <w:t xml:space="preserve"> </w:t>
+      </w:r>
+      <w:r>
+        <w:rPr>
+          <w:rFonts w:hint="cs"/>
+          <w:rtl/>
+          <w:lang w:val="en-US"/>
+        </w:rPr>
+        <w:t>بدعم</w:t>
+      </w:r>
+      <w:r>
+        <w:rPr>
+          <w:rFonts w:hint="cs"/>
+          <w:rtl/>
+          <w:lang w:val="en-US"/>
+        </w:rPr>
+        <w:t xml:space="preserve"> من</w:t>
+      </w:r>
+      <w:r>
+        <w:rPr>
+          <w:rFonts w:hint="cs"/>
+          <w:rtl/>
+          <w:lang w:val="en-US"/>
+        </w:rPr>
+        <w:t xml:space="preserve"> ممارسات </w:t>
+      </w:r>
+      <w:r>
+        <w:rPr>
+          <w:lang w:val="en-US"/>
+        </w:rPr>
+        <w:t>DevOps</w:t>
+      </w:r>
+      <w:r>
+        <w:rPr>
+          <w:rFonts w:hint="cs"/>
+          <w:rtl/>
+          <w:lang w:val="en-US"/>
+        </w:rPr>
+        <w:t xml:space="preserve"> و </w:t>
+      </w:r>
+      <w:r>
+        <w:rPr>
+          <w:lang w:val="en-US"/>
+        </w:rPr>
+        <w:t>CI</w:t>
+      </w:r>
+      <w:r>
+        <w:rPr>
+          <w:lang w:val="en-US"/>
+        </w:rPr>
+        <w:t xml:space="preserve"> </w:t>
+      </w:r>
+      <w:r>
+        <w:rPr>
+          <w:lang w:val="en-US"/>
+        </w:rPr>
+        <w:t>/</w:t>
+      </w:r>
+      <w:r>
+        <w:rPr>
+          <w:lang w:val="en-US"/>
+        </w:rPr>
+        <w:t xml:space="preserve"> </w:t>
+      </w:r>
+      <w:r>
+        <w:rPr>
+          <w:lang w:val="en-US"/>
+        </w:rPr>
+        <w:t>CD</w:t>
+      </w:r>
+      <w:r>
+        <w:rPr>
+          <w:rFonts w:hint="cs"/>
+          <w:rtl/>
+          <w:lang w:val="en-US"/>
+        </w:rPr>
+        <w:t>.</w:t>
+      </w:r>
+    </w:p>
+    <w:p>
+      <w:pPr>
         <w:pStyle w:val="a9"/>
         <w:rPr>
           <w:rStyle w:val="Hyperlink"/>
@@ -10040,614 +10571,111 @@
           <w:lang w:val="en-US"/>
         </w:rPr>
       </w:pPr>
-    </w:p>
-    <w:p>
-      <w:pPr>
-        <w:pStyle w:val="1"/>
+      <w:r>
+        <w:rPr>
+          <w:rtl/>
+          <w:lang w:val="en-US"/>
+        </w:rPr>
+        <w:t>تتميز الخدمات المصغرة بتماسكها الداخلي العالي</w:t>
+      </w:r>
+      <w:r>
+        <w:rPr>
+          <w:rFonts w:hint="cs"/>
+          <w:rtl/>
+          <w:lang w:val="en-US"/>
+        </w:rPr>
+        <w:t xml:space="preserve"> </w:t>
+      </w:r>
+      <w:r>
+        <w:rPr>
+          <w:lang w:val="en-US"/>
+        </w:rPr>
+        <w:t>(</w:t>
+      </w:r>
+      <w:r>
+        <w:rPr>
+          <w:lang w:val="en-US"/>
+        </w:rPr>
+        <w:t>high cohesion</w:t>
+      </w:r>
+      <w:r>
+        <w:rPr>
+          <w:lang w:val="en-US"/>
+        </w:rPr>
+        <w:t>)</w:t>
+      </w:r>
+      <w:r>
+        <w:rPr>
+          <w:rtl/>
+          <w:lang w:val="en-US"/>
+        </w:rPr>
+        <w:t xml:space="preserve"> وارتباطها الفضفاض</w:t>
+      </w:r>
+      <w:r>
+        <w:rPr>
+          <w:lang w:val="en-US"/>
+        </w:rPr>
+        <w:t>(</w:t>
+      </w:r>
+      <w:r>
+        <w:rPr>
+          <w:lang w:val="en-US"/>
+        </w:rPr>
+        <w:t>loose coupling</w:t>
+      </w:r>
+      <w:r>
+        <w:rPr>
+          <w:lang w:val="en-US"/>
+        </w:rPr>
+        <w:t xml:space="preserve">) </w:t>
+      </w:r>
+      <w:r>
+        <w:rPr>
+          <w:rtl/>
+          <w:lang w:val="en-US"/>
+        </w:rPr>
+        <w:t>، مما يسهل تطوير التطبيقات المعقدة من خلال واجهات برمجة تطبيقات</w:t>
+      </w:r>
+      <w:r>
+        <w:rPr>
+          <w:rFonts w:hint="cs"/>
+          <w:rtl/>
+          <w:lang w:val="en-US"/>
+        </w:rPr>
+        <w:t xml:space="preserve"> </w:t>
+      </w:r>
+      <w:r>
+        <w:rPr>
+          <w:lang w:val="en-US"/>
+        </w:rPr>
+        <w:t>(APIs)</w:t>
+      </w:r>
+      <w:r>
+        <w:rPr>
+          <w:rtl/>
+          <w:lang w:val="en-US"/>
+        </w:rPr>
+        <w:t xml:space="preserve"> بسيطة ومحددة جيدًا</w:t>
+      </w:r>
+      <w:r>
+        <w:rPr>
+          <w:rFonts w:hint="cs"/>
+          <w:rtl/>
+          <w:lang w:val="en-US"/>
+        </w:rPr>
+        <w:t>.</w:t>
+      </w:r>
+    </w:p>
+    <w:p>
+      <w:pPr>
+        <w:pStyle w:val="a9"/>
         <w:rPr>
           <w:rStyle w:val="Hyperlink"/>
-          <w:color w:val="auto"/>
-          <w:u w:val="none"/>
-          <w:rtl/>
-          <w:lang w:val="en-US"/>
-        </w:rPr>
-      </w:pPr>
-      <w:r>
-        <w:t>-</w:t>
-      </w:r>
-      <w:r>
-        <w:t>10</w:t>
-      </w:r>
-      <w:r>
-        <w:t>.1</w:t>
-      </w:r>
-      <w:r>
-        <w:rPr>
-          <w:rFonts w:hint="cs"/>
-          <w:rtl/>
-        </w:rPr>
-        <w:t xml:space="preserve"> </w:t>
-      </w:r>
-      <w:r>
-        <w:rPr>
-          <w:lang w:val="en-US"/>
-        </w:rPr>
-        <w:t>Continuous Integration and Continuous Delivery</w:t>
-      </w:r>
-      <w:r>
-        <w:rPr>
-          <w:lang w:val="en-US"/>
-        </w:rPr>
-        <w:t xml:space="preserve"> (CI</w:t>
-      </w:r>
-      <w:r>
-        <w:rPr>
-          <w:lang w:val="en-US"/>
-        </w:rPr>
-        <w:t xml:space="preserve"> / </w:t>
-      </w:r>
-      <w:r>
-        <w:rPr>
-          <w:lang w:val="en-US"/>
-        </w:rPr>
-        <w:t>CD)</w:t>
-      </w:r>
-    </w:p>
-    <w:p>
-      <w:pPr>
-        <w:pStyle w:val="a9"/>
-        <w:rPr>
-          <w:rStyle w:val="Hyperlink"/>
-          <w:rtl/>
-          <w:lang w:val="en-US"/>
-        </w:rPr>
-      </w:pPr>
-      <w:r>
-        <w:rPr>
-          <w:rtl/>
-          <w:lang w:val="en-US"/>
-        </w:rPr>
-        <w:t>يعد التكامل المستمر (</w:t>
-      </w:r>
-      <w:r>
-        <w:rPr>
-          <w:lang w:val="en-US"/>
-        </w:rPr>
-        <w:t>CI</w:t>
-      </w:r>
-      <w:r>
-        <w:rPr>
-          <w:rtl/>
-          <w:lang w:val="en-US"/>
-        </w:rPr>
-        <w:t>) والنشر المستمر (</w:t>
-      </w:r>
-      <w:r>
-        <w:rPr>
-          <w:lang w:val="en-US"/>
-        </w:rPr>
-        <w:t>CD</w:t>
-      </w:r>
-      <w:r>
-        <w:rPr>
-          <w:rtl/>
-          <w:lang w:val="en-US"/>
-        </w:rPr>
-        <w:t>) من الممارسات الأساسية في تطوير البرمجيات الحديثة، وخاصة ضمن أطر</w:t>
-      </w:r>
-      <w:r>
-        <w:rPr>
-          <w:rFonts w:hint="cs"/>
-          <w:rtl/>
-          <w:lang w:val="en-US"/>
-        </w:rPr>
-        <w:t xml:space="preserve"> عمل</w:t>
-      </w:r>
-      <w:r>
-        <w:rPr>
-          <w:rtl/>
-          <w:lang w:val="en-US"/>
-        </w:rPr>
-        <w:t xml:space="preserve"> </w:t>
-      </w:r>
-      <w:r>
-        <w:rPr>
-          <w:lang w:val="en-US"/>
-        </w:rPr>
-        <w:t>DevOps</w:t>
-      </w:r>
-      <w:r>
-        <w:rPr>
-          <w:rtl/>
-          <w:lang w:val="en-US"/>
-        </w:rPr>
-        <w:t xml:space="preserve">. يعمل </w:t>
-      </w:r>
-      <w:r>
-        <w:rPr>
-          <w:lang w:val="en-US"/>
-        </w:rPr>
-        <w:t>CI/CD</w:t>
-      </w:r>
-      <w:r>
-        <w:rPr>
-          <w:rtl/>
-          <w:lang w:val="en-US"/>
-        </w:rPr>
-        <w:t xml:space="preserve"> على أتمتة عمليات اختبار التطبيقات ونشرها، مما يمكن الفرق من تقديم التحديثات بسرعة وكفاءة بعد أي تغيير</w:t>
-      </w:r>
-      <w:r>
-        <w:rPr>
-          <w:rFonts w:hint="cs"/>
-          <w:rtl/>
-          <w:lang w:val="en-US"/>
-        </w:rPr>
-        <w:t xml:space="preserve"> </w:t>
-      </w:r>
-      <w:r>
-        <w:rPr>
-          <w:rFonts w:hint="cs"/>
-          <w:rtl/>
-          <w:lang w:val="en-US"/>
-        </w:rPr>
-        <w:t xml:space="preserve">يحدث </w:t>
-      </w:r>
-      <w:r>
-        <w:rPr>
-          <w:rFonts w:hint="cs"/>
-          <w:rtl/>
-          <w:lang w:val="en-US"/>
-        </w:rPr>
-        <w:t xml:space="preserve">ضمن </w:t>
-      </w:r>
-      <w:r>
-        <w:rPr>
-          <w:rFonts w:hint="cs"/>
-          <w:rtl/>
-          <w:lang w:val="en-US"/>
-        </w:rPr>
-        <w:t>الرماز</w:t>
-      </w:r>
-      <w:r>
-        <w:rPr>
-          <w:rtl/>
-          <w:lang w:val="en-US"/>
-        </w:rPr>
-        <w:t xml:space="preserve"> البرمجي</w:t>
-      </w:r>
-      <w:r>
-        <w:rPr>
-          <w:rFonts w:hint="cs"/>
-          <w:rtl/>
-          <w:lang w:val="en-US"/>
-        </w:rPr>
-        <w:t xml:space="preserve"> </w:t>
-      </w:r>
-      <w:r>
-        <w:rPr>
-          <w:lang w:val="en-US"/>
-        </w:rPr>
-        <w:t>(source code)</w:t>
-      </w:r>
-      <w:r>
-        <w:rPr>
-          <w:rFonts w:hint="cs"/>
-          <w:rtl/>
-          <w:lang w:val="en-US"/>
-        </w:rPr>
-        <w:t>.</w:t>
-      </w:r>
-    </w:p>
-    <w:p>
-      <w:pPr>
-        <w:pStyle w:val="a9"/>
-        <w:rPr>
-          <w:rStyle w:val="Hyperlink"/>
           <w:rtl/>
           <w:lang w:val="en-US"/>
         </w:rPr>
       </w:pPr>
       <w:hyperlink r:id="rId29" w:history="1">
-        <w:r>
-          <w:rPr>
-            <w:rStyle w:val="Hyperlink"/>
-            <w:lang w:val="en-US"/>
-          </w:rPr>
-          <w:t>Continuous Integration and Continuous Delivery/Continuous Deployment | SpringerLink</w:t>
-        </w:r>
-      </w:hyperlink>
-    </w:p>
-    <w:p>
-      <w:pPr>
-        <w:pStyle w:val="1"/>
-        <w:rPr>
-          <w:lang w:val="en-US"/>
-        </w:rPr>
-      </w:pPr>
-      <w:r>
-        <w:t>-9.1</w:t>
-      </w:r>
-      <w:r>
-        <w:rPr>
-          <w:rFonts w:hint="cs"/>
-          <w:rtl/>
-        </w:rPr>
-        <w:t xml:space="preserve"> </w:t>
-      </w:r>
-      <w:r>
-        <w:rPr>
-          <w:rFonts w:hint="cs"/>
-          <w:rtl/>
-        </w:rPr>
-        <w:t xml:space="preserve">الخدمات المصغرة </w:t>
-      </w:r>
-      <w:r>
-        <w:rPr>
-          <w:lang w:val="en-US"/>
-        </w:rPr>
-        <w:t>(</w:t>
-      </w:r>
-      <w:r>
-        <w:t>Microservices</w:t>
-      </w:r>
-      <w:r>
-        <w:rPr>
-          <w:lang w:val="en-US"/>
-        </w:rPr>
-        <w:t>)</w:t>
-      </w:r>
-    </w:p>
-    <w:p>
-      <w:pPr>
-        <w:pStyle w:val="a9"/>
-        <w:rPr>
-          <w:lang w:val="en-US"/>
-        </w:rPr>
-      </w:pPr>
-      <w:r>
-        <w:rPr>
-          <w:rtl/>
-          <w:lang w:val="en-US"/>
-        </w:rPr>
-        <w:t>ت</w:t>
-      </w:r>
-      <w:r>
-        <w:rPr>
-          <w:rtl/>
-          <w:lang w:val="en-US"/>
-        </w:rPr>
-        <w:t xml:space="preserve">مثل الخدمات المصغرة أسلوبًا معماريًا حديثًا يحلل التطبيقات التقليدية المتجانسة </w:t>
-      </w:r>
-      <w:r>
-        <w:rPr>
-          <w:lang w:val="en-US"/>
-        </w:rPr>
-        <w:t xml:space="preserve"> (</w:t>
-      </w:r>
-      <w:r>
-        <w:rPr>
-          <w:lang w:val="en-US"/>
-        </w:rPr>
-        <w:t>monolithic applications</w:t>
-      </w:r>
-      <w:r>
-        <w:rPr>
-          <w:lang w:val="en-US"/>
-        </w:rPr>
-        <w:t>)</w:t>
-      </w:r>
-      <w:r>
-        <w:rPr>
-          <w:rtl/>
-          <w:lang w:val="en-US"/>
-        </w:rPr>
-        <w:t xml:space="preserve">إلى مجموعة من الخدمات </w:t>
-      </w:r>
-      <w:r>
-        <w:rPr>
-          <w:rFonts w:hint="cs"/>
-          <w:rtl/>
-          <w:lang w:val="en-US"/>
-        </w:rPr>
-        <w:t>الصغيرة</w:t>
-      </w:r>
-      <w:r>
-        <w:rPr>
-          <w:rFonts w:hint="cs"/>
-          <w:rtl/>
-          <w:lang w:val="en-US"/>
-        </w:rPr>
-        <w:t xml:space="preserve"> الموزعة</w:t>
-      </w:r>
-      <w:r>
-        <w:rPr>
-          <w:rtl/>
-          <w:lang w:val="en-US"/>
-        </w:rPr>
-        <w:t xml:space="preserve"> القابلة للنشر بشكل مستقل</w:t>
-      </w:r>
-      <w:r>
-        <w:rPr>
-          <w:rFonts w:hint="cs"/>
-          <w:rtl/>
-          <w:lang w:val="en-US"/>
-        </w:rPr>
-        <w:t xml:space="preserve"> عن بعضها البعض</w:t>
-      </w:r>
-      <w:r>
-        <w:rPr>
-          <w:rtl/>
-          <w:lang w:val="en-US"/>
-        </w:rPr>
-        <w:t>. يعزز هذا النهج المرونة</w:t>
-      </w:r>
-      <w:r>
-        <w:rPr>
-          <w:rFonts w:hint="cs"/>
-          <w:rtl/>
-          <w:lang w:val="en-US"/>
-        </w:rPr>
-        <w:t xml:space="preserve"> في بناء التطبيقات</w:t>
-      </w:r>
-      <w:r>
-        <w:rPr>
-          <w:rtl/>
-          <w:lang w:val="en-US"/>
-        </w:rPr>
-        <w:t xml:space="preserve"> وقابلية التوسع و</w:t>
-      </w:r>
-      <w:r>
-        <w:rPr>
-          <w:rFonts w:hint="cs"/>
-          <w:rtl/>
-          <w:lang w:val="en-US"/>
-        </w:rPr>
-        <w:t>يزيد من إنتاجي</w:t>
-      </w:r>
-      <w:r>
-        <w:rPr>
-          <w:rFonts w:hint="cs"/>
-          <w:rtl/>
-          <w:lang w:val="en-US"/>
-        </w:rPr>
-        <w:t>ة</w:t>
-      </w:r>
-      <w:r>
-        <w:rPr>
-          <w:rFonts w:hint="cs"/>
-          <w:rtl/>
-          <w:lang w:val="en-US"/>
-        </w:rPr>
-        <w:t xml:space="preserve"> المطورين</w:t>
-      </w:r>
-      <w:r>
-        <w:rPr>
-          <w:rtl/>
-          <w:lang w:val="en-US"/>
-        </w:rPr>
-        <w:t xml:space="preserve"> من خلال السماح للف</w:t>
-      </w:r>
-      <w:r>
-        <w:rPr>
-          <w:rFonts w:hint="cs"/>
-          <w:rtl/>
-          <w:lang w:val="en-US"/>
-        </w:rPr>
-        <w:t>ِ</w:t>
-      </w:r>
-      <w:r>
-        <w:rPr>
-          <w:rtl/>
-          <w:lang w:val="en-US"/>
-        </w:rPr>
-        <w:t xml:space="preserve">رق بالعمل بشكل مستقل على خدمات </w:t>
-      </w:r>
-      <w:r>
-        <w:rPr>
-          <w:rFonts w:hint="cs"/>
-          <w:rtl/>
-          <w:lang w:val="en-US"/>
-        </w:rPr>
-        <w:t>مختلفة</w:t>
-      </w:r>
-      <w:r>
-        <w:rPr>
-          <w:rtl/>
-          <w:lang w:val="en-US"/>
-        </w:rPr>
-        <w:t xml:space="preserve"> </w:t>
-      </w:r>
-      <w:r>
-        <w:rPr>
-          <w:rFonts w:hint="cs"/>
-          <w:rtl/>
-          <w:lang w:val="en-US"/>
-        </w:rPr>
-        <w:t>بدعم</w:t>
-      </w:r>
-      <w:r>
-        <w:rPr>
-          <w:rFonts w:hint="cs"/>
-          <w:rtl/>
-          <w:lang w:val="en-US"/>
-        </w:rPr>
-        <w:t xml:space="preserve"> من</w:t>
-      </w:r>
-      <w:r>
-        <w:rPr>
-          <w:rFonts w:hint="cs"/>
-          <w:rtl/>
-          <w:lang w:val="en-US"/>
-        </w:rPr>
-        <w:t xml:space="preserve"> ممارسات </w:t>
-      </w:r>
-      <w:r>
-        <w:rPr>
-          <w:lang w:val="en-US"/>
-        </w:rPr>
-        <w:t>DevOps</w:t>
-      </w:r>
-      <w:r>
-        <w:rPr>
-          <w:rFonts w:hint="cs"/>
-          <w:rtl/>
-          <w:lang w:val="en-US"/>
-        </w:rPr>
-        <w:t xml:space="preserve"> و </w:t>
-      </w:r>
-      <w:r>
-        <w:rPr>
-          <w:lang w:val="en-US"/>
-        </w:rPr>
-        <w:t>CI</w:t>
-      </w:r>
-      <w:r>
-        <w:rPr>
-          <w:lang w:val="en-US"/>
-        </w:rPr>
-        <w:t xml:space="preserve"> </w:t>
-      </w:r>
-      <w:r>
-        <w:rPr>
-          <w:lang w:val="en-US"/>
-        </w:rPr>
-        <w:t>/</w:t>
-      </w:r>
-      <w:r>
-        <w:rPr>
-          <w:lang w:val="en-US"/>
-        </w:rPr>
-        <w:t xml:space="preserve"> </w:t>
-      </w:r>
-      <w:r>
-        <w:rPr>
-          <w:lang w:val="en-US"/>
-        </w:rPr>
-        <w:t>CD</w:t>
-      </w:r>
-      <w:r>
-        <w:rPr>
-          <w:rFonts w:hint="cs"/>
-          <w:rtl/>
-          <w:lang w:val="en-US"/>
-        </w:rPr>
-        <w:t>.</w:t>
-      </w:r>
-    </w:p>
-    <w:p>
-      <w:pPr>
-        <w:pStyle w:val="a9"/>
-        <w:rPr>
-          <w:rStyle w:val="Hyperlink"/>
-          <w:rtl/>
-          <w:lang w:val="en-US"/>
-        </w:rPr>
-      </w:pPr>
-      <w:r>
-        <w:rPr>
-          <w:rtl/>
-          <w:lang w:val="en-US"/>
-        </w:rPr>
-        <w:t>تتميز الخدمات المصغرة بتماسكها الداخلي العالي</w:t>
-      </w:r>
-      <w:r>
-        <w:rPr>
-          <w:rFonts w:hint="cs"/>
-          <w:rtl/>
-          <w:lang w:val="en-US"/>
-        </w:rPr>
-        <w:t xml:space="preserve"> </w:t>
-      </w:r>
-      <w:r>
-        <w:rPr>
-          <w:lang w:val="en-US"/>
-        </w:rPr>
-        <w:t>(</w:t>
-      </w:r>
-      <w:r>
-        <w:rPr>
-          <w:lang w:val="en-US"/>
-        </w:rPr>
-        <w:t>high cohesion</w:t>
-      </w:r>
-      <w:r>
-        <w:rPr>
-          <w:lang w:val="en-US"/>
-        </w:rPr>
-        <w:t>)</w:t>
-      </w:r>
-      <w:r>
-        <w:rPr>
-          <w:rtl/>
-          <w:lang w:val="en-US"/>
-        </w:rPr>
-        <w:t xml:space="preserve"> وارتباطها الفضفاض</w:t>
-      </w:r>
-      <w:r>
-        <w:rPr>
-          <w:lang w:val="en-US"/>
-        </w:rPr>
-        <w:t>(</w:t>
-      </w:r>
-      <w:r>
-        <w:rPr>
-          <w:lang w:val="en-US"/>
-        </w:rPr>
-        <w:t>loose coupling</w:t>
-      </w:r>
-      <w:r>
-        <w:rPr>
-          <w:lang w:val="en-US"/>
-        </w:rPr>
-        <w:t xml:space="preserve">) </w:t>
-      </w:r>
-      <w:r>
-        <w:rPr>
-          <w:rtl/>
-          <w:lang w:val="en-US"/>
-        </w:rPr>
-        <w:t>، مما يسهل تطوير التطبيقات المعقدة من خلال واجهات برمجة تطبيقات</w:t>
-      </w:r>
-      <w:r>
-        <w:rPr>
-          <w:rFonts w:hint="cs"/>
-          <w:rtl/>
-          <w:lang w:val="en-US"/>
-        </w:rPr>
-        <w:t xml:space="preserve"> </w:t>
-      </w:r>
-      <w:r>
-        <w:rPr>
-          <w:lang w:val="en-US"/>
-        </w:rPr>
-        <w:t>(APIs)</w:t>
-      </w:r>
-      <w:r>
-        <w:rPr>
-          <w:rtl/>
-          <w:lang w:val="en-US"/>
-        </w:rPr>
-        <w:t xml:space="preserve"> بسيطة ومحددة جيدًا</w:t>
-      </w:r>
-      <w:r>
-        <w:rPr>
-          <w:rFonts w:hint="cs"/>
-          <w:rtl/>
-          <w:lang w:val="en-US"/>
-        </w:rPr>
-        <w:t>.</w:t>
-      </w:r>
-    </w:p>
-    <w:p>
-      <w:pPr>
-        <w:pStyle w:val="a9"/>
-        <w:rPr>
-          <w:rStyle w:val="Hyperlink"/>
-          <w:rtl/>
-          <w:lang w:val="en-US"/>
-        </w:rPr>
-      </w:pPr>
-      <w:hyperlink r:id="rId30" w:history="1">
         <w:r>
           <w:rPr>
             <w:rStyle w:val="Hyperlink"/>
@@ -11958,7 +11986,7 @@
           <w:lang w:val="en-US"/>
         </w:rPr>
       </w:pPr>
-      <w:hyperlink r:id="rId31" w:history="1">
+      <w:hyperlink r:id="rId30" w:history="1">
         <w:r>
           <w:rPr>
             <w:rStyle w:val="Hyperlink"/>
@@ -12114,7 +12142,7 @@
           <w:lang w:val="en-US"/>
         </w:rPr>
       </w:pPr>
-      <w:hyperlink r:id="rId32" w:history="1">
+      <w:hyperlink r:id="rId31" w:history="1">
         <w:r>
           <w:rPr>
             <w:rStyle w:val="Hyperlink"/>
@@ -12219,6 +12247,7 @@
         </w:rPr>
         <w:t xml:space="preserve">، وتستخدم على نطاق واسع لإنشاء واجهات مستخدم ديناميكية وتفاعلية. تتبع </w:t>
       </w:r>
+      <w:proofErr w:type="spellStart"/>
       <w:r>
         <w:rPr>
           <w:b w:val="0"/>
@@ -12228,6 +12257,7 @@
         </w:rPr>
         <w:t>React</w:t>
       </w:r>
+      <w:proofErr w:type="spellEnd"/>
       <w:r>
         <w:rPr>
           <w:b w:val="0"/>
@@ -12254,7 +12284,7 @@
       <w:pPr>
         <w:pStyle w:val="a9"/>
       </w:pPr>
-      <w:hyperlink r:id="rId33" w:history="1">
+      <w:hyperlink r:id="rId32" w:history="1">
         <w:r>
           <w:rPr>
             <w:rStyle w:val="Hyperlink"/>
@@ -12827,7 +12857,7 @@
           <w:lang w:val="en-US"/>
         </w:rPr>
       </w:pPr>
-      <w:hyperlink r:id="rId34" w:history="1">
+      <w:hyperlink r:id="rId33" w:history="1">
         <w:r>
           <w:rPr>
             <w:rStyle w:val="Hyperlink"/>
@@ -13068,7 +13098,7 @@
           <w:lang w:val="en-US"/>
         </w:rPr>
       </w:pPr>
-      <w:hyperlink r:id="rId35" w:history="1">
+      <w:hyperlink r:id="rId34" w:history="1">
         <w:r>
           <w:rPr>
             <w:rStyle w:val="Hyperlink"/>
@@ -15092,7 +15122,7 @@
           <w:rtl/>
         </w:rPr>
       </w:pPr>
-      <w:hyperlink r:id="rId36" w:history="1">
+      <w:hyperlink r:id="rId35" w:history="1">
         <w:r>
           <w:rPr>
             <w:rStyle w:val="Hyperlink"/>
@@ -15125,8 +15155,13 @@
         <w:t xml:space="preserve"> </w:t>
       </w:r>
       <w:r>
-        <w:t>PET Dataset</w:t>
-      </w:r>
+        <w:t xml:space="preserve">PET </w:t>
+      </w:r>
+      <w:proofErr w:type="spellStart"/>
+      <w:r>
+        <w:t>Dataset</w:t>
+      </w:r>
+      <w:proofErr w:type="spellEnd"/>
     </w:p>
     <w:p>
       <w:pPr>
@@ -15236,7 +15271,7 @@
           <w:lang w:val="en-US"/>
         </w:rPr>
       </w:pPr>
-      <w:hyperlink r:id="rId37" w:history="1">
+      <w:hyperlink r:id="rId36" w:history="1">
         <w:r>
           <w:rPr>
             <w:rStyle w:val="Hyperlink"/>
@@ -15501,7 +15536,7 @@
           <w:lang w:val="en-US"/>
         </w:rPr>
       </w:pPr>
-      <w:hyperlink r:id="rId38" w:history="1">
+      <w:hyperlink r:id="rId37" w:history="1">
         <w:r>
           <w:rPr>
             <w:rStyle w:val="Hyperlink"/>
@@ -16163,15 +16198,29 @@
         </w:rPr>
         <w:t xml:space="preserve">رابط : </w:t>
       </w:r>
-      <w:hyperlink r:id="rId39" w:history="1">
-        <w:r>
-          <w:rPr>
-            <w:rStyle w:val="Hyperlink"/>
-            <w:lang w:val="en-US"/>
-          </w:rPr>
-          <w:t>2307.09923 (arxiv.org)</w:t>
-        </w:r>
-      </w:hyperlink>
+      <w:r>
+        <w:fldChar w:fldCharType="begin"/>
+      </w:r>
+      <w:r>
+        <w:instrText>HYPERLINK "https://arxiv.org/pdf/2307.09923"</w:instrText>
+      </w:r>
+      <w:r>
+        <w:fldChar w:fldCharType="separate"/>
+      </w:r>
+      <w:r>
+        <w:rPr>
+          <w:rStyle w:val="Hyperlink"/>
+          <w:lang w:val="en-US"/>
+        </w:rPr>
+        <w:t>2307.09923 (arxiv.org)</w:t>
+      </w:r>
+      <w:r>
+        <w:rPr>
+          <w:rStyle w:val="Hyperlink"/>
+          <w:lang w:val="en-US"/>
+        </w:rPr>
+        <w:fldChar w:fldCharType="end"/>
+      </w:r>
     </w:p>
     <w:p>
       <w:pPr>
@@ -16467,11 +16516,19 @@
           <w:lang w:val="en-US"/>
         </w:rPr>
       </w:pPr>
-      <w:r>
-        <w:rPr>
-          <w:lang w:val="en-US"/>
-        </w:rPr>
-        <w:t>Zirnstein, B. Extraction of BPMN process models from unstructured textual descriptions</w:t>
+      <w:proofErr w:type="spellStart"/>
+      <w:r>
+        <w:rPr>
+          <w:lang w:val="en-US"/>
+        </w:rPr>
+        <w:t>Zirnstein</w:t>
+      </w:r>
+      <w:proofErr w:type="spellEnd"/>
+      <w:r>
+        <w:rPr>
+          <w:lang w:val="en-US"/>
+        </w:rPr>
+        <w:t>, B. Extraction of BPMN process models from unstructured textual descriptions</w:t>
       </w:r>
       <w:r>
         <w:rPr>
@@ -16499,7 +16556,7 @@
       <w:pPr>
         <w:pStyle w:val="a9"/>
       </w:pPr>
-      <w:hyperlink r:id="rId40" w:history="1">
+      <w:hyperlink r:id="rId38" w:history="1">
         <w:r>
           <w:rPr>
             <w:rStyle w:val="Hyperlink"/>
@@ -16672,7 +16729,7 @@
                     <pic:cNvPicPr/>
                   </pic:nvPicPr>
                   <pic:blipFill rotWithShape="1">
-                    <a:blip r:embed="rId41">
+                    <a:blip r:embed="rId39">
                       <a:extLst>
                         <a:ext uri="{28A0092B-C50C-407E-A947-70E740481C1C}">
                           <a14:useLocalDpi xmlns:a14="http://schemas.microsoft.com/office/drawing/2010/main" val="0"/>
@@ -16835,7 +16892,14 @@
                                 <w:rFonts w:hint="cs"/>
                                 <w:rtl/>
                               </w:rPr>
-                              <w:t xml:space="preserve"> المخطط العام للنظام ضمن منهجية توليد كود برمجي مساعد.</w:t>
+                              <w:t xml:space="preserve"> </w:t>
+                            </w:r>
+                            <w:r>
+                              <w:rPr>
+                                <w:rFonts w:hint="cs"/>
+                                <w:rtl/>
+                              </w:rPr>
+                              <w:t>المخطط العام للنظام ضمن منهجية توليد كود برمجي مساعد.</w:t>
                             </w:r>
                           </w:p>
                         </w:txbxContent>
@@ -16885,7 +16949,14 @@
                           <w:rFonts w:hint="cs"/>
                           <w:rtl/>
                         </w:rPr>
-                        <w:t xml:space="preserve"> المخطط العام للنظام ضمن منهجية توليد كود برمجي مساعد.</w:t>
+                        <w:t xml:space="preserve"> </w:t>
+                      </w:r>
+                      <w:r>
+                        <w:rPr>
+                          <w:rFonts w:hint="cs"/>
+                          <w:rtl/>
+                        </w:rPr>
+                        <w:t>المخطط العام للنظام ضمن منهجية توليد كود برمجي مساعد.</w:t>
                       </w:r>
                     </w:p>
                   </w:txbxContent>
@@ -16941,7 +17012,7 @@
           <w:lang w:val="en-US"/>
         </w:rPr>
       </w:pPr>
-      <w:hyperlink r:id="rId42" w:history="1">
+      <w:hyperlink r:id="rId40" w:history="1">
         <w:r>
           <w:rPr>
             <w:rStyle w:val="Hyperlink"/>
@@ -16959,11 +17030,33 @@
           <w:lang w:val="en-US"/>
         </w:rPr>
       </w:pPr>
-      <w:r>
-        <w:rPr>
-          <w:lang w:val="en-US"/>
-        </w:rPr>
-        <w:t>Kourani, H., Berti, A., Schuster, D., &amp; van der Aalst, W. M. (2024, May). Process Modeling With Large Language Models. In </w:t>
+      <w:proofErr w:type="spellStart"/>
+      <w:r>
+        <w:rPr>
+          <w:lang w:val="en-US"/>
+        </w:rPr>
+        <w:t>Kourani</w:t>
+      </w:r>
+      <w:proofErr w:type="spellEnd"/>
+      <w:r>
+        <w:rPr>
+          <w:lang w:val="en-US"/>
+        </w:rPr>
+        <w:t xml:space="preserve">, H., Berti, A., Schuster, D., &amp; van der Aalst, W. M. (2024, May). Process Modeling </w:t>
+      </w:r>
+      <w:proofErr w:type="gramStart"/>
+      <w:r>
+        <w:rPr>
+          <w:lang w:val="en-US"/>
+        </w:rPr>
+        <w:t>With</w:t>
+      </w:r>
+      <w:proofErr w:type="gramEnd"/>
+      <w:r>
+        <w:rPr>
+          <w:lang w:val="en-US"/>
+        </w:rPr>
+        <w:t xml:space="preserve"> Large Language Models. In </w:t>
       </w:r>
       <w:r>
         <w:rPr>
@@ -17331,14 +17424,7 @@
           <w:rFonts w:hint="cs"/>
           <w:rtl/>
         </w:rPr>
-        <w:t>المنهجية المقترحة</w:t>
-      </w:r>
-      <w:r>
-        <w:rPr>
-          <w:rFonts w:hint="cs"/>
-          <w:rtl/>
-        </w:rPr>
-        <w:t xml:space="preserve"> </w:t>
+        <w:t xml:space="preserve">المنهجية المقترحة </w:t>
       </w:r>
     </w:p>
     <w:p>
@@ -17498,7 +17584,21 @@
         <w:rPr>
           <w:lang w:val="en-US"/>
         </w:rPr>
-        <w:t>[PET refrerence]</w:t>
+        <w:t xml:space="preserve">[PET </w:t>
+      </w:r>
+      <w:proofErr w:type="spellStart"/>
+      <w:r>
+        <w:rPr>
+          <w:lang w:val="en-US"/>
+        </w:rPr>
+        <w:t>refrerence</w:t>
+      </w:r>
+      <w:proofErr w:type="spellEnd"/>
+      <w:r>
+        <w:rPr>
+          <w:lang w:val="en-US"/>
+        </w:rPr>
+        <w:t>]</w:t>
       </w:r>
     </w:p>
     <w:p>
@@ -17524,7 +17624,21 @@
         <w:rPr>
           <w:lang w:val="en-US"/>
         </w:rPr>
-        <w:t>[LLMs can accomplish .. reference]</w:t>
+        <w:t>[LLMs can accomplish</w:t>
+      </w:r>
+      <w:proofErr w:type="gramStart"/>
+      <w:r>
+        <w:rPr>
+          <w:lang w:val="en-US"/>
+        </w:rPr>
+        <w:t xml:space="preserve"> ..</w:t>
+      </w:r>
+      <w:proofErr w:type="gramEnd"/>
+      <w:r>
+        <w:rPr>
+          <w:lang w:val="en-US"/>
+        </w:rPr>
+        <w:t xml:space="preserve"> reference]</w:t>
       </w:r>
     </w:p>
     <w:p>
@@ -17650,7 +17764,23 @@
           <w:rtl/>
           <w:lang w:val="en-US"/>
         </w:rPr>
-        <w:t xml:space="preserve">بدايةً نعرف دخل النموذج المقترح، حيث يتكون الدخل من التوصيف النصي للعملية المراد توليد مخطط </w:t>
+        <w:t>بدايةً نعرف دخل النموذج</w:t>
+      </w:r>
+      <w:r>
+        <w:rPr>
+          <w:rFonts w:hint="cs"/>
+          <w:rtl/>
+          <w:lang w:val="en-US"/>
+        </w:rPr>
+        <w:t>،</w:t>
+      </w:r>
+      <w:r>
+        <w:rPr>
+          <w:rFonts w:hint="cs"/>
+          <w:rtl/>
+          <w:lang w:val="en-US"/>
+        </w:rPr>
+        <w:t xml:space="preserve"> حيث يتكون الدخل من التوصيف النصي للعملية المراد توليد مخطط </w:t>
       </w:r>
       <w:r>
         <w:rPr>
@@ -17664,32 +17794,135 @@
           <w:rtl/>
           <w:lang w:val="en-US"/>
         </w:rPr>
-        <w:t xml:space="preserve"> خاص بها ومجموعة من الملاحظات التي يحددها المستخدم التي تساعد النموذج لفهم العملية.</w:t>
-      </w:r>
-    </w:p>
-    <w:p>
-      <w:pPr>
-        <w:pStyle w:val="a9"/>
-        <w:rPr>
-          <w:rtl/>
-          <w:lang w:val="en-US"/>
-        </w:rPr>
-      </w:pPr>
-      <w:r>
-        <w:rPr>
-          <w:rFonts w:hint="cs"/>
-          <w:rtl/>
-          <w:lang w:val="en-US"/>
-        </w:rPr>
-        <w:t xml:space="preserve">في المرحلة الأولى </w:t>
-      </w:r>
-      <w:r>
-        <w:rPr>
-          <w:rFonts w:hint="cs"/>
-          <w:rtl/>
-          <w:lang w:val="en-US"/>
-        </w:rPr>
-        <w:t xml:space="preserve">يتم إرسال توجيه لنموذج لغة كبير </w:t>
+        <w:t xml:space="preserve"> خاص بها ومجموعة من الملاحظات التي يحددها المستخدم</w:t>
+      </w:r>
+      <w:r>
+        <w:rPr>
+          <w:rFonts w:hint="cs"/>
+          <w:rtl/>
+          <w:lang w:val="en-US"/>
+        </w:rPr>
+        <w:t xml:space="preserve"> (في حال أراد ذلك)</w:t>
+      </w:r>
+      <w:r>
+        <w:rPr>
+          <w:rFonts w:hint="cs"/>
+          <w:rtl/>
+          <w:lang w:val="en-US"/>
+        </w:rPr>
+        <w:t xml:space="preserve"> تساعد النموذج لفهم العملية.</w:t>
+      </w:r>
+      <w:r>
+        <w:rPr>
+          <w:rFonts w:hint="cs"/>
+          <w:rtl/>
+          <w:lang w:val="en-US"/>
+        </w:rPr>
+        <w:t xml:space="preserve"> </w:t>
+      </w:r>
+      <w:r>
+        <w:rPr>
+          <w:rFonts w:hint="cs"/>
+          <w:rtl/>
+          <w:lang w:val="en-US"/>
+        </w:rPr>
+        <w:t xml:space="preserve">يتم التوليد على عدة </w:t>
+      </w:r>
+      <w:r>
+        <w:rPr>
+          <w:rFonts w:hint="cs"/>
+          <w:rtl/>
+          <w:lang w:val="en-US"/>
+        </w:rPr>
+        <w:t>خطوات</w:t>
+      </w:r>
+      <w:r>
+        <w:rPr>
+          <w:rFonts w:hint="cs"/>
+          <w:rtl/>
+          <w:lang w:val="en-US"/>
+        </w:rPr>
+        <w:t>، سيتم توضيحها في الفقرات التالية</w:t>
+      </w:r>
+      <w:r>
+        <w:rPr>
+          <w:rFonts w:hint="cs"/>
+          <w:rtl/>
+          <w:lang w:val="en-US"/>
+        </w:rPr>
+        <w:t>.</w:t>
+      </w:r>
+    </w:p>
+    <w:p>
+      <w:pPr>
+        <w:pStyle w:val="2"/>
+        <w:rPr>
+          <w:rtl/>
+        </w:rPr>
+      </w:pPr>
+      <w:r>
+        <w:t>-1.</w:t>
+      </w:r>
+      <w:r>
+        <w:t>2</w:t>
+      </w:r>
+      <w:r>
+        <w:t>.</w:t>
+      </w:r>
+      <w:r>
+        <w:t>2</w:t>
+      </w:r>
+      <w:r>
+        <w:rPr>
+          <w:rFonts w:hint="cs"/>
+          <w:rtl/>
+        </w:rPr>
+        <w:t xml:space="preserve"> </w:t>
+      </w:r>
+      <w:r>
+        <w:rPr>
+          <w:rFonts w:hint="cs"/>
+          <w:rtl/>
+        </w:rPr>
+        <w:t>استخراج السيناريوهات من التوصيف النصي</w:t>
+      </w:r>
+    </w:p>
+    <w:p>
+      <w:pPr>
+        <w:pStyle w:val="a9"/>
+        <w:rPr>
+          <w:lang w:val="en-US"/>
+        </w:rPr>
+      </w:pPr>
+      <w:r>
+        <w:rPr>
+          <w:rFonts w:hint="cs"/>
+          <w:rtl/>
+          <w:lang w:val="en-US"/>
+        </w:rPr>
+        <w:t>يتم إرسال توجيه</w:t>
+      </w:r>
+      <w:r>
+        <w:rPr>
+          <w:rFonts w:hint="cs"/>
+          <w:rtl/>
+          <w:lang w:val="en-US"/>
+        </w:rPr>
+        <w:t xml:space="preserve"> </w:t>
+      </w:r>
+      <w:r>
+        <w:rPr>
+          <w:lang w:val="en-US"/>
+        </w:rPr>
+        <w:t>(Prompt)</w:t>
+      </w:r>
+      <w:r>
+        <w:rPr>
+          <w:rFonts w:hint="cs"/>
+          <w:rtl/>
+          <w:lang w:val="en-US"/>
+        </w:rPr>
+        <w:t xml:space="preserve"> لنموذج لغة كبير </w:t>
       </w:r>
       <w:r>
         <w:rPr>
@@ -17703,7 +17936,119 @@
           <w:rtl/>
           <w:lang w:val="en-US"/>
         </w:rPr>
-        <w:t>، يحتوي هذا التوجيه على التوصيف النصي للعملية والملاحظات المقدمة من قبل المستخدم ومجموعة من التعليمات من أجل استخراج كل السيناريوهات الممكنة لتدفقات الأنشطة الموجودة ضمن التوصيف النصي للعملية، يتم استخراج هذه التدفقات من النص المعاد من قبل النموذج اللغوي</w:t>
+        <w:t xml:space="preserve">، يحتوي هذا التوجيه على التوصيف النصي للعملية والملاحظات المقدمة من قبل المستخدم ومجموعة من التعليمات من أجل </w:t>
+      </w:r>
+      <w:r>
+        <w:rPr>
+          <w:rFonts w:hint="cs"/>
+          <w:rtl/>
+          <w:lang w:val="en-US"/>
+        </w:rPr>
+        <w:t>توليد</w:t>
+      </w:r>
+      <w:r>
+        <w:rPr>
+          <w:rFonts w:hint="cs"/>
+          <w:rtl/>
+          <w:lang w:val="en-US"/>
+        </w:rPr>
+        <w:t xml:space="preserve"> كل السيناريوهات الممكنة لتدفقات الأنشطة الموجودة ضمن التوصيف النصي للعملية، يتم استخراج هذه التدفقات من النص المعاد من قبل النموذج اللغوي</w:t>
+      </w:r>
+      <w:r>
+        <w:rPr>
+          <w:rFonts w:hint="cs"/>
+          <w:rtl/>
+          <w:lang w:val="en-US"/>
+        </w:rPr>
+        <w:t xml:space="preserve"> عن طريق إرسال النص لمحلل </w:t>
+      </w:r>
+      <w:r>
+        <w:rPr>
+          <w:lang w:val="en-US"/>
+        </w:rPr>
+        <w:t>(</w:t>
+      </w:r>
+      <w:r>
+        <w:rPr>
+          <w:lang w:val="en-US"/>
+        </w:rPr>
+        <w:t>Parser</w:t>
+      </w:r>
+      <w:r>
+        <w:rPr>
+          <w:lang w:val="en-US"/>
+        </w:rPr>
+        <w:t>)</w:t>
+      </w:r>
+      <w:r>
+        <w:rPr>
+          <w:rFonts w:hint="cs"/>
+          <w:rtl/>
+          <w:lang w:val="en-US"/>
+        </w:rPr>
+        <w:t xml:space="preserve"> </w:t>
+      </w:r>
+      <w:r>
+        <w:rPr>
+          <w:rFonts w:hint="cs"/>
+          <w:rtl/>
+          <w:lang w:val="en-US"/>
+        </w:rPr>
+        <w:t xml:space="preserve">يقوم </w:t>
+      </w:r>
+      <w:r>
+        <w:rPr>
+          <w:rFonts w:hint="cs"/>
+          <w:rtl/>
+          <w:lang w:val="en-US"/>
+        </w:rPr>
+        <w:t xml:space="preserve">بالبحث ضمن النص عن </w:t>
+      </w:r>
+      <w:r>
+        <w:rPr>
+          <w:rFonts w:hint="cs"/>
+          <w:rtl/>
+          <w:lang w:val="en-US"/>
+        </w:rPr>
+        <w:t xml:space="preserve">الخرج الموضوع بين علامتي </w:t>
+      </w:r>
+      <w:r>
+        <w:rPr>
+          <w:lang w:val="en-US"/>
+        </w:rPr>
+        <w:t>(```)</w:t>
+      </w:r>
+      <w:r>
+        <w:rPr>
+          <w:rFonts w:hint="cs"/>
+          <w:rtl/>
+          <w:lang w:val="en-US"/>
+        </w:rPr>
+        <w:t xml:space="preserve"> </w:t>
+      </w:r>
+      <w:r>
+        <w:rPr>
+          <w:rFonts w:hint="cs"/>
+          <w:rtl/>
+          <w:lang w:val="en-US"/>
+        </w:rPr>
+        <w:t xml:space="preserve">ويقوم ببناء قائمة من </w:t>
+      </w:r>
+      <w:r>
+        <w:rPr>
+          <w:rFonts w:hint="cs"/>
+          <w:rtl/>
+          <w:lang w:val="en-US"/>
+        </w:rPr>
+        <w:t>السيناريوهات الكاملة (تسلسل من الأنشطة من البداية إلى النهاية)</w:t>
+      </w:r>
+      <w:r>
+        <w:rPr>
+          <w:rFonts w:hint="cs"/>
+          <w:rtl/>
+          <w:lang w:val="en-US"/>
+        </w:rPr>
+        <w:t xml:space="preserve"> التي تعبر عن خرج هذه الخطوة</w:t>
       </w:r>
       <w:r>
         <w:rPr>
@@ -17718,18 +18063,136 @@
       <w:pPr>
         <w:pStyle w:val="a9"/>
         <w:rPr>
-          <w:rtl/>
-          <w:lang w:val="en-US"/>
-        </w:rPr>
-      </w:pPr>
-      <w:r>
-        <w:rPr>
-          <w:rFonts w:hint="cs"/>
-          <w:rtl/>
-          <w:lang w:val="en-US"/>
-        </w:rPr>
-        <w:t xml:space="preserve">في المرحلة الثانية </w:t>
-      </w:r>
+          <w:lang w:val="en-US"/>
+        </w:rPr>
+      </w:pPr>
+      <w:r>
+        <w:rPr>
+          <w:noProof/>
+        </w:rPr>
+        <w:drawing>
+          <wp:anchor distT="0" distB="0" distL="114300" distR="114300" simplePos="0" relativeHeight="251696128" behindDoc="0" locked="0" layoutInCell="1" allowOverlap="1" wp14:anchorId="02BCB54F" wp14:editId="4485612F">
+            <wp:simplePos x="0" y="0"/>
+            <wp:positionH relativeFrom="margin">
+              <wp:align>right</wp:align>
+            </wp:positionH>
+            <wp:positionV relativeFrom="paragraph">
+              <wp:posOffset>344170</wp:posOffset>
+            </wp:positionV>
+            <wp:extent cx="5943600" cy="1880235"/>
+            <wp:effectExtent l="0" t="0" r="0" b="5715"/>
+            <wp:wrapSquare wrapText="bothSides"/>
+            <wp:docPr id="222441330" name="Picture 18"/>
+            <wp:cNvGraphicFramePr>
+              <a:graphicFrameLocks xmlns:a="http://schemas.openxmlformats.org/drawingml/2006/main" noChangeAspect="1"/>
+            </wp:cNvGraphicFramePr>
+            <a:graphic xmlns:a="http://schemas.openxmlformats.org/drawingml/2006/main">
+              <a:graphicData uri="http://schemas.openxmlformats.org/drawingml/2006/picture">
+                <pic:pic xmlns:pic="http://schemas.openxmlformats.org/drawingml/2006/picture">
+                  <pic:nvPicPr>
+                    <pic:cNvPr id="0" name="Picture 5"/>
+                    <pic:cNvPicPr>
+                      <a:picLocks noChangeAspect="1" noChangeArrowheads="1"/>
+                    </pic:cNvPicPr>
+                  </pic:nvPicPr>
+                  <pic:blipFill>
+                    <a:blip r:embed="rId41">
+                      <a:extLst>
+                        <a:ext uri="{28A0092B-C50C-407E-A947-70E740481C1C}">
+                          <a14:useLocalDpi xmlns:a14="http://schemas.microsoft.com/office/drawing/2010/main" val="0"/>
+                        </a:ext>
+                      </a:extLst>
+                    </a:blip>
+                    <a:srcRect/>
+                    <a:stretch>
+                      <a:fillRect/>
+                    </a:stretch>
+                  </pic:blipFill>
+                  <pic:spPr bwMode="auto">
+                    <a:xfrm>
+                      <a:off x="0" y="0"/>
+                      <a:ext cx="5943600" cy="1880235"/>
+                    </a:xfrm>
+                    <a:prstGeom prst="rect">
+                      <a:avLst/>
+                    </a:prstGeom>
+                    <a:noFill/>
+                    <a:ln>
+                      <a:noFill/>
+                    </a:ln>
+                  </pic:spPr>
+                </pic:pic>
+              </a:graphicData>
+            </a:graphic>
+          </wp:anchor>
+        </w:drawing>
+      </w:r>
+    </w:p>
+    <w:p>
+      <w:pPr>
+        <w:pStyle w:val="a9"/>
+        <w:rPr>
+          <w:rtl/>
+          <w:lang w:val="en-US"/>
+        </w:rPr>
+      </w:pPr>
+    </w:p>
+    <w:p>
+      <w:pPr>
+        <w:pStyle w:val="2"/>
+        <w:rPr>
+          <w:rtl/>
+        </w:rPr>
+      </w:pPr>
+      <w:r>
+        <w:t>-</w:t>
+      </w:r>
+      <w:r>
+        <w:t>2</w:t>
+      </w:r>
+      <w:r>
+        <w:t>.2.</w:t>
+      </w:r>
+      <w:r>
+        <w:t>2</w:t>
+      </w:r>
+      <w:r>
+        <w:rPr>
+          <w:rFonts w:hint="cs"/>
+          <w:rtl/>
+        </w:rPr>
+        <w:t xml:space="preserve"> </w:t>
+      </w:r>
+      <w:r>
+        <w:rPr>
+          <w:rFonts w:hint="cs"/>
+          <w:rtl/>
+        </w:rPr>
+        <w:t>بناء شجرة</w:t>
+      </w:r>
+      <w:r>
+        <w:rPr>
+          <w:rFonts w:hint="cs"/>
+          <w:rtl/>
+        </w:rPr>
+        <w:t xml:space="preserve"> </w:t>
+      </w:r>
+      <w:r>
+        <w:rPr>
+          <w:rFonts w:hint="cs"/>
+          <w:rtl/>
+        </w:rPr>
+        <w:t>الأنشطة</w:t>
+      </w:r>
+    </w:p>
+    <w:p>
+      <w:pPr>
+        <w:pStyle w:val="a9"/>
+        <w:rPr>
+          <w:rtl/>
+          <w:lang w:val="en-US"/>
+        </w:rPr>
+      </w:pPr>
       <w:r>
         <w:rPr>
           <w:rFonts w:hint="cs"/>
@@ -17760,6 +18223,30 @@
           <w:rtl/>
           <w:lang w:val="en-US"/>
         </w:rPr>
+        <w:t xml:space="preserve"> التدفقات المستخرجة من المرحلة </w:t>
+      </w:r>
+      <w:r>
+        <w:rPr>
+          <w:rFonts w:hint="cs"/>
+          <w:rtl/>
+          <w:lang w:val="en-US"/>
+        </w:rPr>
+        <w:t>السابقة</w:t>
+      </w:r>
+      <w:r>
+        <w:rPr>
+          <w:rFonts w:hint="cs"/>
+          <w:rtl/>
+          <w:lang w:val="en-US"/>
+        </w:rPr>
+        <w:t>،</w:t>
+      </w:r>
+      <w:r>
+        <w:rPr>
+          <w:rFonts w:hint="cs"/>
+          <w:rtl/>
+          <w:lang w:val="en-US"/>
+        </w:rPr>
         <w:t xml:space="preserve"> </w:t>
       </w:r>
       <w:r>
@@ -17768,15 +18255,769 @@
           <w:rtl/>
           <w:lang w:val="en-US"/>
         </w:rPr>
-        <w:t>التدفقات</w:t>
-      </w:r>
-      <w:r>
-        <w:rPr>
-          <w:rFonts w:hint="cs"/>
-          <w:rtl/>
-          <w:lang w:val="en-US"/>
-        </w:rPr>
-        <w:t xml:space="preserve"> المستخرجة من المرحلة الأولى</w:t>
+        <w:t>تعبر عقد</w:t>
+      </w:r>
+      <w:r>
+        <w:rPr>
+          <w:rFonts w:hint="cs"/>
+          <w:rtl/>
+          <w:lang w:val="en-US"/>
+        </w:rPr>
+        <w:t xml:space="preserve"> هذه الشجرة</w:t>
+      </w:r>
+      <w:r>
+        <w:rPr>
+          <w:rFonts w:hint="cs"/>
+          <w:rtl/>
+          <w:lang w:val="en-US"/>
+        </w:rPr>
+        <w:t xml:space="preserve"> عن الأنشطة الموص</w:t>
+      </w:r>
+      <w:r>
+        <w:rPr>
+          <w:rFonts w:hint="cs"/>
+          <w:rtl/>
+          <w:lang w:val="en-US"/>
+        </w:rPr>
+        <w:t>َّ</w:t>
+      </w:r>
+      <w:r>
+        <w:rPr>
+          <w:rFonts w:hint="cs"/>
+          <w:rtl/>
+          <w:lang w:val="en-US"/>
+        </w:rPr>
+        <w:t>فة ضمن العملية وحوافها عن تسلسل التدفق ضمن العملية.</w:t>
+      </w:r>
+      <w:r>
+        <w:rPr>
+          <w:rFonts w:hint="cs"/>
+          <w:rtl/>
+          <w:lang w:val="en-US"/>
+        </w:rPr>
+        <w:t xml:space="preserve"> </w:t>
+      </w:r>
+      <w:r>
+        <w:rPr>
+          <w:rFonts w:hint="cs"/>
+          <w:rtl/>
+          <w:lang w:val="en-US"/>
+        </w:rPr>
+        <w:t xml:space="preserve">من خلال هذا الأسلوب يتم استخراج أهم عناصر مخطط </w:t>
+      </w:r>
+      <w:r>
+        <w:rPr>
+          <w:lang w:val="en-US"/>
+        </w:rPr>
+        <w:t>BPMN</w:t>
+      </w:r>
+      <w:r>
+        <w:rPr>
+          <w:rFonts w:hint="cs"/>
+          <w:rtl/>
+          <w:lang w:val="en-US"/>
+        </w:rPr>
+        <w:t xml:space="preserve"> المتمثلة بالأنشطة والتدفقات فيما بينها، حيث يتم حل مشكلة وجود تدفقات متولدة ليس لها نهاية كما في البحث </w:t>
+      </w:r>
+      <w:r>
+        <w:rPr>
+          <w:lang w:val="en-US"/>
+        </w:rPr>
+        <w:t xml:space="preserve">[generate </w:t>
+      </w:r>
+      <w:proofErr w:type="spellStart"/>
+      <w:r>
+        <w:rPr>
+          <w:lang w:val="en-US"/>
+        </w:rPr>
+        <w:t>bpmn</w:t>
+      </w:r>
+      <w:proofErr w:type="spellEnd"/>
+      <w:r>
+        <w:rPr>
+          <w:lang w:val="en-US"/>
+        </w:rPr>
+        <w:t xml:space="preserve"> from unstructured]</w:t>
+      </w:r>
+      <w:r>
+        <w:rPr>
+          <w:rFonts w:hint="cs"/>
+          <w:rtl/>
+          <w:lang w:val="en-US"/>
+        </w:rPr>
+        <w:t>.</w:t>
+      </w:r>
+    </w:p>
+    <w:p>
+      <w:pPr>
+        <w:pStyle w:val="a9"/>
+        <w:rPr>
+          <w:rtl/>
+          <w:lang w:val="en-US"/>
+        </w:rPr>
+      </w:pPr>
+    </w:p>
+    <w:p>
+      <w:pPr>
+        <w:pStyle w:val="a9"/>
+        <w:rPr>
+          <w:rtl/>
+          <w:lang w:val="en-US"/>
+        </w:rPr>
+      </w:pPr>
+      <w:r>
+        <w:rPr>
+          <w:noProof/>
+        </w:rPr>
+        <w:lastRenderedPageBreak/>
+        <w:drawing>
+          <wp:inline distT="0" distB="0" distL="0" distR="0" wp14:anchorId="2E5F7266" wp14:editId="16B3349C">
+            <wp:extent cx="5943600" cy="2080895"/>
+            <wp:effectExtent l="0" t="0" r="0" b="0"/>
+            <wp:docPr id="192242696" name="Picture 19"/>
+            <wp:cNvGraphicFramePr>
+              <a:graphicFrameLocks xmlns:a="http://schemas.openxmlformats.org/drawingml/2006/main" noChangeAspect="1"/>
+            </wp:cNvGraphicFramePr>
+            <a:graphic xmlns:a="http://schemas.openxmlformats.org/drawingml/2006/main">
+              <a:graphicData uri="http://schemas.openxmlformats.org/drawingml/2006/picture">
+                <pic:pic xmlns:pic="http://schemas.openxmlformats.org/drawingml/2006/picture">
+                  <pic:nvPicPr>
+                    <pic:cNvPr id="0" name="Picture 7"/>
+                    <pic:cNvPicPr>
+                      <a:picLocks noChangeAspect="1" noChangeArrowheads="1"/>
+                    </pic:cNvPicPr>
+                  </pic:nvPicPr>
+                  <pic:blipFill>
+                    <a:blip r:embed="rId42">
+                      <a:extLst>
+                        <a:ext uri="{28A0092B-C50C-407E-A947-70E740481C1C}">
+                          <a14:useLocalDpi xmlns:a14="http://schemas.microsoft.com/office/drawing/2010/main" val="0"/>
+                        </a:ext>
+                      </a:extLst>
+                    </a:blip>
+                    <a:srcRect/>
+                    <a:stretch>
+                      <a:fillRect/>
+                    </a:stretch>
+                  </pic:blipFill>
+                  <pic:spPr bwMode="auto">
+                    <a:xfrm>
+                      <a:off x="0" y="0"/>
+                      <a:ext cx="5943600" cy="2080895"/>
+                    </a:xfrm>
+                    <a:prstGeom prst="rect">
+                      <a:avLst/>
+                    </a:prstGeom>
+                    <a:noFill/>
+                    <a:ln>
+                      <a:noFill/>
+                    </a:ln>
+                  </pic:spPr>
+                </pic:pic>
+              </a:graphicData>
+            </a:graphic>
+          </wp:inline>
+        </w:drawing>
+      </w:r>
+    </w:p>
+    <w:p>
+      <w:pPr>
+        <w:pStyle w:val="a9"/>
+        <w:rPr>
+          <w:lang w:val="en-US"/>
+        </w:rPr>
+      </w:pPr>
+    </w:p>
+    <w:p>
+      <w:pPr>
+        <w:pStyle w:val="2"/>
+      </w:pPr>
+      <w:r>
+        <w:t>-</w:t>
+      </w:r>
+      <w:r>
+        <w:t>3</w:t>
+      </w:r>
+      <w:r>
+        <w:t>.2.</w:t>
+      </w:r>
+      <w:r>
+        <w:t>2</w:t>
+      </w:r>
+      <w:r>
+        <w:rPr>
+          <w:rFonts w:hint="cs"/>
+          <w:rtl/>
+        </w:rPr>
+        <w:t xml:space="preserve"> </w:t>
+      </w:r>
+      <w:r>
+        <w:rPr>
+          <w:rFonts w:hint="cs"/>
+          <w:rtl/>
+        </w:rPr>
+        <w:t>معالجة الشجرة</w:t>
+      </w:r>
+    </w:p>
+    <w:p>
+      <w:pPr>
+        <w:pStyle w:val="a9"/>
+        <w:rPr>
+          <w:rtl/>
+          <w:lang w:val="en-US"/>
+        </w:rPr>
+      </w:pPr>
+      <w:r>
+        <w:rPr>
+          <w:rFonts w:hint="cs"/>
+          <w:rtl/>
+          <w:lang w:val="en-US"/>
+        </w:rPr>
+        <w:t>نقوم</w:t>
+      </w:r>
+      <w:r>
+        <w:rPr>
+          <w:rFonts w:hint="cs"/>
+          <w:rtl/>
+          <w:lang w:val="en-US"/>
+        </w:rPr>
+        <w:t xml:space="preserve"> </w:t>
+      </w:r>
+      <w:r>
+        <w:rPr>
+          <w:rFonts w:hint="cs"/>
+          <w:rtl/>
+          <w:lang w:val="en-US"/>
+        </w:rPr>
+        <w:t>ب</w:t>
+      </w:r>
+      <w:r>
+        <w:rPr>
+          <w:rFonts w:hint="cs"/>
+          <w:rtl/>
+          <w:lang w:val="en-US"/>
+        </w:rPr>
+        <w:t>تعديل</w:t>
+      </w:r>
+      <w:r>
+        <w:rPr>
+          <w:rFonts w:hint="cs"/>
+          <w:rtl/>
+          <w:lang w:val="en-US"/>
+        </w:rPr>
+        <w:t xml:space="preserve"> الشجرة حيث يتم إضافة البوابات </w:t>
+      </w:r>
+      <w:r>
+        <w:rPr>
+          <w:lang w:val="en-US"/>
+        </w:rPr>
+        <w:t>(gateways)</w:t>
+      </w:r>
+      <w:r>
+        <w:rPr>
+          <w:rFonts w:hint="cs"/>
+          <w:rtl/>
+          <w:lang w:val="en-US"/>
+        </w:rPr>
+        <w:t xml:space="preserve"> التي تعبر عن نقاط القرار</w:t>
+      </w:r>
+      <w:r>
+        <w:rPr>
+          <w:rFonts w:hint="cs"/>
+          <w:rtl/>
+          <w:lang w:val="en-US"/>
+        </w:rPr>
+        <w:t xml:space="preserve"> إلى الشجرة</w:t>
+      </w:r>
+      <w:r>
+        <w:rPr>
+          <w:rFonts w:hint="cs"/>
+          <w:rtl/>
+          <w:lang w:val="en-US"/>
+        </w:rPr>
+        <w:t xml:space="preserve">. </w:t>
+      </w:r>
+      <w:r>
+        <w:rPr>
+          <w:rFonts w:hint="cs"/>
+          <w:rtl/>
+          <w:lang w:val="en-US"/>
+        </w:rPr>
+        <w:t>إذ</w:t>
+      </w:r>
+      <w:r>
+        <w:rPr>
+          <w:rFonts w:hint="cs"/>
+          <w:rtl/>
+          <w:lang w:val="en-US"/>
+        </w:rPr>
+        <w:t xml:space="preserve"> أن</w:t>
+      </w:r>
+      <w:r>
+        <w:rPr>
+          <w:rFonts w:hint="cs"/>
+          <w:rtl/>
+          <w:lang w:val="en-US"/>
+        </w:rPr>
+        <w:t>َّ</w:t>
+      </w:r>
+      <w:r>
+        <w:rPr>
+          <w:rFonts w:ascii="Segoe UI" w:hAnsi="Segoe UI" w:cs="Segoe UI"/>
+          <w:rtl/>
+          <w:lang w:val="en-US"/>
+        </w:rPr>
+        <w:t xml:space="preserve"> </w:t>
+      </w:r>
+      <w:r>
+        <w:rPr>
+          <w:rtl/>
+          <w:lang w:val="en-US"/>
+        </w:rPr>
+        <w:t>أي نقطة يحدث فيها انتقال من نشاط واحد إلى عدة أنشطة تعتبر نقطة قرار. لذا، نقوم بإضافة بوابة في هذا الموقع ونعطيها رقما</w:t>
+      </w:r>
+      <w:r>
+        <w:rPr>
+          <w:rFonts w:hint="cs"/>
+          <w:rtl/>
+          <w:lang w:val="en-US"/>
+        </w:rPr>
+        <w:t>ً</w:t>
+      </w:r>
+      <w:r>
+        <w:rPr>
+          <w:rtl/>
+          <w:lang w:val="en-US"/>
+        </w:rPr>
+        <w:t xml:space="preserve"> تسلسليا</w:t>
+      </w:r>
+      <w:r>
+        <w:rPr>
+          <w:rFonts w:hint="cs"/>
+          <w:rtl/>
+          <w:lang w:val="en-US"/>
+        </w:rPr>
+        <w:t>ً</w:t>
+      </w:r>
+      <w:r>
+        <w:rPr>
+          <w:rtl/>
+          <w:lang w:val="en-US"/>
+        </w:rPr>
+        <w:t xml:space="preserve"> فريدًا</w:t>
+      </w:r>
+      <w:r>
+        <w:rPr>
+          <w:rFonts w:hint="cs"/>
+          <w:rtl/>
+          <w:lang w:val="en-US"/>
+        </w:rPr>
+        <w:t xml:space="preserve">، </w:t>
+      </w:r>
+      <w:r>
+        <w:rPr>
+          <w:rFonts w:hint="cs"/>
+          <w:rtl/>
+          <w:lang w:val="en-US"/>
+        </w:rPr>
+        <w:t xml:space="preserve">حيث يصبح </w:t>
+      </w:r>
+      <w:r>
+        <w:rPr>
+          <w:rFonts w:hint="cs"/>
+          <w:rtl/>
+          <w:lang w:val="en-US"/>
+        </w:rPr>
+        <w:t xml:space="preserve">تدفق </w:t>
+      </w:r>
+      <w:r>
+        <w:rPr>
+          <w:rFonts w:hint="cs"/>
+          <w:rtl/>
+          <w:lang w:val="en-US"/>
+        </w:rPr>
+        <w:t>الانتقال من النشاط</w:t>
+      </w:r>
+      <w:r>
+        <w:rPr>
+          <w:rFonts w:hint="cs"/>
+          <w:rtl/>
+          <w:lang w:val="en-US"/>
+        </w:rPr>
+        <w:t xml:space="preserve"> الأب</w:t>
+      </w:r>
+      <w:r>
+        <w:rPr>
+          <w:rFonts w:hint="cs"/>
+          <w:rtl/>
+          <w:lang w:val="en-US"/>
+        </w:rPr>
+        <w:t xml:space="preserve"> </w:t>
+      </w:r>
+      <w:r>
+        <w:rPr>
+          <w:rFonts w:hint="cs"/>
+          <w:rtl/>
+          <w:lang w:val="en-US"/>
+        </w:rPr>
+        <w:t>إلى البوابة ثم النشاطات</w:t>
+      </w:r>
+      <w:r>
+        <w:rPr>
+          <w:rFonts w:hint="cs"/>
+          <w:rtl/>
+          <w:lang w:val="en-US"/>
+        </w:rPr>
+        <w:t xml:space="preserve"> الأبناء</w:t>
+      </w:r>
+      <w:r>
+        <w:rPr>
+          <w:rFonts w:hint="cs"/>
+          <w:rtl/>
+          <w:lang w:val="en-US"/>
+        </w:rPr>
+        <w:t>.</w:t>
+      </w:r>
+    </w:p>
+    <w:p>
+      <w:pPr>
+        <w:pStyle w:val="a9"/>
+        <w:rPr>
+          <w:rtl/>
+          <w:lang w:val="en-US"/>
+        </w:rPr>
+      </w:pPr>
+      <w:r>
+        <w:rPr>
+          <w:rFonts w:hint="cs"/>
+          <w:rtl/>
+          <w:lang w:val="en-US"/>
+        </w:rPr>
+        <w:t xml:space="preserve">يتم استخراج </w:t>
+      </w:r>
+      <w:r>
+        <w:rPr>
+          <w:rFonts w:hint="cs"/>
+          <w:rtl/>
+          <w:lang w:val="en-US"/>
+        </w:rPr>
+        <w:t>أسماء</w:t>
+      </w:r>
+      <w:r>
+        <w:rPr>
+          <w:rFonts w:hint="cs"/>
+          <w:rtl/>
+          <w:lang w:val="en-US"/>
+        </w:rPr>
+        <w:t xml:space="preserve"> </w:t>
+      </w:r>
+      <w:r>
+        <w:rPr>
+          <w:rFonts w:hint="cs"/>
+          <w:rtl/>
+          <w:lang w:val="en-US"/>
+        </w:rPr>
+        <w:t>الأنشطة و</w:t>
+      </w:r>
+      <w:r>
+        <w:rPr>
+          <w:rFonts w:hint="cs"/>
+          <w:rtl/>
+          <w:lang w:val="en-US"/>
+        </w:rPr>
+        <w:t xml:space="preserve"> </w:t>
+      </w:r>
+      <w:r>
+        <w:rPr>
+          <w:rFonts w:hint="cs"/>
+          <w:rtl/>
+          <w:lang w:val="en-US"/>
+        </w:rPr>
+        <w:t>أسماء</w:t>
+      </w:r>
+      <w:r>
+        <w:rPr>
+          <w:rFonts w:hint="cs"/>
+          <w:rtl/>
+          <w:lang w:val="en-US"/>
+        </w:rPr>
+        <w:t xml:space="preserve"> </w:t>
+      </w:r>
+      <w:r>
+        <w:rPr>
+          <w:rFonts w:hint="cs"/>
+          <w:rtl/>
+          <w:lang w:val="en-US"/>
+        </w:rPr>
+        <w:t>البوابات</w:t>
+      </w:r>
+      <w:r>
+        <w:rPr>
+          <w:rFonts w:hint="cs"/>
+          <w:rtl/>
+          <w:lang w:val="en-US"/>
+        </w:rPr>
+        <w:t xml:space="preserve"> مع دخل وخرج كل </w:t>
+      </w:r>
+      <w:r>
+        <w:rPr>
+          <w:rFonts w:hint="cs"/>
+          <w:rtl/>
+          <w:lang w:val="en-US"/>
+        </w:rPr>
+        <w:t>بوابة</w:t>
+      </w:r>
+      <w:r>
+        <w:rPr>
+          <w:rFonts w:hint="cs"/>
+          <w:rtl/>
+          <w:lang w:val="en-US"/>
+        </w:rPr>
+        <w:t xml:space="preserve"> </w:t>
+      </w:r>
+      <w:r>
+        <w:rPr>
+          <w:rFonts w:hint="cs"/>
+          <w:rtl/>
+          <w:lang w:val="en-US"/>
+        </w:rPr>
+        <w:t>إنطلاقاً من الشجرة المعدلة</w:t>
+      </w:r>
+      <w:r>
+        <w:rPr>
+          <w:rFonts w:hint="cs"/>
+          <w:rtl/>
+          <w:lang w:val="en-US"/>
+        </w:rPr>
+        <w:t xml:space="preserve"> من أجل استخدامها في المراحل اللاحقة</w:t>
+      </w:r>
+      <w:r>
+        <w:rPr>
+          <w:rFonts w:hint="cs"/>
+          <w:rtl/>
+          <w:lang w:val="en-US"/>
+        </w:rPr>
+        <w:t>.</w:t>
+      </w:r>
+    </w:p>
+    <w:p>
+      <w:pPr>
+        <w:pStyle w:val="a9"/>
+        <w:rPr>
+          <w:rtl/>
+          <w:lang w:val="en-US"/>
+        </w:rPr>
+      </w:pPr>
+      <w:r>
+        <w:rPr>
+          <w:noProof/>
+        </w:rPr>
+        <w:drawing>
+          <wp:anchor distT="0" distB="0" distL="114300" distR="114300" simplePos="0" relativeHeight="251697152" behindDoc="0" locked="0" layoutInCell="1" allowOverlap="1" wp14:anchorId="2AE8C3C6" wp14:editId="77A07C5F">
+            <wp:simplePos x="0" y="0"/>
+            <wp:positionH relativeFrom="margin">
+              <wp:align>right</wp:align>
+            </wp:positionH>
+            <wp:positionV relativeFrom="paragraph">
+              <wp:posOffset>349250</wp:posOffset>
+            </wp:positionV>
+            <wp:extent cx="5943600" cy="2887980"/>
+            <wp:effectExtent l="0" t="0" r="0" b="7620"/>
+            <wp:wrapSquare wrapText="bothSides"/>
+            <wp:docPr id="500083934" name="Picture 21"/>
+            <wp:cNvGraphicFramePr>
+              <a:graphicFrameLocks xmlns:a="http://schemas.openxmlformats.org/drawingml/2006/main" noChangeAspect="1"/>
+            </wp:cNvGraphicFramePr>
+            <a:graphic xmlns:a="http://schemas.openxmlformats.org/drawingml/2006/main">
+              <a:graphicData uri="http://schemas.openxmlformats.org/drawingml/2006/picture">
+                <pic:pic xmlns:pic="http://schemas.openxmlformats.org/drawingml/2006/picture">
+                  <pic:nvPicPr>
+                    <pic:cNvPr id="0" name="Picture 11"/>
+                    <pic:cNvPicPr>
+                      <a:picLocks noChangeAspect="1" noChangeArrowheads="1"/>
+                    </pic:cNvPicPr>
+                  </pic:nvPicPr>
+                  <pic:blipFill>
+                    <a:blip r:embed="rId43">
+                      <a:extLst>
+                        <a:ext uri="{28A0092B-C50C-407E-A947-70E740481C1C}">
+                          <a14:useLocalDpi xmlns:a14="http://schemas.microsoft.com/office/drawing/2010/main" val="0"/>
+                        </a:ext>
+                      </a:extLst>
+                    </a:blip>
+                    <a:srcRect/>
+                    <a:stretch>
+                      <a:fillRect/>
+                    </a:stretch>
+                  </pic:blipFill>
+                  <pic:spPr bwMode="auto">
+                    <a:xfrm>
+                      <a:off x="0" y="0"/>
+                      <a:ext cx="5943600" cy="2887980"/>
+                    </a:xfrm>
+                    <a:prstGeom prst="rect">
+                      <a:avLst/>
+                    </a:prstGeom>
+                    <a:noFill/>
+                    <a:ln>
+                      <a:noFill/>
+                    </a:ln>
+                  </pic:spPr>
+                </pic:pic>
+              </a:graphicData>
+            </a:graphic>
+          </wp:anchor>
+        </w:drawing>
+      </w:r>
+    </w:p>
+    <w:p>
+      <w:pPr>
+        <w:pStyle w:val="a9"/>
+        <w:rPr>
+          <w:rtl/>
+          <w:lang w:val="en-US"/>
+        </w:rPr>
+      </w:pPr>
+    </w:p>
+    <w:p>
+      <w:pPr>
+        <w:pStyle w:val="2"/>
+        <w:rPr>
+          <w:rtl/>
+        </w:rPr>
+      </w:pPr>
+      <w:r>
+        <w:lastRenderedPageBreak/>
+        <w:t>-</w:t>
+      </w:r>
+      <w:r>
+        <w:t>4</w:t>
+      </w:r>
+      <w:r>
+        <w:t>.2.</w:t>
+      </w:r>
+      <w:r>
+        <w:t>2</w:t>
+      </w:r>
+      <w:r>
+        <w:rPr>
+          <w:rFonts w:hint="cs"/>
+          <w:rtl/>
+        </w:rPr>
+        <w:t xml:space="preserve"> </w:t>
+      </w:r>
+      <w:r>
+        <w:rPr>
+          <w:rFonts w:hint="cs"/>
+          <w:rtl/>
+        </w:rPr>
+        <w:t>تحديد الفاعلين</w:t>
+      </w:r>
+    </w:p>
+    <w:p>
+      <w:pPr>
+        <w:pStyle w:val="a9"/>
+        <w:rPr>
+          <w:rtl/>
+          <w:lang w:val="en-US"/>
+        </w:rPr>
+      </w:pPr>
+      <w:r>
+        <w:rPr>
+          <w:b/>
+          <w:bCs/>
+          <w:sz w:val="28"/>
+          <w:szCs w:val="34"/>
+          <w:lang w:val="en-US"/>
+        </w:rPr>
+        <w:drawing>
+          <wp:anchor distT="0" distB="0" distL="114300" distR="114300" simplePos="0" relativeHeight="251698176" behindDoc="0" locked="0" layoutInCell="1" allowOverlap="1" wp14:anchorId="7518C95A" wp14:editId="733A7265">
+            <wp:simplePos x="0" y="0"/>
+            <wp:positionH relativeFrom="margin">
+              <wp:align>right</wp:align>
+            </wp:positionH>
+            <wp:positionV relativeFrom="paragraph">
+              <wp:posOffset>1528445</wp:posOffset>
+            </wp:positionV>
+            <wp:extent cx="5943600" cy="2420620"/>
+            <wp:effectExtent l="0" t="0" r="0" b="0"/>
+            <wp:wrapSquare wrapText="bothSides"/>
+            <wp:docPr id="856686796" name="Picture 23"/>
+            <wp:cNvGraphicFramePr>
+              <a:graphicFrameLocks xmlns:a="http://schemas.openxmlformats.org/drawingml/2006/main" noChangeAspect="1"/>
+            </wp:cNvGraphicFramePr>
+            <a:graphic xmlns:a="http://schemas.openxmlformats.org/drawingml/2006/main">
+              <a:graphicData uri="http://schemas.openxmlformats.org/drawingml/2006/picture">
+                <pic:pic xmlns:pic="http://schemas.openxmlformats.org/drawingml/2006/picture">
+                  <pic:nvPicPr>
+                    <pic:cNvPr id="0" name="Picture 18"/>
+                    <pic:cNvPicPr>
+                      <a:picLocks noChangeAspect="1" noChangeArrowheads="1"/>
+                    </pic:cNvPicPr>
+                  </pic:nvPicPr>
+                  <pic:blipFill>
+                    <a:blip r:embed="rId44">
+                      <a:extLst>
+                        <a:ext uri="{28A0092B-C50C-407E-A947-70E740481C1C}">
+                          <a14:useLocalDpi xmlns:a14="http://schemas.microsoft.com/office/drawing/2010/main" val="0"/>
+                        </a:ext>
+                      </a:extLst>
+                    </a:blip>
+                    <a:srcRect/>
+                    <a:stretch>
+                      <a:fillRect/>
+                    </a:stretch>
+                  </pic:blipFill>
+                  <pic:spPr bwMode="auto">
+                    <a:xfrm>
+                      <a:off x="0" y="0"/>
+                      <a:ext cx="5943600" cy="2420620"/>
+                    </a:xfrm>
+                    <a:prstGeom prst="rect">
+                      <a:avLst/>
+                    </a:prstGeom>
+                    <a:noFill/>
+                    <a:ln>
+                      <a:noFill/>
+                    </a:ln>
+                  </pic:spPr>
+                </pic:pic>
+              </a:graphicData>
+            </a:graphic>
+          </wp:anchor>
+        </w:drawing>
+      </w:r>
+      <w:r>
+        <w:rPr>
+          <w:rFonts w:hint="cs"/>
+          <w:rtl/>
+          <w:lang w:val="en-US"/>
+        </w:rPr>
+        <w:t xml:space="preserve">نقوم بتحديد الفاعل لكل نشاط من الأنشطة المستخرجة عن طريق </w:t>
+      </w:r>
+      <w:r>
+        <w:rPr>
+          <w:rFonts w:hint="cs"/>
+          <w:rtl/>
+          <w:lang w:val="en-US"/>
+        </w:rPr>
+        <w:t xml:space="preserve">بناء توجيه </w:t>
+      </w:r>
+      <w:r>
+        <w:rPr>
+          <w:rFonts w:hint="cs"/>
+          <w:rtl/>
+          <w:lang w:val="en-US"/>
+        </w:rPr>
+        <w:t xml:space="preserve">يحتوي على التوصيف النصي للعملية والأنشطة المراد تحديد الفاعل لكل منها ومجموعة من التعليمات والأمثلة </w:t>
+      </w:r>
+      <w:r>
+        <w:rPr>
+          <w:rFonts w:hint="cs"/>
+          <w:rtl/>
+          <w:lang w:val="en-US"/>
+        </w:rPr>
+        <w:t>من أجل استخراج هؤلاء الفاعلين</w:t>
       </w:r>
       <w:r>
         <w:rPr>
@@ -17800,23 +19041,109 @@
           <w:rtl/>
           <w:lang w:val="en-US"/>
         </w:rPr>
-        <w:t>تعبر عقد</w:t>
-      </w:r>
-      <w:r>
-        <w:rPr>
-          <w:rFonts w:hint="cs"/>
-          <w:rtl/>
-          <w:lang w:val="en-US"/>
-        </w:rPr>
-        <w:t xml:space="preserve"> هذه الشجرة</w:t>
-      </w:r>
-      <w:r>
-        <w:rPr>
-          <w:rFonts w:hint="cs"/>
-          <w:rtl/>
-          <w:lang w:val="en-US"/>
-        </w:rPr>
-        <w:t xml:space="preserve"> عن الأنشطة الموصفة ضمن العملية وحوافها عن تسلسل التدفق ضمن العملية.</w:t>
+        <w:t xml:space="preserve">ثم يتم </w:t>
+      </w:r>
+      <w:r>
+        <w:rPr>
+          <w:rFonts w:hint="cs"/>
+          <w:rtl/>
+          <w:lang w:val="en-US"/>
+        </w:rPr>
+        <w:t xml:space="preserve">إرسال </w:t>
+      </w:r>
+      <w:r>
+        <w:rPr>
+          <w:rFonts w:hint="cs"/>
+          <w:rtl/>
+          <w:lang w:val="en-US"/>
+        </w:rPr>
+        <w:t>هذا ال</w:t>
+      </w:r>
+      <w:r>
+        <w:rPr>
+          <w:rFonts w:hint="cs"/>
+          <w:rtl/>
+          <w:lang w:val="en-US"/>
+        </w:rPr>
+        <w:t>توجيه للنموذج اللغوي</w:t>
+      </w:r>
+      <w:r>
+        <w:rPr>
+          <w:rFonts w:hint="cs"/>
+          <w:rtl/>
+          <w:lang w:val="en-US"/>
+        </w:rPr>
+        <w:t>.</w:t>
+      </w:r>
+      <w:r>
+        <w:rPr>
+          <w:rFonts w:hint="cs"/>
+          <w:rtl/>
+          <w:lang w:val="en-US"/>
+        </w:rPr>
+        <w:t xml:space="preserve"> ي</w:t>
+      </w:r>
+      <w:r>
+        <w:rPr>
+          <w:rFonts w:hint="cs"/>
+          <w:rtl/>
+          <w:lang w:val="en-US"/>
+        </w:rPr>
+        <w:t>ُ</w:t>
+      </w:r>
+      <w:r>
+        <w:rPr>
+          <w:rFonts w:hint="cs"/>
+          <w:rtl/>
+          <w:lang w:val="en-US"/>
+        </w:rPr>
+        <w:t>عيد</w:t>
+      </w:r>
+      <w:r>
+        <w:rPr>
+          <w:rFonts w:hint="cs"/>
+          <w:rtl/>
+          <w:lang w:val="en-US"/>
+        </w:rPr>
+        <w:t xml:space="preserve"> النموذج نصاً يحتوي على قائمة تربط كل فاعل مع الأنشطة التي يقوم بها</w:t>
+      </w:r>
+      <w:r>
+        <w:rPr>
+          <w:rFonts w:hint="cs"/>
+          <w:rtl/>
+          <w:lang w:val="en-US"/>
+        </w:rPr>
+        <w:t xml:space="preserve">، </w:t>
+      </w:r>
+      <w:r>
+        <w:rPr>
+          <w:rFonts w:hint="cs"/>
+          <w:rtl/>
+          <w:lang w:val="en-US"/>
+        </w:rPr>
+        <w:t xml:space="preserve">نقوم بإرسال هذا النص للمحلل الذي </w:t>
+      </w:r>
+      <w:r>
+        <w:rPr>
+          <w:rFonts w:hint="cs"/>
+          <w:rtl/>
+          <w:lang w:val="en-US"/>
+        </w:rPr>
+        <w:t xml:space="preserve">يقوم بالبحث ضمن النص عن الخرج الموضوع بين علامتي </w:t>
+      </w:r>
+      <w:r>
+        <w:rPr>
+          <w:lang w:val="en-US"/>
+        </w:rPr>
+        <w:t>(```)</w:t>
+      </w:r>
+      <w:r>
+        <w:rPr>
+          <w:rFonts w:hint="cs"/>
+          <w:rtl/>
+          <w:lang w:val="en-US"/>
+        </w:rPr>
+        <w:t xml:space="preserve"> ويقوم ببناء</w:t>
       </w:r>
       <w:r>
         <w:rPr>
@@ -17832,27 +19159,184 @@
           <w:rtl/>
           <w:lang w:val="en-US"/>
         </w:rPr>
-        <w:t xml:space="preserve">من خلال هذا الأسلوب يتم استخراج أهم عناصر مخطط </w:t>
-      </w:r>
-      <w:r>
-        <w:rPr>
-          <w:lang w:val="en-US"/>
-        </w:rPr>
-        <w:t>BPMN</w:t>
-      </w:r>
-      <w:r>
-        <w:rPr>
-          <w:rFonts w:hint="cs"/>
-          <w:rtl/>
-          <w:lang w:val="en-US"/>
-        </w:rPr>
-        <w:t xml:space="preserve"> المتمثلة بالأنشطة والتدفقات فيما بينها، حيث يتم حل مشكلة وجود تدفقات متولدة ليس لها نهاية كما في البحث </w:t>
-      </w:r>
-      <w:r>
-        <w:rPr>
-          <w:lang w:val="en-US"/>
-        </w:rPr>
-        <w:t>[generate bpmn from unstructured]</w:t>
+        <w:t xml:space="preserve">قائمة </w:t>
+      </w:r>
+      <w:r>
+        <w:rPr>
+          <w:rFonts w:hint="cs"/>
+          <w:rtl/>
+          <w:lang w:val="en-US"/>
+        </w:rPr>
+        <w:t>الفاعلين.</w:t>
+      </w:r>
+    </w:p>
+    <w:p>
+      <w:pPr>
+        <w:pStyle w:val="a9"/>
+        <w:rPr>
+          <w:rtl/>
+          <w:lang w:val="en-US"/>
+        </w:rPr>
+      </w:pPr>
+    </w:p>
+    <w:p>
+      <w:pPr>
+        <w:pStyle w:val="a9"/>
+        <w:rPr>
+          <w:rtl/>
+          <w:lang w:val="en-US"/>
+        </w:rPr>
+      </w:pPr>
+    </w:p>
+    <w:p>
+      <w:pPr>
+        <w:pStyle w:val="2"/>
+        <w:rPr>
+          <w:rtl/>
+        </w:rPr>
+      </w:pPr>
+      <w:r>
+        <w:t>-</w:t>
+      </w:r>
+      <w:r>
+        <w:t>5</w:t>
+      </w:r>
+      <w:r>
+        <w:t>.2.</w:t>
+      </w:r>
+      <w:r>
+        <w:t>2</w:t>
+      </w:r>
+      <w:r>
+        <w:rPr>
+          <w:rFonts w:hint="cs"/>
+          <w:rtl/>
+        </w:rPr>
+        <w:t xml:space="preserve"> </w:t>
+      </w:r>
+      <w:r>
+        <w:rPr>
+          <w:rFonts w:hint="cs"/>
+          <w:rtl/>
+        </w:rPr>
+        <w:t>تحديد أنواع الأنشطة</w:t>
+      </w:r>
+    </w:p>
+    <w:p>
+      <w:pPr>
+        <w:pStyle w:val="a9"/>
+        <w:rPr>
+          <w:rtl/>
+          <w:lang w:val="en-US"/>
+        </w:rPr>
+      </w:pPr>
+      <w:r>
+        <w:rPr>
+          <w:rFonts w:hint="cs"/>
+          <w:rtl/>
+          <w:lang w:val="en-US"/>
+        </w:rPr>
+        <w:t>نقوم بتحديد نوع كل نشاط من الأنشطة المستخرجة (</w:t>
+      </w:r>
+      <w:r>
+        <w:rPr>
+          <w:lang w:val="en-US"/>
+        </w:rPr>
+        <w:t>user task, system task, start event ….</w:t>
+      </w:r>
+      <w:r>
+        <w:rPr>
+          <w:rFonts w:hint="cs"/>
+          <w:rtl/>
+          <w:lang w:val="en-US"/>
+        </w:rPr>
+        <w:t xml:space="preserve">) عن طريق بناء توجيه يحتوي على التوصيف النصي للعملية والأنشطة المراد </w:t>
+      </w:r>
+      <w:r>
+        <w:rPr>
+          <w:rFonts w:hint="cs"/>
+          <w:rtl/>
+          <w:lang w:val="en-US"/>
+        </w:rPr>
+        <w:t xml:space="preserve">نوعها </w:t>
+      </w:r>
+      <w:r>
+        <w:rPr>
+          <w:rFonts w:hint="cs"/>
+          <w:rtl/>
+          <w:lang w:val="en-US"/>
+        </w:rPr>
+        <w:t xml:space="preserve">ومجموعة من التعليمات والأمثلة من أجل استخراج </w:t>
+      </w:r>
+      <w:r>
+        <w:rPr>
+          <w:rFonts w:hint="cs"/>
+          <w:rtl/>
+          <w:lang w:val="en-US"/>
+        </w:rPr>
+        <w:t>هذه الأنواع</w:t>
+      </w:r>
+      <w:r>
+        <w:rPr>
+          <w:rFonts w:hint="cs"/>
+          <w:rtl/>
+          <w:lang w:val="en-US"/>
+        </w:rPr>
+        <w:t xml:space="preserve">، ثم يتم إرسال هذا التوجيه للنموذج اللغوي. يُعيد النموذج نصاً يحتوي على قائمة تربط كل </w:t>
+      </w:r>
+      <w:r>
+        <w:rPr>
+          <w:rFonts w:hint="cs"/>
+          <w:rtl/>
+          <w:lang w:val="en-US"/>
+        </w:rPr>
+        <w:t>نشاط</w:t>
+      </w:r>
+      <w:r>
+        <w:rPr>
+          <w:rFonts w:hint="cs"/>
+          <w:rtl/>
+          <w:lang w:val="en-US"/>
+        </w:rPr>
+        <w:t xml:space="preserve"> مع </w:t>
+      </w:r>
+      <w:r>
+        <w:rPr>
+          <w:rFonts w:hint="cs"/>
+          <w:rtl/>
+          <w:lang w:val="en-US"/>
+        </w:rPr>
+        <w:t>نوعه</w:t>
+      </w:r>
+      <w:r>
+        <w:rPr>
+          <w:rFonts w:hint="cs"/>
+          <w:rtl/>
+          <w:lang w:val="en-US"/>
+        </w:rPr>
+        <w:t xml:space="preserve">، نقوم بإرسال هذا النص للمحلل الذي يقوم بالبحث ضمن النص عن الخرج الموضوع بين علامتي </w:t>
+      </w:r>
+      <w:r>
+        <w:rPr>
+          <w:lang w:val="en-US"/>
+        </w:rPr>
+        <w:t>(```)</w:t>
+      </w:r>
+      <w:r>
+        <w:rPr>
+          <w:rFonts w:hint="cs"/>
+          <w:rtl/>
+          <w:lang w:val="en-US"/>
+        </w:rPr>
+        <w:t xml:space="preserve"> ويقوم ببناء قائمة </w:t>
+      </w:r>
+      <w:r>
+        <w:rPr>
+          <w:rFonts w:hint="cs"/>
+          <w:rtl/>
+          <w:lang w:val="en-US"/>
+        </w:rPr>
+        <w:t>الأنواع</w:t>
       </w:r>
       <w:r>
         <w:rPr>
@@ -17873,175 +19357,129 @@
       </w:pPr>
       <w:r>
         <w:rPr>
-          <w:rFonts w:hint="cs"/>
-          <w:rtl/>
-          <w:lang w:val="en-US"/>
-        </w:rPr>
-        <w:t xml:space="preserve">في المرحلة </w:t>
-      </w:r>
-      <w:r>
-        <w:rPr>
-          <w:rFonts w:hint="cs"/>
-          <w:rtl/>
-          <w:lang w:val="en-US"/>
-        </w:rPr>
-        <w:t>الثالثة</w:t>
-      </w:r>
-      <w:r>
-        <w:rPr>
-          <w:rFonts w:hint="cs"/>
-          <w:rtl/>
-          <w:lang w:val="en-US"/>
-        </w:rPr>
-        <w:t xml:space="preserve">، يتم معالجة الشجرة حيث يتم إضافة البوابات </w:t>
-      </w:r>
-      <w:r>
-        <w:rPr>
-          <w:lang w:val="en-US"/>
-        </w:rPr>
-        <w:t>(gateways)</w:t>
-      </w:r>
-      <w:r>
-        <w:rPr>
-          <w:rFonts w:hint="cs"/>
-          <w:rtl/>
-          <w:lang w:val="en-US"/>
-        </w:rPr>
-        <w:t xml:space="preserve"> التي تعبر عن نقاط القرار. حيث أن</w:t>
-      </w:r>
-      <w:r>
-        <w:rPr>
-          <w:rFonts w:ascii="Segoe UI" w:hAnsi="Segoe UI" w:cs="Segoe UI"/>
-          <w:rtl/>
-          <w:lang w:val="en-US"/>
+          <w:lang w:val="en-US"/>
+        </w:rPr>
+        <w:lastRenderedPageBreak/>
+        <w:drawing>
+          <wp:anchor distT="0" distB="0" distL="114300" distR="114300" simplePos="0" relativeHeight="251699200" behindDoc="0" locked="0" layoutInCell="1" allowOverlap="1" wp14:anchorId="0B566A07" wp14:editId="71076E6C">
+            <wp:simplePos x="0" y="0"/>
+            <wp:positionH relativeFrom="margin">
+              <wp:align>right</wp:align>
+            </wp:positionH>
+            <wp:positionV relativeFrom="paragraph">
+              <wp:posOffset>287411</wp:posOffset>
+            </wp:positionV>
+            <wp:extent cx="5943600" cy="2420620"/>
+            <wp:effectExtent l="0" t="0" r="0" b="0"/>
+            <wp:wrapSquare wrapText="bothSides"/>
+            <wp:docPr id="1469122476" name="Picture 25"/>
+            <wp:cNvGraphicFramePr>
+              <a:graphicFrameLocks xmlns:a="http://schemas.openxmlformats.org/drawingml/2006/main" noChangeAspect="1"/>
+            </wp:cNvGraphicFramePr>
+            <a:graphic xmlns:a="http://schemas.openxmlformats.org/drawingml/2006/main">
+              <a:graphicData uri="http://schemas.openxmlformats.org/drawingml/2006/picture">
+                <pic:pic xmlns:pic="http://schemas.openxmlformats.org/drawingml/2006/picture">
+                  <pic:nvPicPr>
+                    <pic:cNvPr id="0" name="Picture 25"/>
+                    <pic:cNvPicPr>
+                      <a:picLocks noChangeAspect="1" noChangeArrowheads="1"/>
+                    </pic:cNvPicPr>
+                  </pic:nvPicPr>
+                  <pic:blipFill>
+                    <a:blip r:embed="rId45">
+                      <a:extLst>
+                        <a:ext uri="{28A0092B-C50C-407E-A947-70E740481C1C}">
+                          <a14:useLocalDpi xmlns:a14="http://schemas.microsoft.com/office/drawing/2010/main" val="0"/>
+                        </a:ext>
+                      </a:extLst>
+                    </a:blip>
+                    <a:srcRect/>
+                    <a:stretch>
+                      <a:fillRect/>
+                    </a:stretch>
+                  </pic:blipFill>
+                  <pic:spPr bwMode="auto">
+                    <a:xfrm>
+                      <a:off x="0" y="0"/>
+                      <a:ext cx="5943600" cy="2420620"/>
+                    </a:xfrm>
+                    <a:prstGeom prst="rect">
+                      <a:avLst/>
+                    </a:prstGeom>
+                    <a:noFill/>
+                    <a:ln>
+                      <a:noFill/>
+                    </a:ln>
+                  </pic:spPr>
+                </pic:pic>
+              </a:graphicData>
+            </a:graphic>
+          </wp:anchor>
+        </w:drawing>
+      </w:r>
+    </w:p>
+    <w:p>
+      <w:pPr>
+        <w:pStyle w:val="a9"/>
+        <w:rPr>
+          <w:rtl/>
+          <w:lang w:val="en-US"/>
+        </w:rPr>
+      </w:pPr>
+    </w:p>
+    <w:p>
+      <w:pPr>
+        <w:pStyle w:val="2"/>
+      </w:pPr>
+      <w:r>
+        <w:t>-</w:t>
+      </w:r>
+      <w:r>
+        <w:t>6</w:t>
+      </w:r>
+      <w:r>
+        <w:t>.2.</w:t>
+      </w:r>
+      <w:r>
+        <w:t>2</w:t>
+      </w:r>
+      <w:r>
+        <w:rPr>
+          <w:rFonts w:hint="cs"/>
+          <w:rtl/>
         </w:rPr>
         <w:t xml:space="preserve"> </w:t>
       </w:r>
       <w:r>
         <w:rPr>
-          <w:rtl/>
-          <w:lang w:val="en-US"/>
-        </w:rPr>
-        <w:t>أي نقطة يحدث فيها انتقال من نشاط واحد إلى عدة أنشطة تعتبر نقطة قرار. لذا، نقوم بإضافة بوابة في هذا الموقع ونعطيها رقمًا تسلسليًا فريدًا</w:t>
-      </w:r>
-      <w:r>
-        <w:rPr>
-          <w:lang w:val="en-US"/>
-        </w:rPr>
-        <w:t>.</w:t>
-      </w:r>
-    </w:p>
-    <w:p>
-      <w:pPr>
-        <w:pStyle w:val="a9"/>
-        <w:rPr>
-          <w:rtl/>
-          <w:lang w:val="en-US"/>
-        </w:rPr>
-      </w:pPr>
-      <w:r>
-        <w:rPr>
-          <w:rFonts w:hint="cs"/>
-          <w:rtl/>
-          <w:lang w:val="en-US"/>
-        </w:rPr>
-        <w:t xml:space="preserve">في المرحلة </w:t>
-      </w:r>
-      <w:r>
-        <w:rPr>
-          <w:rFonts w:hint="cs"/>
-          <w:rtl/>
-          <w:lang w:val="en-US"/>
-        </w:rPr>
-        <w:t>الرابعة</w:t>
-      </w:r>
-      <w:r>
-        <w:rPr>
-          <w:rFonts w:hint="cs"/>
-          <w:rtl/>
-          <w:lang w:val="en-US"/>
-        </w:rPr>
-        <w:t>، نقوم بتحديد الفاعل لكل نشاط من الأنشطة المستخرجة عن طريق إرسال توجيه للنموذج اللغوي يحتوي على التوصيف النصي للعملية والأنشطة المراد تحديد الفاعل لكل منها ومجموعة من التعليمات والأمثلة من أجل استخراج هؤلاء الفاعلين.</w:t>
-      </w:r>
-    </w:p>
-    <w:p>
-      <w:pPr>
-        <w:pStyle w:val="a9"/>
-        <w:rPr>
-          <w:rtl/>
-          <w:lang w:val="en-US"/>
-        </w:rPr>
-      </w:pPr>
-      <w:r>
-        <w:rPr>
-          <w:rFonts w:hint="cs"/>
-          <w:rtl/>
-          <w:lang w:val="en-US"/>
-        </w:rPr>
-        <w:t xml:space="preserve">في المرحلة </w:t>
-      </w:r>
-      <w:r>
-        <w:rPr>
-          <w:rFonts w:hint="cs"/>
-          <w:rtl/>
-          <w:lang w:val="en-US"/>
-        </w:rPr>
-        <w:t>الخامسة</w:t>
-      </w:r>
-      <w:r>
-        <w:rPr>
-          <w:rFonts w:hint="cs"/>
-          <w:rtl/>
-          <w:lang w:val="en-US"/>
-        </w:rPr>
-        <w:t>، يتم تحديد نوع كل نشاط من الأنشطة المستخرجة (</w:t>
-      </w:r>
-      <w:r>
-        <w:rPr>
-          <w:lang w:val="en-US"/>
-        </w:rPr>
-        <w:t>user task, system task, start event ….</w:t>
-      </w:r>
-      <w:r>
-        <w:rPr>
-          <w:rFonts w:hint="cs"/>
-          <w:rtl/>
-          <w:lang w:val="en-US"/>
-        </w:rPr>
-        <w:t>) عن طريق إرسال توجيه للنموذج اللغوي يحتوي على التوصيف النصي للعملية والأنشطة المراد تحديد نوعها ومجموعة من التعليمات والأمثلة من أجل استخراج هذه الأنواع.</w:t>
-      </w:r>
-    </w:p>
-    <w:p>
-      <w:pPr>
-        <w:pStyle w:val="a9"/>
-        <w:rPr>
-          <w:rtl/>
-          <w:lang w:val="en-US"/>
-        </w:rPr>
-      </w:pPr>
-      <w:r>
-        <w:rPr>
-          <w:rFonts w:hint="cs"/>
-          <w:rtl/>
-          <w:lang w:val="en-US"/>
-        </w:rPr>
-        <w:t xml:space="preserve">في المرحلة </w:t>
-      </w:r>
-      <w:r>
-        <w:rPr>
-          <w:rFonts w:hint="cs"/>
-          <w:rtl/>
-          <w:lang w:val="en-US"/>
+          <w:rFonts w:hint="cs"/>
+          <w:rtl/>
+        </w:rPr>
+        <w:t xml:space="preserve">الخطوة </w:t>
+      </w:r>
+      <w:r>
+        <w:rPr>
+          <w:rFonts w:hint="cs"/>
+          <w:rtl/>
         </w:rPr>
         <w:t>السادسة</w:t>
       </w:r>
-      <w:r>
-        <w:rPr>
-          <w:rFonts w:hint="cs"/>
-          <w:rtl/>
-          <w:lang w:val="en-US"/>
-        </w:rPr>
-        <w:t>، يتم تحديد نوع كل بوابة (</w:t>
+    </w:p>
+    <w:p>
+      <w:pPr>
+        <w:pStyle w:val="a9"/>
+        <w:rPr>
+          <w:rtl/>
+          <w:lang w:val="en-US"/>
+        </w:rPr>
+      </w:pPr>
+      <w:r>
+        <w:rPr>
+          <w:rFonts w:hint="cs"/>
+          <w:rtl/>
+          <w:lang w:val="en-US"/>
+        </w:rPr>
+        <w:t>يتم تحديد نوع كل بوابة (</w:t>
       </w:r>
       <w:r>
         <w:rPr>
@@ -18071,7 +19509,39 @@
           <w:rtl/>
           <w:lang w:val="en-US"/>
         </w:rPr>
-        <w:t xml:space="preserve">يتم القيام بالمرحلة الرابعة والخامسة </w:t>
+        <w:t>ي</w:t>
+      </w:r>
+      <w:r>
+        <w:rPr>
+          <w:rFonts w:hint="cs"/>
+          <w:rtl/>
+          <w:lang w:val="en-US"/>
+        </w:rPr>
+        <w:t>مكن</w:t>
+      </w:r>
+      <w:r>
+        <w:rPr>
+          <w:rFonts w:hint="cs"/>
+          <w:rtl/>
+          <w:lang w:val="en-US"/>
+        </w:rPr>
+        <w:t xml:space="preserve"> القيام ب</w:t>
+      </w:r>
+      <w:r>
+        <w:rPr>
+          <w:rFonts w:hint="cs"/>
+          <w:rtl/>
+          <w:lang w:val="en-US"/>
+        </w:rPr>
+        <w:t>الخطوة</w:t>
+      </w:r>
+      <w:r>
+        <w:rPr>
+          <w:rFonts w:hint="cs"/>
+          <w:rtl/>
+          <w:lang w:val="en-US"/>
+        </w:rPr>
+        <w:t xml:space="preserve"> الرابعة والخامسة </w:t>
       </w:r>
       <w:r>
         <w:rPr>
@@ -18092,35 +19562,60 @@
     </w:p>
     <w:p>
       <w:pPr>
-        <w:pStyle w:val="a9"/>
-        <w:rPr>
-          <w:rtl/>
-          <w:lang w:val="en-US"/>
-        </w:rPr>
-      </w:pPr>
-      <w:r>
-        <w:rPr>
-          <w:rFonts w:hint="cs"/>
-          <w:rtl/>
-          <w:lang w:val="en-US"/>
-        </w:rPr>
-        <w:t xml:space="preserve">في المرحلة </w:t>
-      </w:r>
-      <w:r>
-        <w:rPr>
-          <w:rFonts w:hint="cs"/>
-          <w:rtl/>
-          <w:lang w:val="en-US"/>
+        <w:pStyle w:val="2"/>
+        <w:rPr>
+          <w:rtl/>
+        </w:rPr>
+      </w:pPr>
+      <w:r>
+        <w:t>-</w:t>
+      </w:r>
+      <w:r>
+        <w:t>7</w:t>
+      </w:r>
+      <w:r>
+        <w:t>.2.</w:t>
+      </w:r>
+      <w:r>
+        <w:t>2</w:t>
+      </w:r>
+      <w:r>
+        <w:rPr>
+          <w:rFonts w:hint="cs"/>
+          <w:rtl/>
+        </w:rPr>
+        <w:t xml:space="preserve"> </w:t>
+      </w:r>
+      <w:r>
+        <w:rPr>
+          <w:rFonts w:hint="cs"/>
+          <w:rtl/>
+        </w:rPr>
+        <w:t xml:space="preserve">الخطوة </w:t>
+      </w:r>
+      <w:r>
+        <w:rPr>
+          <w:rFonts w:hint="cs"/>
+          <w:rtl/>
         </w:rPr>
         <w:t>السابعة</w:t>
       </w:r>
-      <w:r>
-        <w:rPr>
-          <w:rFonts w:hint="cs"/>
-          <w:rtl/>
-          <w:lang w:val="en-US"/>
-        </w:rPr>
-        <w:t xml:space="preserve">، يتم إسناد معرف فريد لكل عنصر من عناصر المخطط المستخرجة ويتم إرسالها للواجهة حيث يتم إسناد موقع لكل عنصر عن طريق خوارزمية </w:t>
+    </w:p>
+    <w:p>
+      <w:pPr>
+        <w:pStyle w:val="a9"/>
+        <w:rPr>
+          <w:rtl/>
+          <w:lang w:val="en-US"/>
+        </w:rPr>
+      </w:pPr>
+      <w:r>
+        <w:rPr>
+          <w:rFonts w:hint="cs"/>
+          <w:rtl/>
+          <w:lang w:val="en-US"/>
+        </w:rPr>
+        <w:t xml:space="preserve">يتم إسناد معرف فريد لكل عنصر من عناصر المخطط المستخرجة ويتم إرسالها للواجهة حيث يتم إسناد موقع لكل عنصر عن طريق خوارزمية </w:t>
       </w:r>
       <w:r>
         <w:rPr>
@@ -18748,7 +20243,6 @@
         <w:pStyle w:val="a9"/>
         <w:ind w:left="720"/>
         <w:rPr>
-          <w:rFonts w:hint="cs"/>
           <w:rtl/>
           <w:lang w:val="en-US"/>
         </w:rPr>
@@ -19915,7 +21409,7 @@
                     <pic:cNvPicPr/>
                   </pic:nvPicPr>
                   <pic:blipFill rotWithShape="1">
-                    <a:blip r:embed="rId43" cstate="print">
+                    <a:blip r:embed="rId46" cstate="print">
                       <a:extLst>
                         <a:ext uri="{28A0092B-C50C-407E-A947-70E740481C1C}">
                           <a14:useLocalDpi xmlns:a14="http://schemas.microsoft.com/office/drawing/2010/main" val="0"/>
@@ -20776,7 +22270,7 @@
                     <pic:cNvPicPr/>
                   </pic:nvPicPr>
                   <pic:blipFill rotWithShape="1">
-                    <a:blip r:embed="rId44" cstate="print">
+                    <a:blip r:embed="rId47" cstate="print">
                       <a:extLst>
                         <a:ext uri="{28A0092B-C50C-407E-A947-70E740481C1C}">
                           <a14:useLocalDpi xmlns:a14="http://schemas.microsoft.com/office/drawing/2010/main" val="0"/>
@@ -21001,7 +22495,14 @@
                                 <w:rFonts w:hint="cs"/>
                                 <w:rtl/>
                               </w:rPr>
-                              <w:t xml:space="preserve"> مكونات الشريحة الواحدة ضمن النظام</w:t>
+                              <w:t xml:space="preserve"> </w:t>
+                            </w:r>
+                            <w:r>
+                              <w:rPr>
+                                <w:rFonts w:hint="cs"/>
+                                <w:rtl/>
+                              </w:rPr>
+                              <w:t>مكونات الشريحة الواحدة ضمن النظام</w:t>
                             </w:r>
                             <w:r>
                               <w:rPr>
@@ -21061,7 +22562,14 @@
                           <w:rFonts w:hint="cs"/>
                           <w:rtl/>
                         </w:rPr>
-                        <w:t xml:space="preserve"> مكونات الشريحة الواحدة ضمن النظام</w:t>
+                        <w:t xml:space="preserve"> </w:t>
+                      </w:r>
+                      <w:r>
+                        <w:rPr>
+                          <w:rFonts w:hint="cs"/>
+                          <w:rtl/>
+                        </w:rPr>
+                        <w:t>مكونات الشريحة الواحدة ضمن النظام</w:t>
                       </w:r>
                       <w:r>
                         <w:rPr>
@@ -21422,12 +22930,14 @@
         </w:rPr>
         <w:t xml:space="preserve">قاعدة المعطيات </w:t>
       </w:r>
+      <w:proofErr w:type="spellStart"/>
       <w:r>
         <w:rPr>
           <w:lang w:val="en-US"/>
         </w:rPr>
         <w:t>mongodb</w:t>
       </w:r>
+      <w:proofErr w:type="spellEnd"/>
       <w:r>
         <w:rPr>
           <w:rFonts w:hint="cs"/>
@@ -21436,12 +22946,14 @@
         </w:rPr>
         <w:t xml:space="preserve"> التي تتبع منهجية </w:t>
       </w:r>
+      <w:proofErr w:type="spellStart"/>
       <w:r>
         <w:rPr>
           <w:lang w:val="en-US"/>
         </w:rPr>
         <w:t>nosql</w:t>
       </w:r>
+      <w:proofErr w:type="spellEnd"/>
       <w:r>
         <w:rPr>
           <w:rFonts w:hint="cs"/>
@@ -22891,12 +24403,14 @@
         </w:rPr>
         <w:t xml:space="preserve">تقدم الخدمة واجهة تخاطب </w:t>
       </w:r>
+      <w:proofErr w:type="spellStart"/>
       <w:r>
         <w:rPr>
           <w:lang w:val="en-US"/>
         </w:rPr>
         <w:t>RestAPI</w:t>
       </w:r>
+      <w:proofErr w:type="spellEnd"/>
       <w:r>
         <w:rPr>
           <w:rFonts w:hint="cs"/>
@@ -23592,7 +25106,7 @@
                     <pic:cNvPicPr/>
                   </pic:nvPicPr>
                   <pic:blipFill rotWithShape="1">
-                    <a:blip r:embed="rId45">
+                    <a:blip r:embed="rId48">
                       <a:extLst>
                         <a:ext uri="{28A0092B-C50C-407E-A947-70E740481C1C}">
                           <a14:useLocalDpi xmlns:a14="http://schemas.microsoft.com/office/drawing/2010/main" val="0"/>
@@ -26733,7 +28247,14 @@
             <w:noProof/>
             <w:rtl/>
           </w:rPr>
-          <w:t>10</w:t>
+          <w:t>1</w:t>
+        </w:r>
+        <w:r>
+          <w:rPr>
+            <w:noProof/>
+            <w:rtl/>
+          </w:rPr>
+          <w:t>0</w:t>
         </w:r>
         <w:r>
           <w:rPr>

</xml_diff>

<commit_message>
happy in the morning
</commit_message>
<xml_diff>
--- a/تقرير المشروع.docx
+++ b/تقرير المشروع.docx
@@ -1167,7 +1167,6 @@
       <w:pPr>
         <w:pStyle w:val="a9"/>
         <w:rPr>
-          <w:rFonts w:hint="cs"/>
           <w:rtl/>
           <w:lang w:val="en-US"/>
         </w:rPr>
@@ -2940,7 +2939,7 @@
           <w:noProof/>
         </w:rPr>
         <w:drawing>
-          <wp:anchor distT="0" distB="0" distL="114300" distR="114300" simplePos="0" relativeHeight="251663360" behindDoc="1" locked="0" layoutInCell="1" allowOverlap="1" wp14:anchorId="47770056" wp14:editId="32811A05">
+          <wp:anchor distT="0" distB="0" distL="114300" distR="114300" simplePos="0" relativeHeight="251663360" behindDoc="1" locked="0" layoutInCell="1" allowOverlap="1" wp14:anchorId="47770056" wp14:editId="4086BCD7">
             <wp:simplePos x="0" y="0"/>
             <wp:positionH relativeFrom="margin">
               <wp:align>center</wp:align>
@@ -3286,7 +3285,7 @@
           <w:noProof/>
         </w:rPr>
         <w:drawing>
-          <wp:anchor distT="0" distB="0" distL="114300" distR="114300" simplePos="0" relativeHeight="251665408" behindDoc="0" locked="0" layoutInCell="1" allowOverlap="1" wp14:anchorId="1D2715DC" wp14:editId="5F2F3E97">
+          <wp:anchor distT="0" distB="0" distL="114300" distR="114300" simplePos="0" relativeHeight="251665408" behindDoc="0" locked="0" layoutInCell="1" allowOverlap="1" wp14:anchorId="1D2715DC" wp14:editId="55E8014D">
             <wp:simplePos x="0" y="0"/>
             <wp:positionH relativeFrom="margin">
               <wp:align>center</wp:align>
@@ -9126,7 +9125,21 @@
         <w:rPr>
           <w:lang w:val="en-US"/>
         </w:rPr>
-        <w:t>(large language models llms)</w:t>
+        <w:t xml:space="preserve">(large language models </w:t>
+      </w:r>
+      <w:proofErr w:type="spellStart"/>
+      <w:r>
+        <w:rPr>
+          <w:lang w:val="en-US"/>
+        </w:rPr>
+        <w:t>llms</w:t>
+      </w:r>
+      <w:proofErr w:type="spellEnd"/>
+      <w:r>
+        <w:rPr>
+          <w:lang w:val="en-US"/>
+        </w:rPr>
+        <w:t>)</w:t>
       </w:r>
     </w:p>
     <w:p>
@@ -10020,15 +10033,29 @@
         </w:rPr>
         <w:t xml:space="preserve"> </w:t>
       </w:r>
-      <w:hyperlink r:id="rId25" w:history="1">
-        <w:r>
-          <w:rPr>
-            <w:rStyle w:val="Hyperlink"/>
-            <w:lang w:val="en-US"/>
-          </w:rPr>
-          <w:t>arxiv.org/pdf/2406.18678</w:t>
-        </w:r>
-      </w:hyperlink>
+      <w:r>
+        <w:fldChar w:fldCharType="begin"/>
+      </w:r>
+      <w:r>
+        <w:instrText>HYPERLINK "https://arxiv.org/pdf/2406.18678"</w:instrText>
+      </w:r>
+      <w:r>
+        <w:fldChar w:fldCharType="separate"/>
+      </w:r>
+      <w:r>
+        <w:rPr>
+          <w:rStyle w:val="Hyperlink"/>
+          <w:lang w:val="en-US"/>
+        </w:rPr>
+        <w:t>arxiv.org/pdf/2406.18678</w:t>
+      </w:r>
+      <w:r>
+        <w:rPr>
+          <w:rStyle w:val="Hyperlink"/>
+          <w:lang w:val="en-US"/>
+        </w:rPr>
+        <w:fldChar w:fldCharType="end"/>
+      </w:r>
     </w:p>
     <w:p>
       <w:pPr>
@@ -10067,7 +10094,7 @@
           <w:rtl/>
         </w:rPr>
       </w:pPr>
-      <w:hyperlink r:id="rId26" w:history="1">
+      <w:hyperlink r:id="rId25" w:history="1">
         <w:r>
           <w:rPr>
             <w:rStyle w:val="Hyperlink"/>
@@ -10365,7 +10392,7 @@
           <w:lang w:val="en-US"/>
         </w:rPr>
       </w:pPr>
-      <w:hyperlink r:id="rId27" w:history="1">
+      <w:hyperlink r:id="rId26" w:history="1">
         <w:r>
           <w:rPr>
             <w:rStyle w:val="Hyperlink"/>
@@ -10634,6 +10661,232 @@
         <w:pStyle w:val="a9"/>
         <w:rPr>
           <w:rStyle w:val="Hyperlink"/>
+          <w:lang w:val="en-US"/>
+        </w:rPr>
+      </w:pPr>
+      <w:hyperlink r:id="rId27" w:history="1">
+        <w:r>
+          <w:rPr>
+            <w:rStyle w:val="Hyperlink"/>
+            <w:lang w:val="en-US"/>
+          </w:rPr>
+          <w:t>Continuous Integration and Continuous Delivery/Continuous Deployment | SpringerLink</w:t>
+        </w:r>
+      </w:hyperlink>
+    </w:p>
+    <w:p>
+      <w:pPr>
+        <w:pStyle w:val="a9"/>
+        <w:rPr>
+          <w:rStyle w:val="Hyperlink"/>
+          <w:rtl/>
+          <w:lang w:val="en-US"/>
+        </w:rPr>
+      </w:pPr>
+    </w:p>
+    <w:p>
+      <w:pPr>
+        <w:pStyle w:val="1"/>
+        <w:rPr>
+          <w:rStyle w:val="Hyperlink"/>
+          <w:color w:val="auto"/>
+          <w:u w:val="none"/>
+          <w:rtl/>
+          <w:lang w:val="en-US"/>
+        </w:rPr>
+      </w:pPr>
+      <w:r>
+        <w:t>-</w:t>
+      </w:r>
+      <w:r>
+        <w:t>10</w:t>
+      </w:r>
+      <w:r>
+        <w:t>.1</w:t>
+      </w:r>
+      <w:r>
+        <w:rPr>
+          <w:rFonts w:hint="cs"/>
+          <w:rtl/>
+        </w:rPr>
+        <w:t xml:space="preserve"> </w:t>
+      </w:r>
+      <w:r>
+        <w:rPr>
+          <w:lang w:val="en-US"/>
+        </w:rPr>
+        <w:t>Continuous Integration and Continuous Delivery</w:t>
+      </w:r>
+      <w:r>
+        <w:rPr>
+          <w:lang w:val="en-US"/>
+        </w:rPr>
+        <w:t xml:space="preserve"> (CI</w:t>
+      </w:r>
+      <w:r>
+        <w:rPr>
+          <w:lang w:val="en-US"/>
+        </w:rPr>
+        <w:t xml:space="preserve"> / </w:t>
+      </w:r>
+      <w:r>
+        <w:rPr>
+          <w:lang w:val="en-US"/>
+        </w:rPr>
+        <w:t>CD)</w:t>
+      </w:r>
+    </w:p>
+    <w:p>
+      <w:pPr>
+        <w:pStyle w:val="a9"/>
+        <w:rPr>
+          <w:rStyle w:val="Hyperlink"/>
+          <w:rtl/>
+          <w:lang w:val="en-US"/>
+        </w:rPr>
+      </w:pPr>
+      <w:r>
+        <w:rPr>
+          <w:rtl/>
+          <w:lang w:val="en-US"/>
+        </w:rPr>
+        <w:t>يعد التكامل المستمر (</w:t>
+      </w:r>
+      <w:r>
+        <w:rPr>
+          <w:lang w:val="en-US"/>
+        </w:rPr>
+        <w:t>CI</w:t>
+      </w:r>
+      <w:r>
+        <w:rPr>
+          <w:rtl/>
+          <w:lang w:val="en-US"/>
+        </w:rPr>
+        <w:t>) والنشر المستمر (</w:t>
+      </w:r>
+      <w:r>
+        <w:rPr>
+          <w:lang w:val="en-US"/>
+        </w:rPr>
+        <w:t>CD</w:t>
+      </w:r>
+      <w:r>
+        <w:rPr>
+          <w:rtl/>
+          <w:lang w:val="en-US"/>
+        </w:rPr>
+        <w:t>) من الممارسات الأساسية في تطوير البرمجيات الحديثة، وخاصة ضمن أطر</w:t>
+      </w:r>
+      <w:r>
+        <w:rPr>
+          <w:rFonts w:hint="cs"/>
+          <w:rtl/>
+          <w:lang w:val="en-US"/>
+        </w:rPr>
+        <w:t xml:space="preserve"> عمل</w:t>
+      </w:r>
+      <w:r>
+        <w:rPr>
+          <w:rtl/>
+          <w:lang w:val="en-US"/>
+        </w:rPr>
+        <w:t xml:space="preserve"> </w:t>
+      </w:r>
+      <w:r>
+        <w:rPr>
+          <w:lang w:val="en-US"/>
+        </w:rPr>
+        <w:t>DevOps</w:t>
+      </w:r>
+      <w:r>
+        <w:rPr>
+          <w:rtl/>
+          <w:lang w:val="en-US"/>
+        </w:rPr>
+        <w:t xml:space="preserve">. يعمل </w:t>
+      </w:r>
+      <w:r>
+        <w:rPr>
+          <w:lang w:val="en-US"/>
+        </w:rPr>
+        <w:t>CI/CD</w:t>
+      </w:r>
+      <w:r>
+        <w:rPr>
+          <w:rtl/>
+          <w:lang w:val="en-US"/>
+        </w:rPr>
+        <w:t xml:space="preserve"> على أتمتة عمليات اختبار التطبيقات ونشرها، مما يمكن الفرق من تقديم التحديثات بسرعة وكفاءة بعد أي تغيير</w:t>
+      </w:r>
+      <w:r>
+        <w:rPr>
+          <w:rFonts w:hint="cs"/>
+          <w:rtl/>
+          <w:lang w:val="en-US"/>
+        </w:rPr>
+        <w:t xml:space="preserve"> </w:t>
+      </w:r>
+      <w:r>
+        <w:rPr>
+          <w:rFonts w:hint="cs"/>
+          <w:rtl/>
+          <w:lang w:val="en-US"/>
+        </w:rPr>
+        <w:t xml:space="preserve">يحدث </w:t>
+      </w:r>
+      <w:r>
+        <w:rPr>
+          <w:rFonts w:hint="cs"/>
+          <w:rtl/>
+          <w:lang w:val="en-US"/>
+        </w:rPr>
+        <w:t xml:space="preserve">ضمن </w:t>
+      </w:r>
+      <w:r>
+        <w:rPr>
+          <w:rFonts w:hint="cs"/>
+          <w:rtl/>
+          <w:lang w:val="en-US"/>
+        </w:rPr>
+        <w:t>الرماز</w:t>
+      </w:r>
+      <w:r>
+        <w:rPr>
+          <w:rtl/>
+          <w:lang w:val="en-US"/>
+        </w:rPr>
+        <w:t xml:space="preserve"> البرمجي</w:t>
+      </w:r>
+      <w:r>
+        <w:rPr>
+          <w:rFonts w:hint="cs"/>
+          <w:rtl/>
+          <w:lang w:val="en-US"/>
+        </w:rPr>
+        <w:t xml:space="preserve"> </w:t>
+      </w:r>
+      <w:r>
+        <w:rPr>
+          <w:lang w:val="en-US"/>
+        </w:rPr>
+        <w:t>(source code)</w:t>
+      </w:r>
+      <w:r>
+        <w:rPr>
+          <w:rFonts w:hint="cs"/>
+          <w:rtl/>
+          <w:lang w:val="en-US"/>
+        </w:rPr>
+        <w:t>.</w:t>
+      </w:r>
+    </w:p>
+    <w:p>
+      <w:pPr>
+        <w:pStyle w:val="a9"/>
+        <w:rPr>
+          <w:rStyle w:val="Hyperlink"/>
+          <w:rtl/>
           <w:lang w:val="en-US"/>
         </w:rPr>
       </w:pPr>
@@ -10649,232 +10902,6 @@
     </w:p>
     <w:p>
       <w:pPr>
-        <w:pStyle w:val="a9"/>
-        <w:rPr>
-          <w:rStyle w:val="Hyperlink"/>
-          <w:rtl/>
-          <w:lang w:val="en-US"/>
-        </w:rPr>
-      </w:pPr>
-    </w:p>
-    <w:p>
-      <w:pPr>
-        <w:pStyle w:val="1"/>
-        <w:rPr>
-          <w:rStyle w:val="Hyperlink"/>
-          <w:color w:val="auto"/>
-          <w:u w:val="none"/>
-          <w:rtl/>
-          <w:lang w:val="en-US"/>
-        </w:rPr>
-      </w:pPr>
-      <w:r>
-        <w:t>-</w:t>
-      </w:r>
-      <w:r>
-        <w:t>10</w:t>
-      </w:r>
-      <w:r>
-        <w:t>.1</w:t>
-      </w:r>
-      <w:r>
-        <w:rPr>
-          <w:rFonts w:hint="cs"/>
-          <w:rtl/>
-        </w:rPr>
-        <w:t xml:space="preserve"> </w:t>
-      </w:r>
-      <w:r>
-        <w:rPr>
-          <w:lang w:val="en-US"/>
-        </w:rPr>
-        <w:t>Continuous Integration and Continuous Delivery</w:t>
-      </w:r>
-      <w:r>
-        <w:rPr>
-          <w:lang w:val="en-US"/>
-        </w:rPr>
-        <w:t xml:space="preserve"> (CI</w:t>
-      </w:r>
-      <w:r>
-        <w:rPr>
-          <w:lang w:val="en-US"/>
-        </w:rPr>
-        <w:t xml:space="preserve"> / </w:t>
-      </w:r>
-      <w:r>
-        <w:rPr>
-          <w:lang w:val="en-US"/>
-        </w:rPr>
-        <w:t>CD)</w:t>
-      </w:r>
-    </w:p>
-    <w:p>
-      <w:pPr>
-        <w:pStyle w:val="a9"/>
-        <w:rPr>
-          <w:rStyle w:val="Hyperlink"/>
-          <w:rtl/>
-          <w:lang w:val="en-US"/>
-        </w:rPr>
-      </w:pPr>
-      <w:r>
-        <w:rPr>
-          <w:rtl/>
-          <w:lang w:val="en-US"/>
-        </w:rPr>
-        <w:t>يعد التكامل المستمر (</w:t>
-      </w:r>
-      <w:r>
-        <w:rPr>
-          <w:lang w:val="en-US"/>
-        </w:rPr>
-        <w:t>CI</w:t>
-      </w:r>
-      <w:r>
-        <w:rPr>
-          <w:rtl/>
-          <w:lang w:val="en-US"/>
-        </w:rPr>
-        <w:t>) والنشر المستمر (</w:t>
-      </w:r>
-      <w:r>
-        <w:rPr>
-          <w:lang w:val="en-US"/>
-        </w:rPr>
-        <w:t>CD</w:t>
-      </w:r>
-      <w:r>
-        <w:rPr>
-          <w:rtl/>
-          <w:lang w:val="en-US"/>
-        </w:rPr>
-        <w:t>) من الممارسات الأساسية في تطوير البرمجيات الحديثة، وخاصة ضمن أطر</w:t>
-      </w:r>
-      <w:r>
-        <w:rPr>
-          <w:rFonts w:hint="cs"/>
-          <w:rtl/>
-          <w:lang w:val="en-US"/>
-        </w:rPr>
-        <w:t xml:space="preserve"> عمل</w:t>
-      </w:r>
-      <w:r>
-        <w:rPr>
-          <w:rtl/>
-          <w:lang w:val="en-US"/>
-        </w:rPr>
-        <w:t xml:space="preserve"> </w:t>
-      </w:r>
-      <w:r>
-        <w:rPr>
-          <w:lang w:val="en-US"/>
-        </w:rPr>
-        <w:t>DevOps</w:t>
-      </w:r>
-      <w:r>
-        <w:rPr>
-          <w:rtl/>
-          <w:lang w:val="en-US"/>
-        </w:rPr>
-        <w:t xml:space="preserve">. يعمل </w:t>
-      </w:r>
-      <w:r>
-        <w:rPr>
-          <w:lang w:val="en-US"/>
-        </w:rPr>
-        <w:t>CI/CD</w:t>
-      </w:r>
-      <w:r>
-        <w:rPr>
-          <w:rtl/>
-          <w:lang w:val="en-US"/>
-        </w:rPr>
-        <w:t xml:space="preserve"> على أتمتة عمليات اختبار التطبيقات ونشرها، مما يمكن الفرق من تقديم التحديثات بسرعة وكفاءة بعد أي تغيير</w:t>
-      </w:r>
-      <w:r>
-        <w:rPr>
-          <w:rFonts w:hint="cs"/>
-          <w:rtl/>
-          <w:lang w:val="en-US"/>
-        </w:rPr>
-        <w:t xml:space="preserve"> </w:t>
-      </w:r>
-      <w:r>
-        <w:rPr>
-          <w:rFonts w:hint="cs"/>
-          <w:rtl/>
-          <w:lang w:val="en-US"/>
-        </w:rPr>
-        <w:t xml:space="preserve">يحدث </w:t>
-      </w:r>
-      <w:r>
-        <w:rPr>
-          <w:rFonts w:hint="cs"/>
-          <w:rtl/>
-          <w:lang w:val="en-US"/>
-        </w:rPr>
-        <w:t xml:space="preserve">ضمن </w:t>
-      </w:r>
-      <w:r>
-        <w:rPr>
-          <w:rFonts w:hint="cs"/>
-          <w:rtl/>
-          <w:lang w:val="en-US"/>
-        </w:rPr>
-        <w:t>الرماز</w:t>
-      </w:r>
-      <w:r>
-        <w:rPr>
-          <w:rtl/>
-          <w:lang w:val="en-US"/>
-        </w:rPr>
-        <w:t xml:space="preserve"> البرمجي</w:t>
-      </w:r>
-      <w:r>
-        <w:rPr>
-          <w:rFonts w:hint="cs"/>
-          <w:rtl/>
-          <w:lang w:val="en-US"/>
-        </w:rPr>
-        <w:t xml:space="preserve"> </w:t>
-      </w:r>
-      <w:r>
-        <w:rPr>
-          <w:lang w:val="en-US"/>
-        </w:rPr>
-        <w:t>(source code)</w:t>
-      </w:r>
-      <w:r>
-        <w:rPr>
-          <w:rFonts w:hint="cs"/>
-          <w:rtl/>
-          <w:lang w:val="en-US"/>
-        </w:rPr>
-        <w:t>.</w:t>
-      </w:r>
-    </w:p>
-    <w:p>
-      <w:pPr>
-        <w:pStyle w:val="a9"/>
-        <w:rPr>
-          <w:rStyle w:val="Hyperlink"/>
-          <w:rtl/>
-          <w:lang w:val="en-US"/>
-        </w:rPr>
-      </w:pPr>
-      <w:hyperlink r:id="rId29" w:history="1">
-        <w:r>
-          <w:rPr>
-            <w:rStyle w:val="Hyperlink"/>
-            <w:lang w:val="en-US"/>
-          </w:rPr>
-          <w:t>Continuous Integration and Continuous Delivery/Continuous Deployment | SpringerLink</w:t>
-        </w:r>
-      </w:hyperlink>
-    </w:p>
-    <w:p>
-      <w:pPr>
         <w:pStyle w:val="1"/>
         <w:rPr>
           <w:lang w:val="en-US"/>
@@ -11264,7 +11291,7 @@
           <w:lang w:val="en-US"/>
         </w:rPr>
       </w:pPr>
-      <w:hyperlink r:id="rId30" w:history="1">
+      <w:hyperlink r:id="rId29" w:history="1">
         <w:r>
           <w:rPr>
             <w:rStyle w:val="Hyperlink"/>
@@ -12574,7 +12601,7 @@
           <w:lang w:val="en-US"/>
         </w:rPr>
       </w:pPr>
-      <w:hyperlink r:id="rId31" w:history="1">
+      <w:hyperlink r:id="rId30" w:history="1">
         <w:r>
           <w:rPr>
             <w:rStyle w:val="Hyperlink"/>
@@ -12730,7 +12757,7 @@
           <w:lang w:val="en-US"/>
         </w:rPr>
       </w:pPr>
-      <w:hyperlink r:id="rId32" w:history="1">
+      <w:hyperlink r:id="rId31" w:history="1">
         <w:r>
           <w:rPr>
             <w:rStyle w:val="Hyperlink"/>
@@ -12836,6 +12863,7 @@
         </w:rPr>
         <w:t xml:space="preserve">، وتستخدم على نطاق واسع لإنشاء واجهات مستخدم ديناميكية وتفاعلية. تتبع </w:t>
       </w:r>
+      <w:proofErr w:type="spellStart"/>
       <w:r>
         <w:rPr>
           <w:b w:val="0"/>
@@ -12845,6 +12873,7 @@
         </w:rPr>
         <w:t>React</w:t>
       </w:r>
+      <w:proofErr w:type="spellEnd"/>
       <w:r>
         <w:rPr>
           <w:b w:val="0"/>
@@ -12871,7 +12900,7 @@
       <w:pPr>
         <w:pStyle w:val="a9"/>
       </w:pPr>
-      <w:hyperlink r:id="rId33" w:history="1">
+      <w:hyperlink r:id="rId32" w:history="1">
         <w:r>
           <w:rPr>
             <w:rStyle w:val="Hyperlink"/>
@@ -13443,7 +13472,7 @@
           <w:lang w:val="en-US"/>
         </w:rPr>
       </w:pPr>
-      <w:hyperlink r:id="rId34" w:history="1">
+      <w:hyperlink r:id="rId33" w:history="1">
         <w:r>
           <w:rPr>
             <w:rStyle w:val="Hyperlink"/>
@@ -13692,7 +13721,7 @@
           <w:lang w:val="en-US"/>
         </w:rPr>
       </w:pPr>
-      <w:hyperlink r:id="rId35" w:history="1">
+      <w:hyperlink r:id="rId34" w:history="1">
         <w:r>
           <w:rPr>
             <w:rStyle w:val="Hyperlink"/>
@@ -15715,7 +15744,7 @@
           <w:rtl/>
         </w:rPr>
       </w:pPr>
-      <w:hyperlink r:id="rId36" w:history="1">
+      <w:hyperlink r:id="rId35" w:history="1">
         <w:r>
           <w:rPr>
             <w:rStyle w:val="Hyperlink"/>
@@ -15748,8 +15777,13 @@
         <w:t xml:space="preserve"> </w:t>
       </w:r>
       <w:r>
-        <w:t>PET Dataset</w:t>
-      </w:r>
+        <w:t xml:space="preserve">PET </w:t>
+      </w:r>
+      <w:proofErr w:type="spellStart"/>
+      <w:r>
+        <w:t>Dataset</w:t>
+      </w:r>
+      <w:proofErr w:type="spellEnd"/>
     </w:p>
     <w:p>
       <w:pPr>
@@ -15859,7 +15893,7 @@
           <w:lang w:val="en-US"/>
         </w:rPr>
       </w:pPr>
-      <w:hyperlink r:id="rId37" w:history="1">
+      <w:hyperlink r:id="rId36" w:history="1">
         <w:r>
           <w:rPr>
             <w:rStyle w:val="Hyperlink"/>
@@ -16124,7 +16158,7 @@
           <w:lang w:val="en-US"/>
         </w:rPr>
       </w:pPr>
-      <w:hyperlink r:id="rId38" w:history="1">
+      <w:hyperlink r:id="rId37" w:history="1">
         <w:r>
           <w:rPr>
             <w:rStyle w:val="Hyperlink"/>
@@ -16786,15 +16820,29 @@
         </w:rPr>
         <w:t xml:space="preserve">رابط : </w:t>
       </w:r>
-      <w:hyperlink r:id="rId39" w:history="1">
-        <w:r>
-          <w:rPr>
-            <w:rStyle w:val="Hyperlink"/>
-            <w:lang w:val="en-US"/>
-          </w:rPr>
-          <w:t>2307.09923 (arxiv.org)</w:t>
-        </w:r>
-      </w:hyperlink>
+      <w:r>
+        <w:fldChar w:fldCharType="begin"/>
+      </w:r>
+      <w:r>
+        <w:instrText>HYPERLINK "https://arxiv.org/pdf/2307.09923"</w:instrText>
+      </w:r>
+      <w:r>
+        <w:fldChar w:fldCharType="separate"/>
+      </w:r>
+      <w:r>
+        <w:rPr>
+          <w:rStyle w:val="Hyperlink"/>
+          <w:lang w:val="en-US"/>
+        </w:rPr>
+        <w:t>2307.09923 (arxiv.org)</w:t>
+      </w:r>
+      <w:r>
+        <w:rPr>
+          <w:rStyle w:val="Hyperlink"/>
+          <w:lang w:val="en-US"/>
+        </w:rPr>
+        <w:fldChar w:fldCharType="end"/>
+      </w:r>
     </w:p>
     <w:p>
       <w:pPr>
@@ -17090,11 +17138,19 @@
           <w:lang w:val="en-US"/>
         </w:rPr>
       </w:pPr>
-      <w:r>
-        <w:rPr>
-          <w:lang w:val="en-US"/>
-        </w:rPr>
-        <w:t>Zirnstein, B. Extraction of BPMN process models from unstructured textual descriptions</w:t>
+      <w:proofErr w:type="spellStart"/>
+      <w:r>
+        <w:rPr>
+          <w:lang w:val="en-US"/>
+        </w:rPr>
+        <w:t>Zirnstein</w:t>
+      </w:r>
+      <w:proofErr w:type="spellEnd"/>
+      <w:r>
+        <w:rPr>
+          <w:lang w:val="en-US"/>
+        </w:rPr>
+        <w:t>, B. Extraction of BPMN process models from unstructured textual descriptions</w:t>
       </w:r>
       <w:r>
         <w:rPr>
@@ -17122,7 +17178,7 @@
       <w:pPr>
         <w:pStyle w:val="a9"/>
       </w:pPr>
-      <w:hyperlink r:id="rId40" w:history="1">
+      <w:hyperlink r:id="rId38" w:history="1">
         <w:r>
           <w:rPr>
             <w:rStyle w:val="Hyperlink"/>
@@ -17295,7 +17351,7 @@
                     <pic:cNvPicPr/>
                   </pic:nvPicPr>
                   <pic:blipFill rotWithShape="1">
-                    <a:blip r:embed="rId41">
+                    <a:blip r:embed="rId39">
                       <a:extLst>
                         <a:ext uri="{28A0092B-C50C-407E-A947-70E740481C1C}">
                           <a14:useLocalDpi xmlns:a14="http://schemas.microsoft.com/office/drawing/2010/main" val="0"/>
@@ -17458,7 +17514,14 @@
                                 <w:rFonts w:hint="cs"/>
                                 <w:rtl/>
                               </w:rPr>
-                              <w:t xml:space="preserve"> المخطط العام للنظام ضمن منهجية توليد كود برمجي مساعد.</w:t>
+                              <w:t xml:space="preserve"> </w:t>
+                            </w:r>
+                            <w:r>
+                              <w:rPr>
+                                <w:rFonts w:hint="cs"/>
+                                <w:rtl/>
+                              </w:rPr>
+                              <w:t>المخطط العام للنظام ضمن منهجية توليد كود برمجي مساعد.</w:t>
                             </w:r>
                           </w:p>
                         </w:txbxContent>
@@ -17508,7 +17571,14 @@
                           <w:rFonts w:hint="cs"/>
                           <w:rtl/>
                         </w:rPr>
-                        <w:t xml:space="preserve"> المخطط العام للنظام ضمن منهجية توليد كود برمجي مساعد.</w:t>
+                        <w:t xml:space="preserve"> </w:t>
+                      </w:r>
+                      <w:r>
+                        <w:rPr>
+                          <w:rFonts w:hint="cs"/>
+                          <w:rtl/>
+                        </w:rPr>
+                        <w:t>المخطط العام للنظام ضمن منهجية توليد كود برمجي مساعد.</w:t>
                       </w:r>
                     </w:p>
                   </w:txbxContent>
@@ -17564,7 +17634,7 @@
           <w:lang w:val="en-US"/>
         </w:rPr>
       </w:pPr>
-      <w:hyperlink r:id="rId42" w:history="1">
+      <w:hyperlink r:id="rId40" w:history="1">
         <w:r>
           <w:rPr>
             <w:rStyle w:val="Hyperlink"/>
@@ -17582,11 +17652,33 @@
           <w:lang w:val="en-US"/>
         </w:rPr>
       </w:pPr>
-      <w:r>
-        <w:rPr>
-          <w:lang w:val="en-US"/>
-        </w:rPr>
-        <w:t>Kourani, H., Berti, A., Schuster, D., &amp; van der Aalst, W. M. (2024, May). Process Modeling With Large Language Models. In </w:t>
+      <w:proofErr w:type="spellStart"/>
+      <w:r>
+        <w:rPr>
+          <w:lang w:val="en-US"/>
+        </w:rPr>
+        <w:t>Kourani</w:t>
+      </w:r>
+      <w:proofErr w:type="spellEnd"/>
+      <w:r>
+        <w:rPr>
+          <w:lang w:val="en-US"/>
+        </w:rPr>
+        <w:t xml:space="preserve">, H., Berti, A., Schuster, D., &amp; van der Aalst, W. M. (2024, May). Process Modeling </w:t>
+      </w:r>
+      <w:proofErr w:type="gramStart"/>
+      <w:r>
+        <w:rPr>
+          <w:lang w:val="en-US"/>
+        </w:rPr>
+        <w:t>With</w:t>
+      </w:r>
+      <w:proofErr w:type="gramEnd"/>
+      <w:r>
+        <w:rPr>
+          <w:lang w:val="en-US"/>
+        </w:rPr>
+        <w:t xml:space="preserve"> Large Language Models. In </w:t>
       </w:r>
       <w:r>
         <w:rPr>
@@ -17616,7 +17708,6 @@
       <w:pPr>
         <w:pStyle w:val="1"/>
         <w:rPr>
-          <w:rFonts w:hint="cs"/>
           <w:lang w:val="en-US"/>
         </w:rPr>
       </w:pPr>
@@ -17665,7 +17756,6 @@
       <w:pPr>
         <w:pStyle w:val="a9"/>
         <w:rPr>
-          <w:rFonts w:hint="cs"/>
           <w:rtl/>
           <w:lang w:val="en-US"/>
         </w:rPr>
@@ -19401,7 +19491,21 @@
         <w:rPr>
           <w:lang w:val="en-US"/>
         </w:rPr>
-        <w:t>[PET refrerence]</w:t>
+        <w:t xml:space="preserve">[PET </w:t>
+      </w:r>
+      <w:proofErr w:type="spellStart"/>
+      <w:r>
+        <w:rPr>
+          <w:lang w:val="en-US"/>
+        </w:rPr>
+        <w:t>refrerence</w:t>
+      </w:r>
+      <w:proofErr w:type="spellEnd"/>
+      <w:r>
+        <w:rPr>
+          <w:lang w:val="en-US"/>
+        </w:rPr>
+        <w:t>]</w:t>
       </w:r>
     </w:p>
     <w:p>
@@ -19427,7 +19531,21 @@
         <w:rPr>
           <w:lang w:val="en-US"/>
         </w:rPr>
-        <w:t>[LLMs can accomplish .. reference]</w:t>
+        <w:t>[LLMs can accomplish</w:t>
+      </w:r>
+      <w:proofErr w:type="gramStart"/>
+      <w:r>
+        <w:rPr>
+          <w:lang w:val="en-US"/>
+        </w:rPr>
+        <w:t xml:space="preserve"> ..</w:t>
+      </w:r>
+      <w:proofErr w:type="gramEnd"/>
+      <w:r>
+        <w:rPr>
+          <w:lang w:val="en-US"/>
+        </w:rPr>
+        <w:t xml:space="preserve"> reference]</w:t>
       </w:r>
     </w:p>
     <w:p>
@@ -19931,7 +20049,7 @@
                     </pic:cNvPicPr>
                   </pic:nvPicPr>
                   <pic:blipFill>
-                    <a:blip r:embed="rId43">
+                    <a:blip r:embed="rId41">
                       <a:extLst>
                         <a:ext uri="{28A0092B-C50C-407E-A947-70E740481C1C}">
                           <a14:useLocalDpi xmlns:a14="http://schemas.microsoft.com/office/drawing/2010/main" val="0"/>
@@ -20151,7 +20269,21 @@
         <w:rPr>
           <w:lang w:val="en-US"/>
         </w:rPr>
-        <w:t>[generate bpmn from unstructured]</w:t>
+        <w:t xml:space="preserve">[generate </w:t>
+      </w:r>
+      <w:proofErr w:type="spellStart"/>
+      <w:r>
+        <w:rPr>
+          <w:lang w:val="en-US"/>
+        </w:rPr>
+        <w:t>bpmn</w:t>
+      </w:r>
+      <w:proofErr w:type="spellEnd"/>
+      <w:r>
+        <w:rPr>
+          <w:lang w:val="en-US"/>
+        </w:rPr>
+        <w:t xml:space="preserve"> from unstructured]</w:t>
       </w:r>
       <w:r>
         <w:rPr>
@@ -20201,7 +20333,7 @@
                     </pic:cNvPicPr>
                   </pic:nvPicPr>
                   <pic:blipFill>
-                    <a:blip r:embed="rId44">
+                    <a:blip r:embed="rId42">
                       <a:extLst>
                         <a:ext uri="{28A0092B-C50C-407E-A947-70E740481C1C}">
                           <a14:useLocalDpi xmlns:a14="http://schemas.microsoft.com/office/drawing/2010/main" val="0"/>
@@ -20678,7 +20810,7 @@
                     </pic:cNvPicPr>
                   </pic:nvPicPr>
                   <pic:blipFill>
-                    <a:blip r:embed="rId45">
+                    <a:blip r:embed="rId43">
                       <a:extLst>
                         <a:ext uri="{28A0092B-C50C-407E-A947-70E740481C1C}">
                           <a14:useLocalDpi xmlns:a14="http://schemas.microsoft.com/office/drawing/2010/main" val="0"/>
@@ -20791,6 +20923,757 @@
                 <pic:pic xmlns:pic="http://schemas.openxmlformats.org/drawingml/2006/picture">
                   <pic:nvPicPr>
                     <pic:cNvPr id="0" name="Picture 18"/>
+                    <pic:cNvPicPr>
+                      <a:picLocks noChangeAspect="1" noChangeArrowheads="1"/>
+                    </pic:cNvPicPr>
+                  </pic:nvPicPr>
+                  <pic:blipFill>
+                    <a:blip r:embed="rId44">
+                      <a:extLst>
+                        <a:ext uri="{28A0092B-C50C-407E-A947-70E740481C1C}">
+                          <a14:useLocalDpi xmlns:a14="http://schemas.microsoft.com/office/drawing/2010/main" val="0"/>
+                        </a:ext>
+                      </a:extLst>
+                    </a:blip>
+                    <a:srcRect/>
+                    <a:stretch>
+                      <a:fillRect/>
+                    </a:stretch>
+                  </pic:blipFill>
+                  <pic:spPr bwMode="auto">
+                    <a:xfrm>
+                      <a:off x="0" y="0"/>
+                      <a:ext cx="5943600" cy="2420620"/>
+                    </a:xfrm>
+                    <a:prstGeom prst="rect">
+                      <a:avLst/>
+                    </a:prstGeom>
+                    <a:noFill/>
+                    <a:ln>
+                      <a:noFill/>
+                    </a:ln>
+                  </pic:spPr>
+                </pic:pic>
+              </a:graphicData>
+            </a:graphic>
+          </wp:anchor>
+        </w:drawing>
+      </w:r>
+      <w:r>
+        <w:rPr>
+          <w:rFonts w:hint="cs"/>
+          <w:rtl/>
+          <w:lang w:val="en-US"/>
+        </w:rPr>
+        <w:t>نقوم بتحديد الفاعل لكل نشاط من الأنشطة المستخرجة</w:t>
+      </w:r>
+      <w:r>
+        <w:rPr>
+          <w:rFonts w:hint="cs"/>
+          <w:rtl/>
+          <w:lang w:val="en-US"/>
+        </w:rPr>
+        <w:t>،</w:t>
+      </w:r>
+      <w:r>
+        <w:rPr>
+          <w:rFonts w:hint="cs"/>
+          <w:rtl/>
+          <w:lang w:val="en-US"/>
+        </w:rPr>
+        <w:t xml:space="preserve"> عن طريق </w:t>
+      </w:r>
+      <w:r>
+        <w:rPr>
+          <w:rFonts w:hint="cs"/>
+          <w:rtl/>
+          <w:lang w:val="en-US"/>
+        </w:rPr>
+        <w:t xml:space="preserve">بناء توجيه </w:t>
+      </w:r>
+      <w:r>
+        <w:rPr>
+          <w:rFonts w:hint="cs"/>
+          <w:rtl/>
+          <w:lang w:val="en-US"/>
+        </w:rPr>
+        <w:t xml:space="preserve">يحتوي على التوصيف النصي للعملية والأنشطة المراد تحديد الفاعل لكل منها ومجموعة من التعليمات والأمثلة </w:t>
+      </w:r>
+      <w:r>
+        <w:rPr>
+          <w:rFonts w:hint="cs"/>
+          <w:rtl/>
+          <w:lang w:val="en-US"/>
+        </w:rPr>
+        <w:t>من أجل استخراج هؤلاء الفاعلين</w:t>
+      </w:r>
+      <w:r>
+        <w:rPr>
+          <w:rFonts w:hint="cs"/>
+          <w:rtl/>
+          <w:lang w:val="en-US"/>
+        </w:rPr>
+        <w:t>،</w:t>
+      </w:r>
+      <w:r>
+        <w:rPr>
+          <w:rFonts w:hint="cs"/>
+          <w:rtl/>
+          <w:lang w:val="en-US"/>
+        </w:rPr>
+        <w:t xml:space="preserve"> </w:t>
+      </w:r>
+      <w:r>
+        <w:rPr>
+          <w:rFonts w:hint="cs"/>
+          <w:rtl/>
+          <w:lang w:val="en-US"/>
+        </w:rPr>
+        <w:t xml:space="preserve">ثم يتم </w:t>
+      </w:r>
+      <w:r>
+        <w:rPr>
+          <w:rFonts w:hint="cs"/>
+          <w:rtl/>
+          <w:lang w:val="en-US"/>
+        </w:rPr>
+        <w:t xml:space="preserve">إرسال </w:t>
+      </w:r>
+      <w:r>
+        <w:rPr>
+          <w:rFonts w:hint="cs"/>
+          <w:rtl/>
+          <w:lang w:val="en-US"/>
+        </w:rPr>
+        <w:t>هذا ال</w:t>
+      </w:r>
+      <w:r>
+        <w:rPr>
+          <w:rFonts w:hint="cs"/>
+          <w:rtl/>
+          <w:lang w:val="en-US"/>
+        </w:rPr>
+        <w:t>توجيه للنموذج اللغوي</w:t>
+      </w:r>
+      <w:r>
+        <w:rPr>
+          <w:rFonts w:hint="cs"/>
+          <w:rtl/>
+          <w:lang w:val="en-US"/>
+        </w:rPr>
+        <w:t>.</w:t>
+      </w:r>
+      <w:r>
+        <w:rPr>
+          <w:rFonts w:hint="cs"/>
+          <w:rtl/>
+          <w:lang w:val="en-US"/>
+        </w:rPr>
+        <w:t xml:space="preserve"> ي</w:t>
+      </w:r>
+      <w:r>
+        <w:rPr>
+          <w:rFonts w:hint="cs"/>
+          <w:rtl/>
+          <w:lang w:val="en-US"/>
+        </w:rPr>
+        <w:t>ُ</w:t>
+      </w:r>
+      <w:r>
+        <w:rPr>
+          <w:rFonts w:hint="cs"/>
+          <w:rtl/>
+          <w:lang w:val="en-US"/>
+        </w:rPr>
+        <w:t>عيد</w:t>
+      </w:r>
+      <w:r>
+        <w:rPr>
+          <w:rFonts w:hint="cs"/>
+          <w:rtl/>
+          <w:lang w:val="en-US"/>
+        </w:rPr>
+        <w:t xml:space="preserve"> النموذج نصاً يحتوي على قائمة تربط كل فاعل مع الأنشطة التي يقوم بها</w:t>
+      </w:r>
+      <w:r>
+        <w:rPr>
+          <w:rFonts w:hint="cs"/>
+          <w:rtl/>
+          <w:lang w:val="en-US"/>
+        </w:rPr>
+        <w:t xml:space="preserve">، </w:t>
+      </w:r>
+      <w:r>
+        <w:rPr>
+          <w:rFonts w:hint="cs"/>
+          <w:rtl/>
+          <w:lang w:val="en-US"/>
+        </w:rPr>
+        <w:t xml:space="preserve">نقوم بإرسال هذا النص للمحلل الذي يقوم بالبحث ضمن النص عن الخرج الموضوع بين علامتي </w:t>
+      </w:r>
+      <w:r>
+        <w:rPr>
+          <w:lang w:val="en-US"/>
+        </w:rPr>
+        <w:t>(```)</w:t>
+      </w:r>
+      <w:r>
+        <w:rPr>
+          <w:rFonts w:hint="cs"/>
+          <w:rtl/>
+          <w:lang w:val="en-US"/>
+        </w:rPr>
+        <w:t xml:space="preserve"> ويقوم ببناء</w:t>
+      </w:r>
+      <w:r>
+        <w:rPr>
+          <w:rFonts w:hint="cs"/>
+          <w:rtl/>
+          <w:lang w:val="en-US"/>
+        </w:rPr>
+        <w:t xml:space="preserve"> </w:t>
+      </w:r>
+      <w:r>
+        <w:rPr>
+          <w:rFonts w:hint="cs"/>
+          <w:rtl/>
+          <w:lang w:val="en-US"/>
+        </w:rPr>
+        <w:t xml:space="preserve">قائمة </w:t>
+      </w:r>
+      <w:r>
+        <w:rPr>
+          <w:rFonts w:hint="cs"/>
+          <w:rtl/>
+          <w:lang w:val="en-US"/>
+        </w:rPr>
+        <w:t>الفاعلين.</w:t>
+      </w:r>
+    </w:p>
+    <w:p>
+      <w:pPr>
+        <w:pStyle w:val="a9"/>
+        <w:rPr>
+          <w:rtl/>
+          <w:lang w:val="en-US"/>
+        </w:rPr>
+      </w:pPr>
+    </w:p>
+    <w:p>
+      <w:pPr>
+        <w:pStyle w:val="a9"/>
+        <w:rPr>
+          <w:rtl/>
+          <w:lang w:val="en-US"/>
+        </w:rPr>
+      </w:pPr>
+    </w:p>
+    <w:p>
+      <w:pPr>
+        <w:pStyle w:val="2"/>
+        <w:rPr>
+          <w:rtl/>
+        </w:rPr>
+      </w:pPr>
+      <w:r>
+        <w:t>-</w:t>
+      </w:r>
+      <w:r>
+        <w:t>5</w:t>
+      </w:r>
+      <w:r>
+        <w:t>.2.</w:t>
+      </w:r>
+      <w:r>
+        <w:t>2</w:t>
+      </w:r>
+      <w:r>
+        <w:rPr>
+          <w:rFonts w:hint="cs"/>
+          <w:rtl/>
+        </w:rPr>
+        <w:t xml:space="preserve"> </w:t>
+      </w:r>
+      <w:r>
+        <w:rPr>
+          <w:rFonts w:hint="cs"/>
+          <w:rtl/>
+        </w:rPr>
+        <w:t>تحديد أنواع الأنشطة</w:t>
+      </w:r>
+    </w:p>
+    <w:p>
+      <w:pPr>
+        <w:pStyle w:val="a9"/>
+        <w:rPr>
+          <w:rtl/>
+          <w:lang w:val="en-US"/>
+        </w:rPr>
+      </w:pPr>
+      <w:r>
+        <w:rPr>
+          <w:rFonts w:hint="cs"/>
+          <w:rtl/>
+          <w:lang w:val="en-US"/>
+        </w:rPr>
+        <w:t>نقوم بتحديد نوع كل نشاط من الأنشطة المستخرجة (</w:t>
+      </w:r>
+      <w:r>
+        <w:rPr>
+          <w:lang w:val="en-US"/>
+        </w:rPr>
+        <w:t>user task, system task, start event ….</w:t>
+      </w:r>
+      <w:r>
+        <w:rPr>
+          <w:rFonts w:hint="cs"/>
+          <w:rtl/>
+          <w:lang w:val="en-US"/>
+        </w:rPr>
+        <w:t>) عن طريق بناء توجيه يحتوي على التوصيف النصي للعملية والأنشطة المراد</w:t>
+      </w:r>
+      <w:r>
+        <w:rPr>
+          <w:rFonts w:hint="cs"/>
+          <w:rtl/>
+          <w:lang w:val="en-US"/>
+        </w:rPr>
+        <w:t xml:space="preserve"> تحديد</w:t>
+      </w:r>
+      <w:r>
+        <w:rPr>
+          <w:rFonts w:hint="cs"/>
+          <w:rtl/>
+          <w:lang w:val="en-US"/>
+        </w:rPr>
+        <w:t xml:space="preserve"> </w:t>
+      </w:r>
+      <w:r>
+        <w:rPr>
+          <w:rFonts w:hint="cs"/>
+          <w:rtl/>
+          <w:lang w:val="en-US"/>
+        </w:rPr>
+        <w:t>نوعها</w:t>
+      </w:r>
+      <w:r>
+        <w:rPr>
+          <w:rFonts w:hint="cs"/>
+          <w:rtl/>
+          <w:lang w:val="en-US"/>
+        </w:rPr>
+        <w:t>،</w:t>
+      </w:r>
+      <w:r>
+        <w:rPr>
+          <w:rFonts w:hint="cs"/>
+          <w:rtl/>
+          <w:lang w:val="en-US"/>
+        </w:rPr>
+        <w:t xml:space="preserve"> </w:t>
+      </w:r>
+      <w:r>
+        <w:rPr>
+          <w:rFonts w:hint="cs"/>
+          <w:rtl/>
+          <w:lang w:val="en-US"/>
+        </w:rPr>
+        <w:t xml:space="preserve">ومجموعة من التعليمات والأمثلة من أجل استخراج </w:t>
+      </w:r>
+      <w:r>
+        <w:rPr>
+          <w:rFonts w:hint="cs"/>
+          <w:rtl/>
+          <w:lang w:val="en-US"/>
+        </w:rPr>
+        <w:t>هذه الأنواع</w:t>
+      </w:r>
+      <w:r>
+        <w:rPr>
+          <w:rFonts w:hint="cs"/>
+          <w:rtl/>
+          <w:lang w:val="en-US"/>
+        </w:rPr>
+        <w:t xml:space="preserve">، ثم يتم إرسال هذا التوجيه للنموذج اللغوي. يُعيد النموذج نصاً يحتوي على قائمة تربط كل </w:t>
+      </w:r>
+      <w:r>
+        <w:rPr>
+          <w:rFonts w:hint="cs"/>
+          <w:rtl/>
+          <w:lang w:val="en-US"/>
+        </w:rPr>
+        <w:t>نشاط</w:t>
+      </w:r>
+      <w:r>
+        <w:rPr>
+          <w:rFonts w:hint="cs"/>
+          <w:rtl/>
+          <w:lang w:val="en-US"/>
+        </w:rPr>
+        <w:t xml:space="preserve"> مع </w:t>
+      </w:r>
+      <w:r>
+        <w:rPr>
+          <w:rFonts w:hint="cs"/>
+          <w:rtl/>
+          <w:lang w:val="en-US"/>
+        </w:rPr>
+        <w:t>نوعه</w:t>
+      </w:r>
+      <w:r>
+        <w:rPr>
+          <w:rFonts w:hint="cs"/>
+          <w:rtl/>
+          <w:lang w:val="en-US"/>
+        </w:rPr>
+        <w:t xml:space="preserve">، نقوم بإرسال هذا النص للمحلل الذي يقوم بالبحث ضمن النص عن الخرج الموضوع بين علامتي </w:t>
+      </w:r>
+      <w:r>
+        <w:rPr>
+          <w:lang w:val="en-US"/>
+        </w:rPr>
+        <w:t>(```)</w:t>
+      </w:r>
+      <w:r>
+        <w:rPr>
+          <w:rFonts w:hint="cs"/>
+          <w:rtl/>
+          <w:lang w:val="en-US"/>
+        </w:rPr>
+        <w:t xml:space="preserve"> ويقوم ببناء قائمة </w:t>
+      </w:r>
+      <w:r>
+        <w:rPr>
+          <w:rFonts w:hint="cs"/>
+          <w:rtl/>
+          <w:lang w:val="en-US"/>
+        </w:rPr>
+        <w:t>الأنواع</w:t>
+      </w:r>
+      <w:r>
+        <w:rPr>
+          <w:rFonts w:hint="cs"/>
+          <w:rtl/>
+          <w:lang w:val="en-US"/>
+        </w:rPr>
+        <w:t>.</w:t>
+      </w:r>
+    </w:p>
+    <w:p>
+      <w:pPr>
+        <w:pStyle w:val="a9"/>
+        <w:rPr>
+          <w:rtl/>
+          <w:lang w:val="en-US"/>
+        </w:rPr>
+      </w:pPr>
+    </w:p>
+    <w:p>
+      <w:pPr>
+        <w:pStyle w:val="a9"/>
+        <w:rPr>
+          <w:rtl/>
+          <w:lang w:val="en-US"/>
+        </w:rPr>
+      </w:pPr>
+    </w:p>
+    <w:p>
+      <w:pPr>
+        <w:pStyle w:val="a9"/>
+        <w:rPr>
+          <w:rtl/>
+          <w:lang w:val="en-US"/>
+        </w:rPr>
+      </w:pPr>
+    </w:p>
+    <w:p>
+      <w:pPr>
+        <w:pStyle w:val="a9"/>
+        <w:rPr>
+          <w:rtl/>
+          <w:lang w:val="en-US"/>
+        </w:rPr>
+      </w:pPr>
+    </w:p>
+    <w:p>
+      <w:pPr>
+        <w:pStyle w:val="a9"/>
+        <w:rPr>
+          <w:rtl/>
+          <w:lang w:val="en-US"/>
+        </w:rPr>
+      </w:pPr>
+      <w:r>
+        <w:rPr>
+          <w:noProof/>
+          <w:lang w:val="en-US"/>
+        </w:rPr>
+        <w:lastRenderedPageBreak/>
+        <w:drawing>
+          <wp:anchor distT="0" distB="0" distL="114300" distR="114300" simplePos="0" relativeHeight="251699200" behindDoc="0" locked="0" layoutInCell="1" allowOverlap="1" wp14:anchorId="0B566A07" wp14:editId="71076E6C">
+            <wp:simplePos x="0" y="0"/>
+            <wp:positionH relativeFrom="margin">
+              <wp:align>right</wp:align>
+            </wp:positionH>
+            <wp:positionV relativeFrom="paragraph">
+              <wp:posOffset>287411</wp:posOffset>
+            </wp:positionV>
+            <wp:extent cx="5943600" cy="2420620"/>
+            <wp:effectExtent l="0" t="0" r="0" b="0"/>
+            <wp:wrapSquare wrapText="bothSides"/>
+            <wp:docPr id="1469122476" name="Picture 25"/>
+            <wp:cNvGraphicFramePr>
+              <a:graphicFrameLocks xmlns:a="http://schemas.openxmlformats.org/drawingml/2006/main" noChangeAspect="1"/>
+            </wp:cNvGraphicFramePr>
+            <a:graphic xmlns:a="http://schemas.openxmlformats.org/drawingml/2006/main">
+              <a:graphicData uri="http://schemas.openxmlformats.org/drawingml/2006/picture">
+                <pic:pic xmlns:pic="http://schemas.openxmlformats.org/drawingml/2006/picture">
+                  <pic:nvPicPr>
+                    <pic:cNvPr id="0" name="Picture 25"/>
+                    <pic:cNvPicPr>
+                      <a:picLocks noChangeAspect="1" noChangeArrowheads="1"/>
+                    </pic:cNvPicPr>
+                  </pic:nvPicPr>
+                  <pic:blipFill>
+                    <a:blip r:embed="rId45">
+                      <a:extLst>
+                        <a:ext uri="{28A0092B-C50C-407E-A947-70E740481C1C}">
+                          <a14:useLocalDpi xmlns:a14="http://schemas.microsoft.com/office/drawing/2010/main" val="0"/>
+                        </a:ext>
+                      </a:extLst>
+                    </a:blip>
+                    <a:srcRect/>
+                    <a:stretch>
+                      <a:fillRect/>
+                    </a:stretch>
+                  </pic:blipFill>
+                  <pic:spPr bwMode="auto">
+                    <a:xfrm>
+                      <a:off x="0" y="0"/>
+                      <a:ext cx="5943600" cy="2420620"/>
+                    </a:xfrm>
+                    <a:prstGeom prst="rect">
+                      <a:avLst/>
+                    </a:prstGeom>
+                    <a:noFill/>
+                    <a:ln>
+                      <a:noFill/>
+                    </a:ln>
+                  </pic:spPr>
+                </pic:pic>
+              </a:graphicData>
+            </a:graphic>
+          </wp:anchor>
+        </w:drawing>
+      </w:r>
+    </w:p>
+    <w:p>
+      <w:pPr>
+        <w:pStyle w:val="a9"/>
+        <w:rPr>
+          <w:rtl/>
+          <w:lang w:val="en-US"/>
+        </w:rPr>
+      </w:pPr>
+    </w:p>
+    <w:p>
+      <w:pPr>
+        <w:pStyle w:val="2"/>
+      </w:pPr>
+      <w:r>
+        <w:t>-</w:t>
+      </w:r>
+      <w:r>
+        <w:t>6</w:t>
+      </w:r>
+      <w:r>
+        <w:t>.2.</w:t>
+      </w:r>
+      <w:r>
+        <w:t>2</w:t>
+      </w:r>
+      <w:r>
+        <w:rPr>
+          <w:rFonts w:hint="cs"/>
+          <w:rtl/>
+        </w:rPr>
+        <w:t xml:space="preserve"> </w:t>
+      </w:r>
+      <w:r>
+        <w:rPr>
+          <w:rFonts w:hint="cs"/>
+          <w:rtl/>
+        </w:rPr>
+        <w:t>تحديد أنواع البوابات مع شروط الانتقالات</w:t>
+      </w:r>
+    </w:p>
+    <w:p>
+      <w:pPr>
+        <w:pStyle w:val="a9"/>
+        <w:rPr>
+          <w:rtl/>
+          <w:lang w:val="en-US"/>
+        </w:rPr>
+      </w:pPr>
+      <w:r>
+        <w:rPr>
+          <w:rFonts w:hint="cs"/>
+          <w:rtl/>
+          <w:lang w:val="en-US"/>
+        </w:rPr>
+        <w:t>يتم تحديد نوع كل بوابة (</w:t>
+      </w:r>
+      <w:r>
+        <w:rPr>
+          <w:lang w:val="en-US"/>
+        </w:rPr>
+        <w:t>or, xor, and</w:t>
+      </w:r>
+      <w:r>
+        <w:rPr>
+          <w:rFonts w:hint="cs"/>
+          <w:rtl/>
+          <w:lang w:val="en-US"/>
+        </w:rPr>
+        <w:t xml:space="preserve">) مع شروط التدفق بين هذه البوابة والأنشطة المرتبطة بها عن طريق </w:t>
+      </w:r>
+      <w:r>
+        <w:rPr>
+          <w:rFonts w:hint="cs"/>
+          <w:rtl/>
+          <w:lang w:val="en-US"/>
+        </w:rPr>
+        <w:t xml:space="preserve">بناء توجيه </w:t>
+      </w:r>
+      <w:r>
+        <w:rPr>
+          <w:rFonts w:hint="cs"/>
+          <w:rtl/>
+          <w:lang w:val="en-US"/>
+        </w:rPr>
+        <w:t>يحتوي على التوصيف النصي للعملية والبوابات المراد تحديد نوعها مع دخل وخرج كل بوابة ومجموعة من التعليمات والأمثلة من أجل استخراج هذه الأنواع</w:t>
+      </w:r>
+      <w:r>
+        <w:rPr>
+          <w:rFonts w:hint="cs"/>
+          <w:rtl/>
+          <w:lang w:val="en-US"/>
+        </w:rPr>
+        <w:t xml:space="preserve">، ثم يتم إرسال هذا التوجيه للنموذج اللغوي. يُعيد النموذج نصاً يحتوي على قائمة </w:t>
+      </w:r>
+      <w:r>
+        <w:rPr>
+          <w:rFonts w:hint="cs"/>
+          <w:rtl/>
+          <w:lang w:val="en-US"/>
+        </w:rPr>
+        <w:t>تضم</w:t>
+      </w:r>
+      <w:r>
+        <w:rPr>
+          <w:rFonts w:hint="cs"/>
+          <w:rtl/>
+          <w:lang w:val="en-US"/>
+        </w:rPr>
+        <w:t xml:space="preserve"> أسماء البوابات وأنواعها وشروط الانتقال </w:t>
+      </w:r>
+      <w:r>
+        <w:rPr>
+          <w:rFonts w:hint="cs"/>
+          <w:rtl/>
+          <w:lang w:val="en-US"/>
+        </w:rPr>
+        <w:t xml:space="preserve">للأنشطة </w:t>
+      </w:r>
+      <w:r>
+        <w:rPr>
+          <w:rFonts w:hint="cs"/>
+          <w:rtl/>
+          <w:lang w:val="en-US"/>
+        </w:rPr>
+        <w:t>التالية</w:t>
+      </w:r>
+      <w:r>
+        <w:rPr>
+          <w:rFonts w:hint="cs"/>
+          <w:rtl/>
+          <w:lang w:val="en-US"/>
+        </w:rPr>
+        <w:t xml:space="preserve">، نقوم بإرسال هذا النص للمحلل الذي يقوم بالبحث ضمن النص عن الخرج الموضوع بين علامتي </w:t>
+      </w:r>
+      <w:r>
+        <w:rPr>
+          <w:lang w:val="en-US"/>
+        </w:rPr>
+        <w:t>(```)</w:t>
+      </w:r>
+      <w:r>
+        <w:rPr>
+          <w:rFonts w:hint="cs"/>
+          <w:rtl/>
+          <w:lang w:val="en-US"/>
+        </w:rPr>
+        <w:t xml:space="preserve"> ويقوم ببناء قائمة </w:t>
+      </w:r>
+      <w:r>
+        <w:rPr>
+          <w:rFonts w:hint="cs"/>
+          <w:rtl/>
+          <w:lang w:val="en-US"/>
+        </w:rPr>
+        <w:t xml:space="preserve">أنواع </w:t>
+      </w:r>
+      <w:r>
+        <w:rPr>
+          <w:rFonts w:hint="cs"/>
+          <w:rtl/>
+          <w:lang w:val="en-US"/>
+        </w:rPr>
+        <w:t>البوابات</w:t>
+      </w:r>
+      <w:r>
+        <w:rPr>
+          <w:rFonts w:hint="cs"/>
+          <w:rtl/>
+          <w:lang w:val="en-US"/>
+        </w:rPr>
+        <w:t>.</w:t>
+      </w:r>
+    </w:p>
+    <w:p>
+      <w:pPr>
+        <w:pStyle w:val="a9"/>
+        <w:rPr>
+          <w:rtl/>
+          <w:lang w:val="en-US"/>
+        </w:rPr>
+      </w:pPr>
+      <w:r>
+        <w:rPr>
+          <w:noProof/>
+          <w:lang w:val="en-US"/>
+        </w:rPr>
+        <w:drawing>
+          <wp:anchor distT="0" distB="0" distL="114300" distR="114300" simplePos="0" relativeHeight="251701248" behindDoc="0" locked="0" layoutInCell="1" allowOverlap="1" wp14:anchorId="38A7F6AB" wp14:editId="1EAEDAD0">
+            <wp:simplePos x="0" y="0"/>
+            <wp:positionH relativeFrom="column">
+              <wp:posOffset>0</wp:posOffset>
+            </wp:positionH>
+            <wp:positionV relativeFrom="paragraph">
+              <wp:posOffset>360680</wp:posOffset>
+            </wp:positionV>
+            <wp:extent cx="5943600" cy="2420620"/>
+            <wp:effectExtent l="0" t="0" r="0" b="0"/>
+            <wp:wrapSquare wrapText="bothSides"/>
+            <wp:docPr id="1526088960" name="Picture 17"/>
+            <wp:cNvGraphicFramePr>
+              <a:graphicFrameLocks xmlns:a="http://schemas.openxmlformats.org/drawingml/2006/main" noChangeAspect="1"/>
+            </wp:cNvGraphicFramePr>
+            <a:graphic xmlns:a="http://schemas.openxmlformats.org/drawingml/2006/main">
+              <a:graphicData uri="http://schemas.openxmlformats.org/drawingml/2006/picture">
+                <pic:pic xmlns:pic="http://schemas.openxmlformats.org/drawingml/2006/picture">
+                  <pic:nvPicPr>
+                    <pic:cNvPr id="0" name="Picture 6"/>
                     <pic:cNvPicPr>
                       <a:picLocks noChangeAspect="1" noChangeArrowheads="1"/>
                     </pic:cNvPicPr>
@@ -20827,757 +21710,6 @@
           </wp:anchor>
         </w:drawing>
       </w:r>
-      <w:r>
-        <w:rPr>
-          <w:rFonts w:hint="cs"/>
-          <w:rtl/>
-          <w:lang w:val="en-US"/>
-        </w:rPr>
-        <w:t>نقوم بتحديد الفاعل لكل نشاط من الأنشطة المستخرجة</w:t>
-      </w:r>
-      <w:r>
-        <w:rPr>
-          <w:rFonts w:hint="cs"/>
-          <w:rtl/>
-          <w:lang w:val="en-US"/>
-        </w:rPr>
-        <w:t>،</w:t>
-      </w:r>
-      <w:r>
-        <w:rPr>
-          <w:rFonts w:hint="cs"/>
-          <w:rtl/>
-          <w:lang w:val="en-US"/>
-        </w:rPr>
-        <w:t xml:space="preserve"> عن طريق </w:t>
-      </w:r>
-      <w:r>
-        <w:rPr>
-          <w:rFonts w:hint="cs"/>
-          <w:rtl/>
-          <w:lang w:val="en-US"/>
-        </w:rPr>
-        <w:t xml:space="preserve">بناء توجيه </w:t>
-      </w:r>
-      <w:r>
-        <w:rPr>
-          <w:rFonts w:hint="cs"/>
-          <w:rtl/>
-          <w:lang w:val="en-US"/>
-        </w:rPr>
-        <w:t xml:space="preserve">يحتوي على التوصيف النصي للعملية والأنشطة المراد تحديد الفاعل لكل منها ومجموعة من التعليمات والأمثلة </w:t>
-      </w:r>
-      <w:r>
-        <w:rPr>
-          <w:rFonts w:hint="cs"/>
-          <w:rtl/>
-          <w:lang w:val="en-US"/>
-        </w:rPr>
-        <w:t>من أجل استخراج هؤلاء الفاعلين</w:t>
-      </w:r>
-      <w:r>
-        <w:rPr>
-          <w:rFonts w:hint="cs"/>
-          <w:rtl/>
-          <w:lang w:val="en-US"/>
-        </w:rPr>
-        <w:t>،</w:t>
-      </w:r>
-      <w:r>
-        <w:rPr>
-          <w:rFonts w:hint="cs"/>
-          <w:rtl/>
-          <w:lang w:val="en-US"/>
-        </w:rPr>
-        <w:t xml:space="preserve"> </w:t>
-      </w:r>
-      <w:r>
-        <w:rPr>
-          <w:rFonts w:hint="cs"/>
-          <w:rtl/>
-          <w:lang w:val="en-US"/>
-        </w:rPr>
-        <w:t xml:space="preserve">ثم يتم </w:t>
-      </w:r>
-      <w:r>
-        <w:rPr>
-          <w:rFonts w:hint="cs"/>
-          <w:rtl/>
-          <w:lang w:val="en-US"/>
-        </w:rPr>
-        <w:t xml:space="preserve">إرسال </w:t>
-      </w:r>
-      <w:r>
-        <w:rPr>
-          <w:rFonts w:hint="cs"/>
-          <w:rtl/>
-          <w:lang w:val="en-US"/>
-        </w:rPr>
-        <w:t>هذا ال</w:t>
-      </w:r>
-      <w:r>
-        <w:rPr>
-          <w:rFonts w:hint="cs"/>
-          <w:rtl/>
-          <w:lang w:val="en-US"/>
-        </w:rPr>
-        <w:t>توجيه للنموذج اللغوي</w:t>
-      </w:r>
-      <w:r>
-        <w:rPr>
-          <w:rFonts w:hint="cs"/>
-          <w:rtl/>
-          <w:lang w:val="en-US"/>
-        </w:rPr>
-        <w:t>.</w:t>
-      </w:r>
-      <w:r>
-        <w:rPr>
-          <w:rFonts w:hint="cs"/>
-          <w:rtl/>
-          <w:lang w:val="en-US"/>
-        </w:rPr>
-        <w:t xml:space="preserve"> ي</w:t>
-      </w:r>
-      <w:r>
-        <w:rPr>
-          <w:rFonts w:hint="cs"/>
-          <w:rtl/>
-          <w:lang w:val="en-US"/>
-        </w:rPr>
-        <w:t>ُ</w:t>
-      </w:r>
-      <w:r>
-        <w:rPr>
-          <w:rFonts w:hint="cs"/>
-          <w:rtl/>
-          <w:lang w:val="en-US"/>
-        </w:rPr>
-        <w:t>عيد</w:t>
-      </w:r>
-      <w:r>
-        <w:rPr>
-          <w:rFonts w:hint="cs"/>
-          <w:rtl/>
-          <w:lang w:val="en-US"/>
-        </w:rPr>
-        <w:t xml:space="preserve"> النموذج نصاً يحتوي على قائمة تربط كل فاعل مع الأنشطة التي يقوم بها</w:t>
-      </w:r>
-      <w:r>
-        <w:rPr>
-          <w:rFonts w:hint="cs"/>
-          <w:rtl/>
-          <w:lang w:val="en-US"/>
-        </w:rPr>
-        <w:t xml:space="preserve">، </w:t>
-      </w:r>
-      <w:r>
-        <w:rPr>
-          <w:rFonts w:hint="cs"/>
-          <w:rtl/>
-          <w:lang w:val="en-US"/>
-        </w:rPr>
-        <w:t xml:space="preserve">نقوم بإرسال هذا النص للمحلل الذي يقوم بالبحث ضمن النص عن الخرج الموضوع بين علامتي </w:t>
-      </w:r>
-      <w:r>
-        <w:rPr>
-          <w:lang w:val="en-US"/>
-        </w:rPr>
-        <w:t>(```)</w:t>
-      </w:r>
-      <w:r>
-        <w:rPr>
-          <w:rFonts w:hint="cs"/>
-          <w:rtl/>
-          <w:lang w:val="en-US"/>
-        </w:rPr>
-        <w:t xml:space="preserve"> ويقوم ببناء</w:t>
-      </w:r>
-      <w:r>
-        <w:rPr>
-          <w:rFonts w:hint="cs"/>
-          <w:rtl/>
-          <w:lang w:val="en-US"/>
-        </w:rPr>
-        <w:t xml:space="preserve"> </w:t>
-      </w:r>
-      <w:r>
-        <w:rPr>
-          <w:rFonts w:hint="cs"/>
-          <w:rtl/>
-          <w:lang w:val="en-US"/>
-        </w:rPr>
-        <w:t xml:space="preserve">قائمة </w:t>
-      </w:r>
-      <w:r>
-        <w:rPr>
-          <w:rFonts w:hint="cs"/>
-          <w:rtl/>
-          <w:lang w:val="en-US"/>
-        </w:rPr>
-        <w:t>الفاعلين.</w:t>
-      </w:r>
-    </w:p>
-    <w:p>
-      <w:pPr>
-        <w:pStyle w:val="a9"/>
-        <w:rPr>
-          <w:rtl/>
-          <w:lang w:val="en-US"/>
-        </w:rPr>
-      </w:pPr>
-    </w:p>
-    <w:p>
-      <w:pPr>
-        <w:pStyle w:val="a9"/>
-        <w:rPr>
-          <w:rtl/>
-          <w:lang w:val="en-US"/>
-        </w:rPr>
-      </w:pPr>
-    </w:p>
-    <w:p>
-      <w:pPr>
-        <w:pStyle w:val="2"/>
-        <w:rPr>
-          <w:rtl/>
-        </w:rPr>
-      </w:pPr>
-      <w:r>
-        <w:t>-</w:t>
-      </w:r>
-      <w:r>
-        <w:t>5</w:t>
-      </w:r>
-      <w:r>
-        <w:t>.2.</w:t>
-      </w:r>
-      <w:r>
-        <w:t>2</w:t>
-      </w:r>
-      <w:r>
-        <w:rPr>
-          <w:rFonts w:hint="cs"/>
-          <w:rtl/>
-        </w:rPr>
-        <w:t xml:space="preserve"> </w:t>
-      </w:r>
-      <w:r>
-        <w:rPr>
-          <w:rFonts w:hint="cs"/>
-          <w:rtl/>
-        </w:rPr>
-        <w:t>تحديد أنواع الأنشطة</w:t>
-      </w:r>
-    </w:p>
-    <w:p>
-      <w:pPr>
-        <w:pStyle w:val="a9"/>
-        <w:rPr>
-          <w:rtl/>
-          <w:lang w:val="en-US"/>
-        </w:rPr>
-      </w:pPr>
-      <w:r>
-        <w:rPr>
-          <w:rFonts w:hint="cs"/>
-          <w:rtl/>
-          <w:lang w:val="en-US"/>
-        </w:rPr>
-        <w:t>نقوم بتحديد نوع كل نشاط من الأنشطة المستخرجة (</w:t>
-      </w:r>
-      <w:r>
-        <w:rPr>
-          <w:lang w:val="en-US"/>
-        </w:rPr>
-        <w:t>user task, system task, start event ….</w:t>
-      </w:r>
-      <w:r>
-        <w:rPr>
-          <w:rFonts w:hint="cs"/>
-          <w:rtl/>
-          <w:lang w:val="en-US"/>
-        </w:rPr>
-        <w:t>) عن طريق بناء توجيه يحتوي على التوصيف النصي للعملية والأنشطة المراد</w:t>
-      </w:r>
-      <w:r>
-        <w:rPr>
-          <w:rFonts w:hint="cs"/>
-          <w:rtl/>
-          <w:lang w:val="en-US"/>
-        </w:rPr>
-        <w:t xml:space="preserve"> تحديد</w:t>
-      </w:r>
-      <w:r>
-        <w:rPr>
-          <w:rFonts w:hint="cs"/>
-          <w:rtl/>
-          <w:lang w:val="en-US"/>
-        </w:rPr>
-        <w:t xml:space="preserve"> </w:t>
-      </w:r>
-      <w:r>
-        <w:rPr>
-          <w:rFonts w:hint="cs"/>
-          <w:rtl/>
-          <w:lang w:val="en-US"/>
-        </w:rPr>
-        <w:t>نوعها</w:t>
-      </w:r>
-      <w:r>
-        <w:rPr>
-          <w:rFonts w:hint="cs"/>
-          <w:rtl/>
-          <w:lang w:val="en-US"/>
-        </w:rPr>
-        <w:t>،</w:t>
-      </w:r>
-      <w:r>
-        <w:rPr>
-          <w:rFonts w:hint="cs"/>
-          <w:rtl/>
-          <w:lang w:val="en-US"/>
-        </w:rPr>
-        <w:t xml:space="preserve"> </w:t>
-      </w:r>
-      <w:r>
-        <w:rPr>
-          <w:rFonts w:hint="cs"/>
-          <w:rtl/>
-          <w:lang w:val="en-US"/>
-        </w:rPr>
-        <w:t xml:space="preserve">ومجموعة من التعليمات والأمثلة من أجل استخراج </w:t>
-      </w:r>
-      <w:r>
-        <w:rPr>
-          <w:rFonts w:hint="cs"/>
-          <w:rtl/>
-          <w:lang w:val="en-US"/>
-        </w:rPr>
-        <w:t>هذه الأنواع</w:t>
-      </w:r>
-      <w:r>
-        <w:rPr>
-          <w:rFonts w:hint="cs"/>
-          <w:rtl/>
-          <w:lang w:val="en-US"/>
-        </w:rPr>
-        <w:t xml:space="preserve">، ثم يتم إرسال هذا التوجيه للنموذج اللغوي. يُعيد النموذج نصاً يحتوي على قائمة تربط كل </w:t>
-      </w:r>
-      <w:r>
-        <w:rPr>
-          <w:rFonts w:hint="cs"/>
-          <w:rtl/>
-          <w:lang w:val="en-US"/>
-        </w:rPr>
-        <w:t>نشاط</w:t>
-      </w:r>
-      <w:r>
-        <w:rPr>
-          <w:rFonts w:hint="cs"/>
-          <w:rtl/>
-          <w:lang w:val="en-US"/>
-        </w:rPr>
-        <w:t xml:space="preserve"> مع </w:t>
-      </w:r>
-      <w:r>
-        <w:rPr>
-          <w:rFonts w:hint="cs"/>
-          <w:rtl/>
-          <w:lang w:val="en-US"/>
-        </w:rPr>
-        <w:t>نوعه</w:t>
-      </w:r>
-      <w:r>
-        <w:rPr>
-          <w:rFonts w:hint="cs"/>
-          <w:rtl/>
-          <w:lang w:val="en-US"/>
-        </w:rPr>
-        <w:t xml:space="preserve">، نقوم بإرسال هذا النص للمحلل الذي يقوم بالبحث ضمن النص عن الخرج الموضوع بين علامتي </w:t>
-      </w:r>
-      <w:r>
-        <w:rPr>
-          <w:lang w:val="en-US"/>
-        </w:rPr>
-        <w:t>(```)</w:t>
-      </w:r>
-      <w:r>
-        <w:rPr>
-          <w:rFonts w:hint="cs"/>
-          <w:rtl/>
-          <w:lang w:val="en-US"/>
-        </w:rPr>
-        <w:t xml:space="preserve"> ويقوم ببناء قائمة </w:t>
-      </w:r>
-      <w:r>
-        <w:rPr>
-          <w:rFonts w:hint="cs"/>
-          <w:rtl/>
-          <w:lang w:val="en-US"/>
-        </w:rPr>
-        <w:t>الأنواع</w:t>
-      </w:r>
-      <w:r>
-        <w:rPr>
-          <w:rFonts w:hint="cs"/>
-          <w:rtl/>
-          <w:lang w:val="en-US"/>
-        </w:rPr>
-        <w:t>.</w:t>
-      </w:r>
-    </w:p>
-    <w:p>
-      <w:pPr>
-        <w:pStyle w:val="a9"/>
-        <w:rPr>
-          <w:rtl/>
-          <w:lang w:val="en-US"/>
-        </w:rPr>
-      </w:pPr>
-    </w:p>
-    <w:p>
-      <w:pPr>
-        <w:pStyle w:val="a9"/>
-        <w:rPr>
-          <w:rtl/>
-          <w:lang w:val="en-US"/>
-        </w:rPr>
-      </w:pPr>
-    </w:p>
-    <w:p>
-      <w:pPr>
-        <w:pStyle w:val="a9"/>
-        <w:rPr>
-          <w:rtl/>
-          <w:lang w:val="en-US"/>
-        </w:rPr>
-      </w:pPr>
-    </w:p>
-    <w:p>
-      <w:pPr>
-        <w:pStyle w:val="a9"/>
-        <w:rPr>
-          <w:rtl/>
-          <w:lang w:val="en-US"/>
-        </w:rPr>
-      </w:pPr>
-    </w:p>
-    <w:p>
-      <w:pPr>
-        <w:pStyle w:val="a9"/>
-        <w:rPr>
-          <w:rtl/>
-          <w:lang w:val="en-US"/>
-        </w:rPr>
-      </w:pPr>
-      <w:r>
-        <w:rPr>
-          <w:noProof/>
-          <w:lang w:val="en-US"/>
-        </w:rPr>
-        <w:lastRenderedPageBreak/>
-        <w:drawing>
-          <wp:anchor distT="0" distB="0" distL="114300" distR="114300" simplePos="0" relativeHeight="251699200" behindDoc="0" locked="0" layoutInCell="1" allowOverlap="1" wp14:anchorId="0B566A07" wp14:editId="71076E6C">
-            <wp:simplePos x="0" y="0"/>
-            <wp:positionH relativeFrom="margin">
-              <wp:align>right</wp:align>
-            </wp:positionH>
-            <wp:positionV relativeFrom="paragraph">
-              <wp:posOffset>287411</wp:posOffset>
-            </wp:positionV>
-            <wp:extent cx="5943600" cy="2420620"/>
-            <wp:effectExtent l="0" t="0" r="0" b="0"/>
-            <wp:wrapSquare wrapText="bothSides"/>
-            <wp:docPr id="1469122476" name="Picture 25"/>
-            <wp:cNvGraphicFramePr>
-              <a:graphicFrameLocks xmlns:a="http://schemas.openxmlformats.org/drawingml/2006/main" noChangeAspect="1"/>
-            </wp:cNvGraphicFramePr>
-            <a:graphic xmlns:a="http://schemas.openxmlformats.org/drawingml/2006/main">
-              <a:graphicData uri="http://schemas.openxmlformats.org/drawingml/2006/picture">
-                <pic:pic xmlns:pic="http://schemas.openxmlformats.org/drawingml/2006/picture">
-                  <pic:nvPicPr>
-                    <pic:cNvPr id="0" name="Picture 25"/>
-                    <pic:cNvPicPr>
-                      <a:picLocks noChangeAspect="1" noChangeArrowheads="1"/>
-                    </pic:cNvPicPr>
-                  </pic:nvPicPr>
-                  <pic:blipFill>
-                    <a:blip r:embed="rId47">
-                      <a:extLst>
-                        <a:ext uri="{28A0092B-C50C-407E-A947-70E740481C1C}">
-                          <a14:useLocalDpi xmlns:a14="http://schemas.microsoft.com/office/drawing/2010/main" val="0"/>
-                        </a:ext>
-                      </a:extLst>
-                    </a:blip>
-                    <a:srcRect/>
-                    <a:stretch>
-                      <a:fillRect/>
-                    </a:stretch>
-                  </pic:blipFill>
-                  <pic:spPr bwMode="auto">
-                    <a:xfrm>
-                      <a:off x="0" y="0"/>
-                      <a:ext cx="5943600" cy="2420620"/>
-                    </a:xfrm>
-                    <a:prstGeom prst="rect">
-                      <a:avLst/>
-                    </a:prstGeom>
-                    <a:noFill/>
-                    <a:ln>
-                      <a:noFill/>
-                    </a:ln>
-                  </pic:spPr>
-                </pic:pic>
-              </a:graphicData>
-            </a:graphic>
-          </wp:anchor>
-        </w:drawing>
-      </w:r>
-    </w:p>
-    <w:p>
-      <w:pPr>
-        <w:pStyle w:val="a9"/>
-        <w:rPr>
-          <w:rtl/>
-          <w:lang w:val="en-US"/>
-        </w:rPr>
-      </w:pPr>
-    </w:p>
-    <w:p>
-      <w:pPr>
-        <w:pStyle w:val="2"/>
-      </w:pPr>
-      <w:r>
-        <w:t>-</w:t>
-      </w:r>
-      <w:r>
-        <w:t>6</w:t>
-      </w:r>
-      <w:r>
-        <w:t>.2.</w:t>
-      </w:r>
-      <w:r>
-        <w:t>2</w:t>
-      </w:r>
-      <w:r>
-        <w:rPr>
-          <w:rFonts w:hint="cs"/>
-          <w:rtl/>
-        </w:rPr>
-        <w:t xml:space="preserve"> </w:t>
-      </w:r>
-      <w:r>
-        <w:rPr>
-          <w:rFonts w:hint="cs"/>
-          <w:rtl/>
-        </w:rPr>
-        <w:t>تحديد أنواع البوابات مع شروط الانتقالات</w:t>
-      </w:r>
-    </w:p>
-    <w:p>
-      <w:pPr>
-        <w:pStyle w:val="a9"/>
-        <w:rPr>
-          <w:rtl/>
-          <w:lang w:val="en-US"/>
-        </w:rPr>
-      </w:pPr>
-      <w:r>
-        <w:rPr>
-          <w:rFonts w:hint="cs"/>
-          <w:rtl/>
-          <w:lang w:val="en-US"/>
-        </w:rPr>
-        <w:t>يتم تحديد نوع كل بوابة (</w:t>
-      </w:r>
-      <w:r>
-        <w:rPr>
-          <w:lang w:val="en-US"/>
-        </w:rPr>
-        <w:t>or, xor, and</w:t>
-      </w:r>
-      <w:r>
-        <w:rPr>
-          <w:rFonts w:hint="cs"/>
-          <w:rtl/>
-          <w:lang w:val="en-US"/>
-        </w:rPr>
-        <w:t xml:space="preserve">) مع شروط التدفق بين هذه البوابة والأنشطة المرتبطة بها عن طريق </w:t>
-      </w:r>
-      <w:r>
-        <w:rPr>
-          <w:rFonts w:hint="cs"/>
-          <w:rtl/>
-          <w:lang w:val="en-US"/>
-        </w:rPr>
-        <w:t xml:space="preserve">بناء توجيه </w:t>
-      </w:r>
-      <w:r>
-        <w:rPr>
-          <w:rFonts w:hint="cs"/>
-          <w:rtl/>
-          <w:lang w:val="en-US"/>
-        </w:rPr>
-        <w:t>يحتوي على التوصيف النصي للعملية والبوابات المراد تحديد نوعها مع دخل وخرج كل بوابة ومجموعة من التعليمات والأمثلة من أجل استخراج هذه الأنواع</w:t>
-      </w:r>
-      <w:r>
-        <w:rPr>
-          <w:rFonts w:hint="cs"/>
-          <w:rtl/>
-          <w:lang w:val="en-US"/>
-        </w:rPr>
-        <w:t xml:space="preserve">، ثم يتم إرسال هذا التوجيه للنموذج اللغوي. يُعيد النموذج نصاً يحتوي على قائمة </w:t>
-      </w:r>
-      <w:r>
-        <w:rPr>
-          <w:rFonts w:hint="cs"/>
-          <w:rtl/>
-          <w:lang w:val="en-US"/>
-        </w:rPr>
-        <w:t>تضم</w:t>
-      </w:r>
-      <w:r>
-        <w:rPr>
-          <w:rFonts w:hint="cs"/>
-          <w:rtl/>
-          <w:lang w:val="en-US"/>
-        </w:rPr>
-        <w:t xml:space="preserve"> أسماء البوابات وأنواعها وشروط الانتقال </w:t>
-      </w:r>
-      <w:r>
-        <w:rPr>
-          <w:rFonts w:hint="cs"/>
-          <w:rtl/>
-          <w:lang w:val="en-US"/>
-        </w:rPr>
-        <w:t xml:space="preserve">للأنشطة </w:t>
-      </w:r>
-      <w:r>
-        <w:rPr>
-          <w:rFonts w:hint="cs"/>
-          <w:rtl/>
-          <w:lang w:val="en-US"/>
-        </w:rPr>
-        <w:t>التالية</w:t>
-      </w:r>
-      <w:r>
-        <w:rPr>
-          <w:rFonts w:hint="cs"/>
-          <w:rtl/>
-          <w:lang w:val="en-US"/>
-        </w:rPr>
-        <w:t xml:space="preserve">، نقوم بإرسال هذا النص للمحلل الذي يقوم بالبحث ضمن النص عن الخرج الموضوع بين علامتي </w:t>
-      </w:r>
-      <w:r>
-        <w:rPr>
-          <w:lang w:val="en-US"/>
-        </w:rPr>
-        <w:t>(```)</w:t>
-      </w:r>
-      <w:r>
-        <w:rPr>
-          <w:rFonts w:hint="cs"/>
-          <w:rtl/>
-          <w:lang w:val="en-US"/>
-        </w:rPr>
-        <w:t xml:space="preserve"> ويقوم ببناء قائمة </w:t>
-      </w:r>
-      <w:r>
-        <w:rPr>
-          <w:rFonts w:hint="cs"/>
-          <w:rtl/>
-          <w:lang w:val="en-US"/>
-        </w:rPr>
-        <w:t xml:space="preserve">أنواع </w:t>
-      </w:r>
-      <w:r>
-        <w:rPr>
-          <w:rFonts w:hint="cs"/>
-          <w:rtl/>
-          <w:lang w:val="en-US"/>
-        </w:rPr>
-        <w:t>البوابات</w:t>
-      </w:r>
-      <w:r>
-        <w:rPr>
-          <w:rFonts w:hint="cs"/>
-          <w:rtl/>
-          <w:lang w:val="en-US"/>
-        </w:rPr>
-        <w:t>.</w:t>
-      </w:r>
-    </w:p>
-    <w:p>
-      <w:pPr>
-        <w:pStyle w:val="a9"/>
-        <w:rPr>
-          <w:rtl/>
-          <w:lang w:val="en-US"/>
-        </w:rPr>
-      </w:pPr>
-      <w:r>
-        <w:rPr>
-          <w:noProof/>
-          <w:lang w:val="en-US"/>
-        </w:rPr>
-        <w:drawing>
-          <wp:anchor distT="0" distB="0" distL="114300" distR="114300" simplePos="0" relativeHeight="251701248" behindDoc="0" locked="0" layoutInCell="1" allowOverlap="1" wp14:anchorId="38A7F6AB" wp14:editId="1EAEDAD0">
-            <wp:simplePos x="0" y="0"/>
-            <wp:positionH relativeFrom="column">
-              <wp:posOffset>0</wp:posOffset>
-            </wp:positionH>
-            <wp:positionV relativeFrom="paragraph">
-              <wp:posOffset>360680</wp:posOffset>
-            </wp:positionV>
-            <wp:extent cx="5943600" cy="2420620"/>
-            <wp:effectExtent l="0" t="0" r="0" b="0"/>
-            <wp:wrapSquare wrapText="bothSides"/>
-            <wp:docPr id="1526088960" name="Picture 17"/>
-            <wp:cNvGraphicFramePr>
-              <a:graphicFrameLocks xmlns:a="http://schemas.openxmlformats.org/drawingml/2006/main" noChangeAspect="1"/>
-            </wp:cNvGraphicFramePr>
-            <a:graphic xmlns:a="http://schemas.openxmlformats.org/drawingml/2006/main">
-              <a:graphicData uri="http://schemas.openxmlformats.org/drawingml/2006/picture">
-                <pic:pic xmlns:pic="http://schemas.openxmlformats.org/drawingml/2006/picture">
-                  <pic:nvPicPr>
-                    <pic:cNvPr id="0" name="Picture 6"/>
-                    <pic:cNvPicPr>
-                      <a:picLocks noChangeAspect="1" noChangeArrowheads="1"/>
-                    </pic:cNvPicPr>
-                  </pic:nvPicPr>
-                  <pic:blipFill>
-                    <a:blip r:embed="rId48">
-                      <a:extLst>
-                        <a:ext uri="{28A0092B-C50C-407E-A947-70E740481C1C}">
-                          <a14:useLocalDpi xmlns:a14="http://schemas.microsoft.com/office/drawing/2010/main" val="0"/>
-                        </a:ext>
-                      </a:extLst>
-                    </a:blip>
-                    <a:srcRect/>
-                    <a:stretch>
-                      <a:fillRect/>
-                    </a:stretch>
-                  </pic:blipFill>
-                  <pic:spPr bwMode="auto">
-                    <a:xfrm>
-                      <a:off x="0" y="0"/>
-                      <a:ext cx="5943600" cy="2420620"/>
-                    </a:xfrm>
-                    <a:prstGeom prst="rect">
-                      <a:avLst/>
-                    </a:prstGeom>
-                    <a:noFill/>
-                    <a:ln>
-                      <a:noFill/>
-                    </a:ln>
-                  </pic:spPr>
-                </pic:pic>
-              </a:graphicData>
-            </a:graphic>
-          </wp:anchor>
-        </w:drawing>
-      </w:r>
     </w:p>
     <w:p>
       <w:pPr>
@@ -22112,7 +22244,7 @@
                     </pic:cNvPicPr>
                   </pic:nvPicPr>
                   <pic:blipFill>
-                    <a:blip r:embed="rId49">
+                    <a:blip r:embed="rId47">
                       <a:extLst>
                         <a:ext uri="{28A0092B-C50C-407E-A947-70E740481C1C}">
                           <a14:useLocalDpi xmlns:a14="http://schemas.microsoft.com/office/drawing/2010/main" val="0"/>
@@ -25995,7 +26127,7 @@
                     <pic:cNvPicPr/>
                   </pic:nvPicPr>
                   <pic:blipFill rotWithShape="1">
-                    <a:blip r:embed="rId50" cstate="print">
+                    <a:blip r:embed="rId48" cstate="print">
                       <a:extLst>
                         <a:ext uri="{28A0092B-C50C-407E-A947-70E740481C1C}">
                           <a14:useLocalDpi xmlns:a14="http://schemas.microsoft.com/office/drawing/2010/main" val="0"/>
@@ -26451,7 +26583,7 @@
                     <pic:cNvPicPr/>
                   </pic:nvPicPr>
                   <pic:blipFill rotWithShape="1">
-                    <a:blip r:embed="rId51" cstate="print">
+                    <a:blip r:embed="rId49" cstate="print">
                       <a:extLst>
                         <a:ext uri="{28A0092B-C50C-407E-A947-70E740481C1C}">
                           <a14:useLocalDpi xmlns:a14="http://schemas.microsoft.com/office/drawing/2010/main" val="0"/>
@@ -26676,7 +26808,14 @@
                                 <w:rFonts w:hint="cs"/>
                                 <w:rtl/>
                               </w:rPr>
-                              <w:t xml:space="preserve"> مكونات الشريحة الواحدة ضمن النظام.</w:t>
+                              <w:t xml:space="preserve"> </w:t>
+                            </w:r>
+                            <w:r>
+                              <w:rPr>
+                                <w:rFonts w:hint="cs"/>
+                                <w:rtl/>
+                              </w:rPr>
+                              <w:t>مكونات الشريحة الواحدة ضمن النظام.</w:t>
                             </w:r>
                           </w:p>
                         </w:txbxContent>
@@ -26729,7 +26868,14 @@
                           <w:rFonts w:hint="cs"/>
                           <w:rtl/>
                         </w:rPr>
-                        <w:t xml:space="preserve"> مكونات الشريحة الواحدة ضمن النظام.</w:t>
+                        <w:t xml:space="preserve"> </w:t>
+                      </w:r>
+                      <w:r>
+                        <w:rPr>
+                          <w:rFonts w:hint="cs"/>
+                          <w:rtl/>
+                        </w:rPr>
+                        <w:t>مكونات الشريحة الواحدة ضمن النظام.</w:t>
                       </w:r>
                     </w:p>
                   </w:txbxContent>
@@ -26878,7 +27024,7 @@
         <w:rPr>
           <w:lang w:val="en-US"/>
         </w:rPr>
-        <w:t>mongodb</w:t>
+        <w:t>MongoDB</w:t>
       </w:r>
       <w:r>
         <w:rPr>
@@ -26892,7 +27038,7 @@
         <w:rPr>
           <w:lang w:val="en-US"/>
         </w:rPr>
-        <w:t>nosql</w:t>
+        <w:t>NoSQL</w:t>
       </w:r>
       <w:r>
         <w:rPr>
@@ -27136,7 +27282,7 @@
         <w:rPr>
           <w:lang w:val="en-US"/>
         </w:rPr>
-        <w:t>RestAPI</w:t>
+        <w:t>Rest API</w:t>
       </w:r>
       <w:r>
         <w:rPr>
@@ -27545,7 +27691,7 @@
                     <pic:cNvPicPr/>
                   </pic:nvPicPr>
                   <pic:blipFill rotWithShape="1">
-                    <a:blip r:embed="rId52">
+                    <a:blip r:embed="rId50">
                       <a:extLst>
                         <a:ext uri="{28A0092B-C50C-407E-A947-70E740481C1C}">
                           <a14:useLocalDpi xmlns:a14="http://schemas.microsoft.com/office/drawing/2010/main" val="0"/>
@@ -28936,7 +29082,14 @@
             <w:noProof/>
             <w:rtl/>
           </w:rPr>
-          <w:t>10</w:t>
+          <w:t>1</w:t>
+        </w:r>
+        <w:r>
+          <w:rPr>
+            <w:noProof/>
+            <w:rtl/>
+          </w:rPr>
+          <w:t>0</w:t>
         </w:r>
         <w:r>
           <w:rPr>
@@ -32080,6 +32233,7 @@
   <w:style w:type="character" w:default="1" w:styleId="DefaultParagraphFont">
     <w:name w:val="Default Paragraph Font"/>
     <w:uiPriority w:val="1"/>
+    <w:semiHidden/>
     <w:unhideWhenUsed/>
   </w:style>
   <w:style w:type="table" w:default="1" w:styleId="TableNormal">

</xml_diff>